<commit_message>
add presentation for frontend
</commit_message>
<xml_diff>
--- a/Documentation/Documentation Frontend/PZ.docx
+++ b/Documentation/Documentation Frontend/PZ.docx
@@ -283,11 +283,11 @@
                 <w:szCs w:val="22"/>
               </w:rPr>
             </w:pPr>
-            <w:bookmarkStart w:id="0" w:name="_Toc512555134"/>
-            <w:bookmarkStart w:id="1" w:name="_Toc516267201"/>
-            <w:bookmarkStart w:id="2" w:name="_Toc512551585"/>
-            <w:bookmarkStart w:id="3" w:name="_Toc512211677"/>
-            <w:bookmarkStart w:id="4" w:name="_Toc512551645"/>
+            <w:bookmarkStart w:id="0" w:name="_Toc512551585"/>
+            <w:bookmarkStart w:id="1" w:name="_Toc512551645"/>
+            <w:bookmarkStart w:id="2" w:name="_Toc516267201"/>
+            <w:bookmarkStart w:id="3" w:name="_Toc512555134"/>
+            <w:bookmarkStart w:id="4" w:name="_Toc512211677"/>
             <w:bookmarkStart w:id="5" w:name="_Toc516267247"/>
             <w:r>
               <w:rPr>
@@ -339,12 +339,12 @@
                 <w:szCs w:val="22"/>
               </w:rPr>
             </w:pPr>
-            <w:bookmarkStart w:id="6" w:name="_Toc512555135"/>
-            <w:bookmarkStart w:id="7" w:name="_Toc512211678"/>
-            <w:bookmarkStart w:id="8" w:name="_Toc512551646"/>
+            <w:bookmarkStart w:id="6" w:name="_Toc512211678"/>
+            <w:bookmarkStart w:id="7" w:name="_Toc516267248"/>
+            <w:bookmarkStart w:id="8" w:name="_Toc512555135"/>
             <w:bookmarkStart w:id="9" w:name="_Toc516267202"/>
-            <w:bookmarkStart w:id="10" w:name="_Toc512551586"/>
-            <w:bookmarkStart w:id="11" w:name="_Toc516267248"/>
+            <w:bookmarkStart w:id="10" w:name="_Toc512551646"/>
+            <w:bookmarkStart w:id="11" w:name="_Toc512551586"/>
             <w:r>
               <w:rPr>
                 <w:rFonts w:eastAsia="Arial Unicode MS"/>
@@ -435,12 +435,12 @@
                 <w:szCs w:val="22"/>
               </w:rPr>
             </w:pPr>
-            <w:bookmarkStart w:id="12" w:name="_Toc512211679"/>
-            <w:bookmarkStart w:id="13" w:name="_Toc512551647"/>
-            <w:bookmarkStart w:id="14" w:name="_Toc512551587"/>
-            <w:bookmarkStart w:id="15" w:name="_Toc516267249"/>
+            <w:bookmarkStart w:id="12" w:name="_Toc512551587"/>
+            <w:bookmarkStart w:id="13" w:name="_Toc516267249"/>
+            <w:bookmarkStart w:id="14" w:name="_Toc516267203"/>
+            <w:bookmarkStart w:id="15" w:name="_Toc512211679"/>
             <w:bookmarkStart w:id="16" w:name="_Toc512555136"/>
-            <w:bookmarkStart w:id="17" w:name="_Toc516267203"/>
+            <w:bookmarkStart w:id="17" w:name="_Toc512551647"/>
             <w:r>
               <w:rPr>
                 <w:rFonts w:eastAsia="Arial Unicode MS"/>
@@ -694,6 +694,14 @@
         </w:tc>
       </w:tr>
       <w:tr>
+        <w:tblPrEx>
+          <w:tblCellMar>
+            <w:top w:w="0" w:type="dxa"/>
+            <w:left w:w="0" w:type="dxa"/>
+            <w:bottom w:w="0" w:type="dxa"/>
+            <w:right w:w="0" w:type="dxa"/>
+          </w:tblCellMar>
+        </w:tblPrEx>
         <w:trPr>
           <w:cantSplit/>
           <w:trHeight w:val="123" w:hRule="atLeast"/>
@@ -2624,6 +2632,14 @@
         </w:tc>
       </w:tr>
       <w:tr>
+        <w:tblPrEx>
+          <w:tblCellMar>
+            <w:top w:w="0" w:type="dxa"/>
+            <w:left w:w="0" w:type="dxa"/>
+            <w:bottom w:w="0" w:type="dxa"/>
+            <w:right w:w="0" w:type="dxa"/>
+          </w:tblCellMar>
+        </w:tblPrEx>
         <w:tc>
           <w:tcPr>
             <w:tcW w:w="1909" w:type="pct"/>
@@ -3290,11 +3306,11 @@
           <w:szCs w:val="22"/>
         </w:rPr>
       </w:pPr>
-      <w:bookmarkStart w:id="19" w:name="_Toc512555137"/>
-      <w:bookmarkStart w:id="20" w:name="_Toc512551648"/>
-      <w:bookmarkStart w:id="21" w:name="_Toc512211680"/>
-      <w:bookmarkStart w:id="22" w:name="_Toc516267250"/>
-      <w:bookmarkStart w:id="23" w:name="_Toc516267204"/>
+      <w:bookmarkStart w:id="19" w:name="_Toc512551648"/>
+      <w:bookmarkStart w:id="20" w:name="_Toc516267250"/>
+      <w:bookmarkStart w:id="21" w:name="_Toc516267204"/>
+      <w:bookmarkStart w:id="22" w:name="_Toc512555137"/>
+      <w:bookmarkStart w:id="23" w:name="_Toc512211680"/>
       <w:bookmarkStart w:id="24" w:name="_Toc512551588"/>
     </w:p>
     <w:p>
@@ -4051,14 +4067,6 @@
         <w:gridCol w:w="1206"/>
       </w:tblGrid>
       <w:tr>
-        <w:tblPrEx>
-          <w:tblCellMar>
-            <w:top w:w="0" w:type="dxa"/>
-            <w:left w:w="0" w:type="dxa"/>
-            <w:bottom w:w="0" w:type="dxa"/>
-            <w:right w:w="0" w:type="dxa"/>
-          </w:tblCellMar>
-        </w:tblPrEx>
         <w:tc>
           <w:tcPr>
             <w:tcW w:w="534" w:type="dxa"/>
@@ -4924,6 +4932,14 @@
         </w:tc>
       </w:tr>
       <w:tr>
+        <w:tblPrEx>
+          <w:tblCellMar>
+            <w:top w:w="0" w:type="dxa"/>
+            <w:left w:w="0" w:type="dxa"/>
+            <w:bottom w:w="0" w:type="dxa"/>
+            <w:right w:w="0" w:type="dxa"/>
+          </w:tblCellMar>
+        </w:tblPrEx>
         <w:tc>
           <w:tcPr>
             <w:tcW w:w="9570" w:type="dxa"/>
@@ -4940,31 +4956,6 @@
                 <w:sz w:val="28"/>
               </w:rPr>
             </w:pPr>
-          </w:p>
-        </w:tc>
-      </w:tr>
-      <w:tr>
-        <w:tc>
-          <w:tcPr>
-            <w:tcW w:w="9570" w:type="dxa"/>
-            <w:gridSpan w:val="16"/>
-            <w:tcBorders>
-              <w:top w:val="single" w:color="auto" w:sz="4" w:space="0"/>
-            </w:tcBorders>
-          </w:tcPr>
-          <w:p>
-            <w:pPr>
-              <w:spacing w:before="240" w:after="40"/>
-              <w:rPr>
-                <w:sz w:val="28"/>
-              </w:rPr>
-            </w:pPr>
-            <w:r>
-              <w:rPr>
-                <w:sz w:val="28"/>
-              </w:rPr>
-              <w:t>Содержание основной части пояснительной записки</w:t>
-            </w:r>
           </w:p>
         </w:tc>
       </w:tr>
@@ -4982,36 +4973,22 @@
             <w:tcW w:w="9570" w:type="dxa"/>
             <w:gridSpan w:val="16"/>
             <w:tcBorders>
-              <w:bottom w:val="single" w:color="auto" w:sz="4" w:space="0"/>
+              <w:top w:val="single" w:color="auto" w:sz="4" w:space="0"/>
             </w:tcBorders>
           </w:tcPr>
           <w:p>
             <w:pPr>
-              <w:spacing w:before="40"/>
-              <w:rPr>
-                <w:sz w:val="28"/>
-              </w:rPr>
-            </w:pPr>
-          </w:p>
-        </w:tc>
-      </w:tr>
-      <w:tr>
-        <w:tc>
-          <w:tcPr>
-            <w:tcW w:w="9570" w:type="dxa"/>
-            <w:gridSpan w:val="16"/>
-            <w:tcBorders>
-              <w:top w:val="single" w:color="auto" w:sz="4" w:space="0"/>
-              <w:bottom w:val="single" w:color="auto" w:sz="4" w:space="0"/>
-            </w:tcBorders>
-          </w:tcPr>
-          <w:p>
-            <w:pPr>
-              <w:spacing w:before="40"/>
-              <w:rPr>
-                <w:sz w:val="28"/>
-              </w:rPr>
-            </w:pPr>
+              <w:spacing w:before="240" w:after="40"/>
+              <w:rPr>
+                <w:sz w:val="28"/>
+              </w:rPr>
+            </w:pPr>
+            <w:r>
+              <w:rPr>
+                <w:sz w:val="28"/>
+              </w:rPr>
+              <w:t>Содержание основной части пояснительной записки</w:t>
+            </w:r>
           </w:p>
         </w:tc>
       </w:tr>
@@ -5029,7 +5006,6 @@
             <w:tcW w:w="9570" w:type="dxa"/>
             <w:gridSpan w:val="16"/>
             <w:tcBorders>
-              <w:top w:val="single" w:color="auto" w:sz="4" w:space="0"/>
               <w:bottom w:val="single" w:color="auto" w:sz="4" w:space="0"/>
             </w:tcBorders>
           </w:tcPr>
@@ -5044,6 +5020,14 @@
         </w:tc>
       </w:tr>
       <w:tr>
+        <w:tblPrEx>
+          <w:tblCellMar>
+            <w:top w:w="0" w:type="dxa"/>
+            <w:left w:w="0" w:type="dxa"/>
+            <w:bottom w:w="0" w:type="dxa"/>
+            <w:right w:w="0" w:type="dxa"/>
+          </w:tblCellMar>
+        </w:tblPrEx>
         <w:tc>
           <w:tcPr>
             <w:tcW w:w="9570" w:type="dxa"/>
@@ -5064,6 +5048,14 @@
         </w:tc>
       </w:tr>
       <w:tr>
+        <w:tblPrEx>
+          <w:tblCellMar>
+            <w:top w:w="0" w:type="dxa"/>
+            <w:left w:w="0" w:type="dxa"/>
+            <w:bottom w:w="0" w:type="dxa"/>
+            <w:right w:w="0" w:type="dxa"/>
+          </w:tblCellMar>
+        </w:tblPrEx>
         <w:tc>
           <w:tcPr>
             <w:tcW w:w="9570" w:type="dxa"/>
@@ -5084,6 +5076,14 @@
         </w:tc>
       </w:tr>
       <w:tr>
+        <w:tblPrEx>
+          <w:tblCellMar>
+            <w:top w:w="0" w:type="dxa"/>
+            <w:left w:w="0" w:type="dxa"/>
+            <w:bottom w:w="0" w:type="dxa"/>
+            <w:right w:w="0" w:type="dxa"/>
+          </w:tblCellMar>
+        </w:tblPrEx>
         <w:tc>
           <w:tcPr>
             <w:tcW w:w="9570" w:type="dxa"/>
@@ -5104,6 +5104,70 @@
         </w:tc>
       </w:tr>
       <w:tr>
+        <w:tblPrEx>
+          <w:tblCellMar>
+            <w:top w:w="0" w:type="dxa"/>
+            <w:left w:w="0" w:type="dxa"/>
+            <w:bottom w:w="0" w:type="dxa"/>
+            <w:right w:w="0" w:type="dxa"/>
+          </w:tblCellMar>
+        </w:tblPrEx>
+        <w:tc>
+          <w:tcPr>
+            <w:tcW w:w="9570" w:type="dxa"/>
+            <w:gridSpan w:val="16"/>
+            <w:tcBorders>
+              <w:top w:val="single" w:color="auto" w:sz="4" w:space="0"/>
+              <w:bottom w:val="single" w:color="auto" w:sz="4" w:space="0"/>
+            </w:tcBorders>
+          </w:tcPr>
+          <w:p>
+            <w:pPr>
+              <w:spacing w:before="40"/>
+              <w:rPr>
+                <w:sz w:val="28"/>
+              </w:rPr>
+            </w:pPr>
+          </w:p>
+        </w:tc>
+      </w:tr>
+      <w:tr>
+        <w:tblPrEx>
+          <w:tblCellMar>
+            <w:top w:w="0" w:type="dxa"/>
+            <w:left w:w="0" w:type="dxa"/>
+            <w:bottom w:w="0" w:type="dxa"/>
+            <w:right w:w="0" w:type="dxa"/>
+          </w:tblCellMar>
+        </w:tblPrEx>
+        <w:tc>
+          <w:tcPr>
+            <w:tcW w:w="9570" w:type="dxa"/>
+            <w:gridSpan w:val="16"/>
+            <w:tcBorders>
+              <w:top w:val="single" w:color="auto" w:sz="4" w:space="0"/>
+              <w:bottom w:val="single" w:color="auto" w:sz="4" w:space="0"/>
+            </w:tcBorders>
+          </w:tcPr>
+          <w:p>
+            <w:pPr>
+              <w:spacing w:before="40"/>
+              <w:rPr>
+                <w:sz w:val="28"/>
+              </w:rPr>
+            </w:pPr>
+          </w:p>
+        </w:tc>
+      </w:tr>
+      <w:tr>
+        <w:tblPrEx>
+          <w:tblCellMar>
+            <w:top w:w="0" w:type="dxa"/>
+            <w:left w:w="0" w:type="dxa"/>
+            <w:bottom w:w="0" w:type="dxa"/>
+            <w:right w:w="0" w:type="dxa"/>
+          </w:tblCellMar>
+        </w:tblPrEx>
         <w:tc>
           <w:tcPr>
             <w:tcW w:w="9570" w:type="dxa"/>
@@ -5334,6 +5398,14 @@
         </w:tc>
       </w:tr>
       <w:tr>
+        <w:tblPrEx>
+          <w:tblCellMar>
+            <w:top w:w="0" w:type="dxa"/>
+            <w:left w:w="0" w:type="dxa"/>
+            <w:bottom w:w="0" w:type="dxa"/>
+            <w:right w:w="0" w:type="dxa"/>
+          </w:tblCellMar>
+        </w:tblPrEx>
         <w:tc>
           <w:tcPr>
             <w:tcW w:w="9570" w:type="dxa"/>
@@ -5950,6 +6022,14 @@
         </w:tc>
       </w:tr>
       <w:tr>
+        <w:tblPrEx>
+          <w:tblCellMar>
+            <w:top w:w="0" w:type="dxa"/>
+            <w:left w:w="0" w:type="dxa"/>
+            <w:bottom w:w="0" w:type="dxa"/>
+            <w:right w:w="0" w:type="dxa"/>
+          </w:tblCellMar>
+        </w:tblPrEx>
         <w:tc>
           <w:tcPr>
             <w:tcW w:w="675" w:type="dxa"/>
@@ -6355,14 +6435,6 @@
         <w:gridCol w:w="2316"/>
       </w:tblGrid>
       <w:tr>
-        <w:tblPrEx>
-          <w:tblCellMar>
-            <w:top w:w="0" w:type="dxa"/>
-            <w:left w:w="108" w:type="dxa"/>
-            <w:bottom w:w="0" w:type="dxa"/>
-            <w:right w:w="108" w:type="dxa"/>
-          </w:tblCellMar>
-        </w:tblPrEx>
         <w:tc>
           <w:tcPr>
             <w:tcW w:w="3987" w:type="dxa"/>
@@ -7487,6 +7559,14 @@
               <w:gridCol w:w="4103"/>
             </w:tblGrid>
             <w:tr>
+              <w:tblPrEx>
+                <w:tblCellMar>
+                  <w:top w:w="0" w:type="dxa"/>
+                  <w:left w:w="108" w:type="dxa"/>
+                  <w:bottom w:w="0" w:type="dxa"/>
+                  <w:right w:w="108" w:type="dxa"/>
+                </w:tblCellMar>
+              </w:tblPrEx>
               <w:trPr>
                 <w:trHeight w:val="2422" w:hRule="atLeast"/>
               </w:trPr>
@@ -7604,14 +7684,6 @@
               <w:gridCol w:w="4457"/>
             </w:tblGrid>
             <w:tr>
-              <w:tblPrEx>
-                <w:tblCellMar>
-                  <w:top w:w="0" w:type="dxa"/>
-                  <w:left w:w="108" w:type="dxa"/>
-                  <w:bottom w:w="0" w:type="dxa"/>
-                  <w:right w:w="108" w:type="dxa"/>
-                </w:tblCellMar>
-              </w:tblPrEx>
               <w:trPr>
                 <w:trHeight w:val="852" w:hRule="atLeast"/>
               </w:trPr>
@@ -10005,6 +10077,7 @@
           <w:lang w:val="en-US"/>
         </w:rPr>
       </w:pPr>
+      <w:bookmarkStart w:id="65" w:name="_GoBack"/>
       <w:r>
         <w:rPr>
           <w:rFonts w:hint="default" w:ascii="Times New Roman" w:hAnsi="Times New Roman" w:cs="Times New Roman"/>
@@ -10757,8 +10830,6 @@
         </w:rPr>
         <w:t xml:space="preserve">покупном </w:t>
       </w:r>
-      <w:bookmarkStart w:id="65" w:name="_GoBack"/>
-      <w:bookmarkEnd w:id="65"/>
       <w:r>
         <w:rPr>
           <w:rFonts w:hint="default" w:ascii="Times New Roman" w:hAnsi="Times New Roman" w:cs="Times New Roman"/>
@@ -24207,6 +24278,7 @@
         <w:t>- можно создать 2 лечения с 2 одинаковыми препаратами.</w:t>
       </w:r>
     </w:p>
+    <w:bookmarkEnd w:id="65"/>
     <w:p>
       <w:pPr>
         <w:keepNext w:val="0"/>
@@ -27939,7 +28011,6 @@
         <w:sectPr>
           <w:pgSz w:w="16838" w:h="11906" w:orient="landscape"/>
           <w:pgMar w:top="1701" w:right="1134" w:bottom="850" w:left="1134" w:header="709" w:footer="709" w:gutter="0"/>
-          <w:paperSrc/>
           <w:cols w:space="0" w:num="1"/>
           <w:rtlGutter w:val="0"/>
           <w:docGrid w:linePitch="360" w:charSpace="0"/>
@@ -28109,8 +28180,8 @@
       <w:pPr>
         <w:pStyle w:val="2"/>
       </w:pPr>
-      <w:bookmarkStart w:id="37" w:name="_Toc147217577"/>
-      <w:bookmarkStart w:id="38" w:name="_Toc147217005"/>
+      <w:bookmarkStart w:id="37" w:name="_Toc147217005"/>
+      <w:bookmarkStart w:id="38" w:name="_Toc147217577"/>
       <w:r>
         <w:t>3 Реализация виртуального тура</w:t>
       </w:r>
@@ -28181,8 +28252,8 @@
       <w:pPr>
         <w:pStyle w:val="2"/>
       </w:pPr>
-      <w:bookmarkStart w:id="41" w:name="_Toc147217579"/>
-      <w:bookmarkStart w:id="42" w:name="_Toc147217007"/>
+      <w:bookmarkStart w:id="41" w:name="_Toc147217007"/>
+      <w:bookmarkStart w:id="42" w:name="_Toc147217579"/>
       <w:r>
         <w:t>Выводы</w:t>
       </w:r>
@@ -28213,8 +28284,8 @@
       <w:pPr>
         <w:pStyle w:val="2"/>
       </w:pPr>
-      <w:bookmarkStart w:id="43" w:name="_Toc147217580"/>
-      <w:bookmarkStart w:id="44" w:name="_Toc147217008"/>
+      <w:bookmarkStart w:id="43" w:name="_Toc147217008"/>
+      <w:bookmarkStart w:id="44" w:name="_Toc147217580"/>
       <w:r>
         <w:t>4 Тестирование виртуального тура</w:t>
       </w:r>
@@ -28235,8 +28306,8 @@
       <w:pPr>
         <w:pStyle w:val="2"/>
       </w:pPr>
-      <w:bookmarkStart w:id="45" w:name="_Toc147217581"/>
-      <w:bookmarkStart w:id="46" w:name="_Toc147217009"/>
+      <w:bookmarkStart w:id="45" w:name="_Toc147217009"/>
+      <w:bookmarkStart w:id="46" w:name="_Toc147217581"/>
       <w:r>
         <w:t xml:space="preserve">4.1 </w:t>
       </w:r>
@@ -28294,8 +28365,8 @@
       <w:pPr>
         <w:pStyle w:val="2"/>
       </w:pPr>
-      <w:bookmarkStart w:id="47" w:name="_Toc147217582"/>
-      <w:bookmarkStart w:id="48" w:name="_Toc147217010"/>
+      <w:bookmarkStart w:id="47" w:name="_Toc147217010"/>
+      <w:bookmarkStart w:id="48" w:name="_Toc147217582"/>
       <w:r>
         <w:t>Выводы</w:t>
       </w:r>
@@ -28346,8 +28417,8 @@
       <w:pPr>
         <w:pStyle w:val="2"/>
       </w:pPr>
-      <w:bookmarkStart w:id="49" w:name="_Toc147217583"/>
-      <w:bookmarkStart w:id="50" w:name="_Toc147217011"/>
+      <w:bookmarkStart w:id="49" w:name="_Toc147217011"/>
+      <w:bookmarkStart w:id="50" w:name="_Toc147217583"/>
       <w:r>
         <w:t>Заключение</w:t>
       </w:r>
@@ -28396,8 +28467,8 @@
       <w:pPr>
         <w:pStyle w:val="2"/>
       </w:pPr>
-      <w:bookmarkStart w:id="51" w:name="_Toc147217584"/>
-      <w:bookmarkStart w:id="52" w:name="_Toc147217012"/>
+      <w:bookmarkStart w:id="51" w:name="_Toc147217012"/>
+      <w:bookmarkStart w:id="52" w:name="_Toc147217584"/>
       <w:r>
         <w:t>СПИСОК ИСПОЛЬЗОВАННЫХ ИСТОЧНИКОВ</w:t>
       </w:r>
@@ -28759,8 +28830,8 @@
         <w:pStyle w:val="2"/>
         <w:jc w:val="center"/>
       </w:pPr>
-      <w:bookmarkStart w:id="59" w:name="_Toc147217588"/>
-      <w:bookmarkStart w:id="60" w:name="_Toc147217016"/>
+      <w:bookmarkStart w:id="59" w:name="_Toc147217016"/>
+      <w:bookmarkStart w:id="60" w:name="_Toc147217588"/>
       <w:r>
         <w:t>Техническое задание</w:t>
       </w:r>
@@ -28907,8 +28978,8 @@
         <w:pStyle w:val="2"/>
         <w:jc w:val="center"/>
       </w:pPr>
-      <w:bookmarkStart w:id="63" w:name="_Toc147217590"/>
-      <w:bookmarkStart w:id="64" w:name="_Toc147217018"/>
+      <w:bookmarkStart w:id="63" w:name="_Toc147217018"/>
+      <w:bookmarkStart w:id="64" w:name="_Toc147217590"/>
       <w:r>
         <w:t>Руководство системного программиста</w:t>
       </w:r>
@@ -29615,8 +29686,8 @@
     <w:lsdException w:uiPriority="99" w:name="index 7"/>
     <w:lsdException w:uiPriority="99" w:name="index 8"/>
     <w:lsdException w:uiPriority="99" w:name="index 9"/>
-    <w:lsdException w:uiPriority="39" w:semiHidden="0" w:name="toc 1"/>
-    <w:lsdException w:uiPriority="39" w:semiHidden="0" w:name="toc 2"/>
+    <w:lsdException w:qFormat="1" w:uiPriority="39" w:semiHidden="0" w:name="toc 1"/>
+    <w:lsdException w:qFormat="1" w:uiPriority="39" w:semiHidden="0" w:name="toc 2"/>
     <w:lsdException w:qFormat="1" w:uiPriority="39" w:semiHidden="0" w:name="toc 3"/>
     <w:lsdException w:qFormat="1" w:uiPriority="39" w:semiHidden="0" w:name="toc 4"/>
     <w:lsdException w:qFormat="1" w:uiPriority="39" w:semiHidden="0" w:name="toc 5"/>
@@ -29628,7 +29699,7 @@
     <w:lsdException w:uiPriority="99" w:name="footnote text"/>
     <w:lsdException w:uiPriority="99" w:name="annotation text"/>
     <w:lsdException w:qFormat="1" w:uiPriority="99" w:semiHidden="0" w:name="header"/>
-    <w:lsdException w:uiPriority="99" w:semiHidden="0" w:name="footer"/>
+    <w:lsdException w:qFormat="1" w:uiPriority="99" w:semiHidden="0" w:name="footer"/>
     <w:lsdException w:uiPriority="99" w:name="index heading"/>
     <w:lsdException w:qFormat="1" w:uiPriority="35" w:name="caption"/>
     <w:lsdException w:uiPriority="99" w:name="table of figures"/>
@@ -29661,7 +29732,7 @@
     <w:lsdException w:qFormat="1" w:unhideWhenUsed="0" w:uiPriority="10" w:semiHidden="0" w:name="Title"/>
     <w:lsdException w:uiPriority="99" w:name="Closing"/>
     <w:lsdException w:uiPriority="99" w:name="Signature"/>
-    <w:lsdException w:uiPriority="1" w:name="Default Paragraph Font"/>
+    <w:lsdException w:qFormat="1" w:uiPriority="1" w:name="Default Paragraph Font"/>
     <w:lsdException w:uiPriority="99" w:name="Body Text"/>
     <w:lsdException w:uiPriority="99" w:name="Body Text Indent"/>
     <w:lsdException w:uiPriority="99" w:name="List Continue"/>
@@ -29699,7 +29770,7 @@
     <w:lsdException w:uiPriority="99" w:name="HTML Sample"/>
     <w:lsdException w:uiPriority="99" w:name="HTML Typewriter"/>
     <w:lsdException w:uiPriority="99" w:name="HTML Variable"/>
-    <w:lsdException w:uiPriority="99" w:name="Normal Table"/>
+    <w:lsdException w:qFormat="1" w:uiPriority="99" w:name="Normal Table"/>
     <w:lsdException w:uiPriority="99" w:name="annotation subject"/>
     <w:lsdException w:uiPriority="99" w:name="Table Simple 1"/>
     <w:lsdException w:uiPriority="99" w:name="Table Simple 2"/>
@@ -29767,6 +29838,7 @@
     <w:basedOn w:val="1"/>
     <w:next w:val="1"/>
     <w:link w:val="21"/>
+    <w:autoRedefine/>
     <w:qFormat/>
     <w:uiPriority w:val="9"/>
     <w:pPr>
@@ -29788,6 +29860,7 @@
     <w:basedOn w:val="1"/>
     <w:next w:val="1"/>
     <w:link w:val="23"/>
+    <w:autoRedefine/>
     <w:semiHidden/>
     <w:unhideWhenUsed/>
     <w:qFormat/>
@@ -29807,14 +29880,18 @@
   </w:style>
   <w:style w:type="character" w:default="1" w:styleId="4">
     <w:name w:val="Default Paragraph Font"/>
+    <w:autoRedefine/>
     <w:semiHidden/>
     <w:unhideWhenUsed/>
+    <w:qFormat/>
     <w:uiPriority w:val="1"/>
   </w:style>
   <w:style w:type="table" w:default="1" w:styleId="5">
     <w:name w:val="Normal Table"/>
+    <w:autoRedefine/>
     <w:semiHidden/>
     <w:unhideWhenUsed/>
+    <w:qFormat/>
     <w:uiPriority w:val="99"/>
     <w:tblPr>
       <w:tblCellMar>
@@ -29828,6 +29905,7 @@
   <w:style w:type="character" w:styleId="6">
     <w:name w:val="Hyperlink"/>
     <w:basedOn w:val="4"/>
+    <w:autoRedefine/>
     <w:unhideWhenUsed/>
     <w:qFormat/>
     <w:uiPriority w:val="99"/>
@@ -29845,6 +29923,7 @@
     <w:name w:val="toc 8"/>
     <w:basedOn w:val="1"/>
     <w:next w:val="1"/>
+    <w:autoRedefine/>
     <w:unhideWhenUsed/>
     <w:qFormat/>
     <w:uiPriority w:val="39"/>
@@ -29861,6 +29940,7 @@
     <w:name w:val="header"/>
     <w:basedOn w:val="1"/>
     <w:link w:val="19"/>
+    <w:autoRedefine/>
     <w:unhideWhenUsed/>
     <w:qFormat/>
     <w:uiPriority w:val="99"/>
@@ -29875,6 +29955,7 @@
     <w:name w:val="toc 9"/>
     <w:basedOn w:val="1"/>
     <w:next w:val="1"/>
+    <w:autoRedefine/>
     <w:unhideWhenUsed/>
     <w:qFormat/>
     <w:uiPriority w:val="39"/>
@@ -29891,6 +29972,7 @@
     <w:name w:val="toc 7"/>
     <w:basedOn w:val="1"/>
     <w:next w:val="1"/>
+    <w:autoRedefine/>
     <w:unhideWhenUsed/>
     <w:qFormat/>
     <w:uiPriority w:val="39"/>
@@ -29908,7 +29990,9 @@
     <w:basedOn w:val="1"/>
     <w:next w:val="1"/>
     <w:link w:val="25"/>
+    <w:autoRedefine/>
     <w:unhideWhenUsed/>
+    <w:qFormat/>
     <w:uiPriority w:val="39"/>
     <w:pPr>
       <w:spacing w:line="360" w:lineRule="auto"/>
@@ -29925,6 +30009,7 @@
     <w:name w:val="toc 6"/>
     <w:basedOn w:val="1"/>
     <w:next w:val="1"/>
+    <w:autoRedefine/>
     <w:unhideWhenUsed/>
     <w:qFormat/>
     <w:uiPriority w:val="39"/>
@@ -29941,6 +30026,7 @@
     <w:name w:val="toc 3"/>
     <w:basedOn w:val="1"/>
     <w:next w:val="1"/>
+    <w:autoRedefine/>
     <w:unhideWhenUsed/>
     <w:qFormat/>
     <w:uiPriority w:val="39"/>
@@ -29957,7 +30043,9 @@
     <w:name w:val="toc 2"/>
     <w:basedOn w:val="1"/>
     <w:next w:val="1"/>
+    <w:autoRedefine/>
     <w:unhideWhenUsed/>
+    <w:qFormat/>
     <w:uiPriority w:val="39"/>
     <w:pPr>
       <w:spacing w:before="120"/>
@@ -29975,6 +30063,7 @@
     <w:name w:val="toc 4"/>
     <w:basedOn w:val="1"/>
     <w:next w:val="1"/>
+    <w:autoRedefine/>
     <w:unhideWhenUsed/>
     <w:qFormat/>
     <w:uiPriority w:val="39"/>
@@ -29991,6 +30080,7 @@
     <w:name w:val="toc 5"/>
     <w:basedOn w:val="1"/>
     <w:next w:val="1"/>
+    <w:autoRedefine/>
     <w:unhideWhenUsed/>
     <w:qFormat/>
     <w:uiPriority w:val="39"/>
@@ -30007,7 +30097,9 @@
     <w:name w:val="footer"/>
     <w:basedOn w:val="1"/>
     <w:link w:val="20"/>
+    <w:autoRedefine/>
     <w:unhideWhenUsed/>
+    <w:qFormat/>
     <w:uiPriority w:val="99"/>
     <w:pPr>
       <w:tabs>
@@ -30019,6 +30111,7 @@
   <w:style w:type="table" w:styleId="18">
     <w:name w:val="Table Grid"/>
     <w:basedOn w:val="5"/>
+    <w:autoRedefine/>
     <w:qFormat/>
     <w:uiPriority w:val="0"/>
     <w:pPr>
@@ -30040,6 +30133,8 @@
     <w:name w:val="Верхний колонтитул Знак"/>
     <w:basedOn w:val="4"/>
     <w:link w:val="8"/>
+    <w:autoRedefine/>
+    <w:qFormat/>
     <w:uiPriority w:val="99"/>
     <w:rPr>
       <w:rFonts w:ascii="Times New Roman" w:hAnsi="Times New Roman" w:eastAsia="Times New Roman" w:cs="Times New Roman"/>
@@ -30052,6 +30147,8 @@
     <w:name w:val="Нижний колонтитул Знак"/>
     <w:basedOn w:val="4"/>
     <w:link w:val="17"/>
+    <w:autoRedefine/>
+    <w:qFormat/>
     <w:uiPriority w:val="99"/>
     <w:rPr>
       <w:rFonts w:ascii="Times New Roman" w:hAnsi="Times New Roman" w:eastAsia="Times New Roman" w:cs="Times New Roman"/>
@@ -30064,6 +30161,8 @@
     <w:name w:val="Заголовок 1 Знак"/>
     <w:basedOn w:val="4"/>
     <w:link w:val="2"/>
+    <w:autoRedefine/>
+    <w:qFormat/>
     <w:uiPriority w:val="9"/>
     <w:rPr>
       <w:rFonts w:ascii="Times New Roman" w:hAnsi="Times New Roman" w:eastAsiaTheme="majorEastAsia" w:cstheme="majorBidi"/>
@@ -30075,6 +30174,7 @@
   <w:style w:type="paragraph" w:styleId="22">
     <w:name w:val="List Paragraph"/>
     <w:basedOn w:val="1"/>
+    <w:autoRedefine/>
     <w:qFormat/>
     <w:uiPriority w:val="34"/>
     <w:pPr>
@@ -30086,7 +30186,9 @@
     <w:name w:val="Заголовок 2 Знак"/>
     <w:basedOn w:val="4"/>
     <w:link w:val="3"/>
+    <w:autoRedefine/>
     <w:semiHidden/>
+    <w:qFormat/>
     <w:uiPriority w:val="9"/>
     <w:rPr>
       <w:rFonts w:asciiTheme="majorHAnsi" w:hAnsiTheme="majorHAnsi" w:eastAsiaTheme="majorEastAsia" w:cstheme="majorBidi"/>
@@ -30100,6 +30202,7 @@
     <w:name w:val="Стиль1"/>
     <w:basedOn w:val="11"/>
     <w:link w:val="26"/>
+    <w:autoRedefine/>
     <w:qFormat/>
     <w:uiPriority w:val="0"/>
   </w:style>
@@ -30107,6 +30210,7 @@
     <w:name w:val="Оглавление 1 Знак"/>
     <w:basedOn w:val="4"/>
     <w:link w:val="11"/>
+    <w:autoRedefine/>
     <w:qFormat/>
     <w:uiPriority w:val="39"/>
     <w:rPr>
@@ -30121,6 +30225,7 @@
     <w:name w:val="Стиль1 Знак"/>
     <w:basedOn w:val="25"/>
     <w:link w:val="24"/>
+    <w:autoRedefine/>
     <w:qFormat/>
     <w:uiPriority w:val="0"/>
     <w:rPr>

</xml_diff>

<commit_message>
add chapter 3 (not all info included)
</commit_message>
<xml_diff>
--- a/Documentation/Documentation Frontend/PZ.docx
+++ b/Documentation/Documentation Frontend/PZ.docx
@@ -12982,26 +12982,14 @@
     </w:p>
     <w:p>
       <w:pPr>
-        <w:spacing w:line="360" w:lineRule="auto"/>
-        <w:ind w:firstLine="709"/>
-        <w:jc w:val="both"/>
-        <w:rPr>
-          <w:sz w:val="28"/>
-          <w:szCs w:val="28"/>
-        </w:rPr>
-      </w:pPr>
-      <w:r>
-        <w:rPr>
-          <w:sz w:val="28"/>
-          <w:szCs w:val="28"/>
-        </w:rPr>
+        <w:pStyle w:val="1"/>
+      </w:pPr>
+      <w:r>
         <w:t xml:space="preserve">1.3.3 </w:t>
       </w:r>
       <w:proofErr w:type="spellStart"/>
       <w:r>
         <w:rPr>
-          <w:sz w:val="28"/>
-          <w:szCs w:val="28"/>
           <w:lang w:val="en-US"/>
         </w:rPr>
         <w:t>GymRun</w:t>
@@ -13653,29 +13641,19 @@
     </w:p>
     <w:p>
       <w:pPr>
-        <w:spacing w:line="360" w:lineRule="auto"/>
-        <w:ind w:firstLine="709"/>
-        <w:rPr>
-          <w:rFonts w:eastAsia="SimSun"/>
-          <w:sz w:val="28"/>
-          <w:szCs w:val="28"/>
+        <w:pStyle w:val="1"/>
+        <w:rPr>
           <w:lang w:val="en-US"/>
         </w:rPr>
       </w:pPr>
       <w:r>
         <w:rPr>
-          <w:rFonts w:eastAsia="SimSun"/>
-          <w:sz w:val="28"/>
-          <w:szCs w:val="28"/>
           <w:lang w:val="en-US"/>
         </w:rPr>
         <w:t xml:space="preserve">1.3.4 </w:t>
       </w:r>
       <w:r>
         <w:rPr>
-          <w:rFonts w:eastAsia="SimSun"/>
-          <w:sz w:val="28"/>
-          <w:szCs w:val="28"/>
           <w:lang w:val="en-US"/>
         </w:rPr>
         <w:t>Strong</w:t>
@@ -14533,44 +14511,22 @@
     </w:p>
     <w:p>
       <w:pPr>
-        <w:spacing w:line="360" w:lineRule="auto"/>
-        <w:ind w:firstLine="709"/>
-        <w:rPr>
-          <w:rFonts w:eastAsia="SimSun"/>
-          <w:sz w:val="28"/>
-          <w:szCs w:val="28"/>
-        </w:rPr>
-      </w:pPr>
-      <w:r>
-        <w:rPr>
-          <w:rFonts w:eastAsia="SimSun"/>
-          <w:sz w:val="28"/>
-          <w:szCs w:val="28"/>
-        </w:rPr>
+        <w:pStyle w:val="1"/>
+      </w:pPr>
+      <w:r>
         <w:t xml:space="preserve">1.3.5 </w:t>
       </w:r>
       <w:r>
         <w:rPr>
-          <w:rFonts w:eastAsia="SimSun"/>
-          <w:sz w:val="28"/>
-          <w:szCs w:val="28"/>
           <w:lang w:val="en-US"/>
         </w:rPr>
         <w:t>T</w:t>
       </w:r>
       <w:r>
-        <w:rPr>
-          <w:rFonts w:eastAsia="SimSun"/>
-          <w:sz w:val="28"/>
-          <w:szCs w:val="28"/>
-        </w:rPr>
         <w:t xml:space="preserve"> </w:t>
       </w:r>
       <w:r>
         <w:rPr>
-          <w:rFonts w:eastAsia="SimSun"/>
-          <w:sz w:val="28"/>
-          <w:szCs w:val="28"/>
           <w:lang w:val="en-US"/>
         </w:rPr>
         <w:t>Note</w:t>
@@ -15391,26 +15347,14 @@
     </w:p>
     <w:p>
       <w:pPr>
-        <w:spacing w:line="360" w:lineRule="auto"/>
-        <w:ind w:firstLine="709"/>
-        <w:jc w:val="both"/>
-        <w:rPr>
-          <w:sz w:val="28"/>
-          <w:szCs w:val="28"/>
-        </w:rPr>
-      </w:pPr>
-      <w:r>
-        <w:rPr>
-          <w:sz w:val="28"/>
-          <w:szCs w:val="28"/>
-        </w:rPr>
+        <w:pStyle w:val="1"/>
+      </w:pPr>
+      <w:r>
         <w:t xml:space="preserve">1.4.1 </w:t>
       </w:r>
       <w:proofErr w:type="spellStart"/>
       <w:r>
         <w:rPr>
-          <w:sz w:val="28"/>
-          <w:szCs w:val="28"/>
           <w:lang w:val="en-US"/>
         </w:rPr>
         <w:t>Medisafe</w:t>
@@ -16027,26 +15971,14 @@
     </w:p>
     <w:p>
       <w:pPr>
-        <w:spacing w:line="360" w:lineRule="auto"/>
-        <w:ind w:firstLine="709"/>
-        <w:jc w:val="both"/>
-        <w:rPr>
-          <w:sz w:val="28"/>
-          <w:szCs w:val="28"/>
-        </w:rPr>
-      </w:pPr>
-      <w:r>
-        <w:rPr>
-          <w:sz w:val="28"/>
-          <w:szCs w:val="28"/>
-        </w:rPr>
+        <w:pStyle w:val="1"/>
+      </w:pPr>
+      <w:r>
         <w:t xml:space="preserve">1.4.2 </w:t>
       </w:r>
       <w:proofErr w:type="spellStart"/>
       <w:r>
         <w:rPr>
-          <w:sz w:val="28"/>
-          <w:szCs w:val="28"/>
           <w:lang w:val="en-US"/>
         </w:rPr>
         <w:t>MyTherapy</w:t>
@@ -19314,13 +19246,7 @@
         <w:pStyle w:val="22"/>
       </w:pPr>
       <w:r>
-        <w:t xml:space="preserve">В модуле </w:t>
-      </w:r>
-      <w:r>
-        <w:t>авторизации (входа в приложение</w:t>
-      </w:r>
-      <w:r>
-        <w:t>) мы сталкиваемся с несколькими ключевыми задачами.</w:t>
+        <w:t>В модуле авторизации (входа в приложение) мы сталкиваемся с несколькими ключевыми задачами.</w:t>
       </w:r>
     </w:p>
     <w:p>
@@ -19328,37 +19254,13 @@
         <w:pStyle w:val="22"/>
       </w:pPr>
       <w:r>
-        <w:t xml:space="preserve">Первая задача — это реализация </w:t>
-      </w:r>
-      <w:r>
-        <w:t>экрана для регистрации</w:t>
-      </w:r>
-      <w:r>
-        <w:t xml:space="preserve">. Этот </w:t>
-      </w:r>
-      <w:r>
-        <w:t>экран должен</w:t>
-      </w:r>
-      <w:r>
-        <w:t xml:space="preserve"> предоставлять пользователям информацию о </w:t>
-      </w:r>
-      <w:r>
-        <w:t xml:space="preserve">введенных данных (например, в </w:t>
+        <w:t xml:space="preserve">Первая задача — это реализация экрана для регистрации. Этот экран должен предоставлять пользователям информацию о введенных данных (например, в </w:t>
       </w:r>
       <w:r>
         <w:t>случае,</w:t>
       </w:r>
       <w:r>
-        <w:t xml:space="preserve"> когда пользователь некорректно указал логин или пароль)</w:t>
-      </w:r>
-      <w:r>
-        <w:t>,</w:t>
-      </w:r>
-      <w:r>
-        <w:t xml:space="preserve"> требования к логину и паролю для приложения</w:t>
-      </w:r>
-      <w:r>
-        <w:t>.</w:t>
+        <w:t xml:space="preserve"> когда пользователь некорректно указал логин или пароль), требования к логину и паролю для приложения.</w:t>
       </w:r>
     </w:p>
     <w:p>
@@ -19367,28 +19269,51 @@
       </w:pPr>
       <w:r>
         <w:lastRenderedPageBreak/>
-        <w:t xml:space="preserve">Вторая задача - создание </w:t>
-      </w:r>
-      <w:r>
-        <w:t>системы проверки вводимых данных</w:t>
+        <w:t xml:space="preserve">Вторая задача - создание системы проверки вводимых данных. Для того чтобы не отправлять некорректный запрос на сервер необходимо заблаговременно проверить все </w:t>
+      </w:r>
+      <w:r>
+        <w:t>введенные пользователем</w:t>
+      </w:r>
+      <w:r>
+        <w:t xml:space="preserve"> данные (логин и пароль), на соответствие требованиям, в </w:t>
+      </w:r>
+      <w:r>
+        <w:t>случае,</w:t>
+      </w:r>
+      <w:r>
+        <w:t xml:space="preserve"> когда вводимые данные не соответствуют этим требованиям, нужно вывести сообщение пользователю, содержащее предупреждение о некорректности введенных данных.</w:t>
+      </w:r>
+    </w:p>
+    <w:p>
+      <w:pPr>
+        <w:pStyle w:val="22"/>
+      </w:pPr>
+      <w:r>
+        <w:t xml:space="preserve">Последняя задача включает разработку </w:t>
+      </w:r>
+      <w:r>
+        <w:t xml:space="preserve">механизма отправки обработки запросов для </w:t>
+      </w:r>
+      <w:r>
+        <w:rPr>
+          <w:lang w:val="en-US"/>
+        </w:rPr>
+        <w:t>API</w:t>
       </w:r>
       <w:r>
         <w:t xml:space="preserve">. </w:t>
       </w:r>
       <w:r>
-        <w:t xml:space="preserve">Для того чтобы не отправлять некорректный запрос на сервер необходимо заблаговременно проверить все </w:t>
-      </w:r>
-      <w:r>
-        <w:t>введенные пользователем</w:t>
-      </w:r>
-      <w:r>
-        <w:t xml:space="preserve"> данные (логин и пароль), на соответствие требованиям, в </w:t>
-      </w:r>
-      <w:r>
-        <w:t>случае,</w:t>
-      </w:r>
-      <w:r>
-        <w:t xml:space="preserve"> когда вводимые данные не соответствуют этим требованиям, нужно вывести сообщение пользователю, содержащее предупреждение о некорректности введенных данных.</w:t>
+        <w:t>Она включает в себя разработку парсера данных получаемых от сервера, объединение данных пользователя в запрос, отправку полученного запроса на сервер, обработку полученного ответа, а также автоматическое переключение экрана приложения в главное меню, в случае когда был получен положительный ответ от сервера (в противном случае пользователь будет предупрежден о несовпадении данных на сервере с введенными, как пример).</w:t>
+      </w:r>
+    </w:p>
+    <w:p/>
+    <w:p>
+      <w:pPr>
+        <w:pStyle w:val="1"/>
+      </w:pPr>
+      <w:r>
+        <w:t>2.3 Подбор и анализ компонентов для модуля регистрации</w:t>
       </w:r>
     </w:p>
     <w:p>
@@ -19396,48 +19321,7 @@
         <w:pStyle w:val="22"/>
       </w:pPr>
       <w:r>
-        <w:t xml:space="preserve">Последняя задача включает разработку </w:t>
-      </w:r>
-      <w:r>
-        <w:t xml:space="preserve">механизма отправки обработки запросов для </w:t>
-      </w:r>
-      <w:r>
-        <w:rPr>
-          <w:lang w:val="en-US"/>
-        </w:rPr>
-        <w:t>API</w:t>
-      </w:r>
-      <w:r>
-        <w:t xml:space="preserve">. </w:t>
-      </w:r>
-      <w:r>
-        <w:t>Она включает в себя разработку парсера данных получаемых от сервера, объединение данных пользователя в запрос, отправку полученного запроса на сервер, обработку полученного ответа, а также автоматическое переключение экрана приложения в главное меню, в случае когда был получен положительный ответ от сервера (в противном случае пользователь будет предупрежден о несовпадении данных на сервере с введенными, как пример).</w:t>
-      </w:r>
-    </w:p>
-    <w:p/>
-    <w:p>
-      <w:pPr>
-        <w:pStyle w:val="1"/>
-      </w:pPr>
-      <w:r>
-        <w:t>2.</w:t>
-      </w:r>
-      <w:r>
-        <w:t>3</w:t>
-      </w:r>
-      <w:r>
-        <w:t xml:space="preserve"> Подбор и анализ компонентов для модуля регистрации</w:t>
-      </w:r>
-    </w:p>
-    <w:p>
-      <w:pPr>
-        <w:pStyle w:val="22"/>
-      </w:pPr>
-      <w:r>
-        <w:t>В модуле регистрации</w:t>
-      </w:r>
-      <w:r>
-        <w:t xml:space="preserve"> </w:t>
+        <w:t xml:space="preserve">В модуле регистрации </w:t>
       </w:r>
       <w:r>
         <w:t>необходимо решить несколько аналогичных задач</w:t>
@@ -19600,13 +19484,7 @@
         <w:t xml:space="preserve">Первая задача — </w:t>
       </w:r>
       <w:r>
-        <w:t xml:space="preserve">это реализация логики отправки запроса </w:t>
-      </w:r>
-      <w:r>
-        <w:t>на получения краткой информации о каждой из групп мышц</w:t>
-      </w:r>
-      <w:r>
-        <w:t xml:space="preserve"> по </w:t>
+        <w:t xml:space="preserve">это реализация логики отправки запроса на получения краткой информации о каждой из групп мышц по </w:t>
       </w:r>
       <w:r>
         <w:rPr>
@@ -19629,22 +19507,7 @@
         <w:t xml:space="preserve">Вторая задача </w:t>
       </w:r>
       <w:r>
-        <w:t>— это</w:t>
-      </w:r>
-      <w:r>
-        <w:t xml:space="preserve"> реализация логики отправки запроса на получения </w:t>
-      </w:r>
-      <w:r>
-        <w:t>полной</w:t>
-      </w:r>
-      <w:r>
-        <w:t xml:space="preserve"> информации о </w:t>
-      </w:r>
-      <w:r>
-        <w:t>конкретной</w:t>
-      </w:r>
-      <w:r>
-        <w:t xml:space="preserve"> из групп мышц по </w:t>
+        <w:t xml:space="preserve">— это реализация логики отправки запроса на получения полной информации о конкретной из групп мышц по </w:t>
       </w:r>
       <w:r>
         <w:rPr>
@@ -19653,16 +19516,7 @@
         <w:t>API</w:t>
       </w:r>
       <w:r>
-        <w:t>. На этом этапе мы пишем логику, которая будет запрашивать данные о каждо</w:t>
-      </w:r>
-      <w:r>
-        <w:t>м упражнении в выбранной</w:t>
-      </w:r>
-      <w:r>
-        <w:t xml:space="preserve"> группе</w:t>
-      </w:r>
-      <w:r>
-        <w:t>. После чего полученные данные распределяются и сортируются для дальнейшего отображения их для пользователя.</w:t>
+        <w:t>. На этом этапе мы пишем логику, которая будет запрашивать данные о каждом упражнении в выбранной группе. После чего полученные данные распределяются и сортируются для дальнейшего отображения их для пользователя.</w:t>
       </w:r>
     </w:p>
     <w:p>
@@ -19682,28 +19536,7 @@
         <w:t xml:space="preserve">включает разработку </w:t>
       </w:r>
       <w:r>
-        <w:t xml:space="preserve">пользовательского интерфейса </w:t>
-      </w:r>
-      <w:r>
-        <w:t>для отображения списка всех групп мышц</w:t>
-      </w:r>
-      <w:r>
-        <w:t>,</w:t>
-      </w:r>
-      <w:r>
-        <w:t xml:space="preserve"> в</w:t>
-      </w:r>
-      <w:r>
-        <w:t xml:space="preserve"> котор</w:t>
-      </w:r>
-      <w:r>
-        <w:t>ом будет отображено количество упражнений в каждой из групп.</w:t>
-      </w:r>
-      <w:r>
-        <w:t xml:space="preserve"> </w:t>
-      </w:r>
-      <w:r>
-        <w:t xml:space="preserve">Этот экран будет </w:t>
+        <w:t xml:space="preserve">пользовательского интерфейса для отображения списка всех групп мышц, в котором будет отображено количество упражнений в каждой из групп. Этот экран будет </w:t>
       </w:r>
       <w:r>
         <w:t>отображаться</w:t>
@@ -19717,16 +19550,7 @@
         <w:pStyle w:val="1"/>
       </w:pPr>
       <w:r>
-        <w:t>2.</w:t>
-      </w:r>
-      <w:r>
-        <w:t>5</w:t>
-      </w:r>
-      <w:r>
-        <w:t xml:space="preserve"> Подбор и анализ компонентов для модуля просмотра </w:t>
-      </w:r>
-      <w:r>
-        <w:t>комплексов</w:t>
+        <w:t>2.5 Подбор и анализ компонентов для модуля просмотра комплексов</w:t>
       </w:r>
     </w:p>
     <w:p>
@@ -19737,10 +19561,7 @@
         <w:t>Модуль просмотра комплексов</w:t>
       </w:r>
       <w:r>
-        <w:t xml:space="preserve"> </w:t>
-      </w:r>
-      <w:r>
-        <w:t xml:space="preserve">приложения включает несколько ключевых </w:t>
+        <w:t xml:space="preserve"> приложения включает несколько ключевых </w:t>
       </w:r>
       <w:r>
         <w:t>задач.</w:t>
@@ -19751,19 +19572,7 @@
         <w:pStyle w:val="22"/>
       </w:pPr>
       <w:r>
-        <w:t>Первая задача —</w:t>
-      </w:r>
-      <w:r>
-        <w:t xml:space="preserve"> </w:t>
-      </w:r>
-      <w:r>
-        <w:t xml:space="preserve">это реализация логики отправки запроса на получения полной информации о </w:t>
-      </w:r>
-      <w:r>
-        <w:t>списке всех комплексов</w:t>
-      </w:r>
-      <w:r>
-        <w:t xml:space="preserve"> по </w:t>
+        <w:t xml:space="preserve">Первая задача — это реализация логики отправки запроса на получения полной информации о списке всех комплексов по </w:t>
       </w:r>
       <w:r>
         <w:rPr>
@@ -19772,13 +19581,7 @@
         <w:t>API</w:t>
       </w:r>
       <w:r>
-        <w:t xml:space="preserve">. На этом этапе мы пишем логику, которая будет запрашивать данные о </w:t>
-      </w:r>
-      <w:r>
-        <w:t>списке комплексов</w:t>
-      </w:r>
-      <w:r>
-        <w:t xml:space="preserve">. После </w:t>
+        <w:t xml:space="preserve">. На этом этапе мы пишем логику, которая будет запрашивать данные о списке комплексов. После </w:t>
       </w:r>
       <w:r>
         <w:lastRenderedPageBreak/>
@@ -19848,22 +19651,33 @@
         <w:pStyle w:val="1"/>
       </w:pPr>
       <w:r>
-        <w:t>2.</w:t>
-      </w:r>
-      <w:r>
-        <w:t>6</w:t>
-      </w:r>
-      <w:r>
-        <w:t xml:space="preserve"> Подбор и анализ компонентов для модуля </w:t>
-      </w:r>
-      <w:r>
-        <w:t>добавления</w:t>
+        <w:t>2.6 Подбор и анализ компонентов для модуля добавления упражнений</w:t>
+      </w:r>
+    </w:p>
+    <w:p>
+      <w:pPr>
+        <w:pStyle w:val="22"/>
+      </w:pPr>
+      <w:r>
+        <w:t xml:space="preserve">Модуль </w:t>
+      </w:r>
+      <w:r>
+        <w:t>добавления упражнений</w:t>
       </w:r>
       <w:r>
         <w:t xml:space="preserve"> </w:t>
       </w:r>
       <w:r>
-        <w:t>упражнений</w:t>
+        <w:t xml:space="preserve">приложения включает </w:t>
+      </w:r>
+      <w:r>
+        <w:t>следующий список</w:t>
+      </w:r>
+      <w:r>
+        <w:t xml:space="preserve"> </w:t>
+      </w:r>
+      <w:r>
+        <w:t>задач.</w:t>
       </w:r>
     </w:p>
     <w:p>
@@ -19871,16 +19685,133 @@
         <w:pStyle w:val="22"/>
       </w:pPr>
       <w:r>
-        <w:t xml:space="preserve">Модуль </w:t>
-      </w:r>
-      <w:r>
-        <w:t>добавления упражнений</w:t>
+        <w:t xml:space="preserve">Первая задача — это реализация логики отправки запроса на </w:t>
+      </w:r>
+      <w:r>
+        <w:t>создание</w:t>
       </w:r>
       <w:r>
         <w:t xml:space="preserve"> </w:t>
       </w:r>
       <w:r>
-        <w:t xml:space="preserve">приложения включает </w:t>
+        <w:t>упражнения</w:t>
+      </w:r>
+      <w:r>
+        <w:t xml:space="preserve"> по </w:t>
+      </w:r>
+      <w:r>
+        <w:rPr>
+          <w:lang w:val="en-US"/>
+        </w:rPr>
+        <w:t>API</w:t>
+      </w:r>
+      <w:r>
+        <w:t xml:space="preserve">. На этом этапе мы пишем логику, которая будет </w:t>
+      </w:r>
+      <w:r>
+        <w:t>отправлять</w:t>
+      </w:r>
+      <w:r>
+        <w:t xml:space="preserve"> данные о </w:t>
+      </w:r>
+      <w:r>
+        <w:t>создаваемом упражнении</w:t>
+      </w:r>
+      <w:r>
+        <w:t xml:space="preserve">. После чего </w:t>
+      </w:r>
+      <w:r>
+        <w:t>ответ, который даст сервер, будет обработан для определения того успешно был создано новое упражнение или нет</w:t>
+      </w:r>
+      <w:r>
+        <w:t>.</w:t>
+      </w:r>
+    </w:p>
+    <w:p>
+      <w:pPr>
+        <w:pStyle w:val="22"/>
+      </w:pPr>
+      <w:r>
+        <w:t xml:space="preserve">Вторая задача </w:t>
+      </w:r>
+      <w:r>
+        <w:t>–</w:t>
+      </w:r>
+      <w:r>
+        <w:t xml:space="preserve"> </w:t>
+      </w:r>
+      <w:r>
+        <w:t>включает разработку</w:t>
+      </w:r>
+      <w:r>
+        <w:t xml:space="preserve"> промежуточного механизма контроля введённых данных, сохранения их и вызова запроса </w:t>
+      </w:r>
+      <w:r>
+        <w:rPr>
+          <w:lang w:val="en-US"/>
+        </w:rPr>
+        <w:t>API</w:t>
+      </w:r>
+      <w:r>
+        <w:t xml:space="preserve"> </w:t>
+      </w:r>
+      <w:r>
+        <w:t>для создания нового упражнения на сервере</w:t>
+      </w:r>
+      <w:r>
+        <w:t>.</w:t>
+      </w:r>
+      <w:r>
+        <w:t xml:space="preserve"> Также в этом механизме выдается сообщение в случае, если введенные данные некорректны.</w:t>
+      </w:r>
+    </w:p>
+    <w:p>
+      <w:pPr>
+        <w:pStyle w:val="22"/>
+      </w:pPr>
+      <w:r>
+        <w:t xml:space="preserve">Последняя задача включает разработку </w:t>
+      </w:r>
+      <w:r>
+        <w:t xml:space="preserve">пользовательского интерфейса для </w:t>
+      </w:r>
+      <w:r>
+        <w:t>добавления нового</w:t>
+      </w:r>
+      <w:r>
+        <w:t xml:space="preserve"> упражнения, который будет включать в себя поля ввода данных (название, алгоритм выполнения</w:t>
+      </w:r>
+      <w:r>
+        <w:t>, ссылка на видео, выбор изображения</w:t>
+      </w:r>
+      <w:r>
+        <w:t>)</w:t>
+      </w:r>
+      <w:r>
+        <w:t>, сообщение о некорректных данных и кнопку добавления упражнения</w:t>
+      </w:r>
+      <w:r>
+        <w:t>.</w:t>
+      </w:r>
+    </w:p>
+    <w:p>
+      <w:pPr>
+        <w:pStyle w:val="1"/>
+      </w:pPr>
+      <w:r>
+        <w:lastRenderedPageBreak/>
+        <w:t>2.7 Подбор и анализ компонентов для модуля добавления комплексов</w:t>
+      </w:r>
+    </w:p>
+    <w:p>
+      <w:pPr>
+        <w:pStyle w:val="22"/>
+      </w:pPr>
+      <w:r>
+        <w:t>Модуль добавления комплексов</w:t>
+      </w:r>
+      <w:r>
+        <w:t xml:space="preserve"> приложения включает </w:t>
       </w:r>
       <w:r>
         <w:t>следующий список</w:t>
@@ -19897,19 +19828,42 @@
         <w:pStyle w:val="22"/>
       </w:pPr>
       <w:r>
-        <w:t xml:space="preserve">Первая задача — это реализация логики отправки запроса на </w:t>
-      </w:r>
-      <w:r>
-        <w:t>создание</w:t>
+        <w:t xml:space="preserve">Первая задача — это реализация логики отправки запроса на создание комплекса по </w:t>
+      </w:r>
+      <w:r>
+        <w:rPr>
+          <w:lang w:val="en-US"/>
+        </w:rPr>
+        <w:t>API</w:t>
+      </w:r>
+      <w:r>
+        <w:t xml:space="preserve">. На этом этапе мы пишем логику, которая будет отправлять данные о создаваемом комплексе. После чего ответ, который даст сервер, будет обработан для определения того успешно был создано новое </w:t>
+      </w:r>
+      <w:r>
+        <w:t xml:space="preserve">комплекс </w:t>
+      </w:r>
+      <w:r>
+        <w:t>или нет.</w:t>
+      </w:r>
+    </w:p>
+    <w:p>
+      <w:pPr>
+        <w:pStyle w:val="22"/>
+      </w:pPr>
+      <w:r>
+        <w:t xml:space="preserve">Вторая задача </w:t>
+      </w:r>
+      <w:r>
+        <w:t>–</w:t>
       </w:r>
       <w:r>
         <w:t xml:space="preserve"> </w:t>
       </w:r>
       <w:r>
-        <w:t>упражнения</w:t>
-      </w:r>
-      <w:r>
-        <w:t xml:space="preserve"> по </w:t>
+        <w:t>включает разработку</w:t>
+      </w:r>
+      <w:r>
+        <w:t xml:space="preserve"> промежуточного механизма контроля введённых данных, сохранения их и вызова запроса </w:t>
       </w:r>
       <w:r>
         <w:rPr>
@@ -19918,22 +19872,86 @@
         <w:t>API</w:t>
       </w:r>
       <w:r>
-        <w:t xml:space="preserve">. На этом этапе мы пишем логику, которая будет </w:t>
-      </w:r>
-      <w:r>
-        <w:t>отправлять</w:t>
-      </w:r>
-      <w:r>
-        <w:t xml:space="preserve"> данные о </w:t>
-      </w:r>
-      <w:r>
-        <w:t>создаваемом упражнении</w:t>
-      </w:r>
-      <w:r>
-        <w:t xml:space="preserve">. После чего </w:t>
-      </w:r>
-      <w:r>
-        <w:t>ответ, который даст сервер, будет обработан для определения того успешно был создано новое упражнение или нет</w:t>
+        <w:t xml:space="preserve"> </w:t>
+      </w:r>
+      <w:r>
+        <w:t xml:space="preserve">для создания нового </w:t>
+      </w:r>
+      <w:r>
+        <w:t xml:space="preserve">комплекса </w:t>
+      </w:r>
+      <w:r>
+        <w:t>на сервере. Также в этом механизме выдается сообщение в случае, если введенные данные некорректны.</w:t>
+      </w:r>
+    </w:p>
+    <w:p>
+      <w:pPr>
+        <w:pStyle w:val="22"/>
+      </w:pPr>
+      <w:r>
+        <w:t xml:space="preserve">Третья задача </w:t>
+      </w:r>
+      <w:r>
+        <w:t>–</w:t>
+      </w:r>
+      <w:r>
+        <w:t xml:space="preserve"> это</w:t>
+      </w:r>
+      <w:r>
+        <w:t xml:space="preserve"> </w:t>
+      </w:r>
+      <w:r>
+        <w:t>создания</w:t>
+      </w:r>
+      <w:r>
+        <w:t xml:space="preserve"> </w:t>
+      </w:r>
+      <w:r>
+        <w:t>пользовательского интерфейса для добавления нового комплекса, который будет включать в себя поля ввода данных (название, описание), сообщение о некорректных данных и кнопку добавления комплекса.</w:t>
+      </w:r>
+    </w:p>
+    <w:p>
+      <w:pPr>
+        <w:pStyle w:val="22"/>
+      </w:pPr>
+      <w:r>
+        <w:t xml:space="preserve">Последняя задача включает разработку </w:t>
+      </w:r>
+      <w:r>
+        <w:t>пользовательского интерфейса для добавлени</w:t>
+      </w:r>
+      <w:r>
+        <w:t>я</w:t>
+      </w:r>
+      <w:r>
+        <w:t xml:space="preserve"> упражнени</w:t>
+      </w:r>
+      <w:r>
+        <w:t>й в комплекс</w:t>
+      </w:r>
+      <w:r>
+        <w:t>, который будет включать в себя поля ввода данных (</w:t>
+      </w:r>
+      <w:r>
+        <w:t>вес и количество повторений</w:t>
+      </w:r>
+      <w:r>
+        <w:t>),</w:t>
+      </w:r>
+      <w:r>
+        <w:t xml:space="preserve"> а также список </w:t>
+      </w:r>
+      <w:r>
+        <w:t>всех упражнений,</w:t>
+      </w:r>
+      <w:r>
+        <w:t xml:space="preserve"> из которого нужно выбрать упражнение, кнопку добавить ещё упражнение,</w:t>
+      </w:r>
+      <w:r>
+        <w:t xml:space="preserve"> сообщение о некорректных данных и кнопку </w:t>
+      </w:r>
+      <w:r>
+        <w:t>завершения процесса создания комплекса</w:t>
       </w:r>
       <w:r>
         <w:t>.</w:t>
@@ -19941,9 +19959,79 @@
     </w:p>
     <w:p>
       <w:pPr>
+        <w:pStyle w:val="1"/>
+      </w:pPr>
+      <w:r>
+        <w:t>2.8 Подбор и анализ компонентов для модуля редактирования упражнений</w:t>
+      </w:r>
+    </w:p>
+    <w:p>
+      <w:pPr>
         <w:pStyle w:val="22"/>
       </w:pPr>
       <w:r>
+        <w:t>Модуль редактирования упражнений</w:t>
+      </w:r>
+      <w:r>
+        <w:t xml:space="preserve"> приложения включает </w:t>
+      </w:r>
+      <w:r>
+        <w:t>следующий список</w:t>
+      </w:r>
+      <w:r>
+        <w:t xml:space="preserve"> </w:t>
+      </w:r>
+      <w:r>
+        <w:t>задач.</w:t>
+      </w:r>
+    </w:p>
+    <w:p>
+      <w:pPr>
+        <w:pStyle w:val="22"/>
+      </w:pPr>
+      <w:r>
+        <w:lastRenderedPageBreak/>
+        <w:t xml:space="preserve">Первая задача — это реализация логики отправки запроса на редактирование упражнения по </w:t>
+      </w:r>
+      <w:r>
+        <w:rPr>
+          <w:lang w:val="en-US"/>
+        </w:rPr>
+        <w:t>API</w:t>
+      </w:r>
+      <w:r>
+        <w:t xml:space="preserve">. На этом этапе мы пишем логику, которая будет отправлять данные о </w:t>
+      </w:r>
+      <w:r>
+        <w:t>отредактированном</w:t>
+      </w:r>
+      <w:r>
+        <w:t xml:space="preserve"> упражнении. После чего ответ, который даст сервер, будет обработан для определения того успешно был</w:t>
+      </w:r>
+      <w:r>
+        <w:t>о</w:t>
+      </w:r>
+      <w:r>
+        <w:t xml:space="preserve"> </w:t>
+      </w:r>
+      <w:r>
+        <w:t>изменение</w:t>
+      </w:r>
+      <w:r>
+        <w:t xml:space="preserve"> упражнени</w:t>
+      </w:r>
+      <w:r>
+        <w:t>я</w:t>
+      </w:r>
+      <w:r>
+        <w:t xml:space="preserve"> или нет.</w:t>
+      </w:r>
+    </w:p>
+    <w:p>
+      <w:pPr>
+        <w:pStyle w:val="22"/>
+      </w:pPr>
+      <w:r>
         <w:t xml:space="preserve">Вторая задача </w:t>
       </w:r>
       <w:r>
@@ -19968,13 +20056,50 @@
         <w:t xml:space="preserve"> </w:t>
       </w:r>
       <w:r>
-        <w:t>для создания нового упражнения на сервере</w:t>
+        <w:t xml:space="preserve">для </w:t>
+      </w:r>
+      <w:r>
+        <w:t xml:space="preserve">обновления данных </w:t>
+      </w:r>
+      <w:r>
+        <w:t>упражнения на сервере. Также в этом механизме выдается сообщение в случае, если введенные данные некорректны.</w:t>
+      </w:r>
+    </w:p>
+    <w:p>
+      <w:pPr>
+        <w:pStyle w:val="22"/>
+      </w:pPr>
+      <w:r>
+        <w:t xml:space="preserve">Последняя задача включает разработку </w:t>
+      </w:r>
+      <w:r>
+        <w:t xml:space="preserve">пользовательского интерфейса для добавления </w:t>
+      </w:r>
+      <w:r>
+        <w:t>редактирования</w:t>
+      </w:r>
+      <w:r>
+        <w:t xml:space="preserve"> упражнения, который будет включать в себя поля ввода данных (название, алгоритм выполнения, ссылка на видео, выбор изображения), сообщение о некорректных данных и кнопку </w:t>
+      </w:r>
+      <w:r>
+        <w:t>сохранения изменений в</w:t>
+      </w:r>
+      <w:r>
+        <w:t xml:space="preserve"> упражнени</w:t>
+      </w:r>
+      <w:r>
+        <w:t>и</w:t>
       </w:r>
       <w:r>
         <w:t>.</w:t>
       </w:r>
-      <w:r>
-        <w:t xml:space="preserve"> Также в этом механизме выдается сообщение в случае, если введенные данные некорректны.</w:t>
+    </w:p>
+    <w:p>
+      <w:pPr>
+        <w:pStyle w:val="1"/>
+      </w:pPr>
+      <w:r>
+        <w:t>2.9 Подбор и анализ компонентов для модуля редактирования комплексов</w:t>
       </w:r>
     </w:p>
     <w:p>
@@ -19982,46 +20107,19 @@
         <w:pStyle w:val="22"/>
       </w:pPr>
       <w:r>
-        <w:t xml:space="preserve">Последняя задача включает разработку </w:t>
-      </w:r>
-      <w:r>
-        <w:t xml:space="preserve">пользовательского интерфейса для </w:t>
-      </w:r>
-      <w:r>
-        <w:t>добавления нового</w:t>
-      </w:r>
-      <w:r>
-        <w:t xml:space="preserve"> упражнения, который будет включать в себя поля ввода данных (название, алгоритм выполнения</w:t>
-      </w:r>
-      <w:r>
-        <w:t>, ссылка на видео, выбор изображения</w:t>
-      </w:r>
-      <w:r>
-        <w:t>)</w:t>
-      </w:r>
-      <w:r>
-        <w:t>, сообщение о некорректных данных и кнопку добавления упражнения</w:t>
-      </w:r>
-      <w:r>
-        <w:t>.</w:t>
-      </w:r>
-    </w:p>
-    <w:p>
-      <w:pPr>
-        <w:pStyle w:val="1"/>
-      </w:pPr>
-      <w:r>
-        <w:lastRenderedPageBreak/>
-        <w:t>2.</w:t>
-      </w:r>
-      <w:r>
-        <w:t>7</w:t>
-      </w:r>
-      <w:r>
-        <w:t xml:space="preserve"> Подбор и анализ компонентов для модуля добавления </w:t>
-      </w:r>
-      <w:r>
-        <w:t>комплексов</w:t>
+        <w:t>Модуль редактирования комплексов</w:t>
+      </w:r>
+      <w:r>
+        <w:t xml:space="preserve"> приложения включает </w:t>
+      </w:r>
+      <w:r>
+        <w:t>следующий список</w:t>
+      </w:r>
+      <w:r>
+        <w:t xml:space="preserve"> </w:t>
+      </w:r>
+      <w:r>
+        <w:t>задач.</w:t>
       </w:r>
     </w:p>
     <w:p>
@@ -20029,36 +20127,7 @@
         <w:pStyle w:val="22"/>
       </w:pPr>
       <w:r>
-        <w:t>Модуль добавления комплексов</w:t>
-      </w:r>
-      <w:r>
-        <w:t xml:space="preserve"> </w:t>
-      </w:r>
-      <w:r>
-        <w:t xml:space="preserve">приложения включает </w:t>
-      </w:r>
-      <w:r>
-        <w:t>следующий список</w:t>
-      </w:r>
-      <w:r>
-        <w:t xml:space="preserve"> </w:t>
-      </w:r>
-      <w:r>
-        <w:t>задач.</w:t>
-      </w:r>
-    </w:p>
-    <w:p>
-      <w:pPr>
-        <w:pStyle w:val="22"/>
-      </w:pPr>
-      <w:r>
-        <w:t>Первая задача — это реализация логики отправки запроса на создание комплекс</w:t>
-      </w:r>
-      <w:r>
-        <w:t xml:space="preserve">а </w:t>
-      </w:r>
-      <w:r>
-        <w:t xml:space="preserve">по </w:t>
+        <w:t xml:space="preserve">Первая задача — это реализация логики отправки запроса на изменение данных комплекса по </w:t>
       </w:r>
       <w:r>
         <w:rPr>
@@ -20067,396 +20136,7 @@
         <w:t>API</w:t>
       </w:r>
       <w:r>
-        <w:t>. На этом этапе мы пишем логику, которая будет отправлять данные о создаваемом комплекс</w:t>
-      </w:r>
-      <w:r>
-        <w:t>е</w:t>
-      </w:r>
-      <w:r>
-        <w:t xml:space="preserve">. После чего ответ, который даст сервер, будет обработан для определения того успешно был создано новое </w:t>
-      </w:r>
-      <w:r>
-        <w:t>комплекс</w:t>
-      </w:r>
-      <w:r>
-        <w:t xml:space="preserve"> </w:t>
-      </w:r>
-      <w:r>
-        <w:t>или нет.</w:t>
-      </w:r>
-    </w:p>
-    <w:p>
-      <w:pPr>
-        <w:pStyle w:val="22"/>
-      </w:pPr>
-      <w:r>
-        <w:t xml:space="preserve">Вторая задача </w:t>
-      </w:r>
-      <w:r>
-        <w:t>–</w:t>
-      </w:r>
-      <w:r>
-        <w:t xml:space="preserve"> </w:t>
-      </w:r>
-      <w:r>
-        <w:t>включает разработку</w:t>
-      </w:r>
-      <w:r>
-        <w:t xml:space="preserve"> промежуточного механизма контроля введённых данных, сохранения их и вызова запроса </w:t>
-      </w:r>
-      <w:r>
-        <w:rPr>
-          <w:lang w:val="en-US"/>
-        </w:rPr>
-        <w:t>API</w:t>
-      </w:r>
-      <w:r>
-        <w:t xml:space="preserve"> </w:t>
-      </w:r>
-      <w:r>
-        <w:t xml:space="preserve">для создания нового </w:t>
-      </w:r>
-      <w:r>
-        <w:t>комплекс</w:t>
-      </w:r>
-      <w:r>
-        <w:t xml:space="preserve">а </w:t>
-      </w:r>
-      <w:r>
-        <w:t>на сервере. Также в этом механизме выдается сообщение в случае, если введенные данные некорректны.</w:t>
-      </w:r>
-    </w:p>
-    <w:p>
-      <w:pPr>
-        <w:pStyle w:val="22"/>
-      </w:pPr>
-      <w:r>
-        <w:t>Третья</w:t>
-      </w:r>
-      <w:r>
-        <w:t xml:space="preserve"> задача </w:t>
-      </w:r>
-      <w:r>
-        <w:t>–</w:t>
-      </w:r>
-      <w:r>
-        <w:t xml:space="preserve"> </w:t>
-      </w:r>
-      <w:r>
-        <w:t>это</w:t>
-      </w:r>
-      <w:r>
-        <w:t xml:space="preserve"> </w:t>
-      </w:r>
-      <w:r>
-        <w:t>создания</w:t>
-      </w:r>
-      <w:r>
-        <w:t xml:space="preserve"> </w:t>
-      </w:r>
-      <w:r>
-        <w:t xml:space="preserve">пользовательского интерфейса для добавления нового </w:t>
-      </w:r>
-      <w:r>
-        <w:t>комплекса</w:t>
-      </w:r>
-      <w:r>
-        <w:t xml:space="preserve">, который будет включать в себя поля ввода данных (название, </w:t>
-      </w:r>
-      <w:r>
-        <w:t>описание</w:t>
-      </w:r>
-      <w:r>
-        <w:t xml:space="preserve">), сообщение о некорректных данных и кнопку добавления </w:t>
-      </w:r>
-      <w:r>
-        <w:t>комплекса</w:t>
-      </w:r>
-      <w:r>
-        <w:t>.</w:t>
-      </w:r>
-    </w:p>
-    <w:p>
-      <w:pPr>
-        <w:pStyle w:val="22"/>
-      </w:pPr>
-      <w:r>
-        <w:t xml:space="preserve">Последняя задача включает разработку </w:t>
-      </w:r>
-      <w:r>
-        <w:t>пользовательского интерфейса для добавлени</w:t>
-      </w:r>
-      <w:r>
-        <w:t>я</w:t>
-      </w:r>
-      <w:r>
-        <w:t xml:space="preserve"> упражнени</w:t>
-      </w:r>
-      <w:r>
-        <w:t>й в комплекс</w:t>
-      </w:r>
-      <w:r>
-        <w:t>, который будет включать в себя поля ввода данных (</w:t>
-      </w:r>
-      <w:r>
-        <w:t>вес и количество повторений</w:t>
-      </w:r>
-      <w:r>
-        <w:t>),</w:t>
-      </w:r>
-      <w:r>
-        <w:t xml:space="preserve"> а также список </w:t>
-      </w:r>
-      <w:r>
-        <w:t>всех упражнений,</w:t>
-      </w:r>
-      <w:r>
-        <w:t xml:space="preserve"> из которого нужно выбрать упражнение, кнопку добавить ещё упражнение,</w:t>
-      </w:r>
-      <w:r>
-        <w:t xml:space="preserve"> сообщение о некорректных данных и кнопку </w:t>
-      </w:r>
-      <w:r>
-        <w:t>завершения процесса создания комплекса</w:t>
-      </w:r>
-      <w:r>
-        <w:t>.</w:t>
-      </w:r>
-    </w:p>
-    <w:p>
-      <w:pPr>
-        <w:pStyle w:val="1"/>
-      </w:pPr>
-      <w:r>
-        <w:t>2.</w:t>
-      </w:r>
-      <w:r>
-        <w:t>8</w:t>
-      </w:r>
-      <w:r>
-        <w:t xml:space="preserve"> Подбор и анализ компонентов для модуля </w:t>
-      </w:r>
-      <w:r>
-        <w:t>редактирования</w:t>
-      </w:r>
-      <w:r>
-        <w:t xml:space="preserve"> упражнений</w:t>
-      </w:r>
-    </w:p>
-    <w:p>
-      <w:pPr>
-        <w:pStyle w:val="22"/>
-      </w:pPr>
-      <w:r>
-        <w:t>Модуль редактирования упражнений</w:t>
-      </w:r>
-      <w:r>
-        <w:t xml:space="preserve"> приложения включает </w:t>
-      </w:r>
-      <w:r>
-        <w:t>следующий список</w:t>
-      </w:r>
-      <w:r>
-        <w:t xml:space="preserve"> </w:t>
-      </w:r>
-      <w:r>
-        <w:t>задач.</w:t>
-      </w:r>
-    </w:p>
-    <w:p>
-      <w:pPr>
-        <w:pStyle w:val="22"/>
-      </w:pPr>
-      <w:r>
-        <w:lastRenderedPageBreak/>
-        <w:t xml:space="preserve">Первая задача — это реализация логики отправки запроса на </w:t>
-      </w:r>
-      <w:r>
-        <w:t>редактирование</w:t>
-      </w:r>
-      <w:r>
-        <w:t xml:space="preserve"> упражнения по </w:t>
-      </w:r>
-      <w:r>
-        <w:rPr>
-          <w:lang w:val="en-US"/>
-        </w:rPr>
-        <w:t>API</w:t>
-      </w:r>
-      <w:r>
-        <w:t xml:space="preserve">. На этом этапе мы пишем логику, которая будет отправлять данные о </w:t>
-      </w:r>
-      <w:r>
-        <w:t>отредактированном</w:t>
-      </w:r>
-      <w:r>
-        <w:t xml:space="preserve"> упражнении. После чего ответ, который даст сервер, будет обработан для определения того успешно был</w:t>
-      </w:r>
-      <w:r>
-        <w:t>о</w:t>
-      </w:r>
-      <w:r>
-        <w:t xml:space="preserve"> </w:t>
-      </w:r>
-      <w:r>
-        <w:t>изменение</w:t>
-      </w:r>
-      <w:r>
-        <w:t xml:space="preserve"> упражнени</w:t>
-      </w:r>
-      <w:r>
-        <w:t>я</w:t>
-      </w:r>
-      <w:r>
-        <w:t xml:space="preserve"> или нет.</w:t>
-      </w:r>
-    </w:p>
-    <w:p>
-      <w:pPr>
-        <w:pStyle w:val="22"/>
-      </w:pPr>
-      <w:r>
-        <w:t xml:space="preserve">Вторая задача </w:t>
-      </w:r>
-      <w:r>
-        <w:t>–</w:t>
-      </w:r>
-      <w:r>
-        <w:t xml:space="preserve"> </w:t>
-      </w:r>
-      <w:r>
-        <w:t>включает разработку</w:t>
-      </w:r>
-      <w:r>
-        <w:t xml:space="preserve"> промежуточного механизма контроля введённых данных, сохранения их и вызова запроса </w:t>
-      </w:r>
-      <w:r>
-        <w:rPr>
-          <w:lang w:val="en-US"/>
-        </w:rPr>
-        <w:t>API</w:t>
-      </w:r>
-      <w:r>
-        <w:t xml:space="preserve"> </w:t>
-      </w:r>
-      <w:r>
-        <w:t xml:space="preserve">для </w:t>
-      </w:r>
-      <w:r>
-        <w:t xml:space="preserve">обновления данных </w:t>
-      </w:r>
-      <w:r>
-        <w:t>упражнения на сервере. Также в этом механизме выдается сообщение в случае, если введенные данные некорректны.</w:t>
-      </w:r>
-    </w:p>
-    <w:p>
-      <w:pPr>
-        <w:pStyle w:val="22"/>
-      </w:pPr>
-      <w:r>
-        <w:t xml:space="preserve">Последняя задача включает разработку </w:t>
-      </w:r>
-      <w:r>
-        <w:t xml:space="preserve">пользовательского интерфейса для добавления </w:t>
-      </w:r>
-      <w:r>
-        <w:t>редактирования</w:t>
-      </w:r>
-      <w:r>
-        <w:t xml:space="preserve"> упражнения, который будет включать в себя поля ввода данных (название, алгоритм выполнения, ссылка на видео, выбор изображения), сообщение о некорректных данных и кнопку </w:t>
-      </w:r>
-      <w:r>
-        <w:t>сохранения изменений в</w:t>
-      </w:r>
-      <w:r>
-        <w:t xml:space="preserve"> упражнени</w:t>
-      </w:r>
-      <w:r>
-        <w:t>и</w:t>
-      </w:r>
-      <w:r>
-        <w:t>.</w:t>
-      </w:r>
-    </w:p>
-    <w:p>
-      <w:pPr>
-        <w:pStyle w:val="1"/>
-      </w:pPr>
-      <w:r>
-        <w:t>2.</w:t>
-      </w:r>
-      <w:r>
-        <w:t>9</w:t>
-      </w:r>
-      <w:r>
-        <w:t xml:space="preserve"> Подбор и анализ компонентов для модуля </w:t>
-      </w:r>
-      <w:r>
-        <w:t>редактирования</w:t>
-      </w:r>
-      <w:r>
-        <w:t xml:space="preserve"> комплексов</w:t>
-      </w:r>
-    </w:p>
-    <w:p>
-      <w:pPr>
-        <w:pStyle w:val="22"/>
-      </w:pPr>
-      <w:r>
-        <w:t xml:space="preserve">Модуль </w:t>
-      </w:r>
-      <w:r>
-        <w:t>редактирования</w:t>
-      </w:r>
-      <w:r>
-        <w:t xml:space="preserve"> комплексов</w:t>
-      </w:r>
-      <w:r>
-        <w:t xml:space="preserve"> приложения включает </w:t>
-      </w:r>
-      <w:r>
-        <w:t>следующий список</w:t>
-      </w:r>
-      <w:r>
-        <w:t xml:space="preserve"> </w:t>
-      </w:r>
-      <w:r>
-        <w:t>задач.</w:t>
-      </w:r>
-    </w:p>
-    <w:p>
-      <w:pPr>
-        <w:pStyle w:val="22"/>
-      </w:pPr>
-      <w:r>
-        <w:t xml:space="preserve">Первая задача — это реализация логики отправки запроса на </w:t>
-      </w:r>
-      <w:r>
-        <w:t>изменение данных</w:t>
-      </w:r>
-      <w:r>
-        <w:t xml:space="preserve"> комплекса по </w:t>
-      </w:r>
-      <w:r>
-        <w:rPr>
-          <w:lang w:val="en-US"/>
-        </w:rPr>
-        <w:t>API</w:t>
-      </w:r>
-      <w:r>
-        <w:t xml:space="preserve">. На этом этапе мы пишем логику, которая будет отправлять </w:t>
-      </w:r>
-      <w:r>
-        <w:t xml:space="preserve">новые </w:t>
-      </w:r>
-      <w:r>
-        <w:t xml:space="preserve">данные о </w:t>
-      </w:r>
-      <w:r>
-        <w:t xml:space="preserve">выбранном </w:t>
-      </w:r>
-      <w:r>
-        <w:t xml:space="preserve">комплексе. После чего ответ, который даст сервер, будет обработан для определения того успешно был </w:t>
+        <w:t xml:space="preserve">. На этом этапе мы пишем логику, которая будет отправлять новые данные о выбранном комплексе. После чего ответ, который даст сервер, будет обработан для определения того успешно был </w:t>
       </w:r>
       <w:r>
         <w:t xml:space="preserve">обновлен </w:t>
@@ -20530,35 +20210,20 @@
         <w:t xml:space="preserve"> </w:t>
       </w:r>
       <w:r>
+        <w:t>пользовательского интерфейса для выбора нужного упражнения в комплексе нового комплекса, который будет включать в себя список всех упражнений в комплексе. После выбора нужного упражнения начинается сам процесс редактирования параметров упражнения в составе комплекса.</w:t>
+      </w:r>
+    </w:p>
+    <w:p>
+      <w:pPr>
+        <w:pStyle w:val="22"/>
+      </w:pPr>
+      <w:r>
+        <w:t xml:space="preserve">Последняя задача включает разработку </w:t>
+      </w:r>
+      <w:r>
         <w:t xml:space="preserve">пользовательского интерфейса для </w:t>
       </w:r>
       <w:r>
-        <w:t>выбора нужного упражнения в комплексе</w:t>
-      </w:r>
-      <w:r>
-        <w:t xml:space="preserve"> нового комплекса, который будет включать в себя </w:t>
-      </w:r>
-      <w:r>
-        <w:t>список всех упражнений в комплексе</w:t>
-      </w:r>
-      <w:r>
-        <w:t>.</w:t>
-      </w:r>
-      <w:r>
-        <w:t xml:space="preserve"> После выбора нужного упражнения начинается сам процесс редактирования параметров упражнения в составе комплекса.</w:t>
-      </w:r>
-    </w:p>
-    <w:p>
-      <w:pPr>
-        <w:pStyle w:val="22"/>
-      </w:pPr>
-      <w:r>
-        <w:t xml:space="preserve">Последняя задача включает разработку </w:t>
-      </w:r>
-      <w:r>
-        <w:t xml:space="preserve">пользовательского интерфейса для </w:t>
-      </w:r>
-      <w:r>
         <w:t>редактирования</w:t>
       </w:r>
       <w:r>
@@ -20616,6 +20281,7 @@
         <w:jc w:val="both"/>
         <w:rPr>
           <w:sz w:val="28"/>
+          <w:lang w:val="en-US"/>
         </w:rPr>
       </w:pPr>
       <w:r>
@@ -20644,37 +20310,13 @@
         <w:pStyle w:val="22"/>
       </w:pPr>
       <w:r>
-        <w:t xml:space="preserve">При анализе компонентов проекта мы выделили ключевые аспекты, которые определяют функционал и эффективность </w:t>
-      </w:r>
-      <w:r>
-        <w:t>приложения</w:t>
-      </w:r>
-      <w:r>
-        <w:t xml:space="preserve">. В части </w:t>
-      </w:r>
-      <w:r>
-        <w:t>реализации модулей</w:t>
-      </w:r>
-      <w:r>
-        <w:t xml:space="preserve"> мы обсудили важность </w:t>
-      </w:r>
-      <w:r>
-        <w:t>возможностей добавления редактирования и просмотра упражнений</w:t>
+        <w:t>При анализе компонентов проекта мы выделили ключевые аспекты, которые определяют функционал и эффективность приложения. В части реализации модулей мы обсудили важность возможностей добавления редактирования и просмотра упражнений</w:t>
       </w:r>
       <w:r>
         <w:t>/</w:t>
       </w:r>
       <w:r>
-        <w:t>комплексов</w:t>
-      </w:r>
-      <w:r>
-        <w:t xml:space="preserve">. Также мы выделили необходимость создания системы </w:t>
-      </w:r>
-      <w:r>
-        <w:t>авторизации и регистрации в приложении</w:t>
-      </w:r>
-      <w:r>
-        <w:t>.</w:t>
+        <w:t>комплексов. Также мы выделили необходимость создания системы авторизации и регистрации в приложении.</w:t>
       </w:r>
       <w:r>
         <w:t xml:space="preserve"> </w:t>
@@ -20735,10 +20377,13 @@
       <w:bookmarkStart w:id="37" w:name="_Toc147217005"/>
       <w:bookmarkStart w:id="38" w:name="_Toc147217577"/>
       <w:r>
-        <w:t>3 Реализация виртуального тура</w:t>
+        <w:t xml:space="preserve">3 </w:t>
       </w:r>
       <w:bookmarkEnd w:id="37"/>
       <w:bookmarkEnd w:id="38"/>
+      <w:r>
+        <w:t>Проектирование и разработка приложения</w:t>
+      </w:r>
     </w:p>
     <w:p>
       <w:pPr>
@@ -20769,45 +20414,604 @@
         <w:jc w:val="both"/>
         <w:rPr>
           <w:sz w:val="28"/>
-        </w:rPr>
-      </w:pPr>
-    </w:p>
-    <w:p>
-      <w:pPr>
-        <w:spacing w:line="360" w:lineRule="auto"/>
-        <w:ind w:firstLine="709"/>
-        <w:jc w:val="both"/>
-        <w:rPr>
-          <w:sz w:val="28"/>
-        </w:rPr>
-      </w:pPr>
-    </w:p>
-    <w:p>
-      <w:pPr>
-        <w:spacing w:line="360" w:lineRule="auto"/>
-        <w:jc w:val="center"/>
-        <w:rPr>
-          <w:sz w:val="28"/>
-        </w:rPr>
-      </w:pPr>
-    </w:p>
-    <w:p>
-      <w:pPr>
-        <w:spacing w:line="360" w:lineRule="auto"/>
-        <w:jc w:val="center"/>
-        <w:rPr>
-          <w:sz w:val="28"/>
+          <w:lang w:val="en-US"/>
+        </w:rPr>
+      </w:pPr>
+      <w:r>
+        <w:rPr>
+          <w:sz w:val="28"/>
+        </w:rPr>
+        <w:t xml:space="preserve">Функциональные требования для мобильного приложения для профессиональных тренировок: </w:t>
+      </w:r>
+    </w:p>
+    <w:p>
+      <w:pPr>
+        <w:spacing w:line="360" w:lineRule="auto"/>
+        <w:ind w:firstLine="709"/>
+        <w:jc w:val="both"/>
+        <w:rPr>
+          <w:sz w:val="28"/>
+        </w:rPr>
+      </w:pPr>
+      <w:r>
+        <w:rPr>
+          <w:sz w:val="28"/>
+        </w:rPr>
+        <w:t xml:space="preserve">Экран авторизации: вход в приложение с использованием логина и пароля, предоставленных </w:t>
+      </w:r>
+      <w:r>
+        <w:rPr>
+          <w:sz w:val="28"/>
+        </w:rPr>
+        <w:t>серверу</w:t>
+      </w:r>
+      <w:r>
+        <w:rPr>
+          <w:sz w:val="28"/>
+        </w:rPr>
+        <w:t xml:space="preserve"> системы</w:t>
+      </w:r>
+      <w:r>
+        <w:rPr>
+          <w:sz w:val="28"/>
+        </w:rPr>
+        <w:t xml:space="preserve"> для получения инструкций по дальнейшей работе с </w:t>
+      </w:r>
+      <w:r>
+        <w:rPr>
+          <w:sz w:val="28"/>
+          <w:lang w:val="en-US"/>
+        </w:rPr>
+        <w:t>API</w:t>
+      </w:r>
+      <w:r>
+        <w:rPr>
+          <w:sz w:val="28"/>
+        </w:rPr>
+        <w:t xml:space="preserve"> </w:t>
+      </w:r>
+      <w:r>
+        <w:rPr>
+          <w:sz w:val="28"/>
+        </w:rPr>
+        <w:t>сервера</w:t>
+      </w:r>
+      <w:r>
+        <w:rPr>
+          <w:sz w:val="28"/>
+        </w:rPr>
+        <w:t xml:space="preserve">; возможность восстановления пароля и смены логина. </w:t>
+      </w:r>
+    </w:p>
+    <w:p>
+      <w:pPr>
+        <w:spacing w:line="360" w:lineRule="auto"/>
+        <w:ind w:firstLine="709"/>
+        <w:jc w:val="both"/>
+        <w:rPr>
+          <w:sz w:val="28"/>
+        </w:rPr>
+      </w:pPr>
+      <w:r>
+        <w:rPr>
+          <w:sz w:val="28"/>
+        </w:rPr>
+        <w:t xml:space="preserve">Экран регистрации: создание нового пользователя с указанием </w:t>
+      </w:r>
+      <w:r>
+        <w:rPr>
+          <w:sz w:val="28"/>
+        </w:rPr>
+        <w:t>логина</w:t>
+      </w:r>
+      <w:r>
+        <w:rPr>
+          <w:sz w:val="28"/>
+        </w:rPr>
+        <w:t>, электронной почты и пароля;</w:t>
+      </w:r>
+      <w:r>
+        <w:rPr>
+          <w:sz w:val="28"/>
+        </w:rPr>
+        <w:t xml:space="preserve"> возможность</w:t>
+      </w:r>
+      <w:r>
+        <w:rPr>
+          <w:sz w:val="28"/>
+        </w:rPr>
+        <w:t xml:space="preserve"> подтверждение </w:t>
+      </w:r>
+      <w:r>
+        <w:rPr>
+          <w:sz w:val="28"/>
+        </w:rPr>
+        <w:t>пере</w:t>
+      </w:r>
+      <w:r>
+        <w:rPr>
+          <w:sz w:val="28"/>
+        </w:rPr>
+        <w:t xml:space="preserve">регистрации через ссылку, отправленную на электронную почту. </w:t>
+      </w:r>
+    </w:p>
+    <w:p>
+      <w:pPr>
+        <w:spacing w:line="360" w:lineRule="auto"/>
+        <w:ind w:firstLine="709"/>
+        <w:jc w:val="both"/>
+        <w:rPr>
+          <w:sz w:val="28"/>
+        </w:rPr>
+      </w:pPr>
+      <w:r>
+        <w:rPr>
+          <w:sz w:val="28"/>
+        </w:rPr>
+        <w:t xml:space="preserve">Просмотр списка </w:t>
+      </w:r>
+      <w:r>
+        <w:rPr>
+          <w:sz w:val="28"/>
+        </w:rPr>
+        <w:t>упражнений</w:t>
+      </w:r>
+      <w:r>
+        <w:rPr>
+          <w:sz w:val="28"/>
+        </w:rPr>
+        <w:t xml:space="preserve"> и комплексов тренировок: отображение списка тренировок и комплексов тренировок, разделённых по категориям; </w:t>
+      </w:r>
+      <w:r>
+        <w:rPr>
+          <w:sz w:val="28"/>
+        </w:rPr>
+        <w:lastRenderedPageBreak/>
+        <w:t xml:space="preserve">возможность фильтрации списка по </w:t>
+      </w:r>
+      <w:r>
+        <w:rPr>
+          <w:sz w:val="28"/>
+        </w:rPr>
+        <w:t>группе упражнений</w:t>
+      </w:r>
+      <w:r>
+        <w:rPr>
+          <w:sz w:val="28"/>
+        </w:rPr>
+        <w:t xml:space="preserve">, </w:t>
+      </w:r>
+      <w:r>
+        <w:rPr>
+          <w:sz w:val="28"/>
+        </w:rPr>
+        <w:t xml:space="preserve">количеству </w:t>
+      </w:r>
+      <w:r>
+        <w:rPr>
+          <w:sz w:val="28"/>
+        </w:rPr>
+        <w:t xml:space="preserve">упражнений в </w:t>
+      </w:r>
+      <w:r>
+        <w:rPr>
+          <w:sz w:val="28"/>
+        </w:rPr>
+        <w:t>комплексе</w:t>
+      </w:r>
+      <w:r>
+        <w:rPr>
+          <w:sz w:val="28"/>
+        </w:rPr>
+        <w:t xml:space="preserve"> и группе. </w:t>
+      </w:r>
+    </w:p>
+    <w:p>
+      <w:pPr>
+        <w:spacing w:line="360" w:lineRule="auto"/>
+        <w:ind w:firstLine="709"/>
+        <w:jc w:val="both"/>
+        <w:rPr>
+          <w:sz w:val="28"/>
+        </w:rPr>
+      </w:pPr>
+      <w:r>
+        <w:rPr>
+          <w:sz w:val="28"/>
+        </w:rPr>
+        <w:t xml:space="preserve">Редактирование </w:t>
+      </w:r>
+      <w:r>
+        <w:rPr>
+          <w:sz w:val="28"/>
+        </w:rPr>
+        <w:t>упражнений</w:t>
+      </w:r>
+      <w:r>
+        <w:rPr>
+          <w:sz w:val="28"/>
+        </w:rPr>
+        <w:t xml:space="preserve"> и комплексов тренировок: изменение названия, </w:t>
+      </w:r>
+      <w:r>
+        <w:rPr>
+          <w:sz w:val="28"/>
+        </w:rPr>
+        <w:t>алгоритма выполнения</w:t>
+      </w:r>
+      <w:r>
+        <w:rPr>
+          <w:sz w:val="28"/>
+        </w:rPr>
+        <w:t>, видео, изображения, веса и количества повторений упражнения</w:t>
+      </w:r>
+      <w:r>
+        <w:rPr>
+          <w:sz w:val="28"/>
+        </w:rPr>
+        <w:t xml:space="preserve"> или комплекса; возможность добавления или удаления упражнений из комплекса. </w:t>
+      </w:r>
+    </w:p>
+    <w:p>
+      <w:pPr>
+        <w:spacing w:line="360" w:lineRule="auto"/>
+        <w:ind w:firstLine="709"/>
+        <w:jc w:val="both"/>
+        <w:rPr>
+          <w:sz w:val="28"/>
+        </w:rPr>
+      </w:pPr>
+      <w:r>
+        <w:rPr>
+          <w:sz w:val="28"/>
+        </w:rPr>
+        <w:t xml:space="preserve">Добавление </w:t>
+      </w:r>
+      <w:r>
+        <w:rPr>
+          <w:sz w:val="28"/>
+        </w:rPr>
+        <w:t>упражнений</w:t>
+      </w:r>
+      <w:r>
+        <w:rPr>
+          <w:sz w:val="28"/>
+        </w:rPr>
+        <w:t xml:space="preserve"> и комплексов тренировок: создание ново</w:t>
+      </w:r>
+      <w:r>
+        <w:rPr>
+          <w:sz w:val="28"/>
+        </w:rPr>
+        <w:t>го</w:t>
+      </w:r>
+      <w:r>
+        <w:rPr>
+          <w:sz w:val="28"/>
+        </w:rPr>
+        <w:t xml:space="preserve"> </w:t>
+      </w:r>
+      <w:r>
+        <w:rPr>
+          <w:sz w:val="28"/>
+        </w:rPr>
+        <w:t>упражнения</w:t>
+      </w:r>
+      <w:r>
+        <w:rPr>
+          <w:sz w:val="28"/>
+        </w:rPr>
+        <w:t xml:space="preserve"> или комплекса с указанием всех необходимых параметров</w:t>
+      </w:r>
+      <w:r>
+        <w:rPr>
+          <w:sz w:val="28"/>
+        </w:rPr>
+        <w:t xml:space="preserve"> (</w:t>
+      </w:r>
+      <w:r>
+        <w:rPr>
+          <w:sz w:val="28"/>
+        </w:rPr>
+        <w:t xml:space="preserve">названия, </w:t>
+      </w:r>
+      <w:r>
+        <w:rPr>
+          <w:sz w:val="28"/>
+        </w:rPr>
+        <w:t xml:space="preserve">алгоритма выполнения, видео, изображения, веса и количества повторений </w:t>
+      </w:r>
+      <w:r>
+        <w:rPr>
+          <w:sz w:val="28"/>
+        </w:rPr>
+        <w:t xml:space="preserve">для </w:t>
+      </w:r>
+      <w:r>
+        <w:rPr>
+          <w:sz w:val="28"/>
+        </w:rPr>
+        <w:t>упражнения</w:t>
+      </w:r>
+      <w:r>
+        <w:rPr>
+          <w:sz w:val="28"/>
+        </w:rPr>
+        <w:t xml:space="preserve"> или комплекса</w:t>
+      </w:r>
+      <w:r>
+        <w:rPr>
+          <w:sz w:val="28"/>
+        </w:rPr>
+        <w:t>)</w:t>
+      </w:r>
+      <w:r>
+        <w:rPr>
+          <w:sz w:val="28"/>
+        </w:rPr>
+        <w:t xml:space="preserve">; возможность прикрепления фотографии или видео к тренировке или комплексу. </w:t>
+      </w:r>
+    </w:p>
+    <w:p>
+      <w:pPr>
+        <w:spacing w:line="360" w:lineRule="auto"/>
+        <w:ind w:firstLine="709"/>
+        <w:jc w:val="both"/>
+        <w:rPr>
+          <w:sz w:val="28"/>
+        </w:rPr>
+      </w:pPr>
+      <w:r>
+        <w:rPr>
+          <w:sz w:val="28"/>
+        </w:rPr>
+        <w:t xml:space="preserve">Указание параметров </w:t>
+      </w:r>
+      <w:r>
+        <w:rPr>
+          <w:sz w:val="28"/>
+        </w:rPr>
+        <w:t>комплекса</w:t>
+      </w:r>
+      <w:r>
+        <w:rPr>
+          <w:sz w:val="28"/>
+        </w:rPr>
+        <w:t>: выбор</w:t>
+      </w:r>
+      <w:r>
+        <w:rPr>
+          <w:sz w:val="28"/>
+        </w:rPr>
+        <w:t xml:space="preserve"> </w:t>
+      </w:r>
+      <w:r>
+        <w:rPr>
+          <w:sz w:val="28"/>
+        </w:rPr>
+        <w:t>названия</w:t>
+      </w:r>
+      <w:r>
+        <w:rPr>
+          <w:sz w:val="28"/>
+        </w:rPr>
+        <w:t xml:space="preserve"> </w:t>
+      </w:r>
+      <w:r>
+        <w:rPr>
+          <w:sz w:val="28"/>
+        </w:rPr>
+        <w:t>комплекса</w:t>
+      </w:r>
+      <w:r>
+        <w:rPr>
+          <w:sz w:val="28"/>
+        </w:rPr>
+        <w:t xml:space="preserve">; </w:t>
+      </w:r>
+      <w:r>
+        <w:rPr>
+          <w:sz w:val="28"/>
+        </w:rPr>
+        <w:t xml:space="preserve">указание </w:t>
+      </w:r>
+      <w:r>
+        <w:rPr>
+          <w:sz w:val="28"/>
+        </w:rPr>
+        <w:t xml:space="preserve">весов для каждого из упражнений </w:t>
+      </w:r>
+      <w:r>
+        <w:rPr>
+          <w:sz w:val="28"/>
+        </w:rPr>
+        <w:t>комплекс</w:t>
+      </w:r>
+      <w:r>
+        <w:rPr>
+          <w:sz w:val="28"/>
+        </w:rPr>
+        <w:t>е</w:t>
+      </w:r>
+      <w:r>
+        <w:rPr>
+          <w:sz w:val="28"/>
+        </w:rPr>
+        <w:t xml:space="preserve">, количества подходов и повторений; </w:t>
+      </w:r>
+      <w:r>
+        <w:rPr>
+          <w:sz w:val="28"/>
+        </w:rPr>
+        <w:t>также можно указать описание для этого комплекса, например</w:t>
+      </w:r>
+      <w:r>
+        <w:rPr>
+          <w:sz w:val="28"/>
+        </w:rPr>
+        <w:t xml:space="preserve">: </w:t>
+      </w:r>
+      <w:r>
+        <w:rPr>
+          <w:sz w:val="28"/>
+        </w:rPr>
+        <w:t xml:space="preserve">выбор оборудования или инвентаря для тренировки. </w:t>
+      </w:r>
+    </w:p>
+    <w:p>
+      <w:pPr>
+        <w:spacing w:line="360" w:lineRule="auto"/>
+        <w:ind w:firstLine="709"/>
+        <w:jc w:val="both"/>
+        <w:rPr>
+          <w:sz w:val="28"/>
+        </w:rPr>
+      </w:pPr>
+      <w:r>
+        <w:rPr>
+          <w:sz w:val="28"/>
+        </w:rPr>
+        <w:t xml:space="preserve">Указание параметров упражнения: выбор упражнения из списка доступных </w:t>
+      </w:r>
+      <w:r>
+        <w:rPr>
+          <w:sz w:val="28"/>
+        </w:rPr>
+        <w:t xml:space="preserve">групп </w:t>
+      </w:r>
+      <w:r>
+        <w:rPr>
+          <w:sz w:val="28"/>
+        </w:rPr>
+        <w:t xml:space="preserve">упражнений; указание количества </w:t>
+      </w:r>
+      <w:r>
+        <w:rPr>
+          <w:sz w:val="28"/>
+        </w:rPr>
+        <w:t>названия</w:t>
+      </w:r>
+      <w:r>
+        <w:rPr>
+          <w:sz w:val="28"/>
+        </w:rPr>
+        <w:t xml:space="preserve">, </w:t>
+      </w:r>
+      <w:r>
+        <w:rPr>
+          <w:sz w:val="28"/>
+        </w:rPr>
+        <w:t xml:space="preserve">алгоритма </w:t>
+      </w:r>
+      <w:r>
+        <w:rPr>
+          <w:sz w:val="28"/>
+        </w:rPr>
+        <w:t>выполнения</w:t>
+      </w:r>
+      <w:r>
+        <w:rPr>
+          <w:sz w:val="28"/>
+        </w:rPr>
+        <w:t xml:space="preserve"> или </w:t>
+      </w:r>
+      <w:r>
+        <w:rPr>
+          <w:sz w:val="28"/>
+        </w:rPr>
+        <w:t xml:space="preserve">описания, изображение, ссылку на </w:t>
+      </w:r>
+      <w:r>
+        <w:rPr>
+          <w:sz w:val="28"/>
+        </w:rPr>
+        <w:t>в</w:t>
+      </w:r>
+      <w:r>
+        <w:rPr>
+          <w:sz w:val="28"/>
+        </w:rPr>
+        <w:t xml:space="preserve">идео с </w:t>
+      </w:r>
+      <w:r>
+        <w:rPr>
+          <w:sz w:val="28"/>
+        </w:rPr>
+        <w:t>в</w:t>
+      </w:r>
+      <w:r>
+        <w:rPr>
+          <w:sz w:val="28"/>
+        </w:rPr>
+        <w:t>ыполнением данного упражнения</w:t>
+      </w:r>
+      <w:r>
+        <w:rPr>
+          <w:sz w:val="28"/>
+        </w:rPr>
+        <w:t xml:space="preserve"> и отдыха между ними. </w:t>
+      </w:r>
+    </w:p>
+    <w:p>
+      <w:pPr>
+        <w:spacing w:line="360" w:lineRule="auto"/>
+        <w:ind w:firstLine="709"/>
+        <w:jc w:val="both"/>
+        <w:rPr>
+          <w:sz w:val="28"/>
+          <w:lang w:val="en-US"/>
+        </w:rPr>
+      </w:pPr>
+      <w:r>
+        <w:rPr>
+          <w:sz w:val="28"/>
+        </w:rPr>
+        <w:t>Проведение тренировки: выбор комплекса из списка доступных; переключение между упражнениями комплекса; добавление подходов и отдыха между ними</w:t>
+      </w:r>
+      <w:r>
+        <w:rPr>
+          <w:sz w:val="28"/>
+        </w:rPr>
+        <w:t xml:space="preserve">, а также сохранения </w:t>
+      </w:r>
+      <w:r>
+        <w:rPr>
+          <w:sz w:val="28"/>
+        </w:rPr>
+        <w:t>прогресса тренировках</w:t>
+      </w:r>
+      <w:r>
+        <w:rPr>
+          <w:sz w:val="28"/>
+        </w:rPr>
+        <w:t>.</w:t>
+      </w:r>
+    </w:p>
+    <w:p>
+      <w:pPr>
+        <w:spacing w:line="360" w:lineRule="auto"/>
+        <w:ind w:firstLine="709"/>
+        <w:jc w:val="both"/>
+        <w:rPr>
+          <w:sz w:val="28"/>
+          <w:lang w:val="en-US"/>
         </w:rPr>
       </w:pPr>
     </w:p>
     <w:p>
       <w:pPr>
         <w:pStyle w:val="1"/>
-      </w:pPr>
-      <w:bookmarkStart w:id="41" w:name="_Toc147217007"/>
-      <w:bookmarkStart w:id="42" w:name="_Toc147217579"/>
-      <w:r>
-        <w:t>Выводы</w:t>
+        <w:rPr>
+          <w:szCs w:val="28"/>
+        </w:rPr>
+      </w:pPr>
+      <w:bookmarkStart w:id="41" w:name="_Toc136970852"/>
+      <w:bookmarkStart w:id="42" w:name="_Toc137039918"/>
+      <w:r>
+        <w:rPr>
+          <w:szCs w:val="28"/>
+        </w:rPr>
+        <w:t>3.2 Требования к нефункциональным характеристикам</w:t>
       </w:r>
       <w:bookmarkEnd w:id="41"/>
       <w:bookmarkEnd w:id="42"/>
@@ -20819,8 +21023,485 @@
         <w:jc w:val="both"/>
         <w:rPr>
           <w:sz w:val="28"/>
-        </w:rPr>
-      </w:pPr>
+          <w:lang w:val="en-US"/>
+        </w:rPr>
+      </w:pPr>
+      <w:r>
+        <w:rPr>
+          <w:sz w:val="28"/>
+        </w:rPr>
+        <w:t>Нефункциональные требования к мобильному приложению для профессиональных тренировок:</w:t>
+      </w:r>
+    </w:p>
+    <w:p>
+      <w:pPr>
+        <w:spacing w:line="360" w:lineRule="auto"/>
+        <w:ind w:firstLine="709"/>
+        <w:jc w:val="both"/>
+        <w:rPr>
+          <w:sz w:val="28"/>
+        </w:rPr>
+      </w:pPr>
+      <w:r>
+        <w:rPr>
+          <w:sz w:val="28"/>
+        </w:rPr>
+        <w:t xml:space="preserve"> Доступность: приложение должно быть доступно для использования в </w:t>
+      </w:r>
+      <w:r>
+        <w:rPr>
+          <w:sz w:val="28"/>
+        </w:rPr>
+        <w:t>любое</w:t>
+      </w:r>
+      <w:r>
+        <w:rPr>
+          <w:sz w:val="28"/>
+        </w:rPr>
+        <w:t xml:space="preserve"> время суток или дни недели. </w:t>
+      </w:r>
+    </w:p>
+    <w:p>
+      <w:pPr>
+        <w:spacing w:line="360" w:lineRule="auto"/>
+        <w:ind w:firstLine="709"/>
+        <w:jc w:val="both"/>
+        <w:rPr>
+          <w:sz w:val="28"/>
+          <w:lang w:val="en-US"/>
+        </w:rPr>
+      </w:pPr>
+      <w:r>
+        <w:rPr>
+          <w:sz w:val="28"/>
+        </w:rPr>
+        <w:lastRenderedPageBreak/>
+        <w:t xml:space="preserve">Совместимость: приложение должно корректно взаимодействовать с другими компонентами, такими как другие приложения, устройства или информационные системы. </w:t>
+      </w:r>
+    </w:p>
+    <w:p>
+      <w:pPr>
+        <w:spacing w:line="360" w:lineRule="auto"/>
+        <w:ind w:firstLine="709"/>
+        <w:jc w:val="both"/>
+        <w:rPr>
+          <w:sz w:val="28"/>
+        </w:rPr>
+      </w:pPr>
+      <w:r>
+        <w:rPr>
+          <w:sz w:val="28"/>
+        </w:rPr>
+        <w:t xml:space="preserve">Функциональность: приложение должно соответствовать потребностям пользователей и предоставлять необходимые функции для </w:t>
+      </w:r>
+      <w:r>
+        <w:rPr>
+          <w:sz w:val="28"/>
+        </w:rPr>
+        <w:t xml:space="preserve">проведения </w:t>
+      </w:r>
+      <w:r>
+        <w:rPr>
+          <w:sz w:val="28"/>
+        </w:rPr>
+        <w:t>тренировок</w:t>
+      </w:r>
+      <w:r>
+        <w:rPr>
+          <w:sz w:val="28"/>
+        </w:rPr>
+        <w:t xml:space="preserve"> и их создания</w:t>
+      </w:r>
+      <w:r>
+        <w:rPr>
+          <w:sz w:val="28"/>
+        </w:rPr>
+        <w:t>/</w:t>
+      </w:r>
+      <w:r>
+        <w:rPr>
+          <w:sz w:val="28"/>
+        </w:rPr>
+        <w:t>редактирования</w:t>
+      </w:r>
+      <w:r>
+        <w:rPr>
+          <w:sz w:val="28"/>
+        </w:rPr>
+        <w:t xml:space="preserve">. </w:t>
+      </w:r>
+    </w:p>
+    <w:p>
+      <w:pPr>
+        <w:spacing w:line="360" w:lineRule="auto"/>
+        <w:ind w:firstLine="709"/>
+        <w:jc w:val="both"/>
+        <w:rPr>
+          <w:sz w:val="28"/>
+        </w:rPr>
+      </w:pPr>
+      <w:r>
+        <w:rPr>
+          <w:sz w:val="28"/>
+        </w:rPr>
+        <w:t>Ремонтопригодность: приложение должно легко модифицироваться и исправляться при необходимости</w:t>
+      </w:r>
+      <w:r>
+        <w:rPr>
+          <w:sz w:val="28"/>
+        </w:rPr>
+        <w:t xml:space="preserve"> внесения правок в алгоритм и процесс работы</w:t>
+      </w:r>
+      <w:r>
+        <w:rPr>
+          <w:sz w:val="28"/>
+        </w:rPr>
+        <w:t xml:space="preserve">. </w:t>
+      </w:r>
+    </w:p>
+    <w:p>
+      <w:pPr>
+        <w:spacing w:line="360" w:lineRule="auto"/>
+        <w:ind w:firstLine="709"/>
+        <w:jc w:val="both"/>
+        <w:rPr>
+          <w:sz w:val="28"/>
+        </w:rPr>
+      </w:pPr>
+      <w:r>
+        <w:rPr>
+          <w:sz w:val="28"/>
+        </w:rPr>
+        <w:t>Эффективность работы: приложение должно выполнять свои функции с минимальными затратами ресурсов</w:t>
+      </w:r>
+      <w:r>
+        <w:rPr>
+          <w:sz w:val="28"/>
+        </w:rPr>
+        <w:t xml:space="preserve"> мобильного устройства пользователя</w:t>
+      </w:r>
+      <w:r>
+        <w:rPr>
+          <w:sz w:val="28"/>
+        </w:rPr>
+        <w:t xml:space="preserve">, </w:t>
+      </w:r>
+      <w:r>
+        <w:rPr>
+          <w:sz w:val="28"/>
+        </w:rPr>
+        <w:t>например</w:t>
+      </w:r>
+      <w:r>
+        <w:rPr>
+          <w:sz w:val="28"/>
+        </w:rPr>
+        <w:t xml:space="preserve"> времени или памяти устройства. </w:t>
+      </w:r>
+    </w:p>
+    <w:p>
+      <w:pPr>
+        <w:spacing w:line="360" w:lineRule="auto"/>
+        <w:ind w:firstLine="709"/>
+        <w:jc w:val="both"/>
+        <w:rPr>
+          <w:sz w:val="28"/>
+        </w:rPr>
+      </w:pPr>
+      <w:r>
+        <w:rPr>
+          <w:sz w:val="28"/>
+        </w:rPr>
+        <w:t xml:space="preserve">Надежность: приложение должно стабильно работать в течение определённого периода времени без сбоев. </w:t>
+      </w:r>
+    </w:p>
+    <w:p>
+      <w:pPr>
+        <w:spacing w:line="360" w:lineRule="auto"/>
+        <w:ind w:firstLine="709"/>
+        <w:jc w:val="both"/>
+        <w:rPr>
+          <w:sz w:val="28"/>
+        </w:rPr>
+      </w:pPr>
+      <w:r>
+        <w:rPr>
+          <w:sz w:val="28"/>
+        </w:rPr>
+        <w:t xml:space="preserve">Масштабируемость: приложение должно быть способно </w:t>
+      </w:r>
+      <w:r>
+        <w:rPr>
+          <w:sz w:val="28"/>
+        </w:rPr>
+        <w:t xml:space="preserve">корректно работать </w:t>
+      </w:r>
+      <w:r>
+        <w:rPr>
+          <w:sz w:val="28"/>
+        </w:rPr>
+        <w:t xml:space="preserve">и </w:t>
+      </w:r>
+      <w:r>
+        <w:rPr>
+          <w:sz w:val="28"/>
+        </w:rPr>
+        <w:t>взаимодействовать</w:t>
+      </w:r>
+      <w:r>
+        <w:rPr>
+          <w:sz w:val="28"/>
+        </w:rPr>
+        <w:t xml:space="preserve"> вместе с увеличением количества пользователей или объёма данных. </w:t>
+      </w:r>
+    </w:p>
+    <w:p>
+      <w:pPr>
+        <w:spacing w:line="360" w:lineRule="auto"/>
+        <w:ind w:firstLine="709"/>
+        <w:jc w:val="both"/>
+        <w:rPr>
+          <w:sz w:val="28"/>
+        </w:rPr>
+      </w:pPr>
+      <w:r>
+        <w:rPr>
+          <w:sz w:val="28"/>
+        </w:rPr>
+        <w:t>Расширяемость: приложение должно поддерживать добавление новых функций и возможностей</w:t>
+      </w:r>
+      <w:r>
+        <w:rPr>
+          <w:sz w:val="28"/>
+        </w:rPr>
+        <w:t xml:space="preserve"> в существующие процессы, а также создание новых модулей</w:t>
+      </w:r>
+      <w:r>
+        <w:rPr>
+          <w:sz w:val="28"/>
+        </w:rPr>
+        <w:t xml:space="preserve"> самого приложения</w:t>
+      </w:r>
+      <w:r>
+        <w:rPr>
+          <w:sz w:val="28"/>
+        </w:rPr>
+        <w:t xml:space="preserve">. </w:t>
+      </w:r>
+    </w:p>
+    <w:p>
+      <w:pPr>
+        <w:spacing w:line="360" w:lineRule="auto"/>
+        <w:ind w:firstLine="709"/>
+        <w:jc w:val="both"/>
+        <w:rPr>
+          <w:sz w:val="28"/>
+        </w:rPr>
+      </w:pPr>
+      <w:r>
+        <w:rPr>
+          <w:sz w:val="28"/>
+        </w:rPr>
+        <w:t>Переносимость: приложение должно легко переноситься на другие устройства</w:t>
+      </w:r>
+      <w:r>
+        <w:rPr>
+          <w:sz w:val="28"/>
+        </w:rPr>
+        <w:t xml:space="preserve"> пользователей, без дополнительных правок</w:t>
+      </w:r>
+      <w:r>
+        <w:rPr>
+          <w:sz w:val="28"/>
+        </w:rPr>
+        <w:t xml:space="preserve"> или сбое</w:t>
+      </w:r>
+      <w:r>
+        <w:rPr>
+          <w:sz w:val="28"/>
+        </w:rPr>
+        <w:t>в</w:t>
+      </w:r>
+      <w:r>
+        <w:rPr>
+          <w:sz w:val="28"/>
+        </w:rPr>
+        <w:t xml:space="preserve">. </w:t>
+      </w:r>
+    </w:p>
+    <w:p>
+      <w:pPr>
+        <w:spacing w:line="360" w:lineRule="auto"/>
+        <w:ind w:firstLine="709"/>
+        <w:jc w:val="both"/>
+        <w:rPr>
+          <w:sz w:val="28"/>
+        </w:rPr>
+      </w:pPr>
+      <w:r>
+        <w:rPr>
+          <w:sz w:val="28"/>
+        </w:rPr>
+        <w:t xml:space="preserve">Безопасность: приложение должно защищать данные и компоненты от несанкционированного доступа, использования или раскрытия. </w:t>
+      </w:r>
+    </w:p>
+    <w:p>
+      <w:pPr>
+        <w:spacing w:line="360" w:lineRule="auto"/>
+        <w:ind w:firstLine="709"/>
+        <w:jc w:val="both"/>
+        <w:rPr>
+          <w:sz w:val="28"/>
+        </w:rPr>
+      </w:pPr>
+      <w:r>
+        <w:rPr>
+          <w:sz w:val="28"/>
+        </w:rPr>
+        <w:t xml:space="preserve">Удобство использования: приложение должно быть простым и интуитивно понятным для пользователей. </w:t>
+      </w:r>
+    </w:p>
+    <w:p>
+      <w:pPr>
+        <w:spacing w:line="360" w:lineRule="auto"/>
+        <w:ind w:firstLine="709"/>
+        <w:jc w:val="both"/>
+        <w:rPr>
+          <w:sz w:val="28"/>
+        </w:rPr>
+      </w:pPr>
+      <w:r>
+        <w:rPr>
+          <w:sz w:val="28"/>
+        </w:rPr>
+        <w:t xml:space="preserve">Сертификация: приложение должно соответствовать </w:t>
+      </w:r>
+      <w:r>
+        <w:rPr>
+          <w:sz w:val="28"/>
+        </w:rPr>
+        <w:t xml:space="preserve">сертификации дистрибьютера приложений для </w:t>
+      </w:r>
+      <w:r>
+        <w:rPr>
+          <w:sz w:val="28"/>
+        </w:rPr>
+        <w:t>распространения</w:t>
+      </w:r>
+      <w:r>
+        <w:rPr>
+          <w:sz w:val="28"/>
+        </w:rPr>
+        <w:t xml:space="preserve"> которого оно предназначено</w:t>
+      </w:r>
+      <w:r>
+        <w:rPr>
+          <w:sz w:val="28"/>
+        </w:rPr>
+        <w:t xml:space="preserve">. </w:t>
+      </w:r>
+    </w:p>
+    <w:p>
+      <w:pPr>
+        <w:spacing w:line="360" w:lineRule="auto"/>
+        <w:ind w:firstLine="709"/>
+        <w:jc w:val="both"/>
+        <w:rPr>
+          <w:sz w:val="28"/>
+        </w:rPr>
+      </w:pPr>
+      <w:r>
+        <w:rPr>
+          <w:sz w:val="28"/>
+        </w:rPr>
+        <w:lastRenderedPageBreak/>
+        <w:t>Локализация: приложение должно адаптироваться к языкам</w:t>
+      </w:r>
+      <w:r>
+        <w:rPr>
+          <w:sz w:val="28"/>
+        </w:rPr>
+        <w:t xml:space="preserve"> </w:t>
+      </w:r>
+      <w:r>
+        <w:rPr>
+          <w:sz w:val="28"/>
+        </w:rPr>
+        <w:t xml:space="preserve">и культурным особенностям пользователей </w:t>
+      </w:r>
+      <w:r>
+        <w:rPr>
+          <w:sz w:val="28"/>
+        </w:rPr>
+        <w:t>региона, для которого оно предназначено</w:t>
+      </w:r>
+      <w:r>
+        <w:rPr>
+          <w:sz w:val="28"/>
+        </w:rPr>
+        <w:t xml:space="preserve">. </w:t>
+      </w:r>
+    </w:p>
+    <w:p>
+      <w:pPr>
+        <w:spacing w:line="360" w:lineRule="auto"/>
+        <w:ind w:firstLine="709"/>
+        <w:jc w:val="both"/>
+        <w:rPr>
+          <w:sz w:val="28"/>
+        </w:rPr>
+      </w:pPr>
+      <w:r>
+        <w:rPr>
+          <w:sz w:val="28"/>
+        </w:rPr>
+        <w:t xml:space="preserve">Согласованность с </w:t>
+      </w:r>
+      <w:r>
+        <w:rPr>
+          <w:sz w:val="28"/>
+          <w:lang w:val="en-US"/>
+        </w:rPr>
+        <w:t>API</w:t>
+      </w:r>
+      <w:r>
+        <w:rPr>
+          <w:sz w:val="28"/>
+        </w:rPr>
+        <w:t xml:space="preserve">: </w:t>
+      </w:r>
+      <w:r>
+        <w:rPr>
+          <w:sz w:val="28"/>
+        </w:rPr>
+        <w:t>приложение не должно в ходе своей работы допускать вызов критических сбое</w:t>
+      </w:r>
+      <w:r>
+        <w:rPr>
+          <w:sz w:val="28"/>
+        </w:rPr>
+        <w:t>в</w:t>
+      </w:r>
+      <w:r>
+        <w:rPr>
+          <w:sz w:val="28"/>
+        </w:rPr>
+        <w:t>, противоправных действий ил</w:t>
+      </w:r>
+      <w:r>
+        <w:rPr>
+          <w:sz w:val="28"/>
+        </w:rPr>
+        <w:t>и</w:t>
+      </w:r>
+      <w:r>
+        <w:rPr>
+          <w:sz w:val="28"/>
+        </w:rPr>
+        <w:t xml:space="preserve"> утраты информации с сервера по средствам взаимодействия, в ходе работы пользователей с приложением.</w:t>
+      </w:r>
+      <w:bookmarkStart w:id="43" w:name="_Toc136970853"/>
+      <w:bookmarkStart w:id="44" w:name="_Toc137039919"/>
     </w:p>
     <w:p>
       <w:pPr>
@@ -20835,31 +21516,1415 @@
     <w:p>
       <w:pPr>
         <w:pStyle w:val="1"/>
-      </w:pPr>
-      <w:bookmarkStart w:id="43" w:name="_Toc147217008"/>
-      <w:bookmarkStart w:id="44" w:name="_Toc147217580"/>
-      <w:r>
-        <w:t>4 Тестирование виртуального тура</w:t>
+        <w:rPr>
+          <w:szCs w:val="28"/>
+        </w:rPr>
+      </w:pPr>
+      <w:r>
+        <w:rPr>
+          <w:szCs w:val="28"/>
+        </w:rPr>
+        <w:t xml:space="preserve">3.3 Варианты использования </w:t>
+      </w:r>
+      <w:r>
+        <w:rPr>
+          <w:szCs w:val="28"/>
+        </w:rPr>
+        <w:t xml:space="preserve">для </w:t>
+      </w:r>
+      <w:r>
+        <w:rPr>
+          <w:szCs w:val="28"/>
+        </w:rPr>
+        <w:t xml:space="preserve">разрабатываемого </w:t>
       </w:r>
       <w:bookmarkEnd w:id="43"/>
       <w:bookmarkEnd w:id="44"/>
-    </w:p>
-    <w:p>
-      <w:pPr>
-        <w:spacing w:line="360" w:lineRule="auto"/>
-        <w:ind w:firstLine="709"/>
-        <w:jc w:val="both"/>
-        <w:rPr>
-          <w:sz w:val="28"/>
-        </w:rPr>
-      </w:pPr>
+      <w:r>
+        <w:rPr>
+          <w:szCs w:val="28"/>
+        </w:rPr>
+        <w:t>приложения</w:t>
+      </w:r>
+      <w:r>
+        <w:rPr>
+          <w:szCs w:val="28"/>
+        </w:rPr>
+        <w:t xml:space="preserve"> </w:t>
+      </w:r>
+    </w:p>
+    <w:p>
+      <w:pPr>
+        <w:spacing w:line="360" w:lineRule="auto"/>
+        <w:ind w:firstLine="851"/>
+        <w:jc w:val="both"/>
+        <w:rPr>
+          <w:sz w:val="28"/>
+          <w:szCs w:val="28"/>
+        </w:rPr>
+      </w:pPr>
+      <w:r>
+        <w:rPr>
+          <w:sz w:val="28"/>
+        </w:rPr>
+        <w:tab/>
+      </w:r>
+      <w:r>
+        <w:rPr>
+          <w:sz w:val="28"/>
+          <w:szCs w:val="28"/>
+        </w:rPr>
+        <w:t xml:space="preserve">Диаграмма вариантов использования пользователем </w:t>
+      </w:r>
+      <w:r>
+        <w:rPr>
+          <w:sz w:val="28"/>
+          <w:szCs w:val="28"/>
+        </w:rPr>
+        <w:t>приложения</w:t>
+      </w:r>
+      <w:r>
+        <w:rPr>
+          <w:sz w:val="28"/>
+          <w:szCs w:val="28"/>
+        </w:rPr>
+        <w:t xml:space="preserve"> для </w:t>
+      </w:r>
+      <w:r>
+        <w:rPr>
+          <w:sz w:val="28"/>
+          <w:szCs w:val="28"/>
+        </w:rPr>
+        <w:t>тренировок</w:t>
+      </w:r>
+      <w:r>
+        <w:rPr>
+          <w:sz w:val="28"/>
+          <w:szCs w:val="28"/>
+        </w:rPr>
+        <w:t xml:space="preserve"> и </w:t>
+      </w:r>
+      <w:r>
+        <w:rPr>
+          <w:sz w:val="28"/>
+          <w:szCs w:val="28"/>
+        </w:rPr>
+        <w:t>просмотра личного прогресса</w:t>
+      </w:r>
+      <w:r>
+        <w:rPr>
+          <w:sz w:val="28"/>
+          <w:szCs w:val="28"/>
+        </w:rPr>
+        <w:t xml:space="preserve"> </w:t>
+      </w:r>
+      <w:r>
+        <w:rPr>
+          <w:sz w:val="28"/>
+          <w:szCs w:val="28"/>
+        </w:rPr>
+        <w:t>тренировок</w:t>
+      </w:r>
+      <w:r>
+        <w:rPr>
+          <w:sz w:val="28"/>
+          <w:szCs w:val="28"/>
+        </w:rPr>
+        <w:t xml:space="preserve"> представлена на рисунке 5.</w:t>
+      </w:r>
+    </w:p>
+    <w:p>
+      <w:pPr>
+        <w:spacing w:line="360" w:lineRule="auto"/>
+        <w:ind w:firstLine="851"/>
+        <w:jc w:val="both"/>
+        <w:rPr>
+          <w:sz w:val="28"/>
+          <w:szCs w:val="28"/>
+        </w:rPr>
+      </w:pPr>
+      <w:r>
+        <w:rPr>
+          <w:sz w:val="28"/>
+          <w:szCs w:val="28"/>
+        </w:rPr>
+        <w:drawing>
+          <wp:inline distT="0" distB="0" distL="0" distR="0" wp14:anchorId="256B2D70" wp14:editId="3DA630AE">
+            <wp:extent cx="5418031" cy="5296395"/>
+            <wp:effectExtent l="0" t="0" r="0" b="0"/>
+            <wp:docPr id="1240520822" name="Рисунок 1" descr="Изображение выглядит как текст, диаграмма, снимок экрана, круг&#10;&#10;Автоматически созданное описание"/>
+            <wp:cNvGraphicFramePr>
+              <a:graphicFrameLocks xmlns:a="http://schemas.openxmlformats.org/drawingml/2006/main" noChangeAspect="1"/>
+            </wp:cNvGraphicFramePr>
+            <a:graphic xmlns:a="http://schemas.openxmlformats.org/drawingml/2006/main">
+              <a:graphicData uri="http://schemas.openxmlformats.org/drawingml/2006/picture">
+                <pic:pic xmlns:pic="http://schemas.openxmlformats.org/drawingml/2006/picture">
+                  <pic:nvPicPr>
+                    <pic:cNvPr id="1240520822" name="Рисунок 1" descr="Изображение выглядит как текст, диаграмма, снимок экрана, круг&#10;&#10;Автоматически созданное описание"/>
+                    <pic:cNvPicPr/>
+                  </pic:nvPicPr>
+                  <pic:blipFill>
+                    <a:blip r:embed="rId36"/>
+                    <a:stretch>
+                      <a:fillRect/>
+                    </a:stretch>
+                  </pic:blipFill>
+                  <pic:spPr>
+                    <a:xfrm>
+                      <a:off x="0" y="0"/>
+                      <a:ext cx="5466797" cy="5344066"/>
+                    </a:xfrm>
+                    <a:prstGeom prst="rect">
+                      <a:avLst/>
+                    </a:prstGeom>
+                  </pic:spPr>
+                </pic:pic>
+              </a:graphicData>
+            </a:graphic>
+          </wp:inline>
+        </w:drawing>
+      </w:r>
+    </w:p>
+    <w:p>
+      <w:pPr>
+        <w:spacing w:line="360" w:lineRule="auto"/>
+        <w:ind w:firstLine="851"/>
+        <w:jc w:val="center"/>
+        <w:rPr>
+          <w:sz w:val="28"/>
+          <w:szCs w:val="28"/>
+        </w:rPr>
+      </w:pPr>
+      <w:r>
+        <w:rPr>
+          <w:sz w:val="28"/>
+          <w:szCs w:val="28"/>
+        </w:rPr>
+        <w:lastRenderedPageBreak/>
+        <w:t>Рисунок 5 — Диаграмма вариантов использования навыка</w:t>
+      </w:r>
     </w:p>
     <w:p>
       <w:pPr>
         <w:pStyle w:val="1"/>
-      </w:pPr>
-      <w:bookmarkStart w:id="45" w:name="_Toc147217009"/>
-      <w:bookmarkStart w:id="46" w:name="_Toc147217581"/>
+        <w:ind w:firstLine="708"/>
+      </w:pPr>
+      <w:bookmarkStart w:id="45" w:name="_Toc102048485"/>
+      <w:r>
+        <w:t>Сценарии вариантов использования</w:t>
+      </w:r>
+      <w:bookmarkEnd w:id="45"/>
+    </w:p>
+    <w:p>
+      <w:pPr>
+        <w:spacing w:line="360" w:lineRule="auto"/>
+        <w:ind w:firstLine="709"/>
+        <w:jc w:val="both"/>
+        <w:rPr>
+          <w:sz w:val="28"/>
+          <w:szCs w:val="28"/>
+        </w:rPr>
+      </w:pPr>
+      <w:r>
+        <w:rPr>
+          <w:sz w:val="28"/>
+          <w:szCs w:val="28"/>
+        </w:rPr>
+        <w:t>Сценарий «Создание упражнения»:</w:t>
+      </w:r>
+    </w:p>
+    <w:p>
+      <w:pPr>
+        <w:spacing w:line="360" w:lineRule="auto"/>
+        <w:ind w:firstLine="709"/>
+        <w:jc w:val="both"/>
+        <w:rPr>
+          <w:sz w:val="28"/>
+          <w:szCs w:val="28"/>
+        </w:rPr>
+      </w:pPr>
+      <w:r>
+        <w:rPr>
+          <w:sz w:val="28"/>
+          <w:szCs w:val="28"/>
+        </w:rPr>
+        <w:t>- пользователь авторизуется в приложении</w:t>
+      </w:r>
+    </w:p>
+    <w:p>
+      <w:pPr>
+        <w:spacing w:line="360" w:lineRule="auto"/>
+        <w:ind w:firstLine="709"/>
+        <w:jc w:val="both"/>
+        <w:rPr>
+          <w:sz w:val="28"/>
+          <w:szCs w:val="28"/>
+        </w:rPr>
+      </w:pPr>
+      <w:r>
+        <w:rPr>
+          <w:sz w:val="28"/>
+          <w:szCs w:val="28"/>
+        </w:rPr>
+        <w:t>- пользователь выбирает пункт меню «Список упражнений»</w:t>
+      </w:r>
+    </w:p>
+    <w:p>
+      <w:pPr>
+        <w:spacing w:line="360" w:lineRule="auto"/>
+        <w:ind w:firstLine="709"/>
+        <w:jc w:val="both"/>
+        <w:rPr>
+          <w:sz w:val="28"/>
+          <w:szCs w:val="28"/>
+        </w:rPr>
+      </w:pPr>
+      <w:r>
+        <w:rPr>
+          <w:sz w:val="28"/>
+          <w:szCs w:val="28"/>
+        </w:rPr>
+        <w:t>- пользователь нажимает «Добавить»</w:t>
+      </w:r>
+    </w:p>
+    <w:p>
+      <w:pPr>
+        <w:spacing w:line="360" w:lineRule="auto"/>
+        <w:ind w:firstLine="709"/>
+        <w:jc w:val="both"/>
+        <w:rPr>
+          <w:sz w:val="28"/>
+          <w:szCs w:val="28"/>
+        </w:rPr>
+      </w:pPr>
+      <w:r>
+        <w:rPr>
+          <w:sz w:val="28"/>
+          <w:szCs w:val="28"/>
+        </w:rPr>
+        <w:t xml:space="preserve">- пользователь вносит данные </w:t>
+      </w:r>
+      <w:r>
+        <w:rPr>
+          <w:sz w:val="28"/>
+          <w:szCs w:val="28"/>
+        </w:rPr>
+        <w:t>об упражнении</w:t>
+      </w:r>
+      <w:r>
+        <w:rPr>
+          <w:sz w:val="28"/>
+          <w:szCs w:val="28"/>
+        </w:rPr>
+        <w:t xml:space="preserve"> (название, алгоритм выполнения, группу мышц, ссылку на видео с упражнением и фото самого упражнения)    </w:t>
+      </w:r>
+    </w:p>
+    <w:p>
+      <w:pPr>
+        <w:spacing w:line="360" w:lineRule="auto"/>
+        <w:ind w:firstLine="709"/>
+        <w:jc w:val="both"/>
+        <w:rPr>
+          <w:sz w:val="28"/>
+          <w:szCs w:val="28"/>
+        </w:rPr>
+      </w:pPr>
+      <w:r>
+        <w:rPr>
+          <w:sz w:val="28"/>
+          <w:szCs w:val="28"/>
+        </w:rPr>
+        <w:t>- пользователь нажимает «Сохранить»</w:t>
+      </w:r>
+    </w:p>
+    <w:p>
+      <w:pPr>
+        <w:spacing w:line="360" w:lineRule="auto"/>
+        <w:ind w:firstLine="709"/>
+        <w:jc w:val="both"/>
+        <w:rPr>
+          <w:sz w:val="28"/>
+          <w:szCs w:val="28"/>
+        </w:rPr>
+      </w:pPr>
+      <w:r>
+        <w:rPr>
+          <w:sz w:val="28"/>
+          <w:szCs w:val="28"/>
+        </w:rPr>
+        <w:t>Сценарий «Создание комплекса»:</w:t>
+      </w:r>
+    </w:p>
+    <w:p>
+      <w:pPr>
+        <w:spacing w:line="360" w:lineRule="auto"/>
+        <w:ind w:firstLine="709"/>
+        <w:jc w:val="both"/>
+        <w:rPr>
+          <w:sz w:val="28"/>
+          <w:szCs w:val="28"/>
+        </w:rPr>
+      </w:pPr>
+      <w:r>
+        <w:rPr>
+          <w:sz w:val="28"/>
+          <w:szCs w:val="28"/>
+        </w:rPr>
+        <w:t>- пользователь авторизуется в приложении</w:t>
+      </w:r>
+    </w:p>
+    <w:p>
+      <w:pPr>
+        <w:spacing w:line="360" w:lineRule="auto"/>
+        <w:ind w:firstLine="709"/>
+        <w:jc w:val="both"/>
+        <w:rPr>
+          <w:sz w:val="28"/>
+          <w:szCs w:val="28"/>
+        </w:rPr>
+      </w:pPr>
+      <w:r>
+        <w:rPr>
+          <w:sz w:val="28"/>
+          <w:szCs w:val="28"/>
+        </w:rPr>
+        <w:t>- пользователь выбирает пункт меню «Список комплексов»</w:t>
+      </w:r>
+    </w:p>
+    <w:p>
+      <w:pPr>
+        <w:spacing w:line="360" w:lineRule="auto"/>
+        <w:ind w:firstLine="709"/>
+        <w:jc w:val="both"/>
+        <w:rPr>
+          <w:sz w:val="28"/>
+          <w:szCs w:val="28"/>
+        </w:rPr>
+      </w:pPr>
+      <w:r>
+        <w:rPr>
+          <w:sz w:val="28"/>
+          <w:szCs w:val="28"/>
+        </w:rPr>
+        <w:t>- пользователь нажимает «Добавить»</w:t>
+      </w:r>
+    </w:p>
+    <w:p>
+      <w:pPr>
+        <w:spacing w:line="360" w:lineRule="auto"/>
+        <w:ind w:firstLine="709"/>
+        <w:jc w:val="both"/>
+        <w:rPr>
+          <w:sz w:val="28"/>
+          <w:szCs w:val="28"/>
+        </w:rPr>
+      </w:pPr>
+      <w:r>
+        <w:rPr>
+          <w:sz w:val="28"/>
+          <w:szCs w:val="28"/>
+        </w:rPr>
+        <w:t xml:space="preserve">- пользователь вносит данные о комплексе (название, описание, каждое из упражнений по порядку, количество повторений и вес для каждого упражнения)    </w:t>
+      </w:r>
+    </w:p>
+    <w:p>
+      <w:pPr>
+        <w:spacing w:line="360" w:lineRule="auto"/>
+        <w:ind w:firstLine="709"/>
+        <w:jc w:val="both"/>
+        <w:rPr>
+          <w:sz w:val="28"/>
+          <w:szCs w:val="28"/>
+        </w:rPr>
+      </w:pPr>
+      <w:r>
+        <w:rPr>
+          <w:sz w:val="28"/>
+          <w:szCs w:val="28"/>
+        </w:rPr>
+        <w:t>- пользователь нажимает «Сохранить»</w:t>
+      </w:r>
+    </w:p>
+    <w:p>
+      <w:pPr>
+        <w:spacing w:line="360" w:lineRule="auto"/>
+        <w:ind w:firstLine="709"/>
+        <w:jc w:val="both"/>
+        <w:rPr>
+          <w:sz w:val="28"/>
+          <w:szCs w:val="28"/>
+        </w:rPr>
+      </w:pPr>
+      <w:r>
+        <w:rPr>
+          <w:sz w:val="28"/>
+          <w:szCs w:val="28"/>
+        </w:rPr>
+        <w:t>Сценарий «Редактирование комплекса»:</w:t>
+      </w:r>
+    </w:p>
+    <w:p>
+      <w:pPr>
+        <w:spacing w:line="360" w:lineRule="auto"/>
+        <w:ind w:firstLine="709"/>
+        <w:jc w:val="both"/>
+        <w:rPr>
+          <w:sz w:val="28"/>
+          <w:szCs w:val="28"/>
+        </w:rPr>
+      </w:pPr>
+      <w:r>
+        <w:rPr>
+          <w:sz w:val="28"/>
+          <w:szCs w:val="28"/>
+        </w:rPr>
+        <w:t>- пользователь авторизуется в приложении</w:t>
+      </w:r>
+    </w:p>
+    <w:p>
+      <w:pPr>
+        <w:spacing w:line="360" w:lineRule="auto"/>
+        <w:ind w:firstLine="709"/>
+        <w:jc w:val="both"/>
+        <w:rPr>
+          <w:sz w:val="28"/>
+          <w:szCs w:val="28"/>
+        </w:rPr>
+      </w:pPr>
+      <w:r>
+        <w:rPr>
+          <w:sz w:val="28"/>
+          <w:szCs w:val="28"/>
+        </w:rPr>
+        <w:t>- пользователь выбирает пункт меню «Список комплекса»</w:t>
+      </w:r>
+    </w:p>
+    <w:p>
+      <w:pPr>
+        <w:spacing w:line="360" w:lineRule="auto"/>
+        <w:ind w:firstLine="709"/>
+        <w:jc w:val="both"/>
+        <w:rPr>
+          <w:sz w:val="28"/>
+          <w:szCs w:val="28"/>
+        </w:rPr>
+      </w:pPr>
+      <w:r>
+        <w:rPr>
+          <w:sz w:val="28"/>
+          <w:szCs w:val="28"/>
+        </w:rPr>
+        <w:t>- пользователь выбирает нужный комплекс</w:t>
+      </w:r>
+    </w:p>
+    <w:p>
+      <w:pPr>
+        <w:spacing w:line="360" w:lineRule="auto"/>
+        <w:ind w:firstLine="709"/>
+        <w:jc w:val="both"/>
+        <w:rPr>
+          <w:sz w:val="28"/>
+          <w:szCs w:val="28"/>
+        </w:rPr>
+      </w:pPr>
+      <w:r>
+        <w:rPr>
+          <w:sz w:val="28"/>
+          <w:szCs w:val="28"/>
+        </w:rPr>
+        <w:t>- пользователь нажимает «Отредактировать»</w:t>
+      </w:r>
+    </w:p>
+    <w:p>
+      <w:pPr>
+        <w:spacing w:line="360" w:lineRule="auto"/>
+        <w:ind w:firstLine="709"/>
+        <w:jc w:val="both"/>
+        <w:rPr>
+          <w:sz w:val="28"/>
+          <w:szCs w:val="28"/>
+        </w:rPr>
+      </w:pPr>
+      <w:r>
+        <w:rPr>
+          <w:sz w:val="28"/>
+          <w:szCs w:val="28"/>
+        </w:rPr>
+        <w:t>- пользователь вносит новые данные о комплексе название, описание, каждое из упражнений по порядку, количество повторений и вес для каждого упражнения)</w:t>
+      </w:r>
+    </w:p>
+    <w:p>
+      <w:pPr>
+        <w:spacing w:line="360" w:lineRule="auto"/>
+        <w:ind w:firstLine="709"/>
+        <w:jc w:val="both"/>
+        <w:rPr>
+          <w:sz w:val="28"/>
+          <w:szCs w:val="28"/>
+        </w:rPr>
+      </w:pPr>
+      <w:r>
+        <w:rPr>
+          <w:sz w:val="28"/>
+          <w:szCs w:val="28"/>
+        </w:rPr>
+        <w:t>- пользователь нажимает «Сохранить»</w:t>
+      </w:r>
+    </w:p>
+    <w:p>
+      <w:pPr>
+        <w:spacing w:line="360" w:lineRule="auto"/>
+        <w:ind w:firstLine="709"/>
+        <w:jc w:val="both"/>
+        <w:rPr>
+          <w:sz w:val="28"/>
+          <w:szCs w:val="28"/>
+        </w:rPr>
+      </w:pPr>
+    </w:p>
+    <w:p>
+      <w:pPr>
+        <w:spacing w:line="360" w:lineRule="auto"/>
+        <w:ind w:firstLine="709"/>
+        <w:jc w:val="both"/>
+        <w:rPr>
+          <w:sz w:val="28"/>
+          <w:szCs w:val="28"/>
+        </w:rPr>
+      </w:pPr>
+      <w:r>
+        <w:rPr>
+          <w:sz w:val="28"/>
+          <w:szCs w:val="28"/>
+        </w:rPr>
+        <w:t>Сценарий «Редактирование упражнения»:</w:t>
+      </w:r>
+    </w:p>
+    <w:p>
+      <w:pPr>
+        <w:spacing w:line="360" w:lineRule="auto"/>
+        <w:ind w:firstLine="709"/>
+        <w:jc w:val="both"/>
+        <w:rPr>
+          <w:sz w:val="28"/>
+          <w:szCs w:val="28"/>
+        </w:rPr>
+      </w:pPr>
+      <w:r>
+        <w:rPr>
+          <w:sz w:val="28"/>
+          <w:szCs w:val="28"/>
+        </w:rPr>
+        <w:t>- пользователь авторизуется в приложении</w:t>
+      </w:r>
+    </w:p>
+    <w:p>
+      <w:pPr>
+        <w:spacing w:line="360" w:lineRule="auto"/>
+        <w:ind w:firstLine="709"/>
+        <w:jc w:val="both"/>
+        <w:rPr>
+          <w:sz w:val="28"/>
+          <w:szCs w:val="28"/>
+        </w:rPr>
+      </w:pPr>
+      <w:r>
+        <w:rPr>
+          <w:sz w:val="28"/>
+          <w:szCs w:val="28"/>
+        </w:rPr>
+        <w:lastRenderedPageBreak/>
+        <w:t>- пользователь выбирает пункт меню «Список упражнений»</w:t>
+      </w:r>
+    </w:p>
+    <w:p>
+      <w:pPr>
+        <w:spacing w:line="360" w:lineRule="auto"/>
+        <w:ind w:firstLine="709"/>
+        <w:jc w:val="both"/>
+        <w:rPr>
+          <w:sz w:val="28"/>
+          <w:szCs w:val="28"/>
+        </w:rPr>
+      </w:pPr>
+      <w:r>
+        <w:rPr>
+          <w:sz w:val="28"/>
+          <w:szCs w:val="28"/>
+        </w:rPr>
+        <w:t>- пользователь выбирает нужное упражнение</w:t>
+      </w:r>
+    </w:p>
+    <w:p>
+      <w:pPr>
+        <w:spacing w:line="360" w:lineRule="auto"/>
+        <w:ind w:firstLine="709"/>
+        <w:jc w:val="both"/>
+        <w:rPr>
+          <w:sz w:val="28"/>
+          <w:szCs w:val="28"/>
+        </w:rPr>
+      </w:pPr>
+      <w:r>
+        <w:rPr>
+          <w:sz w:val="28"/>
+          <w:szCs w:val="28"/>
+        </w:rPr>
+        <w:t>- пользователь нажимает «Отредактировать»</w:t>
+      </w:r>
+    </w:p>
+    <w:p>
+      <w:pPr>
+        <w:spacing w:line="360" w:lineRule="auto"/>
+        <w:ind w:firstLine="709"/>
+        <w:jc w:val="both"/>
+        <w:rPr>
+          <w:sz w:val="28"/>
+          <w:szCs w:val="28"/>
+        </w:rPr>
+      </w:pPr>
+      <w:r>
+        <w:rPr>
+          <w:sz w:val="28"/>
+          <w:szCs w:val="28"/>
+        </w:rPr>
+        <w:t xml:space="preserve">- пользователь вносит новые данные об упражнении (название, алгоритм выполнения, группу мышц, ссылку на видео с упражнением и фото самого упражнения)    </w:t>
+      </w:r>
+    </w:p>
+    <w:p>
+      <w:pPr>
+        <w:spacing w:line="360" w:lineRule="auto"/>
+        <w:ind w:firstLine="709"/>
+        <w:jc w:val="both"/>
+        <w:rPr>
+          <w:sz w:val="28"/>
+          <w:szCs w:val="28"/>
+        </w:rPr>
+      </w:pPr>
+      <w:r>
+        <w:rPr>
+          <w:sz w:val="28"/>
+          <w:szCs w:val="28"/>
+        </w:rPr>
+        <w:t>- пользователь нажимает «Сохранить»</w:t>
+      </w:r>
+    </w:p>
+    <w:p>
+      <w:pPr>
+        <w:spacing w:line="360" w:lineRule="auto"/>
+        <w:ind w:firstLine="709"/>
+        <w:jc w:val="both"/>
+        <w:rPr>
+          <w:sz w:val="28"/>
+          <w:szCs w:val="28"/>
+        </w:rPr>
+      </w:pPr>
+      <w:r>
+        <w:rPr>
+          <w:sz w:val="28"/>
+          <w:szCs w:val="28"/>
+        </w:rPr>
+        <w:t>Сценарий «Выполнить тренировку»:</w:t>
+      </w:r>
+    </w:p>
+    <w:p>
+      <w:pPr>
+        <w:spacing w:line="360" w:lineRule="auto"/>
+        <w:ind w:firstLine="709"/>
+        <w:jc w:val="both"/>
+        <w:rPr>
+          <w:sz w:val="28"/>
+          <w:szCs w:val="28"/>
+        </w:rPr>
+      </w:pPr>
+      <w:r>
+        <w:rPr>
+          <w:sz w:val="28"/>
+          <w:szCs w:val="28"/>
+        </w:rPr>
+        <w:t>- пользователь авторизуется в приложении</w:t>
+      </w:r>
+    </w:p>
+    <w:p>
+      <w:pPr>
+        <w:spacing w:line="360" w:lineRule="auto"/>
+        <w:ind w:firstLine="709"/>
+        <w:jc w:val="both"/>
+        <w:rPr>
+          <w:sz w:val="28"/>
+          <w:szCs w:val="28"/>
+        </w:rPr>
+      </w:pPr>
+      <w:r>
+        <w:rPr>
+          <w:sz w:val="28"/>
+          <w:szCs w:val="28"/>
+        </w:rPr>
+        <w:t>- пользователь выбирает пункт меню «Комплексная тренировка»</w:t>
+      </w:r>
+    </w:p>
+    <w:p>
+      <w:pPr>
+        <w:spacing w:line="360" w:lineRule="auto"/>
+        <w:ind w:firstLine="709"/>
+        <w:jc w:val="both"/>
+        <w:rPr>
+          <w:sz w:val="28"/>
+          <w:szCs w:val="28"/>
+        </w:rPr>
+      </w:pPr>
+      <w:r>
+        <w:rPr>
+          <w:sz w:val="28"/>
+          <w:szCs w:val="28"/>
+        </w:rPr>
+        <w:t>- пользователь устанавливает время отдыха</w:t>
+      </w:r>
+    </w:p>
+    <w:p>
+      <w:pPr>
+        <w:spacing w:line="360" w:lineRule="auto"/>
+        <w:ind w:firstLine="709"/>
+        <w:jc w:val="both"/>
+        <w:rPr>
+          <w:sz w:val="28"/>
+          <w:szCs w:val="28"/>
+        </w:rPr>
+      </w:pPr>
+      <w:r>
+        <w:rPr>
+          <w:sz w:val="28"/>
+          <w:szCs w:val="28"/>
+        </w:rPr>
+        <w:t>- пользователь выполняет упражнения из комплекса, добавляю подходы и ставя отдых между подходами, а затем переходит к следующему упражнению из комплекса</w:t>
+      </w:r>
+    </w:p>
+    <w:p>
+      <w:pPr>
+        <w:spacing w:line="360" w:lineRule="auto"/>
+        <w:ind w:firstLine="709"/>
+        <w:jc w:val="both"/>
+        <w:rPr>
+          <w:sz w:val="28"/>
+          <w:szCs w:val="28"/>
+        </w:rPr>
+      </w:pPr>
+      <w:r>
+        <w:rPr>
+          <w:sz w:val="28"/>
+          <w:szCs w:val="28"/>
+        </w:rPr>
+        <w:t>- пользователь выполнил тренировку и завершил работу с тренировкой выбрав пункт «Завершить тренировку»</w:t>
+      </w:r>
+    </w:p>
+    <w:p>
+      <w:pPr>
+        <w:spacing w:line="360" w:lineRule="auto"/>
+        <w:ind w:firstLine="709"/>
+        <w:jc w:val="both"/>
+        <w:rPr>
+          <w:sz w:val="28"/>
+          <w:szCs w:val="28"/>
+        </w:rPr>
+      </w:pPr>
+    </w:p>
+    <w:p>
+      <w:pPr>
+        <w:pStyle w:val="1"/>
+        <w:rPr>
+          <w:szCs w:val="28"/>
+        </w:rPr>
+      </w:pPr>
+      <w:bookmarkStart w:id="46" w:name="_Toc136970854"/>
+      <w:bookmarkStart w:id="47" w:name="_Toc137039920"/>
+      <w:r>
+        <w:rPr>
+          <w:szCs w:val="28"/>
+        </w:rPr>
+        <w:t xml:space="preserve">3.4 Проектирование </w:t>
+      </w:r>
+      <w:bookmarkEnd w:id="46"/>
+      <w:bookmarkEnd w:id="47"/>
+      <w:r>
+        <w:rPr>
+          <w:szCs w:val="28"/>
+        </w:rPr>
+        <w:t>приложения</w:t>
+      </w:r>
+    </w:p>
+    <w:p/>
+    <w:p>
+      <w:pPr>
+        <w:pStyle w:val="1"/>
+        <w:rPr>
+          <w:szCs w:val="28"/>
+        </w:rPr>
+      </w:pPr>
+      <w:bookmarkStart w:id="48" w:name="_Toc136970855"/>
+      <w:bookmarkStart w:id="49" w:name="_Toc137039921"/>
+      <w:r>
+        <w:rPr>
+          <w:szCs w:val="28"/>
+        </w:rPr>
+        <w:t xml:space="preserve">3.4.1 Структура </w:t>
+      </w:r>
+      <w:bookmarkEnd w:id="48"/>
+      <w:bookmarkEnd w:id="49"/>
+      <w:r>
+        <w:rPr>
+          <w:szCs w:val="28"/>
+        </w:rPr>
+        <w:t>приложения</w:t>
+      </w:r>
+    </w:p>
+    <w:p>
+      <w:pPr>
+        <w:spacing w:line="360" w:lineRule="auto"/>
+        <w:ind w:firstLine="709"/>
+        <w:jc w:val="both"/>
+        <w:rPr>
+          <w:sz w:val="28"/>
+          <w:szCs w:val="28"/>
+        </w:rPr>
+      </w:pPr>
+      <w:r>
+        <w:rPr>
+          <w:sz w:val="28"/>
+          <w:szCs w:val="28"/>
+        </w:rPr>
+        <w:t>Структура разрабатываемого приложения представлена на рисунке 6.</w:t>
+      </w:r>
+    </w:p>
+    <w:p>
+      <w:pPr>
+        <w:spacing w:line="360" w:lineRule="auto"/>
+        <w:ind w:firstLine="709"/>
+        <w:jc w:val="both"/>
+        <w:rPr>
+          <w:sz w:val="28"/>
+          <w:szCs w:val="28"/>
+        </w:rPr>
+      </w:pPr>
+      <w:r>
+        <w:rPr>
+          <w:sz w:val="28"/>
+          <w:szCs w:val="28"/>
+        </w:rPr>
+        <w:lastRenderedPageBreak/>
+        <w:drawing>
+          <wp:inline distT="0" distB="0" distL="0" distR="0" wp14:anchorId="757DC10B" wp14:editId="32BA27E6">
+            <wp:extent cx="4353533" cy="6906589"/>
+            <wp:effectExtent l="0" t="0" r="9525" b="0"/>
+            <wp:docPr id="1715193385" name="Рисунок 1" descr="Изображение выглядит как текст, снимок экрана, Шрифт, дизайн&#10;&#10;Автоматически созданное описание"/>
+            <wp:cNvGraphicFramePr>
+              <a:graphicFrameLocks xmlns:a="http://schemas.openxmlformats.org/drawingml/2006/main" noChangeAspect="1"/>
+            </wp:cNvGraphicFramePr>
+            <a:graphic xmlns:a="http://schemas.openxmlformats.org/drawingml/2006/main">
+              <a:graphicData uri="http://schemas.openxmlformats.org/drawingml/2006/picture">
+                <pic:pic xmlns:pic="http://schemas.openxmlformats.org/drawingml/2006/picture">
+                  <pic:nvPicPr>
+                    <pic:cNvPr id="1715193385" name="Рисунок 1" descr="Изображение выглядит как текст, снимок экрана, Шрифт, дизайн&#10;&#10;Автоматически созданное описание"/>
+                    <pic:cNvPicPr/>
+                  </pic:nvPicPr>
+                  <pic:blipFill>
+                    <a:blip r:embed="rId37"/>
+                    <a:stretch>
+                      <a:fillRect/>
+                    </a:stretch>
+                  </pic:blipFill>
+                  <pic:spPr>
+                    <a:xfrm>
+                      <a:off x="0" y="0"/>
+                      <a:ext cx="4353533" cy="6906589"/>
+                    </a:xfrm>
+                    <a:prstGeom prst="rect">
+                      <a:avLst/>
+                    </a:prstGeom>
+                  </pic:spPr>
+                </pic:pic>
+              </a:graphicData>
+            </a:graphic>
+          </wp:inline>
+        </w:drawing>
+      </w:r>
+    </w:p>
+    <w:p>
+      <w:pPr>
+        <w:spacing w:line="360" w:lineRule="auto"/>
+        <w:jc w:val="center"/>
+        <w:rPr>
+          <w:sz w:val="28"/>
+          <w:szCs w:val="28"/>
+        </w:rPr>
+      </w:pPr>
+      <w:r>
+        <w:rPr>
+          <w:noProof/>
+          <w:sz w:val="28"/>
+          <w:szCs w:val="28"/>
+        </w:rPr>
+        <w:t xml:space="preserve">Рисунок 6 </w:t>
+      </w:r>
+      <w:r>
+        <w:rPr>
+          <w:sz w:val="28"/>
+          <w:szCs w:val="28"/>
+        </w:rPr>
+        <w:t>— Структура навыка</w:t>
+      </w:r>
+    </w:p>
+    <w:p>
+      <w:pPr>
+        <w:spacing w:line="360" w:lineRule="auto"/>
+        <w:ind w:firstLine="709"/>
+        <w:jc w:val="both"/>
+        <w:rPr>
+          <w:sz w:val="28"/>
+          <w:szCs w:val="28"/>
+        </w:rPr>
+      </w:pPr>
+      <w:r>
+        <w:rPr>
+          <w:sz w:val="28"/>
+          <w:szCs w:val="28"/>
+        </w:rPr>
+        <w:t>Процессы авторизации и регистрации пользователя в приложении выгляд</w:t>
+      </w:r>
+      <w:r>
+        <w:rPr>
+          <w:sz w:val="28"/>
+          <w:szCs w:val="28"/>
+        </w:rPr>
+        <w:t>ят</w:t>
+      </w:r>
+      <w:r>
+        <w:rPr>
+          <w:sz w:val="28"/>
+          <w:szCs w:val="28"/>
+        </w:rPr>
+        <w:t xml:space="preserve"> следующим образом: </w:t>
+      </w:r>
+    </w:p>
+    <w:p>
+      <w:pPr>
+        <w:spacing w:line="360" w:lineRule="auto"/>
+        <w:ind w:firstLine="709"/>
+        <w:jc w:val="both"/>
+        <w:rPr>
+          <w:sz w:val="28"/>
+          <w:szCs w:val="28"/>
+        </w:rPr>
+      </w:pPr>
+      <w:r>
+        <w:rPr>
+          <w:sz w:val="28"/>
+          <w:szCs w:val="28"/>
+        </w:rPr>
+        <w:t>При р</w:t>
+      </w:r>
+      <w:r>
+        <w:rPr>
+          <w:sz w:val="28"/>
+          <w:szCs w:val="28"/>
+        </w:rPr>
+        <w:t>егистраци</w:t>
+      </w:r>
+      <w:r>
+        <w:rPr>
+          <w:sz w:val="28"/>
+          <w:szCs w:val="28"/>
+        </w:rPr>
+        <w:t>и</w:t>
+      </w:r>
+      <w:r>
+        <w:rPr>
+          <w:sz w:val="28"/>
+          <w:szCs w:val="28"/>
+        </w:rPr>
+        <w:t xml:space="preserve"> пользовател</w:t>
+      </w:r>
+      <w:r>
+        <w:rPr>
+          <w:sz w:val="28"/>
+          <w:szCs w:val="28"/>
+        </w:rPr>
+        <w:t xml:space="preserve">ь на </w:t>
+      </w:r>
+      <w:r>
+        <w:rPr>
+          <w:sz w:val="28"/>
+          <w:szCs w:val="28"/>
+        </w:rPr>
+        <w:t>экран</w:t>
+      </w:r>
+      <w:r>
+        <w:rPr>
+          <w:sz w:val="28"/>
+          <w:szCs w:val="28"/>
+        </w:rPr>
+        <w:t>е</w:t>
+      </w:r>
+      <w:r>
+        <w:rPr>
+          <w:sz w:val="28"/>
+          <w:szCs w:val="28"/>
+        </w:rPr>
+        <w:t xml:space="preserve"> регистрации указывает логин, </w:t>
+      </w:r>
+      <w:proofErr w:type="spellStart"/>
+      <w:r>
+        <w:rPr>
+          <w:sz w:val="28"/>
+          <w:szCs w:val="28"/>
+        </w:rPr>
+        <w:t>email</w:t>
+      </w:r>
+      <w:proofErr w:type="spellEnd"/>
+      <w:r>
+        <w:rPr>
+          <w:sz w:val="28"/>
+          <w:szCs w:val="28"/>
+        </w:rPr>
+        <w:t xml:space="preserve"> и пароль</w:t>
+      </w:r>
+      <w:r>
+        <w:rPr>
+          <w:sz w:val="28"/>
+          <w:szCs w:val="28"/>
+        </w:rPr>
+        <w:t>, далее при</w:t>
+      </w:r>
+      <w:r>
+        <w:rPr>
+          <w:sz w:val="28"/>
+          <w:szCs w:val="28"/>
+        </w:rPr>
+        <w:t xml:space="preserve"> подтверждении</w:t>
+      </w:r>
+      <w:r>
+        <w:rPr>
+          <w:sz w:val="28"/>
+          <w:szCs w:val="28"/>
+        </w:rPr>
+        <w:t xml:space="preserve"> регистрации </w:t>
+      </w:r>
+      <w:r>
+        <w:rPr>
+          <w:sz w:val="28"/>
+          <w:szCs w:val="28"/>
+        </w:rPr>
+        <w:t>происходит</w:t>
+      </w:r>
+      <w:r>
+        <w:rPr>
+          <w:sz w:val="28"/>
+          <w:szCs w:val="28"/>
+        </w:rPr>
+        <w:t xml:space="preserve"> сохранение данных: данные пользователя сохраняются на сервере для дальнейшего использования</w:t>
+      </w:r>
+      <w:r>
+        <w:rPr>
+          <w:sz w:val="28"/>
+          <w:szCs w:val="28"/>
+        </w:rPr>
+        <w:t xml:space="preserve">, </w:t>
+      </w:r>
+      <w:r>
+        <w:rPr>
+          <w:sz w:val="28"/>
+          <w:szCs w:val="28"/>
+        </w:rPr>
+        <w:t>кроме того,</w:t>
+      </w:r>
+      <w:r>
+        <w:rPr>
+          <w:sz w:val="28"/>
+          <w:szCs w:val="28"/>
+        </w:rPr>
+        <w:t xml:space="preserve"> с этого момента у приложения есть свой токен </w:t>
+      </w:r>
+      <w:r>
+        <w:rPr>
+          <w:sz w:val="28"/>
+          <w:szCs w:val="28"/>
+        </w:rPr>
+        <w:lastRenderedPageBreak/>
+        <w:t>сессии для работы с сервером</w:t>
+      </w:r>
+      <w:r>
+        <w:rPr>
+          <w:sz w:val="28"/>
+          <w:szCs w:val="28"/>
+        </w:rPr>
+        <w:t xml:space="preserve">. Вход пользователя: </w:t>
+      </w:r>
+      <w:r>
+        <w:rPr>
+          <w:sz w:val="28"/>
+          <w:szCs w:val="28"/>
+        </w:rPr>
+        <w:t xml:space="preserve">на </w:t>
+      </w:r>
+      <w:r>
+        <w:rPr>
+          <w:sz w:val="28"/>
+          <w:szCs w:val="28"/>
+        </w:rPr>
+        <w:t>экран</w:t>
+      </w:r>
+      <w:r>
+        <w:rPr>
+          <w:sz w:val="28"/>
+          <w:szCs w:val="28"/>
+        </w:rPr>
+        <w:t>е</w:t>
+      </w:r>
+      <w:r>
+        <w:rPr>
+          <w:sz w:val="28"/>
+          <w:szCs w:val="28"/>
+        </w:rPr>
+        <w:t xml:space="preserve"> авторизации пользователь вводит логин и пароль</w:t>
+      </w:r>
+      <w:r>
+        <w:rPr>
+          <w:sz w:val="28"/>
+          <w:szCs w:val="28"/>
+        </w:rPr>
+        <w:t>, после чего идет</w:t>
+      </w:r>
+      <w:r>
+        <w:rPr>
+          <w:sz w:val="28"/>
+          <w:szCs w:val="28"/>
+        </w:rPr>
+        <w:t xml:space="preserve"> проверка данных:</w:t>
+      </w:r>
+      <w:r>
+        <w:rPr>
+          <w:sz w:val="28"/>
+          <w:szCs w:val="28"/>
+        </w:rPr>
+        <w:t xml:space="preserve"> сначала контроллер экрана авторизации проверяет что данные введены и соответствуют требованиям (длинна пароля не менее 6 символов, длинна логина не менее 3), после чего через модель </w:t>
+      </w:r>
+      <w:r>
+        <w:rPr>
+          <w:sz w:val="28"/>
+          <w:szCs w:val="28"/>
+          <w:lang w:val="en-US"/>
+        </w:rPr>
+        <w:t>API</w:t>
+      </w:r>
+      <w:r>
+        <w:rPr>
+          <w:sz w:val="28"/>
+          <w:szCs w:val="28"/>
+        </w:rPr>
+        <w:t xml:space="preserve"> </w:t>
+      </w:r>
+      <w:r>
+        <w:rPr>
+          <w:sz w:val="28"/>
+          <w:szCs w:val="28"/>
+          <w:lang w:val="en-US"/>
+        </w:rPr>
+        <w:t>http</w:t>
+      </w:r>
+      <w:r>
+        <w:rPr>
+          <w:sz w:val="28"/>
+          <w:szCs w:val="28"/>
+        </w:rPr>
+        <w:t xml:space="preserve"> </w:t>
+      </w:r>
+      <w:r>
+        <w:rPr>
+          <w:sz w:val="28"/>
+          <w:szCs w:val="28"/>
+        </w:rPr>
+        <w:t>запрос отправляется на</w:t>
+      </w:r>
+      <w:r>
+        <w:rPr>
+          <w:sz w:val="28"/>
+          <w:szCs w:val="28"/>
+        </w:rPr>
+        <w:t xml:space="preserve"> сервер</w:t>
+      </w:r>
+      <w:r>
+        <w:rPr>
+          <w:sz w:val="28"/>
+          <w:szCs w:val="28"/>
+        </w:rPr>
+        <w:t>, который в свою очередь</w:t>
+      </w:r>
+      <w:r>
+        <w:rPr>
+          <w:sz w:val="28"/>
+          <w:szCs w:val="28"/>
+        </w:rPr>
+        <w:t xml:space="preserve"> проверяет введённые данные на корректность и актуальность</w:t>
+      </w:r>
+      <w:r>
+        <w:rPr>
+          <w:sz w:val="28"/>
+          <w:szCs w:val="28"/>
+        </w:rPr>
+        <w:t xml:space="preserve">, после чего идет </w:t>
+      </w:r>
+      <w:r>
+        <w:rPr>
+          <w:sz w:val="28"/>
+          <w:szCs w:val="28"/>
+        </w:rPr>
+        <w:t xml:space="preserve">предоставление доступа: если данные верны, пользователю предоставляется доступ к приложению. Восстановление пароля: </w:t>
+      </w:r>
+      <w:r>
+        <w:rPr>
+          <w:sz w:val="28"/>
+          <w:szCs w:val="28"/>
+        </w:rPr>
+        <w:t xml:space="preserve">на экране авторизации в приложении </w:t>
+      </w:r>
+      <w:r>
+        <w:rPr>
+          <w:sz w:val="28"/>
+          <w:szCs w:val="28"/>
+        </w:rPr>
+        <w:t xml:space="preserve">пользователь указывает </w:t>
+      </w:r>
+      <w:proofErr w:type="spellStart"/>
+      <w:r>
+        <w:rPr>
+          <w:sz w:val="28"/>
+          <w:szCs w:val="28"/>
+        </w:rPr>
+        <w:t>email</w:t>
+      </w:r>
+      <w:proofErr w:type="spellEnd"/>
+      <w:r>
+        <w:rPr>
+          <w:sz w:val="28"/>
+          <w:szCs w:val="28"/>
+        </w:rPr>
+        <w:t xml:space="preserve">, на который будет отправлен новый пароль; получение кода: пользователь получает код для восстановления пароля на </w:t>
+      </w:r>
+      <w:proofErr w:type="spellStart"/>
+      <w:r>
+        <w:rPr>
+          <w:sz w:val="28"/>
+          <w:szCs w:val="28"/>
+        </w:rPr>
+        <w:t>email</w:t>
+      </w:r>
+      <w:proofErr w:type="spellEnd"/>
+      <w:r>
+        <w:rPr>
+          <w:sz w:val="28"/>
+          <w:szCs w:val="28"/>
+        </w:rPr>
+        <w:t>; установка нового пароля: пользователь устанавливает новый пароль и входит в приложение.</w:t>
+      </w:r>
+    </w:p>
+    <w:p>
+      <w:pPr>
+        <w:spacing w:line="360" w:lineRule="auto"/>
+        <w:ind w:firstLine="709"/>
+        <w:jc w:val="both"/>
+        <w:rPr>
+          <w:sz w:val="28"/>
+          <w:szCs w:val="28"/>
+        </w:rPr>
+      </w:pPr>
+    </w:p>
+    <w:p>
+      <w:pPr>
+        <w:spacing w:line="360" w:lineRule="auto"/>
+        <w:ind w:firstLine="709"/>
+        <w:jc w:val="both"/>
+        <w:rPr>
+          <w:sz w:val="28"/>
+          <w:szCs w:val="28"/>
+        </w:rPr>
+      </w:pPr>
+    </w:p>
+    <w:p>
+      <w:pPr>
+        <w:spacing w:line="360" w:lineRule="auto"/>
+        <w:rPr>
+          <w:sz w:val="28"/>
+        </w:rPr>
+      </w:pPr>
+    </w:p>
+    <w:p>
+      <w:pPr>
+        <w:spacing w:line="360" w:lineRule="auto"/>
+        <w:jc w:val="center"/>
+        <w:rPr>
+          <w:sz w:val="28"/>
+        </w:rPr>
+      </w:pPr>
+    </w:p>
+    <w:p>
+      <w:pPr>
+        <w:pStyle w:val="1"/>
+      </w:pPr>
+      <w:bookmarkStart w:id="50" w:name="_Toc147217007"/>
+      <w:bookmarkStart w:id="51" w:name="_Toc147217579"/>
+      <w:r>
+        <w:t>Выводы</w:t>
+      </w:r>
+      <w:bookmarkEnd w:id="50"/>
+      <w:bookmarkEnd w:id="51"/>
+    </w:p>
+    <w:p>
+      <w:pPr>
+        <w:spacing w:line="360" w:lineRule="auto"/>
+        <w:ind w:firstLine="709"/>
+        <w:jc w:val="both"/>
+        <w:rPr>
+          <w:sz w:val="28"/>
+        </w:rPr>
+      </w:pPr>
+    </w:p>
+    <w:p>
+      <w:pPr>
+        <w:spacing w:line="360" w:lineRule="auto"/>
+        <w:ind w:firstLine="709"/>
+        <w:jc w:val="both"/>
+        <w:rPr>
+          <w:sz w:val="28"/>
+        </w:rPr>
+      </w:pPr>
+    </w:p>
+    <w:p>
+      <w:pPr>
+        <w:pStyle w:val="1"/>
+      </w:pPr>
+      <w:bookmarkStart w:id="52" w:name="_Toc147217008"/>
+      <w:bookmarkStart w:id="53" w:name="_Toc147217580"/>
+      <w:r>
+        <w:t>4 Тестирование виртуального тура</w:t>
+      </w:r>
+      <w:bookmarkEnd w:id="52"/>
+      <w:bookmarkEnd w:id="53"/>
+    </w:p>
+    <w:p>
+      <w:pPr>
+        <w:spacing w:line="360" w:lineRule="auto"/>
+        <w:ind w:firstLine="709"/>
+        <w:jc w:val="both"/>
+        <w:rPr>
+          <w:sz w:val="28"/>
+        </w:rPr>
+      </w:pPr>
+    </w:p>
+    <w:p>
+      <w:pPr>
+        <w:pStyle w:val="1"/>
+      </w:pPr>
+      <w:bookmarkStart w:id="54" w:name="_Toc147217009"/>
+      <w:bookmarkStart w:id="55" w:name="_Toc147217581"/>
       <w:r>
         <w:t xml:space="preserve">4.1 </w:t>
       </w:r>
@@ -20881,8 +22946,8 @@
       <w:r>
         <w:t xml:space="preserve"> карта областей тестирования</w:t>
       </w:r>
-      <w:bookmarkEnd w:id="45"/>
-      <w:bookmarkEnd w:id="46"/>
+      <w:bookmarkEnd w:id="54"/>
+      <w:bookmarkEnd w:id="55"/>
     </w:p>
     <w:p>
       <w:pPr>
@@ -20917,117 +22982,117 @@
       <w:pPr>
         <w:pStyle w:val="1"/>
       </w:pPr>
-      <w:bookmarkStart w:id="47" w:name="_Toc147217010"/>
-      <w:bookmarkStart w:id="48" w:name="_Toc147217582"/>
+      <w:bookmarkStart w:id="56" w:name="_Toc147217010"/>
+      <w:bookmarkStart w:id="57" w:name="_Toc147217582"/>
+      <w:r>
+        <w:t>Выводы</w:t>
+      </w:r>
+      <w:bookmarkEnd w:id="56"/>
+      <w:bookmarkEnd w:id="57"/>
+    </w:p>
+    <w:p>
+      <w:pPr>
+        <w:spacing w:line="360" w:lineRule="auto"/>
+        <w:ind w:firstLine="709"/>
+        <w:jc w:val="both"/>
+        <w:rPr>
+          <w:sz w:val="28"/>
+        </w:rPr>
+      </w:pPr>
+    </w:p>
+    <w:p>
+      <w:pPr>
+        <w:spacing w:line="360" w:lineRule="auto"/>
+        <w:ind w:firstLine="709"/>
+        <w:jc w:val="both"/>
+        <w:rPr>
+          <w:sz w:val="28"/>
+        </w:rPr>
+      </w:pPr>
+    </w:p>
+    <w:p>
+      <w:pPr>
+        <w:spacing w:line="360" w:lineRule="auto"/>
+        <w:ind w:firstLine="709"/>
+        <w:jc w:val="both"/>
+        <w:rPr>
+          <w:sz w:val="28"/>
+        </w:rPr>
+      </w:pPr>
+    </w:p>
+    <w:p>
+      <w:pPr>
+        <w:spacing w:line="360" w:lineRule="auto"/>
+        <w:ind w:firstLine="709"/>
+        <w:jc w:val="both"/>
+        <w:rPr>
+          <w:sz w:val="28"/>
+        </w:rPr>
+      </w:pPr>
+    </w:p>
+    <w:p>
+      <w:pPr>
+        <w:pStyle w:val="1"/>
+      </w:pPr>
+      <w:bookmarkStart w:id="58" w:name="_Toc147217011"/>
+      <w:bookmarkStart w:id="59" w:name="_Toc147217583"/>
       <w:r>
         <w:lastRenderedPageBreak/>
-        <w:t>Выводы</w:t>
-      </w:r>
-      <w:bookmarkEnd w:id="47"/>
-      <w:bookmarkEnd w:id="48"/>
-    </w:p>
-    <w:p>
-      <w:pPr>
-        <w:spacing w:line="360" w:lineRule="auto"/>
-        <w:ind w:firstLine="709"/>
-        <w:jc w:val="both"/>
-        <w:rPr>
-          <w:sz w:val="28"/>
-        </w:rPr>
-      </w:pPr>
-    </w:p>
-    <w:p>
-      <w:pPr>
-        <w:spacing w:line="360" w:lineRule="auto"/>
-        <w:ind w:firstLine="709"/>
-        <w:jc w:val="both"/>
-        <w:rPr>
-          <w:sz w:val="28"/>
-        </w:rPr>
-      </w:pPr>
-    </w:p>
-    <w:p>
-      <w:pPr>
-        <w:spacing w:line="360" w:lineRule="auto"/>
-        <w:ind w:firstLine="709"/>
-        <w:jc w:val="both"/>
-        <w:rPr>
-          <w:sz w:val="28"/>
-        </w:rPr>
-      </w:pPr>
-    </w:p>
-    <w:p>
-      <w:pPr>
-        <w:spacing w:line="360" w:lineRule="auto"/>
-        <w:ind w:firstLine="709"/>
-        <w:jc w:val="both"/>
-        <w:rPr>
-          <w:sz w:val="28"/>
-        </w:rPr>
-      </w:pPr>
+        <w:t>Заключение</w:t>
+      </w:r>
+      <w:bookmarkEnd w:id="58"/>
+      <w:bookmarkEnd w:id="59"/>
+    </w:p>
+    <w:p>
+      <w:pPr>
+        <w:spacing w:line="360" w:lineRule="auto"/>
+        <w:ind w:firstLine="709"/>
+        <w:jc w:val="both"/>
+        <w:rPr>
+          <w:sz w:val="28"/>
+        </w:rPr>
+      </w:pPr>
+    </w:p>
+    <w:p>
+      <w:pPr>
+        <w:spacing w:line="360" w:lineRule="auto"/>
+        <w:ind w:firstLine="709"/>
+        <w:jc w:val="both"/>
+        <w:rPr>
+          <w:sz w:val="28"/>
+        </w:rPr>
+      </w:pPr>
+    </w:p>
+    <w:p>
+      <w:pPr>
+        <w:spacing w:line="360" w:lineRule="auto"/>
+        <w:ind w:firstLine="709"/>
+        <w:jc w:val="both"/>
+        <w:rPr>
+          <w:sz w:val="28"/>
+        </w:rPr>
+      </w:pPr>
+    </w:p>
+    <w:p>
+      <w:pPr>
+        <w:spacing w:after="160" w:line="259" w:lineRule="auto"/>
+      </w:pPr>
+      <w:r>
+        <w:br w:type="page"/>
+      </w:r>
     </w:p>
     <w:p>
       <w:pPr>
         <w:pStyle w:val="1"/>
       </w:pPr>
-      <w:bookmarkStart w:id="49" w:name="_Toc147217011"/>
-      <w:bookmarkStart w:id="50" w:name="_Toc147217583"/>
-      <w:r>
-        <w:t>Заключение</w:t>
-      </w:r>
-      <w:bookmarkEnd w:id="49"/>
-      <w:bookmarkEnd w:id="50"/>
-    </w:p>
-    <w:p>
-      <w:pPr>
-        <w:spacing w:line="360" w:lineRule="auto"/>
-        <w:ind w:firstLine="709"/>
-        <w:jc w:val="both"/>
-        <w:rPr>
-          <w:sz w:val="28"/>
-        </w:rPr>
-      </w:pPr>
-    </w:p>
-    <w:p>
-      <w:pPr>
-        <w:spacing w:line="360" w:lineRule="auto"/>
-        <w:ind w:firstLine="709"/>
-        <w:jc w:val="both"/>
-        <w:rPr>
-          <w:sz w:val="28"/>
-        </w:rPr>
-      </w:pPr>
-    </w:p>
-    <w:p>
-      <w:pPr>
-        <w:spacing w:line="360" w:lineRule="auto"/>
-        <w:ind w:firstLine="709"/>
-        <w:jc w:val="both"/>
-        <w:rPr>
-          <w:sz w:val="28"/>
-        </w:rPr>
-      </w:pPr>
-    </w:p>
-    <w:p>
-      <w:pPr>
-        <w:spacing w:after="160" w:line="259" w:lineRule="auto"/>
-      </w:pPr>
-      <w:r>
-        <w:br w:type="page"/>
-      </w:r>
-    </w:p>
-    <w:p>
-      <w:pPr>
-        <w:pStyle w:val="1"/>
-      </w:pPr>
-      <w:bookmarkStart w:id="51" w:name="_Toc147217012"/>
-      <w:bookmarkStart w:id="52" w:name="_Toc147217584"/>
+      <w:bookmarkStart w:id="60" w:name="_Toc147217012"/>
+      <w:bookmarkStart w:id="61" w:name="_Toc147217584"/>
       <w:r>
         <w:lastRenderedPageBreak/>
         <w:t>СПИСОК ИСПОЛЬЗОВАННЫХ ИСТОЧНИКОВ</w:t>
       </w:r>
-      <w:bookmarkEnd w:id="51"/>
-      <w:bookmarkEnd w:id="52"/>
+      <w:bookmarkEnd w:id="60"/>
+      <w:bookmarkEnd w:id="61"/>
     </w:p>
     <w:p>
       <w:pPr>
@@ -21239,26 +23304,26 @@
         <w:pStyle w:val="1"/>
         <w:jc w:val="center"/>
       </w:pPr>
-      <w:bookmarkStart w:id="53" w:name="_Toc147217585"/>
-      <w:bookmarkStart w:id="54" w:name="_Toc147217013"/>
+      <w:bookmarkStart w:id="62" w:name="_Toc147217585"/>
+      <w:bookmarkStart w:id="63" w:name="_Toc147217013"/>
       <w:r>
         <w:t>Приложение А</w:t>
       </w:r>
-      <w:bookmarkEnd w:id="53"/>
-      <w:bookmarkEnd w:id="54"/>
+      <w:bookmarkEnd w:id="62"/>
+      <w:bookmarkEnd w:id="63"/>
     </w:p>
     <w:p>
       <w:pPr>
         <w:pStyle w:val="1"/>
         <w:jc w:val="center"/>
       </w:pPr>
-      <w:bookmarkStart w:id="55" w:name="_Toc147217586"/>
-      <w:bookmarkStart w:id="56" w:name="_Toc147217014"/>
+      <w:bookmarkStart w:id="64" w:name="_Toc147217586"/>
+      <w:bookmarkStart w:id="65" w:name="_Toc147217014"/>
       <w:r>
         <w:t>Справка о результатах проверки выпускной квалификационной работы на наличие заимствований</w:t>
       </w:r>
-      <w:bookmarkEnd w:id="55"/>
-      <w:bookmarkEnd w:id="56"/>
+      <w:bookmarkEnd w:id="64"/>
+      <w:bookmarkEnd w:id="65"/>
     </w:p>
     <w:p>
       <w:pPr>
@@ -21387,26 +23452,26 @@
         <w:pStyle w:val="1"/>
         <w:jc w:val="center"/>
       </w:pPr>
-      <w:bookmarkStart w:id="57" w:name="_Toc147217015"/>
-      <w:bookmarkStart w:id="58" w:name="_Toc147217587"/>
+      <w:bookmarkStart w:id="66" w:name="_Toc147217015"/>
+      <w:bookmarkStart w:id="67" w:name="_Toc147217587"/>
       <w:r>
         <w:t>Приложение Б</w:t>
       </w:r>
-      <w:bookmarkEnd w:id="57"/>
-      <w:bookmarkEnd w:id="58"/>
+      <w:bookmarkEnd w:id="66"/>
+      <w:bookmarkEnd w:id="67"/>
     </w:p>
     <w:p>
       <w:pPr>
         <w:pStyle w:val="1"/>
         <w:jc w:val="center"/>
       </w:pPr>
-      <w:bookmarkStart w:id="59" w:name="_Toc147217016"/>
-      <w:bookmarkStart w:id="60" w:name="_Toc147217588"/>
+      <w:bookmarkStart w:id="68" w:name="_Toc147217016"/>
+      <w:bookmarkStart w:id="69" w:name="_Toc147217588"/>
       <w:r>
         <w:t>Техническое задание</w:t>
       </w:r>
-      <w:bookmarkEnd w:id="59"/>
-      <w:bookmarkEnd w:id="60"/>
+      <w:bookmarkEnd w:id="68"/>
+      <w:bookmarkEnd w:id="69"/>
     </w:p>
     <w:p>
       <w:pPr>
@@ -21535,26 +23600,26 @@
         <w:pStyle w:val="1"/>
         <w:jc w:val="center"/>
       </w:pPr>
-      <w:bookmarkStart w:id="61" w:name="_Toc147217017"/>
-      <w:bookmarkStart w:id="62" w:name="_Toc147217589"/>
+      <w:bookmarkStart w:id="70" w:name="_Toc147217017"/>
+      <w:bookmarkStart w:id="71" w:name="_Toc147217589"/>
       <w:r>
         <w:t>Приложение В</w:t>
       </w:r>
-      <w:bookmarkEnd w:id="61"/>
-      <w:bookmarkEnd w:id="62"/>
+      <w:bookmarkEnd w:id="70"/>
+      <w:bookmarkEnd w:id="71"/>
     </w:p>
     <w:p>
       <w:pPr>
         <w:pStyle w:val="1"/>
         <w:jc w:val="center"/>
       </w:pPr>
-      <w:bookmarkStart w:id="63" w:name="_Toc147217018"/>
-      <w:bookmarkStart w:id="64" w:name="_Toc147217590"/>
+      <w:bookmarkStart w:id="72" w:name="_Toc147217018"/>
+      <w:bookmarkStart w:id="73" w:name="_Toc147217590"/>
       <w:r>
         <w:t>Руководство системного программиста</w:t>
       </w:r>
-      <w:bookmarkEnd w:id="63"/>
-      <w:bookmarkEnd w:id="64"/>
+      <w:bookmarkEnd w:id="72"/>
+      <w:bookmarkEnd w:id="73"/>
     </w:p>
     <w:sectPr>
       <w:pgSz w:w="11906" w:h="16838"/>
@@ -23314,10 +25379,6 @@
 </file>
 
 <file path=customXml/item1.xml><?xml version="1.0" encoding="utf-8"?>
-<b:Sources xmlns:b="http://schemas.openxmlformats.org/officeDocument/2006/bibliography" xmlns="http://schemas.openxmlformats.org/officeDocument/2006/bibliography" SelectedStyle="\APASixthEditionOfficeOnline.xsl" StyleName="APA" Version="6"/>
-</file>
-
-<file path=customXml/item2.xml><?xml version="1.0" encoding="utf-8"?>
 <s:customData xmlns="http://www.wps.cn/officeDocument/2013/wpsCustomData" xmlns:s="http://www.wps.cn/officeDocument/2013/wpsCustomData">
   <customSectProps>
     <customSectPr/>
@@ -23335,18 +25396,22 @@
 </s:customData>
 </file>
 
+<file path=customXml/item2.xml><?xml version="1.0" encoding="utf-8"?>
+<b:Sources xmlns:b="http://schemas.openxmlformats.org/officeDocument/2006/bibliography" xmlns="http://schemas.openxmlformats.org/officeDocument/2006/bibliography" SelectedStyle="\APASixthEditionOfficeOnline.xsl" StyleName="APA" Version="6"/>
+</file>
+
 <file path=customXml/itemProps1.xml><?xml version="1.0" encoding="utf-8"?>
+<ds:datastoreItem xmlns:ds="http://schemas.openxmlformats.org/officeDocument/2006/customXml" ds:itemID="{B1977F7D-205B-4081-913C-38D41E755F92}">
+  <ds:schemaRefs>
+    <ds:schemaRef ds:uri="http://www.wps.cn/officeDocument/2013/wpsCustomData"/>
+  </ds:schemaRefs>
+</ds:datastoreItem>
+</file>
+
+<file path=customXml/itemProps2.xml><?xml version="1.0" encoding="utf-8"?>
 <ds:datastoreItem xmlns:ds="http://schemas.openxmlformats.org/officeDocument/2006/customXml" ds:itemID="{573FC50A-07B5-45C5-A50E-92091276D658}">
   <ds:schemaRefs>
     <ds:schemaRef ds:uri="http://schemas.openxmlformats.org/officeDocument/2006/bibliography"/>
   </ds:schemaRefs>
 </ds:datastoreItem>
-</file>
-
-<file path=customXml/itemProps2.xml><?xml version="1.0" encoding="utf-8"?>
-<ds:datastoreItem xmlns:ds="http://schemas.openxmlformats.org/officeDocument/2006/customXml" ds:itemID="{B1977F7D-205B-4081-913C-38D41E755F92}">
-  <ds:schemaRefs>
-    <ds:schemaRef ds:uri="http://www.wps.cn/officeDocument/2013/wpsCustomData"/>
-  </ds:schemaRefs>
-</ds:datastoreItem>
 </file>
</xml_diff>

<commit_message>
add 3 chpter frontend
</commit_message>
<xml_diff>
--- a/Documentation/Documentation Frontend/PZ.docx
+++ b/Documentation/Documentation Frontend/PZ.docx
@@ -1357,23 +1357,7 @@
                 <w:sz w:val="28"/>
                 <w:szCs w:val="22"/>
               </w:rPr>
-              <w:t>и приема биологически активных добавок спортсменами (</w:t>
-            </w:r>
-            <w:proofErr w:type="spellStart"/>
-            <w:r>
-              <w:rPr>
-                <w:sz w:val="28"/>
-                <w:szCs w:val="22"/>
-              </w:rPr>
-              <w:t>Frontent</w:t>
-            </w:r>
-            <w:proofErr w:type="spellEnd"/>
-            <w:r>
-              <w:rPr>
-                <w:sz w:val="28"/>
-                <w:szCs w:val="22"/>
-              </w:rPr>
-              <w:t>).</w:t>
+              <w:t>и приема биологически активных добавок спортсменами (Frontent).</w:t>
             </w:r>
           </w:p>
         </w:tc>
@@ -2156,7 +2140,6 @@
                 <w:sz w:val="28"/>
               </w:rPr>
             </w:pPr>
-            <w:proofErr w:type="spellStart"/>
             <w:r>
               <w:rPr>
                 <w:color w:val="000000"/>
@@ -2164,17 +2147,7 @@
                 <w:szCs w:val="28"/>
                 <w:lang w:eastAsia="en-US"/>
               </w:rPr>
-              <w:t>Гилка</w:t>
-            </w:r>
-            <w:proofErr w:type="spellEnd"/>
-            <w:r>
-              <w:rPr>
-                <w:color w:val="000000"/>
-                <w:sz w:val="28"/>
-                <w:szCs w:val="28"/>
-                <w:lang w:eastAsia="en-US"/>
-              </w:rPr>
-              <w:t xml:space="preserve"> В.В.</w:t>
+              <w:t>Гилка В.В.</w:t>
             </w:r>
           </w:p>
         </w:tc>
@@ -2853,7 +2826,6 @@
                 <w:lang w:val="en-US"/>
               </w:rPr>
             </w:pPr>
-            <w:proofErr w:type="spellStart"/>
             <w:r>
               <w:rPr>
                 <w:sz w:val="28"/>
@@ -2861,7 +2833,6 @@
               </w:rPr>
               <w:t>Нормоконтролер</w:t>
             </w:r>
-            <w:proofErr w:type="spellEnd"/>
             <w:r>
               <w:rPr>
                 <w:sz w:val="28"/>
@@ -4164,23 +4135,7 @@
                 <w:sz w:val="28"/>
                 <w:szCs w:val="22"/>
               </w:rPr>
-              <w:t>процесса и приема биологически активных добавок спортсменами (</w:t>
-            </w:r>
-            <w:proofErr w:type="spellStart"/>
-            <w:r>
-              <w:rPr>
-                <w:sz w:val="28"/>
-                <w:szCs w:val="22"/>
-              </w:rPr>
-              <w:t>Frontent</w:t>
-            </w:r>
-            <w:proofErr w:type="spellEnd"/>
-            <w:r>
-              <w:rPr>
-                <w:sz w:val="28"/>
-                <w:szCs w:val="22"/>
-              </w:rPr>
-              <w:t>).</w:t>
+              <w:t>процесса и приема биологически активных добавок спортсменами (Frontent).</w:t>
             </w:r>
           </w:p>
         </w:tc>
@@ -5802,19 +5757,11 @@
                 <w:sz w:val="28"/>
               </w:rPr>
             </w:pPr>
-            <w:proofErr w:type="spellStart"/>
             <w:r>
               <w:rPr>
                 <w:sz w:val="28"/>
               </w:rPr>
-              <w:t>Гилка</w:t>
-            </w:r>
-            <w:proofErr w:type="spellEnd"/>
-            <w:r>
-              <w:rPr>
-                <w:sz w:val="28"/>
-              </w:rPr>
-              <w:t xml:space="preserve"> В.В.</w:t>
+              <w:t>Гилка В.В.</w:t>
             </w:r>
           </w:p>
         </w:tc>
@@ -6730,25 +6677,7 @@
                 <w:sz w:val="28"/>
                 <w:szCs w:val="28"/>
               </w:rPr>
-              <w:t>________________</w:t>
-            </w:r>
-            <w:proofErr w:type="spellStart"/>
-            <w:r>
-              <w:rPr>
-                <w:color w:val="000000"/>
-                <w:sz w:val="28"/>
-                <w:szCs w:val="28"/>
-              </w:rPr>
-              <w:t>Гилка</w:t>
-            </w:r>
-            <w:proofErr w:type="spellEnd"/>
-            <w:r>
-              <w:rPr>
-                <w:color w:val="000000"/>
-                <w:sz w:val="28"/>
-                <w:szCs w:val="28"/>
-              </w:rPr>
-              <w:t xml:space="preserve"> В.В.</w:t>
+              <w:t>________________Гилка В.В.</w:t>
             </w:r>
           </w:p>
           <w:p>
@@ -6828,23 +6757,13 @@
                       <w:szCs w:val="28"/>
                     </w:rPr>
                   </w:pPr>
-                  <w:proofErr w:type="spellStart"/>
                   <w:r>
                     <w:rPr>
                       <w:color w:val="000000"/>
                       <w:sz w:val="28"/>
                       <w:szCs w:val="28"/>
                     </w:rPr>
-                    <w:t>Нормоконтролер</w:t>
-                  </w:r>
-                  <w:proofErr w:type="spellEnd"/>
-                  <w:r>
-                    <w:rPr>
-                      <w:color w:val="000000"/>
-                      <w:sz w:val="28"/>
-                      <w:szCs w:val="28"/>
-                    </w:rPr>
-                    <w:t xml:space="preserve"> </w:t>
+                    <w:t xml:space="preserve">Нормоконтролер </w:t>
                   </w:r>
                 </w:p>
                 <w:p>
@@ -7241,23 +7160,7 @@
           <w:sz w:val="28"/>
           <w:szCs w:val="22"/>
         </w:rPr>
-        <w:t>Разработка мобильного приложения для контроля тренировочного процесса и приема биологически активных добавок спортсменами (</w:t>
-      </w:r>
-      <w:proofErr w:type="spellStart"/>
-      <w:r>
-        <w:rPr>
-          <w:sz w:val="28"/>
-          <w:szCs w:val="22"/>
-        </w:rPr>
-        <w:t>Frontent</w:t>
-      </w:r>
-      <w:proofErr w:type="spellEnd"/>
-      <w:r>
-        <w:rPr>
-          <w:sz w:val="28"/>
-          <w:szCs w:val="22"/>
-        </w:rPr>
-        <w:t>)</w:t>
+        <w:t>Разработка мобильного приложения для контроля тренировочного процесса и приема биологически активных добавок спортсменами (Frontent)</w:t>
       </w:r>
       <w:r>
         <w:rPr>
@@ -8691,23 +8594,7 @@
           <w:sz w:val="28"/>
           <w:szCs w:val="28"/>
         </w:rPr>
-        <w:t xml:space="preserve">Обычно, дневник тренировок - это записи спортсменов, которые позволяют отслеживать количество повторений, какие упражнения выполнялись на прошлых тренировках, а также каких достижений достиг человек(коррекция фигуры, набор мышц, </w:t>
-      </w:r>
-      <w:proofErr w:type="spellStart"/>
-      <w:r>
-        <w:rPr>
-          <w:sz w:val="28"/>
-          <w:szCs w:val="28"/>
-        </w:rPr>
-        <w:t>адапция</w:t>
-      </w:r>
-      <w:proofErr w:type="spellEnd"/>
-      <w:r>
-        <w:rPr>
-          <w:sz w:val="28"/>
-          <w:szCs w:val="28"/>
-        </w:rPr>
-        <w:t xml:space="preserve"> тела к нагрузкам). Тренировочный дневник играет большую мотивирующую функцию, которая выражается в наблюдаемом прогрессе(уменьшения веса, возможность совершения большего количества подходов), ведь даже самый незначительный прогресс, мотивирует человека.</w:t>
+        <w:t>Обычно, дневник тренировок - это записи спортсменов, которые позволяют отслеживать количество повторений, какие упражнения выполнялись на прошлых тренировках, а также каких достижений достиг человек(коррекция фигуры, набор мышц, адапция тела к нагрузкам). Тренировочный дневник играет большую мотивирующую функцию, которая выражается в наблюдаемом прогрессе(уменьшения веса, возможность совершения большего количества подходов), ведь даже самый незначительный прогресс, мотивирует человека.</w:t>
       </w:r>
       <w:r>
         <w:rPr>
@@ -8743,23 +8630,7 @@
           <w:szCs w:val="28"/>
         </w:rPr>
         <w:lastRenderedPageBreak/>
-        <w:t xml:space="preserve">котором 65 мужчин и женщин проходили тренировки с силовой и </w:t>
-      </w:r>
-      <w:proofErr w:type="spellStart"/>
-      <w:r>
-        <w:rPr>
-          <w:sz w:val="28"/>
-          <w:szCs w:val="28"/>
-        </w:rPr>
-        <w:t>кардионагрузкой</w:t>
-      </w:r>
-      <w:proofErr w:type="spellEnd"/>
-      <w:r>
-        <w:rPr>
-          <w:sz w:val="28"/>
-          <w:szCs w:val="28"/>
-        </w:rPr>
-        <w:t>, при этом половина участников вела дневник. По окончанию исследования выяснилось, что группа которая вела тренировочный дневник добилась больших результатов, чем вторая половина, которая не придерживалась конкретных программ.</w:t>
+        <w:t>котором 65 мужчин и женщин проходили тренировки с силовой и кардионагрузкой, при этом половина участников вела дневник. По окончанию исследования выяснилось, что группа которая вела тренировочный дневник добилась больших результатов, чем вторая половина, которая не придерживалась конкретных программ.</w:t>
       </w:r>
       <w:r>
         <w:rPr>
@@ -9116,23 +8987,7 @@
           <w:sz w:val="28"/>
           <w:szCs w:val="28"/>
         </w:rPr>
-        <w:t xml:space="preserve">, каждый спортсмен может вести дневник в удобном для него формате(только при </w:t>
-      </w:r>
-      <w:proofErr w:type="spellStart"/>
-      <w:r>
-        <w:rPr>
-          <w:sz w:val="28"/>
-          <w:szCs w:val="28"/>
-        </w:rPr>
-        <w:t>некупленном</w:t>
-      </w:r>
-      <w:proofErr w:type="spellEnd"/>
-      <w:r>
-        <w:rPr>
-          <w:sz w:val="28"/>
-          <w:szCs w:val="28"/>
-        </w:rPr>
-        <w:t xml:space="preserve"> дневнике)( может менять формат записи тренировок, например, записывать данные о выполненном подходе в удобном для него варианте а не в классическом)</w:t>
+        <w:t>, каждый спортсмен может вести дневник в удобном для него формате(только при некупленном дневнике)( может менять формат записи тренировок, например, записывать данные о выполненном подходе в удобном для него варианте а не в классическом)</w:t>
       </w:r>
       <w:r>
         <w:rPr>
@@ -9356,7 +9211,6 @@
         </w:rPr>
         <w:t xml:space="preserve">конечно, могут появится, но в ручную, спортсмен потратит больше времени, чем заполнить данные в таблицу и </w:t>
       </w:r>
-      <w:proofErr w:type="spellStart"/>
       <w:r>
         <w:rPr>
           <w:sz w:val="28"/>
@@ -9365,7 +9219,6 @@
         </w:rPr>
         <w:t>exel</w:t>
       </w:r>
-      <w:proofErr w:type="spellEnd"/>
       <w:r>
         <w:rPr>
           <w:sz w:val="28"/>
@@ -9642,7 +9495,6 @@
         </w:rPr>
         <w:t xml:space="preserve">Данный вид дневника обычно ведётся на компьютере или в планшете, иногда ведётся на телефоне. Сам дневника обычно располагается на облачной платформе или локально на устройстве. Обычно перед тем как идти в спортзал, спортсмен может скачать уже готовый </w:t>
       </w:r>
-      <w:proofErr w:type="spellStart"/>
       <w:r>
         <w:rPr>
           <w:sz w:val="28"/>
@@ -9651,7 +9503,6 @@
         </w:rPr>
         <w:t>exel</w:t>
       </w:r>
-      <w:proofErr w:type="spellEnd"/>
       <w:r>
         <w:rPr>
           <w:sz w:val="28"/>
@@ -9753,7 +9604,6 @@
         </w:rPr>
         <w:t xml:space="preserve">Рисунок 2 - Пример тренировочного дневника в </w:t>
       </w:r>
-      <w:proofErr w:type="spellStart"/>
       <w:r>
         <w:rPr>
           <w:rFonts w:eastAsia="SimSun"/>
@@ -9763,7 +9613,6 @@
         </w:rPr>
         <w:t>exel</w:t>
       </w:r>
-      <w:proofErr w:type="spellEnd"/>
     </w:p>
     <w:p>
       <w:pPr>
@@ -9869,7 +9718,6 @@
         <w:lastRenderedPageBreak/>
         <w:t xml:space="preserve">- удобный просмотр истории(можно завести папку с </w:t>
       </w:r>
-      <w:proofErr w:type="spellStart"/>
       <w:r>
         <w:rPr>
           <w:sz w:val="28"/>
@@ -9878,7 +9726,6 @@
         </w:rPr>
         <w:t>exel</w:t>
       </w:r>
-      <w:proofErr w:type="spellEnd"/>
       <w:r>
         <w:rPr>
           <w:sz w:val="28"/>
@@ -9886,7 +9733,6 @@
         </w:rPr>
         <w:t xml:space="preserve"> документами, а именовать их датой проведения тренировок или все хранить в одном </w:t>
       </w:r>
-      <w:proofErr w:type="spellStart"/>
       <w:r>
         <w:rPr>
           <w:sz w:val="28"/>
@@ -9895,7 +9741,6 @@
         </w:rPr>
         <w:t>exel</w:t>
       </w:r>
-      <w:proofErr w:type="spellEnd"/>
       <w:r>
         <w:rPr>
           <w:sz w:val="28"/>
@@ -9967,7 +9812,6 @@
         </w:rPr>
         <w:t xml:space="preserve">- все данные наглядны (структурированы в виде таблиц </w:t>
       </w:r>
-      <w:proofErr w:type="spellStart"/>
       <w:r>
         <w:rPr>
           <w:sz w:val="28"/>
@@ -9976,7 +9820,6 @@
         </w:rPr>
         <w:t>exel</w:t>
       </w:r>
-      <w:proofErr w:type="spellEnd"/>
       <w:r>
         <w:rPr>
           <w:sz w:val="28"/>
@@ -10009,7 +9852,6 @@
         </w:rPr>
         <w:t xml:space="preserve">- если спортсмен имеет широкие знания в использовании таблиц </w:t>
       </w:r>
-      <w:proofErr w:type="spellStart"/>
       <w:r>
         <w:rPr>
           <w:sz w:val="28"/>
@@ -10018,7 +9860,6 @@
         </w:rPr>
         <w:t>exel</w:t>
       </w:r>
-      <w:proofErr w:type="spellEnd"/>
       <w:r>
         <w:rPr>
           <w:sz w:val="28"/>
@@ -10194,7 +10035,6 @@
         </w:rPr>
         <w:t xml:space="preserve">- для работы с данным видом дневника необходимы минимальные знания для работы с </w:t>
       </w:r>
-      <w:proofErr w:type="spellStart"/>
       <w:r>
         <w:rPr>
           <w:sz w:val="28"/>
@@ -10203,7 +10043,6 @@
         </w:rPr>
         <w:t>exel</w:t>
       </w:r>
-      <w:proofErr w:type="spellEnd"/>
       <w:r>
         <w:rPr>
           <w:sz w:val="28"/>
@@ -10759,7 +10598,6 @@
         </w:rPr>
         <w:t xml:space="preserve">- удобный просмотр истории(намного удобнее чем в </w:t>
       </w:r>
-      <w:proofErr w:type="spellStart"/>
       <w:r>
         <w:rPr>
           <w:sz w:val="28"/>
@@ -10768,7 +10606,6 @@
         </w:rPr>
         <w:t>exel</w:t>
       </w:r>
-      <w:proofErr w:type="spellEnd"/>
       <w:r>
         <w:rPr>
           <w:sz w:val="28"/>
@@ -10948,7 +10785,6 @@
         </w:rPr>
         <w:t xml:space="preserve">- удобный ввод данных по сравнению с </w:t>
       </w:r>
-      <w:proofErr w:type="spellStart"/>
       <w:r>
         <w:rPr>
           <w:sz w:val="28"/>
@@ -10957,7 +10793,6 @@
         </w:rPr>
         <w:t>exel</w:t>
       </w:r>
-      <w:proofErr w:type="spellEnd"/>
       <w:r>
         <w:rPr>
           <w:sz w:val="28"/>
@@ -10972,7 +10807,6 @@
         </w:rPr>
         <w:t xml:space="preserve">заполняешь формы для ввода, а не ячейки таблицы </w:t>
       </w:r>
-      <w:proofErr w:type="spellStart"/>
       <w:r>
         <w:rPr>
           <w:sz w:val="28"/>
@@ -10981,7 +10815,6 @@
         </w:rPr>
         <w:t>exel</w:t>
       </w:r>
-      <w:proofErr w:type="spellEnd"/>
       <w:r>
         <w:rPr>
           <w:sz w:val="28"/>
@@ -11094,23 +10927,7 @@
           <w:sz w:val="28"/>
           <w:szCs w:val="28"/>
         </w:rPr>
-        <w:t xml:space="preserve">- для работы с данным видом дневников, необходимы минимальные знания пользования </w:t>
-      </w:r>
-      <w:proofErr w:type="spellStart"/>
-      <w:r>
-        <w:rPr>
-          <w:sz w:val="28"/>
-          <w:szCs w:val="28"/>
-        </w:rPr>
-        <w:t>пк</w:t>
-      </w:r>
-      <w:proofErr w:type="spellEnd"/>
-      <w:r>
-        <w:rPr>
-          <w:sz w:val="28"/>
-          <w:szCs w:val="28"/>
-        </w:rPr>
-        <w:t xml:space="preserve"> и интернетом</w:t>
+        <w:t>- для работы с данным видом дневников, необходимы минимальные знания пользования пк и интернетом</w:t>
       </w:r>
       <w:r>
         <w:rPr>
@@ -11194,7 +11011,6 @@
         </w:rPr>
         <w:t xml:space="preserve">по сравнению с </w:t>
       </w:r>
-      <w:proofErr w:type="spellStart"/>
       <w:r>
         <w:rPr>
           <w:sz w:val="28"/>
@@ -11203,7 +11019,6 @@
         </w:rPr>
         <w:t>exel</w:t>
       </w:r>
-      <w:proofErr w:type="spellEnd"/>
       <w:r>
         <w:rPr>
           <w:sz w:val="28"/>
@@ -11553,7 +11368,6 @@
         </w:rPr>
         <w:t xml:space="preserve">1.3.1 </w:t>
       </w:r>
-      <w:proofErr w:type="spellStart"/>
       <w:r>
         <w:rPr>
           <w:sz w:val="28"/>
@@ -11563,7 +11377,6 @@
         <w:t>FitProSport</w:t>
       </w:r>
       <w:bookmarkEnd w:id="33"/>
-      <w:proofErr w:type="spellEnd"/>
     </w:p>
     <w:p>
       <w:pPr>
@@ -11604,7 +11417,6 @@
         </w:rPr>
         <w:t xml:space="preserve">Фитнес тренер </w:t>
       </w:r>
-      <w:proofErr w:type="spellStart"/>
       <w:r>
         <w:rPr>
           <w:sz w:val="28"/>
@@ -11613,7 +11425,6 @@
         </w:rPr>
         <w:t>FitProSport</w:t>
       </w:r>
-      <w:proofErr w:type="spellEnd"/>
       <w:r>
         <w:rPr>
           <w:sz w:val="28"/>
@@ -11866,7 +11677,6 @@
         <w:lastRenderedPageBreak/>
         <w:t xml:space="preserve">В ходе изучения составляющих приложения </w:t>
       </w:r>
-      <w:proofErr w:type="spellStart"/>
       <w:r>
         <w:rPr>
           <w:sz w:val="28"/>
@@ -11875,7 +11685,6 @@
         </w:rPr>
         <w:t>FitProSport</w:t>
       </w:r>
-      <w:proofErr w:type="spellEnd"/>
       <w:r>
         <w:rPr>
           <w:sz w:val="28"/>
@@ -12193,7 +12002,6 @@
         </w:rPr>
         <w:t xml:space="preserve">1.3.2 </w:t>
       </w:r>
-      <w:proofErr w:type="spellStart"/>
       <w:r>
         <w:rPr>
           <w:sz w:val="28"/>
@@ -12203,30 +12011,28 @@
         <w:t>GymUp</w:t>
       </w:r>
       <w:bookmarkEnd w:id="34"/>
-      <w:proofErr w:type="spellEnd"/>
-    </w:p>
-    <w:p>
-      <w:pPr>
-        <w:spacing w:line="360" w:lineRule="auto"/>
-        <w:ind w:firstLine="709"/>
-        <w:jc w:val="both"/>
-        <w:rPr>
-          <w:sz w:val="28"/>
-          <w:szCs w:val="28"/>
-        </w:rPr>
-      </w:pPr>
-    </w:p>
-    <w:p>
-      <w:pPr>
-        <w:spacing w:line="360" w:lineRule="auto"/>
-        <w:ind w:firstLine="709"/>
-        <w:jc w:val="both"/>
-        <w:rPr>
-          <w:sz w:val="28"/>
-          <w:szCs w:val="28"/>
-        </w:rPr>
-      </w:pPr>
-      <w:proofErr w:type="spellStart"/>
+    </w:p>
+    <w:p>
+      <w:pPr>
+        <w:spacing w:line="360" w:lineRule="auto"/>
+        <w:ind w:firstLine="709"/>
+        <w:jc w:val="both"/>
+        <w:rPr>
+          <w:sz w:val="28"/>
+          <w:szCs w:val="28"/>
+        </w:rPr>
+      </w:pPr>
+    </w:p>
+    <w:p>
+      <w:pPr>
+        <w:spacing w:line="360" w:lineRule="auto"/>
+        <w:ind w:firstLine="709"/>
+        <w:jc w:val="both"/>
+        <w:rPr>
+          <w:sz w:val="28"/>
+          <w:szCs w:val="28"/>
+        </w:rPr>
+      </w:pPr>
       <w:r>
         <w:rPr>
           <w:sz w:val="28"/>
@@ -12235,7 +12041,6 @@
         </w:rPr>
         <w:t>GymUp</w:t>
       </w:r>
-      <w:proofErr w:type="spellEnd"/>
       <w:r>
         <w:rPr>
           <w:sz w:val="28"/>
@@ -12582,7 +12387,6 @@
         </w:rPr>
         <w:t xml:space="preserve">В ходе изучения составляющих приложения </w:t>
       </w:r>
-      <w:proofErr w:type="spellStart"/>
       <w:r>
         <w:rPr>
           <w:sz w:val="28"/>
@@ -12591,7 +12395,6 @@
         </w:rPr>
         <w:t>FitProSport</w:t>
       </w:r>
-      <w:proofErr w:type="spellEnd"/>
       <w:r>
         <w:rPr>
           <w:sz w:val="28"/>
@@ -12987,14 +12790,12 @@
       <w:r>
         <w:t xml:space="preserve">1.3.3 </w:t>
       </w:r>
-      <w:proofErr w:type="spellStart"/>
       <w:r>
         <w:rPr>
           <w:lang w:val="en-US"/>
         </w:rPr>
         <w:t>GymRun</w:t>
       </w:r>
-      <w:proofErr w:type="spellEnd"/>
     </w:p>
     <w:p>
       <w:pPr>
@@ -13145,25 +12946,7 @@
           <w:sz w:val="28"/>
           <w:szCs w:val="28"/>
         </w:rPr>
-        <w:t xml:space="preserve">На главном окне экрана можно сразу заметить, программы тренировок, хронику, статистику, тело, однако пользователю потребуется много времени для поиска упражнений, в данном приложении нет ни бокового меню, кнопка «Ещё» открывает мини меню и в нем в нет ни намёка на упражнение,  тоже самое можно сказать про начало тренировки. Только спустя некоторое время, пользователь может увидеть, что наверху, в тексте </w:t>
-      </w:r>
-      <w:proofErr w:type="spellStart"/>
-      <w:r>
-        <w:rPr>
-          <w:rFonts w:eastAsia="SimSun"/>
-          <w:sz w:val="28"/>
-          <w:szCs w:val="28"/>
-        </w:rPr>
-        <w:t>поиского</w:t>
-      </w:r>
-      <w:proofErr w:type="spellEnd"/>
-      <w:r>
-        <w:rPr>
-          <w:rFonts w:eastAsia="SimSun"/>
-          <w:sz w:val="28"/>
-          <w:szCs w:val="28"/>
-        </w:rPr>
-        <w:t xml:space="preserve"> окна, написано база упражнений, а при нажатии на него, открывается окно, которое изображено на рисунке 11.</w:t>
+        <w:t>На главном окне экрана можно сразу заметить, программы тренировок, хронику, статистику, тело, однако пользователю потребуется много времени для поиска упражнений, в данном приложении нет ни бокового меню, кнопка «Ещё» открывает мини меню и в нем в нет ни намёка на упражнение,  тоже самое можно сказать про начало тренировки. Только спустя некоторое время, пользователь может увидеть, что наверху, в тексте поиского окна, написано база упражнений, а при нажатии на него, открывается окно, которое изображено на рисунке 11.</w:t>
       </w:r>
     </w:p>
     <w:p>
@@ -13270,25 +13053,7 @@
           <w:sz w:val="28"/>
           <w:szCs w:val="28"/>
         </w:rPr>
-        <w:t xml:space="preserve">По моему мнению, это ужасное решение, ведь, обычно пользователь ищет кнопку упражнения, для получения всего списка упражнений, в выдвижном меню(которого нет в этом приложении) или в меню снизу,  но никак не сверху вместо нажатия на поисковую строку. Это в свою очередь вызывает </w:t>
-      </w:r>
-      <w:proofErr w:type="spellStart"/>
-      <w:r>
-        <w:rPr>
-          <w:rFonts w:eastAsia="SimSun"/>
-          <w:sz w:val="28"/>
-          <w:szCs w:val="28"/>
-        </w:rPr>
-        <w:t>вызывает</w:t>
-      </w:r>
-      <w:proofErr w:type="spellEnd"/>
-      <w:r>
-        <w:rPr>
-          <w:rFonts w:eastAsia="SimSun"/>
-          <w:sz w:val="28"/>
-          <w:szCs w:val="28"/>
-        </w:rPr>
-        <w:t xml:space="preserve"> другое недоразумение, при большом количестве комплексов, ожидается поиск комплекса по имени, однако тут вместо него появляется список упражнений. Кроме того смущает тот факт, что делает тут кнопка начать тренировку.  При её нажатии, тем более ничего не происходит, кроме того что она меняет рисунок кнопки и слова на закончить тренировку, не каждый пользователь сможет догадаться, что нужно открыть разделы упражнений, там нажать на упражнение или кнопку рядом с ним и у тебя появится меню для ввода данных о выполнении упражнения. Выполнение программы тренировок происходит при нажатии на программу, а потом на </w:t>
+        <w:t xml:space="preserve">По моему мнению, это ужасное решение, ведь, обычно пользователь ищет кнопку упражнения, для получения всего списка упражнений, в выдвижном меню(которого нет в этом приложении) или в меню снизу,  но никак не сверху вместо нажатия на поисковую строку. Это в свою очередь вызывает вызывает другое недоразумение, при большом количестве комплексов, ожидается поиск комплекса по имени, однако тут вместо него появляется список упражнений. Кроме того смущает тот факт, что делает тут кнопка начать тренировку.  При её нажатии, тем более ничего не происходит, кроме того что она меняет рисунок кнопки и слова на закончить тренировку, не каждый пользователь сможет догадаться, что нужно открыть разделы упражнений, там нажать на упражнение или кнопку рядом с ним и у тебя появится меню для ввода данных о выполнении упражнения. Выполнение программы тренировок происходит при нажатии на программу, а потом на </w:t>
       </w:r>
       <w:r>
         <w:rPr>
@@ -13318,7 +13083,6 @@
         </w:rPr>
         <w:t xml:space="preserve">В ходе изучения составляющих приложения </w:t>
       </w:r>
-      <w:proofErr w:type="spellStart"/>
       <w:r>
         <w:rPr>
           <w:sz w:val="28"/>
@@ -13327,7 +13091,6 @@
         </w:rPr>
         <w:t>FitProSport</w:t>
       </w:r>
-      <w:proofErr w:type="spellEnd"/>
       <w:r>
         <w:rPr>
           <w:sz w:val="28"/>
@@ -13824,25 +13587,7 @@
           <w:sz w:val="28"/>
           <w:szCs w:val="28"/>
         </w:rPr>
-        <w:t>На данном рисунке можно увидеть, что навигационное меню выполнено отлично. Список упражнений сортирован по алфавиту, а также присутствует поиск, с помощью которого можно найти нужно упражнение по имени. На рисунке 13 можно увидеть окно создания тренировки или как она тут названа «</w:t>
-      </w:r>
-      <w:proofErr w:type="spellStart"/>
-      <w:r>
-        <w:rPr>
-          <w:rFonts w:eastAsia="SimSun"/>
-          <w:sz w:val="28"/>
-          <w:szCs w:val="28"/>
-        </w:rPr>
-        <w:t>Воркаут</w:t>
-      </w:r>
-      <w:proofErr w:type="spellEnd"/>
-      <w:r>
-        <w:rPr>
-          <w:rFonts w:eastAsia="SimSun"/>
-          <w:sz w:val="28"/>
-          <w:szCs w:val="28"/>
-        </w:rPr>
-        <w:t>».</w:t>
+        <w:t>На данном рисунке можно увидеть, что навигационное меню выполнено отлично. Список упражнений сортирован по алфавиту, а также присутствует поиск, с помощью которого можно найти нужно упражнение по имени. На рисунке 13 можно увидеть окно создания тренировки или как она тут названа «Воркаут».</w:t>
       </w:r>
     </w:p>
     <w:p>
@@ -13919,126 +13664,36 @@
           <w:sz w:val="28"/>
           <w:szCs w:val="28"/>
         </w:rPr>
-        <w:t>Рисунок 13 -  Список создания «</w:t>
-      </w:r>
-      <w:proofErr w:type="spellStart"/>
-      <w:r>
+        <w:t>Рисунок 13 -  Список создания «воркаута»</w:t>
+      </w:r>
+    </w:p>
+    <w:p>
+      <w:pPr>
+        <w:spacing w:line="360" w:lineRule="auto"/>
+        <w:jc w:val="both"/>
         <w:rPr>
           <w:rFonts w:eastAsia="SimSun"/>
-          <w:sz w:val="28"/>
-          <w:szCs w:val="28"/>
-        </w:rPr>
-        <w:t>воркаута</w:t>
-      </w:r>
-      <w:proofErr w:type="spellEnd"/>
-      <w:r>
+        </w:rPr>
+      </w:pPr>
+    </w:p>
+    <w:p>
+      <w:pPr>
+        <w:spacing w:line="360" w:lineRule="auto"/>
+        <w:ind w:firstLine="709"/>
+        <w:jc w:val="both"/>
         <w:rPr>
           <w:rFonts w:eastAsia="SimSun"/>
           <w:sz w:val="28"/>
           <w:szCs w:val="28"/>
         </w:rPr>
-        <w:t>»</w:t>
-      </w:r>
-    </w:p>
-    <w:p>
-      <w:pPr>
-        <w:spacing w:line="360" w:lineRule="auto"/>
-        <w:jc w:val="both"/>
+      </w:pPr>
+      <w:r>
         <w:rPr>
           <w:rFonts w:eastAsia="SimSun"/>
-        </w:rPr>
-      </w:pPr>
-    </w:p>
-    <w:p>
-      <w:pPr>
-        <w:spacing w:line="360" w:lineRule="auto"/>
-        <w:ind w:firstLine="709"/>
-        <w:jc w:val="both"/>
-        <w:rPr>
-          <w:rFonts w:eastAsia="SimSun"/>
-          <w:sz w:val="28"/>
-          <w:szCs w:val="28"/>
-        </w:rPr>
-      </w:pPr>
-      <w:r>
-        <w:rPr>
-          <w:rFonts w:eastAsia="SimSun"/>
-          <w:sz w:val="28"/>
-          <w:szCs w:val="28"/>
-        </w:rPr>
-        <w:t>На этом окне можно заметить, что можно создать пустой «</w:t>
-      </w:r>
-      <w:proofErr w:type="spellStart"/>
-      <w:r>
-        <w:rPr>
-          <w:rFonts w:eastAsia="SimSun"/>
-          <w:sz w:val="28"/>
-          <w:szCs w:val="28"/>
-        </w:rPr>
-        <w:t>воркаут</w:t>
-      </w:r>
-      <w:proofErr w:type="spellEnd"/>
-      <w:r>
-        <w:rPr>
-          <w:rFonts w:eastAsia="SimSun"/>
-          <w:sz w:val="28"/>
-          <w:szCs w:val="28"/>
-        </w:rPr>
-        <w:t xml:space="preserve">», а потом наполнить его нужными упражнениями, что является очень удобным. Также возможно создать свой шаблон тренировки, а потом заниматься по нему. Однако есть одно, но, при создании большого количества шаблонов </w:t>
-      </w:r>
-      <w:proofErr w:type="spellStart"/>
-      <w:r>
-        <w:rPr>
-          <w:rFonts w:eastAsia="SimSun"/>
-          <w:sz w:val="28"/>
-          <w:szCs w:val="28"/>
-        </w:rPr>
-        <w:t>воркаутов</w:t>
-      </w:r>
-      <w:proofErr w:type="spellEnd"/>
-      <w:r>
-        <w:rPr>
-          <w:rFonts w:eastAsia="SimSun"/>
-          <w:sz w:val="28"/>
-          <w:szCs w:val="28"/>
-        </w:rPr>
-        <w:t xml:space="preserve">, поиск нужного займёт немало времени, да и при создании </w:t>
-      </w:r>
-      <w:proofErr w:type="spellStart"/>
-      <w:r>
-        <w:rPr>
-          <w:rFonts w:eastAsia="SimSun"/>
-          <w:sz w:val="28"/>
-          <w:szCs w:val="28"/>
-        </w:rPr>
-        <w:t>воркаута</w:t>
-      </w:r>
-      <w:proofErr w:type="spellEnd"/>
-      <w:r>
-        <w:rPr>
-          <w:rFonts w:eastAsia="SimSun"/>
-          <w:sz w:val="28"/>
-          <w:szCs w:val="28"/>
-        </w:rPr>
-        <w:t xml:space="preserve"> с большим количеством упражнений, влечёт за собой нагромождение экрана. Тоже самое можно увидеть при заполнении данных об упражнения в </w:t>
-      </w:r>
-      <w:proofErr w:type="spellStart"/>
-      <w:r>
-        <w:rPr>
-          <w:rFonts w:eastAsia="SimSun"/>
-          <w:sz w:val="28"/>
-          <w:szCs w:val="28"/>
-        </w:rPr>
-        <w:t>воркауте</w:t>
-      </w:r>
-      <w:proofErr w:type="spellEnd"/>
-      <w:r>
-        <w:rPr>
-          <w:rFonts w:eastAsia="SimSun"/>
-          <w:sz w:val="28"/>
-          <w:szCs w:val="28"/>
-        </w:rPr>
-        <w:t>. Все отображает одним большим списком, так что при поиске нужного упражнения и заполнения его данными придётся потратить время, экран приложения можно увидеть на рисунке 14.</w:t>
+          <w:sz w:val="28"/>
+          <w:szCs w:val="28"/>
+        </w:rPr>
+        <w:t>На этом окне можно заметить, что можно создать пустой «воркаут», а потом наполнить его нужными упражнениями, что является очень удобным. Также возможно создать свой шаблон тренировки, а потом заниматься по нему. Однако есть одно, но, при создании большого количества шаблонов воркаутов, поиск нужного займёт немало времени, да и при создании воркаута с большим количеством упражнений, влечёт за собой нагромождение экрана. Тоже самое можно увидеть при заполнении данных об упражнения в воркауте. Все отображает одним большим списком, так что при поиске нужного упражнения и заполнения его данными придётся потратить время, экран приложения можно увидеть на рисунке 14.</w:t>
       </w:r>
     </w:p>
     <w:p>
@@ -14168,7 +13823,6 @@
         </w:rPr>
         <w:t xml:space="preserve">В ходе изучения составляющих приложения </w:t>
       </w:r>
-      <w:proofErr w:type="spellStart"/>
       <w:r>
         <w:rPr>
           <w:sz w:val="28"/>
@@ -14177,7 +13831,6 @@
         </w:rPr>
         <w:t>FitProSport</w:t>
       </w:r>
-      <w:proofErr w:type="spellEnd"/>
       <w:r>
         <w:rPr>
           <w:sz w:val="28"/>
@@ -15352,14 +15005,12 @@
       <w:r>
         <w:t xml:space="preserve">1.4.1 </w:t>
       </w:r>
-      <w:proofErr w:type="spellStart"/>
       <w:r>
         <w:rPr>
           <w:lang w:val="en-US"/>
         </w:rPr>
         <w:t>Medisafe</w:t>
       </w:r>
-      <w:proofErr w:type="spellEnd"/>
     </w:p>
     <w:p>
       <w:pPr>
@@ -15776,7 +15427,6 @@
         </w:rPr>
         <w:t xml:space="preserve">В ходе изучения составляющих приложения </w:t>
       </w:r>
-      <w:proofErr w:type="spellStart"/>
       <w:r>
         <w:rPr>
           <w:sz w:val="28"/>
@@ -15785,7 +15435,6 @@
         </w:rPr>
         <w:t>Medisafe</w:t>
       </w:r>
-      <w:proofErr w:type="spellEnd"/>
       <w:r>
         <w:rPr>
           <w:rFonts w:eastAsia="SimSun"/>
@@ -15976,14 +15625,12 @@
       <w:r>
         <w:t xml:space="preserve">1.4.2 </w:t>
       </w:r>
-      <w:proofErr w:type="spellStart"/>
       <w:r>
         <w:rPr>
           <w:lang w:val="en-US"/>
         </w:rPr>
         <w:t>MyTherapy</w:t>
       </w:r>
-      <w:proofErr w:type="spellEnd"/>
     </w:p>
     <w:p>
       <w:pPr>
@@ -16296,7 +15943,6 @@
         </w:rPr>
         <w:t xml:space="preserve">В ходе изучения составляющих приложения </w:t>
       </w:r>
-      <w:proofErr w:type="spellStart"/>
       <w:r>
         <w:rPr>
           <w:sz w:val="28"/>
@@ -16305,7 +15951,6 @@
         </w:rPr>
         <w:t>MyTherapy</w:t>
       </w:r>
-      <w:proofErr w:type="spellEnd"/>
       <w:r>
         <w:rPr>
           <w:sz w:val="28"/>
@@ -16611,7 +16256,6 @@
                 <w:szCs w:val="28"/>
               </w:rPr>
             </w:pPr>
-            <w:proofErr w:type="spellStart"/>
             <w:r>
               <w:rPr>
                 <w:sz w:val="28"/>
@@ -16619,7 +16263,6 @@
               </w:rPr>
               <w:t>FitProSport</w:t>
             </w:r>
-            <w:proofErr w:type="spellEnd"/>
           </w:p>
         </w:tc>
         <w:tc>
@@ -16636,7 +16279,6 @@
                 <w:szCs w:val="28"/>
               </w:rPr>
             </w:pPr>
-            <w:proofErr w:type="spellStart"/>
             <w:r>
               <w:rPr>
                 <w:sz w:val="28"/>
@@ -16644,7 +16286,6 @@
               </w:rPr>
               <w:t>GymUp</w:t>
             </w:r>
-            <w:proofErr w:type="spellEnd"/>
           </w:p>
         </w:tc>
         <w:tc>
@@ -16661,7 +16302,6 @@
                 <w:szCs w:val="28"/>
               </w:rPr>
             </w:pPr>
-            <w:proofErr w:type="spellStart"/>
             <w:r>
               <w:rPr>
                 <w:sz w:val="28"/>
@@ -16669,7 +16309,6 @@
               </w:rPr>
               <w:t>GymRun</w:t>
             </w:r>
-            <w:proofErr w:type="spellEnd"/>
           </w:p>
         </w:tc>
         <w:tc>
@@ -16686,7 +16325,6 @@
                 <w:szCs w:val="28"/>
               </w:rPr>
             </w:pPr>
-            <w:proofErr w:type="spellStart"/>
             <w:r>
               <w:rPr>
                 <w:sz w:val="28"/>
@@ -16694,7 +16332,6 @@
               </w:rPr>
               <w:t>Strong</w:t>
             </w:r>
-            <w:proofErr w:type="spellEnd"/>
           </w:p>
         </w:tc>
         <w:tc>
@@ -17243,23 +16880,7 @@
                 <w:sz w:val="28"/>
                 <w:szCs w:val="28"/>
               </w:rPr>
-              <w:t xml:space="preserve">Наличие уведомлений о принятии </w:t>
-            </w:r>
-            <w:proofErr w:type="spellStart"/>
-            <w:r>
-              <w:rPr>
-                <w:sz w:val="28"/>
-                <w:szCs w:val="28"/>
-              </w:rPr>
-              <w:t>пищ</w:t>
-            </w:r>
-            <w:proofErr w:type="spellEnd"/>
-            <w:r>
-              <w:rPr>
-                <w:sz w:val="28"/>
-                <w:szCs w:val="28"/>
-              </w:rPr>
-              <w:t>. добавок</w:t>
+              <w:t>Наличие уведомлений о принятии пищ. добавок</w:t>
             </w:r>
           </w:p>
         </w:tc>
@@ -20281,7 +19902,6 @@
         <w:jc w:val="both"/>
         <w:rPr>
           <w:sz w:val="28"/>
-          <w:lang w:val="en-US"/>
         </w:rPr>
       </w:pPr>
       <w:r>
@@ -20414,7 +20034,6 @@
         <w:jc w:val="both"/>
         <w:rPr>
           <w:sz w:val="28"/>
-          <w:lang w:val="en-US"/>
         </w:rPr>
       </w:pPr>
       <w:r>
@@ -20719,19 +20338,7 @@
         <w:rPr>
           <w:sz w:val="28"/>
         </w:rPr>
-        <w:t xml:space="preserve">алгоритма выполнения, видео, изображения, веса и количества повторений </w:t>
-      </w:r>
-      <w:r>
-        <w:rPr>
-          <w:sz w:val="28"/>
-        </w:rPr>
-        <w:t xml:space="preserve">для </w:t>
-      </w:r>
-      <w:r>
-        <w:rPr>
-          <w:sz w:val="28"/>
-        </w:rPr>
-        <w:t>упражнения</w:t>
+        <w:t>алгоритма выполнения, видео, изображения, веса и количества повторений для упражнения</w:t>
       </w:r>
       <w:r>
         <w:rPr>
@@ -20807,13 +20414,7 @@
         <w:rPr>
           <w:sz w:val="28"/>
         </w:rPr>
-        <w:t xml:space="preserve">; </w:t>
-      </w:r>
-      <w:r>
-        <w:rPr>
-          <w:sz w:val="28"/>
-        </w:rPr>
-        <w:t xml:space="preserve">указание </w:t>
+        <w:t xml:space="preserve">; указание </w:t>
       </w:r>
       <w:r>
         <w:rPr>
@@ -20825,13 +20426,7 @@
         <w:rPr>
           <w:sz w:val="28"/>
         </w:rPr>
-        <w:t>комплекс</w:t>
-      </w:r>
-      <w:r>
-        <w:rPr>
-          <w:sz w:val="28"/>
-        </w:rPr>
-        <w:t>е</w:t>
+        <w:t>комплексе</w:t>
       </w:r>
       <w:r>
         <w:rPr>
@@ -20959,7 +20554,6 @@
         <w:jc w:val="both"/>
         <w:rPr>
           <w:sz w:val="28"/>
-          <w:lang w:val="en-US"/>
         </w:rPr>
       </w:pPr>
       <w:r>
@@ -20994,7 +20588,6 @@
         <w:jc w:val="both"/>
         <w:rPr>
           <w:sz w:val="28"/>
-          <w:lang w:val="en-US"/>
         </w:rPr>
       </w:pPr>
     </w:p>
@@ -21023,7 +20616,6 @@
         <w:jc w:val="both"/>
         <w:rPr>
           <w:sz w:val="28"/>
-          <w:lang w:val="en-US"/>
         </w:rPr>
       </w:pPr>
       <w:r>
@@ -21068,7 +20660,6 @@
         <w:jc w:val="both"/>
         <w:rPr>
           <w:sz w:val="28"/>
-          <w:lang w:val="en-US"/>
         </w:rPr>
       </w:pPr>
       <w:r>
@@ -21184,19 +20775,7 @@
         <w:rPr>
           <w:sz w:val="28"/>
         </w:rPr>
-        <w:t xml:space="preserve">, </w:t>
-      </w:r>
-      <w:r>
-        <w:rPr>
-          <w:sz w:val="28"/>
-        </w:rPr>
-        <w:t>например</w:t>
-      </w:r>
-      <w:r>
-        <w:rPr>
-          <w:sz w:val="28"/>
-        </w:rPr>
-        <w:t xml:space="preserve"> времени или памяти устройства. </w:t>
+        <w:t xml:space="preserve">, например времени или памяти устройства. </w:t>
       </w:r>
     </w:p>
     <w:p>
@@ -21574,21 +21153,7 @@
           <w:sz w:val="28"/>
           <w:szCs w:val="28"/>
         </w:rPr>
-        <w:t xml:space="preserve">Диаграмма вариантов использования пользователем </w:t>
-      </w:r>
-      <w:r>
-        <w:rPr>
-          <w:sz w:val="28"/>
-          <w:szCs w:val="28"/>
-        </w:rPr>
-        <w:t>приложения</w:t>
-      </w:r>
-      <w:r>
-        <w:rPr>
-          <w:sz w:val="28"/>
-          <w:szCs w:val="28"/>
-        </w:rPr>
-        <w:t xml:space="preserve"> для </w:t>
+        <w:t xml:space="preserve">Диаграмма вариантов использования пользователем приложения для тренировок и просмотра личного прогресса </w:t>
       </w:r>
       <w:r>
         <w:rPr>
@@ -21602,34 +21167,6 @@
           <w:sz w:val="28"/>
           <w:szCs w:val="28"/>
         </w:rPr>
-        <w:t xml:space="preserve"> и </w:t>
-      </w:r>
-      <w:r>
-        <w:rPr>
-          <w:sz w:val="28"/>
-          <w:szCs w:val="28"/>
-        </w:rPr>
-        <w:t>просмотра личного прогресса</w:t>
-      </w:r>
-      <w:r>
-        <w:rPr>
-          <w:sz w:val="28"/>
-          <w:szCs w:val="28"/>
-        </w:rPr>
-        <w:t xml:space="preserve"> </w:t>
-      </w:r>
-      <w:r>
-        <w:rPr>
-          <w:sz w:val="28"/>
-          <w:szCs w:val="28"/>
-        </w:rPr>
-        <w:t>тренировок</w:t>
-      </w:r>
-      <w:r>
-        <w:rPr>
-          <w:sz w:val="28"/>
-          <w:szCs w:val="28"/>
-        </w:rPr>
         <w:t xml:space="preserve"> представлена на рисунке 5.</w:t>
       </w:r>
     </w:p>
@@ -21645,6 +21182,7 @@
       </w:pPr>
       <w:r>
         <w:rPr>
+          <w:noProof/>
           <w:sz w:val="28"/>
           <w:szCs w:val="28"/>
         </w:rPr>
@@ -22407,6 +21945,7 @@
       </w:pPr>
       <w:r>
         <w:rPr>
+          <w:noProof/>
           <w:sz w:val="28"/>
           <w:szCs w:val="28"/>
         </w:rPr>
@@ -22470,7 +22009,14 @@
           <w:sz w:val="28"/>
           <w:szCs w:val="28"/>
         </w:rPr>
-        <w:t>— Структура навыка</w:t>
+        <w:t xml:space="preserve">— Структура </w:t>
+      </w:r>
+      <w:r>
+        <w:rPr>
+          <w:sz w:val="28"/>
+          <w:szCs w:val="28"/>
+        </w:rPr>
+        <w:t>приложения</w:t>
       </w:r>
     </w:p>
     <w:p>
@@ -22569,23 +22115,7 @@
           <w:sz w:val="28"/>
           <w:szCs w:val="28"/>
         </w:rPr>
-        <w:t xml:space="preserve"> регистрации указывает логин, </w:t>
-      </w:r>
-      <w:proofErr w:type="spellStart"/>
-      <w:r>
-        <w:rPr>
-          <w:sz w:val="28"/>
-          <w:szCs w:val="28"/>
-        </w:rPr>
-        <w:t>email</w:t>
-      </w:r>
-      <w:proofErr w:type="spellEnd"/>
-      <w:r>
-        <w:rPr>
-          <w:sz w:val="28"/>
-          <w:szCs w:val="28"/>
-        </w:rPr>
-        <w:t xml:space="preserve"> и пароль</w:t>
+        <w:t xml:space="preserve"> регистрации указывает логин, email и пароль</w:t>
       </w:r>
       <w:r>
         <w:rPr>
@@ -22599,14 +22129,7 @@
           <w:sz w:val="28"/>
           <w:szCs w:val="28"/>
         </w:rPr>
-        <w:t xml:space="preserve"> подтверждении</w:t>
-      </w:r>
-      <w:r>
-        <w:rPr>
-          <w:sz w:val="28"/>
-          <w:szCs w:val="28"/>
-        </w:rPr>
-        <w:t xml:space="preserve"> регистрации </w:t>
+        <w:t xml:space="preserve"> подтверждении регистрации </w:t>
       </w:r>
       <w:r>
         <w:rPr>
@@ -22791,88 +22314,566 @@
           <w:sz w:val="28"/>
           <w:szCs w:val="28"/>
         </w:rPr>
-        <w:t xml:space="preserve">пользователь указывает </w:t>
-      </w:r>
-      <w:proofErr w:type="spellStart"/>
-      <w:r>
-        <w:rPr>
-          <w:sz w:val="28"/>
-          <w:szCs w:val="28"/>
-        </w:rPr>
-        <w:t>email</w:t>
-      </w:r>
-      <w:proofErr w:type="spellEnd"/>
-      <w:r>
-        <w:rPr>
-          <w:sz w:val="28"/>
-          <w:szCs w:val="28"/>
-        </w:rPr>
-        <w:t xml:space="preserve">, на который будет отправлен новый пароль; получение кода: пользователь получает код для восстановления пароля на </w:t>
-      </w:r>
-      <w:proofErr w:type="spellStart"/>
-      <w:r>
-        <w:rPr>
-          <w:sz w:val="28"/>
-          <w:szCs w:val="28"/>
-        </w:rPr>
-        <w:t>email</w:t>
-      </w:r>
-      <w:proofErr w:type="spellEnd"/>
-      <w:r>
-        <w:rPr>
-          <w:sz w:val="28"/>
-          <w:szCs w:val="28"/>
-        </w:rPr>
-        <w:t>; установка нового пароля: пользователь устанавливает новый пароль и входит в приложение.</w:t>
-      </w:r>
-    </w:p>
-    <w:p>
-      <w:pPr>
-        <w:spacing w:line="360" w:lineRule="auto"/>
-        <w:ind w:firstLine="709"/>
-        <w:jc w:val="both"/>
-        <w:rPr>
-          <w:sz w:val="28"/>
-          <w:szCs w:val="28"/>
-        </w:rPr>
-      </w:pPr>
-    </w:p>
-    <w:p>
-      <w:pPr>
-        <w:spacing w:line="360" w:lineRule="auto"/>
-        <w:ind w:firstLine="709"/>
-        <w:jc w:val="both"/>
-        <w:rPr>
-          <w:sz w:val="28"/>
-          <w:szCs w:val="28"/>
-        </w:rPr>
-      </w:pPr>
-    </w:p>
-    <w:p>
-      <w:pPr>
-        <w:spacing w:line="360" w:lineRule="auto"/>
-        <w:rPr>
-          <w:sz w:val="28"/>
-        </w:rPr>
-      </w:pPr>
-    </w:p>
-    <w:p>
-      <w:pPr>
-        <w:spacing w:line="360" w:lineRule="auto"/>
-        <w:jc w:val="center"/>
-        <w:rPr>
-          <w:sz w:val="28"/>
-        </w:rPr>
-      </w:pPr>
+        <w:t>пользователь указывает email, на который будет отправлен новый пароль; получение кода: пользователь получает код для восстановления пароля на email; установка нового пароля: пользователь устанавливает новый пароль и входит в приложение.</w:t>
+      </w:r>
+    </w:p>
+    <w:p>
+      <w:pPr>
+        <w:spacing w:line="360" w:lineRule="auto"/>
+        <w:ind w:firstLine="709"/>
+        <w:jc w:val="both"/>
+        <w:rPr>
+          <w:sz w:val="28"/>
+          <w:szCs w:val="28"/>
+        </w:rPr>
+      </w:pPr>
+      <w:r>
+        <w:rPr>
+          <w:sz w:val="28"/>
+          <w:szCs w:val="28"/>
+        </w:rPr>
+        <w:t xml:space="preserve">Далее для работы </w:t>
+      </w:r>
+      <w:r>
+        <w:rPr>
+          <w:sz w:val="28"/>
+          <w:szCs w:val="28"/>
+        </w:rPr>
+        <w:t>со списками</w:t>
+      </w:r>
+      <w:r>
+        <w:rPr>
+          <w:sz w:val="28"/>
+          <w:szCs w:val="28"/>
+        </w:rPr>
+        <w:t xml:space="preserve"> комплексов</w:t>
+      </w:r>
+      <w:r>
+        <w:rPr>
+          <w:sz w:val="28"/>
+          <w:szCs w:val="28"/>
+        </w:rPr>
+        <w:t>/</w:t>
+      </w:r>
+      <w:r>
+        <w:rPr>
+          <w:sz w:val="28"/>
+          <w:szCs w:val="28"/>
+        </w:rPr>
+        <w:t>упражнений, их обновлениями и добавлениями элементов</w:t>
+      </w:r>
+      <w:r>
+        <w:rPr>
+          <w:sz w:val="28"/>
+          <w:szCs w:val="28"/>
+        </w:rPr>
+        <w:t xml:space="preserve"> </w:t>
+      </w:r>
+      <w:r>
+        <w:rPr>
+          <w:sz w:val="28"/>
+          <w:szCs w:val="28"/>
+        </w:rPr>
+        <w:t xml:space="preserve">используется модель взаимодействия с </w:t>
+      </w:r>
+      <w:r>
+        <w:rPr>
+          <w:sz w:val="28"/>
+          <w:szCs w:val="28"/>
+        </w:rPr>
+        <w:t>REST</w:t>
+      </w:r>
+      <w:r>
+        <w:rPr>
+          <w:sz w:val="28"/>
+          <w:szCs w:val="28"/>
+        </w:rPr>
+        <w:t xml:space="preserve"> </w:t>
+      </w:r>
+      <w:r>
+        <w:rPr>
+          <w:sz w:val="28"/>
+          <w:szCs w:val="28"/>
+          <w:lang w:val="en-US"/>
+        </w:rPr>
+        <w:t>API</w:t>
+      </w:r>
+      <w:r>
+        <w:rPr>
+          <w:sz w:val="28"/>
+          <w:szCs w:val="28"/>
+        </w:rPr>
+        <w:t xml:space="preserve">. Все запросы и ответы на них идут через модель, которая отвечает за корректное формирование запроса данных, и обработку получения ответа на запрос от сервера. </w:t>
+      </w:r>
+    </w:p>
+    <w:p>
+      <w:pPr>
+        <w:spacing w:line="360" w:lineRule="auto"/>
+        <w:ind w:firstLine="709"/>
+        <w:jc w:val="both"/>
+        <w:rPr>
+          <w:sz w:val="28"/>
+          <w:szCs w:val="28"/>
+        </w:rPr>
+      </w:pPr>
+      <w:r>
+        <w:rPr>
+          <w:sz w:val="28"/>
+          <w:szCs w:val="28"/>
+        </w:rPr>
+        <w:t xml:space="preserve">Принцип работы приложения </w:t>
+      </w:r>
+      <w:r>
+        <w:rPr>
+          <w:sz w:val="28"/>
+          <w:szCs w:val="28"/>
+        </w:rPr>
+        <w:t>основан на</w:t>
+      </w:r>
+      <w:r>
+        <w:rPr>
+          <w:sz w:val="28"/>
+          <w:szCs w:val="28"/>
+        </w:rPr>
+        <w:t xml:space="preserve"> использовани</w:t>
+      </w:r>
+      <w:r>
+        <w:rPr>
+          <w:sz w:val="28"/>
+          <w:szCs w:val="28"/>
+        </w:rPr>
+        <w:t>и</w:t>
+      </w:r>
+      <w:r>
+        <w:rPr>
+          <w:sz w:val="28"/>
+          <w:szCs w:val="28"/>
+        </w:rPr>
+        <w:t xml:space="preserve"> </w:t>
+      </w:r>
+      <w:r>
+        <w:rPr>
+          <w:sz w:val="28"/>
+          <w:szCs w:val="28"/>
+          <w:lang w:val="en-US"/>
+        </w:rPr>
+        <w:t>MVVC</w:t>
+      </w:r>
+      <w:r>
+        <w:rPr>
+          <w:sz w:val="28"/>
+          <w:szCs w:val="28"/>
+        </w:rPr>
+        <w:t xml:space="preserve"> (</w:t>
+      </w:r>
+      <w:r>
+        <w:rPr>
+          <w:sz w:val="28"/>
+          <w:szCs w:val="28"/>
+          <w:lang w:val="en-US"/>
+        </w:rPr>
+        <w:t>Model</w:t>
+      </w:r>
+      <w:r>
+        <w:rPr>
+          <w:sz w:val="28"/>
+          <w:szCs w:val="28"/>
+        </w:rPr>
+        <w:t>-</w:t>
+      </w:r>
+      <w:r>
+        <w:rPr>
+          <w:sz w:val="28"/>
+          <w:szCs w:val="28"/>
+          <w:lang w:val="en-US"/>
+        </w:rPr>
+        <w:t>View</w:t>
+      </w:r>
+      <w:r>
+        <w:rPr>
+          <w:sz w:val="28"/>
+          <w:szCs w:val="28"/>
+        </w:rPr>
+        <w:t>-</w:t>
+      </w:r>
+      <w:r>
+        <w:rPr>
+          <w:sz w:val="28"/>
+          <w:szCs w:val="28"/>
+          <w:lang w:val="en-US"/>
+        </w:rPr>
+        <w:t>View</w:t>
+      </w:r>
+      <w:r>
+        <w:rPr>
+          <w:sz w:val="28"/>
+          <w:szCs w:val="28"/>
+          <w:lang w:val="en-US"/>
+        </w:rPr>
+        <w:t>Controller</w:t>
+      </w:r>
+      <w:r>
+        <w:rPr>
+          <w:sz w:val="28"/>
+          <w:szCs w:val="28"/>
+        </w:rPr>
+        <w:t xml:space="preserve">) и </w:t>
+      </w:r>
+      <w:r>
+        <w:rPr>
+          <w:sz w:val="28"/>
+          <w:szCs w:val="28"/>
+          <w:lang w:val="en-US"/>
+        </w:rPr>
+        <w:t>REST</w:t>
+      </w:r>
+      <w:r>
+        <w:rPr>
+          <w:sz w:val="28"/>
+          <w:szCs w:val="28"/>
+        </w:rPr>
+        <w:t xml:space="preserve"> </w:t>
+      </w:r>
+      <w:r>
+        <w:rPr>
+          <w:sz w:val="28"/>
+          <w:szCs w:val="28"/>
+          <w:lang w:val="en-US"/>
+        </w:rPr>
+        <w:t>API</w:t>
+      </w:r>
+      <w:r>
+        <w:rPr>
+          <w:sz w:val="28"/>
+          <w:szCs w:val="28"/>
+        </w:rPr>
+        <w:t>, который</w:t>
+      </w:r>
+      <w:r>
+        <w:rPr>
+          <w:sz w:val="28"/>
+          <w:szCs w:val="28"/>
+        </w:rPr>
+        <w:t xml:space="preserve"> заключается в следующем: </w:t>
+      </w:r>
+    </w:p>
+    <w:p>
+      <w:pPr>
+        <w:spacing w:line="360" w:lineRule="auto"/>
+        <w:ind w:firstLine="709"/>
+        <w:jc w:val="both"/>
+        <w:rPr>
+          <w:sz w:val="28"/>
+          <w:szCs w:val="28"/>
+        </w:rPr>
+      </w:pPr>
+      <w:r>
+        <w:rPr>
+          <w:sz w:val="28"/>
+          <w:szCs w:val="28"/>
+        </w:rPr>
+        <w:t xml:space="preserve">Модель: содержит данные о комплексах упражнений, упражнениях и </w:t>
+      </w:r>
+      <w:r>
+        <w:rPr>
+          <w:sz w:val="28"/>
+          <w:szCs w:val="28"/>
+        </w:rPr>
+        <w:t xml:space="preserve">проведенных </w:t>
+      </w:r>
+      <w:r>
+        <w:rPr>
+          <w:sz w:val="28"/>
+          <w:szCs w:val="28"/>
+        </w:rPr>
+        <w:t xml:space="preserve">тренировках. </w:t>
+      </w:r>
+    </w:p>
+    <w:p>
+      <w:pPr>
+        <w:spacing w:line="360" w:lineRule="auto"/>
+        <w:ind w:firstLine="709"/>
+        <w:jc w:val="both"/>
+        <w:rPr>
+          <w:sz w:val="28"/>
+          <w:szCs w:val="28"/>
+        </w:rPr>
+      </w:pPr>
+      <w:r>
+        <w:rPr>
+          <w:sz w:val="28"/>
+          <w:szCs w:val="28"/>
+        </w:rPr>
+        <w:t>Представление: отображает данные пользователю</w:t>
+      </w:r>
+      <w:r>
+        <w:rPr>
+          <w:sz w:val="28"/>
+          <w:szCs w:val="28"/>
+        </w:rPr>
+        <w:t xml:space="preserve"> (</w:t>
+      </w:r>
+      <w:r>
+        <w:rPr>
+          <w:sz w:val="28"/>
+          <w:szCs w:val="28"/>
+        </w:rPr>
+        <w:t>это экраны приложения и их компоненты</w:t>
+      </w:r>
+      <w:r>
+        <w:rPr>
+          <w:sz w:val="28"/>
+          <w:szCs w:val="28"/>
+        </w:rPr>
+        <w:t>)</w:t>
+      </w:r>
+      <w:r>
+        <w:rPr>
+          <w:sz w:val="28"/>
+          <w:szCs w:val="28"/>
+        </w:rPr>
+        <w:t>, включая просмотр, редактирование и добавление комплексов упражнений и упражнений</w:t>
+      </w:r>
+      <w:r>
+        <w:rPr>
+          <w:sz w:val="28"/>
+          <w:szCs w:val="28"/>
+        </w:rPr>
+        <w:t>, а также сами интерфейсы проводимой тренировки</w:t>
+      </w:r>
+      <w:r>
+        <w:rPr>
+          <w:sz w:val="28"/>
+          <w:szCs w:val="28"/>
+        </w:rPr>
+        <w:t xml:space="preserve">. </w:t>
+      </w:r>
+    </w:p>
+    <w:p>
+      <w:pPr>
+        <w:spacing w:line="360" w:lineRule="auto"/>
+        <w:ind w:firstLine="709"/>
+        <w:jc w:val="both"/>
+        <w:rPr>
+          <w:sz w:val="28"/>
+          <w:szCs w:val="28"/>
+        </w:rPr>
+      </w:pPr>
+      <w:r>
+        <w:rPr>
+          <w:sz w:val="28"/>
+          <w:szCs w:val="28"/>
+          <w:lang w:val="en-US"/>
+        </w:rPr>
+        <w:t>View</w:t>
+      </w:r>
+      <w:r>
+        <w:rPr>
+          <w:sz w:val="28"/>
+          <w:szCs w:val="28"/>
+          <w:lang w:val="en-US"/>
+        </w:rPr>
+        <w:t>Controller</w:t>
+      </w:r>
+      <w:r>
+        <w:rPr>
+          <w:sz w:val="28"/>
+          <w:szCs w:val="28"/>
+        </w:rPr>
+        <w:t xml:space="preserve">: связывает модель и представление, обрабатывает взаимодействие с пользователем и передаёт изменения обратно в модель. </w:t>
+      </w:r>
+    </w:p>
+    <w:p>
+      <w:pPr>
+        <w:spacing w:line="360" w:lineRule="auto"/>
+        <w:ind w:firstLine="709"/>
+        <w:jc w:val="both"/>
+        <w:rPr>
+          <w:sz w:val="28"/>
+          <w:szCs w:val="28"/>
+        </w:rPr>
+      </w:pPr>
+      <w:r>
+        <w:rPr>
+          <w:sz w:val="28"/>
+          <w:szCs w:val="28"/>
+        </w:rPr>
+        <w:t xml:space="preserve">Модель </w:t>
+      </w:r>
+      <w:r>
+        <w:rPr>
+          <w:sz w:val="28"/>
+          <w:szCs w:val="28"/>
+          <w:lang w:val="en-US"/>
+        </w:rPr>
+        <w:t>REST</w:t>
+      </w:r>
+      <w:r>
+        <w:rPr>
+          <w:sz w:val="28"/>
+          <w:szCs w:val="28"/>
+        </w:rPr>
+        <w:t xml:space="preserve"> </w:t>
+      </w:r>
+      <w:r>
+        <w:rPr>
+          <w:sz w:val="28"/>
+          <w:szCs w:val="28"/>
+          <w:lang w:val="en-US"/>
+        </w:rPr>
+        <w:t>API</w:t>
+      </w:r>
+      <w:r>
+        <w:rPr>
+          <w:sz w:val="28"/>
+          <w:szCs w:val="28"/>
+        </w:rPr>
+        <w:t xml:space="preserve">: </w:t>
+      </w:r>
+      <w:r>
+        <w:rPr>
+          <w:sz w:val="28"/>
+          <w:szCs w:val="28"/>
+        </w:rPr>
+        <w:t>М</w:t>
+      </w:r>
+      <w:r>
+        <w:rPr>
+          <w:sz w:val="28"/>
+          <w:szCs w:val="28"/>
+        </w:rPr>
+        <w:t xml:space="preserve">обильное приложение отправляет запросы на сервер через </w:t>
+      </w:r>
+      <w:r>
+        <w:rPr>
+          <w:sz w:val="28"/>
+          <w:szCs w:val="28"/>
+          <w:lang w:val="en-US"/>
+        </w:rPr>
+        <w:t>http</w:t>
+      </w:r>
+      <w:r>
+        <w:rPr>
+          <w:sz w:val="28"/>
+          <w:szCs w:val="28"/>
+        </w:rPr>
+        <w:t xml:space="preserve"> </w:t>
+      </w:r>
+      <w:r>
+        <w:rPr>
+          <w:sz w:val="28"/>
+          <w:szCs w:val="28"/>
+        </w:rPr>
+        <w:t>запрос</w:t>
+      </w:r>
+      <w:r>
+        <w:rPr>
+          <w:sz w:val="28"/>
+          <w:szCs w:val="28"/>
+        </w:rPr>
+        <w:t xml:space="preserve">. Сервер обрабатывает </w:t>
+      </w:r>
+      <w:r>
+        <w:rPr>
+          <w:sz w:val="28"/>
+          <w:szCs w:val="28"/>
+        </w:rPr>
+        <w:t xml:space="preserve">полученные </w:t>
+      </w:r>
+      <w:r>
+        <w:rPr>
+          <w:sz w:val="28"/>
+          <w:szCs w:val="28"/>
+        </w:rPr>
+        <w:t>запросы</w:t>
+      </w:r>
+      <w:r>
+        <w:rPr>
+          <w:sz w:val="28"/>
+          <w:szCs w:val="28"/>
+        </w:rPr>
+        <w:t xml:space="preserve"> от </w:t>
+      </w:r>
+      <w:r>
+        <w:rPr>
+          <w:sz w:val="28"/>
+          <w:szCs w:val="28"/>
+        </w:rPr>
+        <w:lastRenderedPageBreak/>
+        <w:t>приложения</w:t>
+      </w:r>
+      <w:r>
+        <w:rPr>
+          <w:sz w:val="28"/>
+          <w:szCs w:val="28"/>
+        </w:rPr>
+        <w:t xml:space="preserve"> и возвращает </w:t>
+      </w:r>
+      <w:r>
+        <w:rPr>
+          <w:sz w:val="28"/>
+          <w:szCs w:val="28"/>
+        </w:rPr>
+        <w:t xml:space="preserve">подготовленный </w:t>
+      </w:r>
+      <w:r>
+        <w:rPr>
+          <w:sz w:val="28"/>
+          <w:szCs w:val="28"/>
+          <w:lang w:val="en-US"/>
+        </w:rPr>
+        <w:t>json</w:t>
+      </w:r>
+      <w:r>
+        <w:rPr>
+          <w:sz w:val="28"/>
+          <w:szCs w:val="28"/>
+        </w:rPr>
+        <w:t xml:space="preserve"> </w:t>
+      </w:r>
+      <w:r>
+        <w:rPr>
+          <w:sz w:val="28"/>
+          <w:szCs w:val="28"/>
+        </w:rPr>
+        <w:t>с</w:t>
+      </w:r>
+      <w:r>
+        <w:rPr>
+          <w:sz w:val="28"/>
+          <w:szCs w:val="28"/>
+        </w:rPr>
+        <w:t xml:space="preserve"> данны</w:t>
+      </w:r>
+      <w:r>
+        <w:rPr>
+          <w:sz w:val="28"/>
+          <w:szCs w:val="28"/>
+        </w:rPr>
+        <w:t>ми</w:t>
+      </w:r>
+      <w:r>
+        <w:rPr>
+          <w:sz w:val="28"/>
+          <w:szCs w:val="28"/>
+        </w:rPr>
+        <w:t xml:space="preserve"> или результаты выполнения операций. </w:t>
+      </w:r>
     </w:p>
     <w:p>
       <w:pPr>
         <w:pStyle w:val="1"/>
-      </w:pPr>
-      <w:bookmarkStart w:id="50" w:name="_Toc147217007"/>
-      <w:bookmarkStart w:id="51" w:name="_Toc147217579"/>
-      <w:r>
-        <w:t>Выводы</w:t>
+        <w:rPr>
+          <w:szCs w:val="28"/>
+        </w:rPr>
+      </w:pPr>
+      <w:bookmarkStart w:id="50" w:name="_Toc136970860"/>
+      <w:bookmarkStart w:id="51" w:name="_Toc137039926"/>
+      <w:r>
+        <w:rPr>
+          <w:szCs w:val="28"/>
+        </w:rPr>
+        <w:t>3.5 Используемые языки разработки и программные средства</w:t>
       </w:r>
       <w:bookmarkEnd w:id="50"/>
       <w:bookmarkEnd w:id="51"/>
@@ -22880,18 +22881,206 @@
     <w:p>
       <w:pPr>
         <w:spacing w:line="360" w:lineRule="auto"/>
-        <w:ind w:firstLine="709"/>
-        <w:jc w:val="both"/>
-        <w:rPr>
-          <w:sz w:val="28"/>
-        </w:rPr>
-      </w:pPr>
-    </w:p>
-    <w:p>
-      <w:pPr>
-        <w:spacing w:line="360" w:lineRule="auto"/>
-        <w:ind w:firstLine="709"/>
-        <w:jc w:val="both"/>
+        <w:rPr>
+          <w:sz w:val="28"/>
+          <w:szCs w:val="28"/>
+        </w:rPr>
+      </w:pPr>
+      <w:r>
+        <w:rPr>
+          <w:sz w:val="28"/>
+        </w:rPr>
+        <w:tab/>
+        <w:t xml:space="preserve">Разрабатываемое предложение использует язык </w:t>
+      </w:r>
+      <w:r>
+        <w:rPr>
+          <w:sz w:val="28"/>
+          <w:lang w:val="en-US"/>
+        </w:rPr>
+        <w:t>Kotlin</w:t>
+      </w:r>
+      <w:r>
+        <w:rPr>
+          <w:sz w:val="28"/>
+        </w:rPr>
+        <w:t xml:space="preserve"> 1.9.10, </w:t>
+      </w:r>
+      <w:r>
+        <w:rPr>
+          <w:sz w:val="28"/>
+        </w:rPr>
+        <w:t>в среде разработки</w:t>
+      </w:r>
+      <w:r>
+        <w:rPr>
+          <w:sz w:val="28"/>
+        </w:rPr>
+        <w:t xml:space="preserve"> </w:t>
+      </w:r>
+      <w:r>
+        <w:rPr>
+          <w:color w:val="000000"/>
+          <w:spacing w:val="-8"/>
+          <w:sz w:val="28"/>
+          <w:szCs w:val="28"/>
+          <w:shd w:val="clear" w:color="auto" w:fill="FFFFFF"/>
+        </w:rPr>
+        <w:t>Android Studio Hedgehog | 2023.1.1</w:t>
+      </w:r>
+      <w:r>
+        <w:rPr>
+          <w:color w:val="000000"/>
+          <w:spacing w:val="-8"/>
+          <w:sz w:val="28"/>
+          <w:szCs w:val="28"/>
+          <w:shd w:val="clear" w:color="auto" w:fill="FFFFFF"/>
+        </w:rPr>
+        <w:t xml:space="preserve">. </w:t>
+      </w:r>
+      <w:r>
+        <w:rPr>
+          <w:sz w:val="28"/>
+          <w:szCs w:val="28"/>
+        </w:rPr>
+        <w:t xml:space="preserve">В приложении также использовались следующие дополнения: </w:t>
+      </w:r>
+      <w:r>
+        <w:rPr>
+          <w:sz w:val="28"/>
+          <w:szCs w:val="28"/>
+        </w:rPr>
+        <w:t xml:space="preserve">фреймворк </w:t>
+      </w:r>
+      <w:r>
+        <w:rPr>
+          <w:color w:val="202124"/>
+          <w:sz w:val="28"/>
+          <w:szCs w:val="28"/>
+          <w:shd w:val="clear" w:color="auto" w:fill="FFFFFF"/>
+        </w:rPr>
+        <w:t>Jetpack Compose</w:t>
+      </w:r>
+      <w:r>
+        <w:rPr>
+          <w:sz w:val="28"/>
+          <w:szCs w:val="28"/>
+        </w:rPr>
+        <w:t xml:space="preserve"> </w:t>
+      </w:r>
+      <w:r>
+        <w:rPr>
+          <w:sz w:val="28"/>
+          <w:szCs w:val="28"/>
+          <w:lang w:val="en-US"/>
+        </w:rPr>
+        <w:t>v</w:t>
+      </w:r>
+      <w:r>
+        <w:rPr>
+          <w:sz w:val="28"/>
+          <w:szCs w:val="28"/>
+        </w:rPr>
+        <w:t>1.6.6</w:t>
+      </w:r>
+      <w:r>
+        <w:rPr>
+          <w:sz w:val="28"/>
+          <w:szCs w:val="28"/>
+        </w:rPr>
+        <w:t xml:space="preserve">, </w:t>
+      </w:r>
+      <w:r>
+        <w:rPr>
+          <w:sz w:val="28"/>
+          <w:szCs w:val="28"/>
+        </w:rPr>
+        <w:t xml:space="preserve">библиотека </w:t>
+      </w:r>
+      <w:r>
+        <w:rPr>
+          <w:sz w:val="28"/>
+          <w:szCs w:val="28"/>
+        </w:rPr>
+        <w:t>retrofit2</w:t>
+      </w:r>
+      <w:r>
+        <w:rPr>
+          <w:sz w:val="28"/>
+          <w:szCs w:val="28"/>
+        </w:rPr>
+        <w:t xml:space="preserve"> 2.9.0 </w:t>
+      </w:r>
+      <w:r>
+        <w:rPr>
+          <w:sz w:val="28"/>
+          <w:szCs w:val="28"/>
+        </w:rPr>
+        <w:t xml:space="preserve">для работы с </w:t>
+      </w:r>
+      <w:r>
+        <w:rPr>
+          <w:sz w:val="28"/>
+          <w:szCs w:val="28"/>
+          <w:lang w:val="en-US"/>
+        </w:rPr>
+        <w:t>API</w:t>
+      </w:r>
+      <w:r>
+        <w:rPr>
+          <w:sz w:val="28"/>
+          <w:szCs w:val="28"/>
+        </w:rPr>
+        <w:t xml:space="preserve">, библиотеку </w:t>
+      </w:r>
+      <w:r>
+        <w:rPr>
+          <w:sz w:val="28"/>
+          <w:szCs w:val="28"/>
+        </w:rPr>
+        <w:t>coil-gif</w:t>
+      </w:r>
+      <w:r>
+        <w:rPr>
+          <w:sz w:val="28"/>
+          <w:szCs w:val="28"/>
+        </w:rPr>
+        <w:t xml:space="preserve"> 2.6.0 для работы с </w:t>
+      </w:r>
+      <w:r>
+        <w:rPr>
+          <w:sz w:val="28"/>
+          <w:szCs w:val="28"/>
+          <w:lang w:val="en-US"/>
+        </w:rPr>
+        <w:t>gif</w:t>
+      </w:r>
+      <w:r>
+        <w:rPr>
+          <w:sz w:val="28"/>
+          <w:szCs w:val="28"/>
+        </w:rPr>
+        <w:t xml:space="preserve"> </w:t>
+      </w:r>
+      <w:r>
+        <w:rPr>
+          <w:sz w:val="28"/>
+          <w:szCs w:val="28"/>
+        </w:rPr>
+        <w:t>изображениями</w:t>
+      </w:r>
+      <w:r>
+        <w:rPr>
+          <w:sz w:val="28"/>
+          <w:szCs w:val="28"/>
+        </w:rPr>
+        <w:t xml:space="preserve">. </w:t>
+      </w:r>
+    </w:p>
+    <w:p>
+      <w:pPr>
+        <w:spacing w:line="360" w:lineRule="auto"/>
+        <w:jc w:val="center"/>
         <w:rPr>
           <w:sz w:val="28"/>
         </w:rPr>
@@ -22901,10 +23090,10 @@
       <w:pPr>
         <w:pStyle w:val="1"/>
       </w:pPr>
-      <w:bookmarkStart w:id="52" w:name="_Toc147217008"/>
-      <w:bookmarkStart w:id="53" w:name="_Toc147217580"/>
-      <w:r>
-        <w:t>4 Тестирование виртуального тура</w:t>
+      <w:bookmarkStart w:id="52" w:name="_Toc147217007"/>
+      <w:bookmarkStart w:id="53" w:name="_Toc147217579"/>
+      <w:r>
+        <w:t>Выводы</w:t>
       </w:r>
       <w:bookmarkEnd w:id="52"/>
       <w:bookmarkEnd w:id="53"/>
@@ -22918,33 +23107,64 @@
           <w:sz w:val="28"/>
         </w:rPr>
       </w:pPr>
+      <w:r>
+        <w:rPr>
+          <w:sz w:val="28"/>
+        </w:rPr>
+        <w:t xml:space="preserve">В данной главе были указаны функциональны и нефункциональные требования к приложению. Были показаны диаграммы вариантов использования и </w:t>
+      </w:r>
+      <w:r>
+        <w:rPr>
+          <w:sz w:val="28"/>
+        </w:rPr>
+        <w:t>структура приложения</w:t>
+      </w:r>
+      <w:r>
+        <w:rPr>
+          <w:sz w:val="28"/>
+        </w:rPr>
+        <w:t xml:space="preserve">, а также описана схема обработки запросов к серверу от приложения. </w:t>
+      </w:r>
+      <w:r>
+        <w:rPr>
+          <w:sz w:val="28"/>
+          <w:szCs w:val="28"/>
+        </w:rPr>
+        <w:t>В итоге</w:t>
+      </w:r>
+      <w:r>
+        <w:rPr>
+          <w:sz w:val="28"/>
+          <w:szCs w:val="28"/>
+        </w:rPr>
+        <w:t>, были подробно описаны выбранные средства и языки программирования, с помощью которых было проведено проектирование</w:t>
+      </w:r>
+      <w:r>
+        <w:rPr>
+          <w:sz w:val="28"/>
+          <w:szCs w:val="28"/>
+        </w:rPr>
+        <w:t xml:space="preserve"> мобильного приложения.</w:t>
+      </w:r>
+    </w:p>
+    <w:p>
+      <w:pPr>
+        <w:spacing w:line="360" w:lineRule="auto"/>
+        <w:ind w:firstLine="709"/>
+        <w:jc w:val="both"/>
+        <w:rPr>
+          <w:sz w:val="28"/>
+        </w:rPr>
+      </w:pPr>
     </w:p>
     <w:p>
       <w:pPr>
         <w:pStyle w:val="1"/>
       </w:pPr>
-      <w:bookmarkStart w:id="54" w:name="_Toc147217009"/>
-      <w:bookmarkStart w:id="55" w:name="_Toc147217581"/>
-      <w:r>
-        <w:t xml:space="preserve">4.1 </w:t>
-      </w:r>
-      <w:r>
-        <w:rPr>
-          <w:lang w:val="en-US"/>
-        </w:rPr>
-        <w:t>Mind</w:t>
-      </w:r>
-      <w:r>
-        <w:t xml:space="preserve"> </w:t>
-      </w:r>
-      <w:r>
-        <w:rPr>
-          <w:lang w:val="en-US"/>
-        </w:rPr>
-        <w:t>Map</w:t>
-      </w:r>
-      <w:r>
-        <w:t xml:space="preserve"> карта областей тестирования</w:t>
+      <w:bookmarkStart w:id="54" w:name="_Toc147217008"/>
+      <w:bookmarkStart w:id="55" w:name="_Toc147217580"/>
+      <w:r>
+        <w:t>4 Тестирование виртуального тура</w:t>
       </w:r>
       <w:bookmarkEnd w:id="54"/>
       <w:bookmarkEnd w:id="55"/>
@@ -22961,31 +23181,30 @@
     </w:p>
     <w:p>
       <w:pPr>
-        <w:spacing w:line="360" w:lineRule="auto"/>
-        <w:ind w:firstLine="709"/>
-        <w:jc w:val="both"/>
-        <w:rPr>
-          <w:sz w:val="28"/>
-        </w:rPr>
-      </w:pPr>
-    </w:p>
-    <w:p>
-      <w:pPr>
-        <w:spacing w:line="360" w:lineRule="auto"/>
-        <w:jc w:val="center"/>
-        <w:rPr>
-          <w:sz w:val="28"/>
-        </w:rPr>
-      </w:pPr>
-    </w:p>
-    <w:p>
-      <w:pPr>
         <w:pStyle w:val="1"/>
       </w:pPr>
-      <w:bookmarkStart w:id="56" w:name="_Toc147217010"/>
-      <w:bookmarkStart w:id="57" w:name="_Toc147217582"/>
-      <w:r>
-        <w:t>Выводы</w:t>
+      <w:bookmarkStart w:id="56" w:name="_Toc147217009"/>
+      <w:bookmarkStart w:id="57" w:name="_Toc147217581"/>
+      <w:r>
+        <w:t xml:space="preserve">4.1 </w:t>
+      </w:r>
+      <w:r>
+        <w:rPr>
+          <w:lang w:val="en-US"/>
+        </w:rPr>
+        <w:t>Mind</w:t>
+      </w:r>
+      <w:r>
+        <w:t xml:space="preserve"> </w:t>
+      </w:r>
+      <w:r>
+        <w:rPr>
+          <w:lang w:val="en-US"/>
+        </w:rPr>
+        <w:t>Map</w:t>
+      </w:r>
+      <w:r>
+        <w:t xml:space="preserve"> карта областей тестирования</w:t>
       </w:r>
       <w:bookmarkEnd w:id="56"/>
       <w:bookmarkEnd w:id="57"/>
@@ -23013,18 +23232,7 @@
     <w:p>
       <w:pPr>
         <w:spacing w:line="360" w:lineRule="auto"/>
-        <w:ind w:firstLine="709"/>
-        <w:jc w:val="both"/>
-        <w:rPr>
-          <w:sz w:val="28"/>
-        </w:rPr>
-      </w:pPr>
-    </w:p>
-    <w:p>
-      <w:pPr>
-        <w:spacing w:line="360" w:lineRule="auto"/>
-        <w:ind w:firstLine="709"/>
-        <w:jc w:val="both"/>
+        <w:jc w:val="center"/>
         <w:rPr>
           <w:sz w:val="28"/>
         </w:rPr>
@@ -23034,11 +23242,10 @@
       <w:pPr>
         <w:pStyle w:val="1"/>
       </w:pPr>
-      <w:bookmarkStart w:id="58" w:name="_Toc147217011"/>
-      <w:bookmarkStart w:id="59" w:name="_Toc147217583"/>
-      <w:r>
-        <w:lastRenderedPageBreak/>
-        <w:t>Заключение</w:t>
+      <w:bookmarkStart w:id="58" w:name="_Toc147217010"/>
+      <w:bookmarkStart w:id="59" w:name="_Toc147217582"/>
+      <w:r>
+        <w:t>Выводы</w:t>
       </w:r>
       <w:bookmarkEnd w:id="58"/>
       <w:bookmarkEnd w:id="59"/>
@@ -23075,6 +23282,58 @@
     </w:p>
     <w:p>
       <w:pPr>
+        <w:spacing w:line="360" w:lineRule="auto"/>
+        <w:ind w:firstLine="709"/>
+        <w:jc w:val="both"/>
+        <w:rPr>
+          <w:sz w:val="28"/>
+        </w:rPr>
+      </w:pPr>
+    </w:p>
+    <w:p>
+      <w:pPr>
+        <w:pStyle w:val="1"/>
+      </w:pPr>
+      <w:bookmarkStart w:id="60" w:name="_Toc147217011"/>
+      <w:bookmarkStart w:id="61" w:name="_Toc147217583"/>
+      <w:r>
+        <w:t>Заключение</w:t>
+      </w:r>
+      <w:bookmarkEnd w:id="60"/>
+      <w:bookmarkEnd w:id="61"/>
+    </w:p>
+    <w:p>
+      <w:pPr>
+        <w:spacing w:line="360" w:lineRule="auto"/>
+        <w:ind w:firstLine="709"/>
+        <w:jc w:val="both"/>
+        <w:rPr>
+          <w:sz w:val="28"/>
+        </w:rPr>
+      </w:pPr>
+    </w:p>
+    <w:p>
+      <w:pPr>
+        <w:spacing w:line="360" w:lineRule="auto"/>
+        <w:ind w:firstLine="709"/>
+        <w:jc w:val="both"/>
+        <w:rPr>
+          <w:sz w:val="28"/>
+        </w:rPr>
+      </w:pPr>
+    </w:p>
+    <w:p>
+      <w:pPr>
+        <w:spacing w:line="360" w:lineRule="auto"/>
+        <w:ind w:firstLine="709"/>
+        <w:jc w:val="both"/>
+        <w:rPr>
+          <w:sz w:val="28"/>
+        </w:rPr>
+      </w:pPr>
+    </w:p>
+    <w:p>
+      <w:pPr>
         <w:spacing w:after="160" w:line="259" w:lineRule="auto"/>
       </w:pPr>
       <w:r>
@@ -23085,14 +23344,14 @@
       <w:pPr>
         <w:pStyle w:val="1"/>
       </w:pPr>
-      <w:bookmarkStart w:id="60" w:name="_Toc147217012"/>
-      <w:bookmarkStart w:id="61" w:name="_Toc147217584"/>
+      <w:bookmarkStart w:id="62" w:name="_Toc147217012"/>
+      <w:bookmarkStart w:id="63" w:name="_Toc147217584"/>
       <w:r>
         <w:lastRenderedPageBreak/>
         <w:t>СПИСОК ИСПОЛЬЗОВАННЫХ ИСТОЧНИКОВ</w:t>
       </w:r>
-      <w:bookmarkEnd w:id="60"/>
-      <w:bookmarkEnd w:id="61"/>
+      <w:bookmarkEnd w:id="62"/>
+      <w:bookmarkEnd w:id="63"/>
     </w:p>
     <w:p>
       <w:pPr>
@@ -23134,23 +23393,7 @@
           <w:sz w:val="28"/>
           <w:highlight w:val="yellow"/>
         </w:rPr>
-        <w:t xml:space="preserve">Морозова, Е. С. Технология создания виртуальных интерактивных туров / Е. С. Морозова, В. В. Лавров // Теплотехника и информатика в образовании, науке и производстве : сборник докладов I Всероссийской научно-практической конференции студентов, аспирантов и молодых ученых (TIM2012) с Международным участием / </w:t>
-      </w:r>
-      <w:proofErr w:type="spellStart"/>
-      <w:r>
-        <w:rPr>
-          <w:sz w:val="28"/>
-          <w:highlight w:val="yellow"/>
-        </w:rPr>
-        <w:t>УрФУ</w:t>
-      </w:r>
-      <w:proofErr w:type="spellEnd"/>
-      <w:r>
-        <w:rPr>
-          <w:sz w:val="28"/>
-          <w:highlight w:val="yellow"/>
-        </w:rPr>
-        <w:t xml:space="preserve"> [и др.] ; под ред. Н. А. Спирина.– Екатеринбург, 2012.– С. 245-247.</w:t>
+        <w:t>Морозова, Е. С. Технология создания виртуальных интерактивных туров / Е. С. Морозова, В. В. Лавров // Теплотехника и информатика в образовании, науке и производстве : сборник докладов I Всероссийской научно-практической конференции студентов, аспирантов и молодых ученых (TIM2012) с Международным участием / УрФУ [и др.] ; под ред. Н. А. Спирина.– Екатеринбург, 2012.– С. 245-247.</w:t>
       </w:r>
     </w:p>
     <w:p>
@@ -23304,26 +23547,26 @@
         <w:pStyle w:val="1"/>
         <w:jc w:val="center"/>
       </w:pPr>
-      <w:bookmarkStart w:id="62" w:name="_Toc147217585"/>
-      <w:bookmarkStart w:id="63" w:name="_Toc147217013"/>
+      <w:bookmarkStart w:id="64" w:name="_Toc147217585"/>
+      <w:bookmarkStart w:id="65" w:name="_Toc147217013"/>
       <w:r>
         <w:t>Приложение А</w:t>
       </w:r>
-      <w:bookmarkEnd w:id="62"/>
-      <w:bookmarkEnd w:id="63"/>
+      <w:bookmarkEnd w:id="64"/>
+      <w:bookmarkEnd w:id="65"/>
     </w:p>
     <w:p>
       <w:pPr>
         <w:pStyle w:val="1"/>
         <w:jc w:val="center"/>
       </w:pPr>
-      <w:bookmarkStart w:id="64" w:name="_Toc147217586"/>
-      <w:bookmarkStart w:id="65" w:name="_Toc147217014"/>
+      <w:bookmarkStart w:id="66" w:name="_Toc147217586"/>
+      <w:bookmarkStart w:id="67" w:name="_Toc147217014"/>
       <w:r>
         <w:t>Справка о результатах проверки выпускной квалификационной работы на наличие заимствований</w:t>
       </w:r>
-      <w:bookmarkEnd w:id="64"/>
-      <w:bookmarkEnd w:id="65"/>
+      <w:bookmarkEnd w:id="66"/>
+      <w:bookmarkEnd w:id="67"/>
     </w:p>
     <w:p>
       <w:pPr>
@@ -23452,26 +23695,26 @@
         <w:pStyle w:val="1"/>
         <w:jc w:val="center"/>
       </w:pPr>
-      <w:bookmarkStart w:id="66" w:name="_Toc147217015"/>
-      <w:bookmarkStart w:id="67" w:name="_Toc147217587"/>
+      <w:bookmarkStart w:id="68" w:name="_Toc147217015"/>
+      <w:bookmarkStart w:id="69" w:name="_Toc147217587"/>
       <w:r>
         <w:t>Приложение Б</w:t>
       </w:r>
-      <w:bookmarkEnd w:id="66"/>
-      <w:bookmarkEnd w:id="67"/>
+      <w:bookmarkEnd w:id="68"/>
+      <w:bookmarkEnd w:id="69"/>
     </w:p>
     <w:p>
       <w:pPr>
         <w:pStyle w:val="1"/>
         <w:jc w:val="center"/>
       </w:pPr>
-      <w:bookmarkStart w:id="68" w:name="_Toc147217016"/>
-      <w:bookmarkStart w:id="69" w:name="_Toc147217588"/>
+      <w:bookmarkStart w:id="70" w:name="_Toc147217016"/>
+      <w:bookmarkStart w:id="71" w:name="_Toc147217588"/>
       <w:r>
         <w:t>Техническое задание</w:t>
       </w:r>
-      <w:bookmarkEnd w:id="68"/>
-      <w:bookmarkEnd w:id="69"/>
+      <w:bookmarkEnd w:id="70"/>
+      <w:bookmarkEnd w:id="71"/>
     </w:p>
     <w:p>
       <w:pPr>
@@ -23600,26 +23843,26 @@
         <w:pStyle w:val="1"/>
         <w:jc w:val="center"/>
       </w:pPr>
-      <w:bookmarkStart w:id="70" w:name="_Toc147217017"/>
-      <w:bookmarkStart w:id="71" w:name="_Toc147217589"/>
+      <w:bookmarkStart w:id="72" w:name="_Toc147217017"/>
+      <w:bookmarkStart w:id="73" w:name="_Toc147217589"/>
       <w:r>
         <w:t>Приложение В</w:t>
       </w:r>
-      <w:bookmarkEnd w:id="70"/>
-      <w:bookmarkEnd w:id="71"/>
+      <w:bookmarkEnd w:id="72"/>
+      <w:bookmarkEnd w:id="73"/>
     </w:p>
     <w:p>
       <w:pPr>
         <w:pStyle w:val="1"/>
         <w:jc w:val="center"/>
       </w:pPr>
-      <w:bookmarkStart w:id="72" w:name="_Toc147217018"/>
-      <w:bookmarkStart w:id="73" w:name="_Toc147217590"/>
+      <w:bookmarkStart w:id="74" w:name="_Toc147217018"/>
+      <w:bookmarkStart w:id="75" w:name="_Toc147217590"/>
       <w:r>
         <w:t>Руководство системного программиста</w:t>
       </w:r>
-      <w:bookmarkEnd w:id="72"/>
-      <w:bookmarkEnd w:id="73"/>
+      <w:bookmarkEnd w:id="74"/>
+      <w:bookmarkEnd w:id="75"/>
     </w:p>
     <w:sectPr>
       <w:pgSz w:w="11906" w:h="16838"/>
@@ -25379,6 +25622,10 @@
 </file>
 
 <file path=customXml/item1.xml><?xml version="1.0" encoding="utf-8"?>
+<b:Sources xmlns:b="http://schemas.openxmlformats.org/officeDocument/2006/bibliography" xmlns="http://schemas.openxmlformats.org/officeDocument/2006/bibliography" SelectedStyle="\APASixthEditionOfficeOnline.xsl" StyleName="APA" Version="6"/>
+</file>
+
+<file path=customXml/item2.xml><?xml version="1.0" encoding="utf-8"?>
 <s:customData xmlns="http://www.wps.cn/officeDocument/2013/wpsCustomData" xmlns:s="http://www.wps.cn/officeDocument/2013/wpsCustomData">
   <customSectProps>
     <customSectPr/>
@@ -25396,22 +25643,18 @@
 </s:customData>
 </file>
 
-<file path=customXml/item2.xml><?xml version="1.0" encoding="utf-8"?>
-<b:Sources xmlns:b="http://schemas.openxmlformats.org/officeDocument/2006/bibliography" xmlns="http://schemas.openxmlformats.org/officeDocument/2006/bibliography" SelectedStyle="\APASixthEditionOfficeOnline.xsl" StyleName="APA" Version="6"/>
+<file path=customXml/itemProps1.xml><?xml version="1.0" encoding="utf-8"?>
+<ds:datastoreItem xmlns:ds="http://schemas.openxmlformats.org/officeDocument/2006/customXml" ds:itemID="{573FC50A-07B5-45C5-A50E-92091276D658}">
+  <ds:schemaRefs>
+    <ds:schemaRef ds:uri="http://schemas.openxmlformats.org/officeDocument/2006/bibliography"/>
+  </ds:schemaRefs>
+</ds:datastoreItem>
 </file>
 
-<file path=customXml/itemProps1.xml><?xml version="1.0" encoding="utf-8"?>
+<file path=customXml/itemProps2.xml><?xml version="1.0" encoding="utf-8"?>
 <ds:datastoreItem xmlns:ds="http://schemas.openxmlformats.org/officeDocument/2006/customXml" ds:itemID="{B1977F7D-205B-4081-913C-38D41E755F92}">
   <ds:schemaRefs>
     <ds:schemaRef ds:uri="http://www.wps.cn/officeDocument/2013/wpsCustomData"/>
   </ds:schemaRefs>
 </ds:datastoreItem>
-</file>
-
-<file path=customXml/itemProps2.xml><?xml version="1.0" encoding="utf-8"?>
-<ds:datastoreItem xmlns:ds="http://schemas.openxmlformats.org/officeDocument/2006/customXml" ds:itemID="{573FC50A-07B5-45C5-A50E-92091276D658}">
-  <ds:schemaRefs>
-    <ds:schemaRef ds:uri="http://schemas.openxmlformats.org/officeDocument/2006/bibliography"/>
-  </ds:schemaRefs>
-</ds:datastoreItem>
 </file>
</xml_diff>

<commit_message>
edit addition in pz
</commit_message>
<xml_diff>
--- a/Documentation/Documentation Frontend/PZ.docx
+++ b/Documentation/Documentation Frontend/PZ.docx
@@ -8289,25 +8289,475 @@
           <w:sz w:val="28"/>
           <w:szCs w:val="28"/>
         </w:rPr>
-        <w:t xml:space="preserve">Сегодня активный и здоровый образ жизни является неотъемлемой частью жизни каждого человека. Около половины населения России - 46 % - систематически занимаются спортом, а согласно государственной программе развития физической культуры и спорта, к концу 2024 года количество россиян, ежедневно занимающихся спортом, должно увеличиться до 55 % [1]. Спортом занимаются как профессионалы, так и любители, но для достижения высоких результатов и контроля за ходом тренировок необходимо вести дневник тренировок. Человеческий организм быстро адаптируется к нагрузкам, но для достижения высоких результатов нагрузку необходимо увеличивать. Также не стоит полагаться на память. Ведь гораздо полезнее вести записи, чем запоминать, сколько раз вы подходили к тренировке на предыдущем занятии [2]. Помимо ведения дневника тренировок, профессиональные спортсмены используют спортивные добавки, чтобы обеспечить себя всеми необходимыми для здоровья питательными веществами, которые они не могут получить из натуральных продуктов [3]. Чтобы спортсмены получали необходимые вещества для своего организма, спортивные добавки нужно принимать ежедневно, и лучшее решение - принимать их в одно и то же время суток [4]. Поэтому необходимо вести учет того, какие добавки и когда были приняты. </w:t>
-      </w:r>
-    </w:p>
-    <w:p>
-      <w:pPr>
-        <w:spacing w:line="360" w:lineRule="auto"/>
-        <w:ind w:firstLine="709"/>
-        <w:jc w:val="both"/>
-        <w:rPr>
-          <w:sz w:val="28"/>
-          <w:szCs w:val="28"/>
-        </w:rPr>
-      </w:pPr>
-      <w:r>
-        <w:rPr>
-          <w:sz w:val="28"/>
-          <w:szCs w:val="28"/>
-        </w:rPr>
-        <w:t xml:space="preserve">Для удобства такой учет должен вестись в одном месте, и все эти записи должны быть всегда под рукой. Это хуже, потому что неудобно носить с собой блокнот с записями, а учитывая необходимость помнить о приеме БАДов, есть вероятность потерять блокнот с записями и вообще забыть о приеме биологических добавок. Что же может решить эту проблему? Да, смартфон. Они компактны, есть у каждого, и достаточно скачать приложение, чтобы получить нужный функционал. Важно то, что, в конце концов, в наше время уже много чего сделано и много фитнес-приложений. Это означает, что некоторые приложения содержат только готовые комплексы упражнений и не </w:t>
+        <w:t xml:space="preserve">Активный и здоровый образ жизни становится все более </w:t>
+      </w:r>
+      <w:r>
+        <w:rPr>
+          <w:sz w:val="28"/>
+          <w:szCs w:val="28"/>
+        </w:rPr>
+        <w:t>нужным и востребованным</w:t>
+      </w:r>
+      <w:r>
+        <w:rPr>
+          <w:sz w:val="28"/>
+          <w:szCs w:val="28"/>
+        </w:rPr>
+        <w:t xml:space="preserve"> для многих людей в современном мире. Стремление к физической активности и забота о </w:t>
+      </w:r>
+      <w:r>
+        <w:rPr>
+          <w:sz w:val="28"/>
+          <w:szCs w:val="28"/>
+        </w:rPr>
+        <w:t>личном</w:t>
+      </w:r>
+      <w:r>
+        <w:rPr>
+          <w:sz w:val="28"/>
+          <w:szCs w:val="28"/>
+        </w:rPr>
+        <w:t xml:space="preserve"> здоровье стимулируются как </w:t>
+      </w:r>
+      <w:r>
+        <w:rPr>
+          <w:sz w:val="28"/>
+          <w:szCs w:val="28"/>
+        </w:rPr>
+        <w:t>установленными</w:t>
+      </w:r>
+      <w:r>
+        <w:rPr>
+          <w:sz w:val="28"/>
+          <w:szCs w:val="28"/>
+        </w:rPr>
+        <w:t xml:space="preserve"> целями, так и государственными программами. Согласно государственной программе развития физической культуры и спорта, к концу 2024 года планируется увеличить количество россиян, регулярно занимающихся спортом, до 55</w:t>
+      </w:r>
+      <w:r>
+        <w:rPr>
+          <w:sz w:val="28"/>
+          <w:szCs w:val="28"/>
+        </w:rPr>
+        <w:t>%</w:t>
+      </w:r>
+      <w:r>
+        <w:rPr>
+          <w:sz w:val="28"/>
+          <w:szCs w:val="28"/>
+        </w:rPr>
+        <w:t xml:space="preserve"> [</w:t>
+      </w:r>
+      <w:r>
+        <w:rPr>
+          <w:sz w:val="28"/>
+          <w:szCs w:val="28"/>
+        </w:rPr>
+        <w:t>1]</w:t>
+      </w:r>
+      <w:r>
+        <w:rPr>
+          <w:sz w:val="28"/>
+          <w:szCs w:val="28"/>
+        </w:rPr>
+        <w:t xml:space="preserve">. Спорт </w:t>
+      </w:r>
+      <w:r>
+        <w:rPr>
+          <w:sz w:val="28"/>
+          <w:szCs w:val="28"/>
+        </w:rPr>
+        <w:t>интересен</w:t>
+      </w:r>
+      <w:r>
+        <w:rPr>
+          <w:sz w:val="28"/>
+          <w:szCs w:val="28"/>
+        </w:rPr>
+        <w:t xml:space="preserve"> как </w:t>
+      </w:r>
+      <w:r>
+        <w:rPr>
+          <w:sz w:val="28"/>
+          <w:szCs w:val="28"/>
+        </w:rPr>
+        <w:t>для профессионалов</w:t>
+      </w:r>
+      <w:r>
+        <w:rPr>
+          <w:sz w:val="28"/>
+          <w:szCs w:val="28"/>
+        </w:rPr>
+        <w:t xml:space="preserve">, стремящихся к достижению высоких результатов, так и </w:t>
+      </w:r>
+      <w:r>
+        <w:rPr>
+          <w:sz w:val="28"/>
+          <w:szCs w:val="28"/>
+        </w:rPr>
+        <w:t xml:space="preserve">среди обычных </w:t>
+      </w:r>
+      <w:r>
+        <w:rPr>
+          <w:sz w:val="28"/>
+          <w:szCs w:val="28"/>
+        </w:rPr>
+        <w:t>любителей, которые видят в нем возможность поддержания</w:t>
+      </w:r>
+      <w:r>
+        <w:rPr>
+          <w:sz w:val="28"/>
+          <w:szCs w:val="28"/>
+        </w:rPr>
+        <w:t xml:space="preserve"> уровня</w:t>
+      </w:r>
+      <w:r>
+        <w:rPr>
+          <w:sz w:val="28"/>
+          <w:szCs w:val="28"/>
+        </w:rPr>
+        <w:t xml:space="preserve"> здоровья и хорошего </w:t>
+      </w:r>
+      <w:r>
+        <w:rPr>
+          <w:sz w:val="28"/>
+          <w:szCs w:val="28"/>
+        </w:rPr>
+        <w:t>самочувствия</w:t>
+      </w:r>
+      <w:r>
+        <w:rPr>
+          <w:sz w:val="28"/>
+          <w:szCs w:val="28"/>
+        </w:rPr>
+        <w:t xml:space="preserve"> [</w:t>
+      </w:r>
+      <w:r>
+        <w:rPr>
+          <w:sz w:val="28"/>
+          <w:szCs w:val="28"/>
+        </w:rPr>
+        <w:t>2]</w:t>
+      </w:r>
+      <w:r>
+        <w:rPr>
+          <w:sz w:val="28"/>
+          <w:szCs w:val="28"/>
+        </w:rPr>
+        <w:t xml:space="preserve">. Ведение дневника тренировок является </w:t>
+      </w:r>
+      <w:r>
+        <w:rPr>
+          <w:sz w:val="28"/>
+          <w:szCs w:val="28"/>
+        </w:rPr>
+        <w:t>приоритетным</w:t>
+      </w:r>
+      <w:r>
+        <w:rPr>
+          <w:sz w:val="28"/>
+          <w:szCs w:val="28"/>
+        </w:rPr>
+        <w:t xml:space="preserve"> инструментом для тех, кто стремится к постоянному улучшению своих спортивных достижений. Дневник помогает отслеживать прогресс, выявлять слабые места, планировать тренировочные нагрузки и контролировать режим </w:t>
+      </w:r>
+      <w:r>
+        <w:rPr>
+          <w:sz w:val="28"/>
+          <w:szCs w:val="28"/>
+        </w:rPr>
+        <w:t>питания</w:t>
+      </w:r>
+      <w:r>
+        <w:rPr>
+          <w:sz w:val="28"/>
+          <w:szCs w:val="28"/>
+        </w:rPr>
+        <w:t xml:space="preserve"> [</w:t>
+      </w:r>
+      <w:r>
+        <w:rPr>
+          <w:sz w:val="28"/>
+          <w:szCs w:val="28"/>
+        </w:rPr>
+        <w:t>3].</w:t>
+      </w:r>
+      <w:r>
+        <w:rPr>
+          <w:sz w:val="28"/>
+          <w:szCs w:val="28"/>
+        </w:rPr>
+        <w:t xml:space="preserve"> </w:t>
+      </w:r>
+      <w:r>
+        <w:rPr>
+          <w:sz w:val="28"/>
+          <w:szCs w:val="28"/>
+        </w:rPr>
+        <w:t>С</w:t>
+      </w:r>
+      <w:r>
+        <w:rPr>
+          <w:sz w:val="28"/>
+          <w:szCs w:val="28"/>
+        </w:rPr>
+        <w:t xml:space="preserve">порт играет значительную роль в жизни людей, помогая им не только поддерживать физическую форму, но и добиваться новых высот в своих спортивных </w:t>
+      </w:r>
+      <w:r>
+        <w:rPr>
+          <w:sz w:val="28"/>
+          <w:szCs w:val="28"/>
+        </w:rPr>
+        <w:t>достижениях</w:t>
+      </w:r>
+      <w:r>
+        <w:rPr>
+          <w:sz w:val="28"/>
+          <w:szCs w:val="28"/>
+        </w:rPr>
+        <w:t xml:space="preserve"> [</w:t>
+      </w:r>
+      <w:r>
+        <w:rPr>
+          <w:sz w:val="28"/>
+          <w:szCs w:val="28"/>
+        </w:rPr>
+        <w:t>4].</w:t>
+      </w:r>
+      <w:r>
+        <w:rPr>
+          <w:sz w:val="28"/>
+          <w:szCs w:val="28"/>
+        </w:rPr>
+        <w:t xml:space="preserve"> </w:t>
+      </w:r>
+      <w:r>
+        <w:rPr>
+          <w:sz w:val="28"/>
+          <w:szCs w:val="28"/>
+        </w:rPr>
+        <w:t>Ведение</w:t>
+      </w:r>
+      <w:r>
+        <w:rPr>
+          <w:sz w:val="28"/>
+          <w:szCs w:val="28"/>
+        </w:rPr>
+        <w:t xml:space="preserve"> дневник</w:t>
+      </w:r>
+      <w:r>
+        <w:rPr>
+          <w:sz w:val="28"/>
+          <w:szCs w:val="28"/>
+        </w:rPr>
+        <w:t>а</w:t>
+      </w:r>
+      <w:r>
+        <w:rPr>
+          <w:sz w:val="28"/>
+          <w:szCs w:val="28"/>
+        </w:rPr>
+        <w:t xml:space="preserve"> тренировок — это не просто запись цифр и результатов, это инструмент самосовершенствования и достижения новых вершин в спорте.</w:t>
+      </w:r>
+    </w:p>
+    <w:p>
+      <w:pPr>
+        <w:spacing w:line="360" w:lineRule="auto"/>
+        <w:ind w:firstLine="709"/>
+        <w:jc w:val="both"/>
+        <w:rPr>
+          <w:sz w:val="28"/>
+          <w:szCs w:val="28"/>
+          <w:lang w:val="en-US"/>
+        </w:rPr>
+      </w:pPr>
+    </w:p>
+    <w:p>
+      <w:pPr>
+        <w:spacing w:line="360" w:lineRule="auto"/>
+        <w:ind w:firstLine="709"/>
+        <w:jc w:val="both"/>
+        <w:rPr>
+          <w:sz w:val="28"/>
+          <w:szCs w:val="28"/>
+        </w:rPr>
+      </w:pPr>
+      <w:r>
+        <w:rPr>
+          <w:sz w:val="28"/>
+          <w:szCs w:val="28"/>
+        </w:rPr>
+        <w:t xml:space="preserve">Организм человека быстро адаптируется к </w:t>
+      </w:r>
+      <w:r>
+        <w:rPr>
+          <w:sz w:val="28"/>
+          <w:szCs w:val="28"/>
+        </w:rPr>
+        <w:t xml:space="preserve">применяемым </w:t>
+      </w:r>
+      <w:r>
+        <w:rPr>
+          <w:sz w:val="28"/>
+          <w:szCs w:val="28"/>
+        </w:rPr>
+        <w:t xml:space="preserve">нагрузкам, но для </w:t>
+      </w:r>
+      <w:r>
+        <w:rPr>
+          <w:sz w:val="28"/>
+          <w:szCs w:val="28"/>
+        </w:rPr>
+        <w:t>получения</w:t>
+      </w:r>
+      <w:r>
+        <w:rPr>
+          <w:sz w:val="28"/>
+          <w:szCs w:val="28"/>
+        </w:rPr>
+        <w:t xml:space="preserve"> </w:t>
+      </w:r>
+      <w:r>
+        <w:rPr>
+          <w:sz w:val="28"/>
+          <w:szCs w:val="28"/>
+        </w:rPr>
+        <w:t>высоких</w:t>
+      </w:r>
+      <w:r>
+        <w:rPr>
+          <w:sz w:val="28"/>
+          <w:szCs w:val="28"/>
+        </w:rPr>
+        <w:t xml:space="preserve"> результатов</w:t>
+      </w:r>
+      <w:r>
+        <w:rPr>
+          <w:sz w:val="28"/>
+          <w:szCs w:val="28"/>
+        </w:rPr>
+        <w:t xml:space="preserve"> эту</w:t>
+      </w:r>
+      <w:r>
+        <w:rPr>
+          <w:sz w:val="28"/>
+          <w:szCs w:val="28"/>
+        </w:rPr>
+        <w:t xml:space="preserve"> нагрузку следует </w:t>
+      </w:r>
+      <w:r>
+        <w:rPr>
+          <w:sz w:val="28"/>
+          <w:szCs w:val="28"/>
+        </w:rPr>
+        <w:t>постепенно наращивать</w:t>
+      </w:r>
+      <w:r>
+        <w:rPr>
+          <w:sz w:val="28"/>
+          <w:szCs w:val="28"/>
+        </w:rPr>
+        <w:t xml:space="preserve">. </w:t>
+      </w:r>
+      <w:r>
+        <w:rPr>
+          <w:sz w:val="28"/>
+          <w:szCs w:val="28"/>
+        </w:rPr>
+        <w:t>Важно отметить</w:t>
+      </w:r>
+      <w:r>
+        <w:rPr>
+          <w:sz w:val="28"/>
+          <w:szCs w:val="28"/>
+        </w:rPr>
+        <w:t xml:space="preserve">, что </w:t>
+      </w:r>
+      <w:r>
+        <w:rPr>
+          <w:sz w:val="28"/>
+          <w:szCs w:val="28"/>
+        </w:rPr>
+        <w:t>расчёт</w:t>
+      </w:r>
+      <w:r>
+        <w:rPr>
+          <w:sz w:val="28"/>
+          <w:szCs w:val="28"/>
+        </w:rPr>
+        <w:t xml:space="preserve"> только</w:t>
+      </w:r>
+      <w:r>
+        <w:rPr>
+          <w:sz w:val="28"/>
+          <w:szCs w:val="28"/>
+        </w:rPr>
+        <w:t xml:space="preserve"> на память может быть </w:t>
+      </w:r>
+      <w:r>
+        <w:rPr>
+          <w:sz w:val="28"/>
+          <w:szCs w:val="28"/>
+        </w:rPr>
+        <w:t>вовсе не</w:t>
+      </w:r>
+      <w:r>
+        <w:rPr>
+          <w:sz w:val="28"/>
+          <w:szCs w:val="28"/>
+        </w:rPr>
+        <w:t xml:space="preserve"> эффективным, поэтому ведение </w:t>
+      </w:r>
+      <w:r>
+        <w:rPr>
+          <w:sz w:val="28"/>
+          <w:szCs w:val="28"/>
+        </w:rPr>
+        <w:t>сведений</w:t>
+      </w:r>
+      <w:r>
+        <w:rPr>
+          <w:sz w:val="28"/>
+          <w:szCs w:val="28"/>
+        </w:rPr>
+        <w:t xml:space="preserve"> о результатах тренировок является важным инструментом для мониторинга прогресса.</w:t>
+      </w:r>
+    </w:p>
+    <w:p>
+      <w:pPr>
+        <w:spacing w:line="360" w:lineRule="auto"/>
+        <w:ind w:firstLine="709"/>
+        <w:jc w:val="both"/>
+        <w:rPr>
+          <w:sz w:val="28"/>
+          <w:szCs w:val="28"/>
+        </w:rPr>
+      </w:pPr>
+      <w:r>
+        <w:rPr>
+          <w:sz w:val="28"/>
+          <w:szCs w:val="28"/>
+        </w:rPr>
+        <w:t xml:space="preserve">Профессиональные спортсмены </w:t>
+      </w:r>
+      <w:r>
+        <w:rPr>
+          <w:sz w:val="28"/>
+          <w:szCs w:val="28"/>
+        </w:rPr>
+        <w:t xml:space="preserve">часто </w:t>
+      </w:r>
+      <w:r>
+        <w:rPr>
+          <w:sz w:val="28"/>
+          <w:szCs w:val="28"/>
+        </w:rPr>
+        <w:t xml:space="preserve">используют спортивные добавки для обеспечения организма всеми необходимыми питательными веществами. </w:t>
+      </w:r>
+      <w:r>
+        <w:rPr>
+          <w:sz w:val="28"/>
+          <w:szCs w:val="28"/>
+        </w:rPr>
+        <w:t xml:space="preserve">Для оптимального усвоения этих веществ рекомендуется принимать </w:t>
       </w:r>
       <w:r>
         <w:rPr>
@@ -8315,7 +8765,368 @@
           <w:szCs w:val="28"/>
         </w:rPr>
         <w:lastRenderedPageBreak/>
-        <w:t>могут быть настроены. Другие приложения содержат сложные настройки и возможность добавлять упражнения, но включают в себя такие ограничения, как таймеры, секундомеры, историю тренировок, назойливую рекламу, которые, конечно, усложняют тренировочный процесс и требуют тратить много времени на их выполнение. Не существует бесплатных приложений, которые одновременно включали бы персональные планы тренировок и напоминания о приеме пищевых добавок.</w:t>
+        <w:t xml:space="preserve">биологически активные </w:t>
+      </w:r>
+      <w:r>
+        <w:rPr>
+          <w:sz w:val="28"/>
+          <w:szCs w:val="28"/>
+        </w:rPr>
+        <w:t>добавки в одно и то же время каждый день, чтобы поддерживать стабильный режим поступления необходимых компонентов.</w:t>
+      </w:r>
+    </w:p>
+    <w:p>
+      <w:pPr>
+        <w:spacing w:line="360" w:lineRule="auto"/>
+        <w:ind w:firstLine="709"/>
+        <w:jc w:val="both"/>
+        <w:rPr>
+          <w:sz w:val="28"/>
+          <w:szCs w:val="28"/>
+        </w:rPr>
+      </w:pPr>
+      <w:r>
+        <w:rPr>
+          <w:sz w:val="28"/>
+          <w:szCs w:val="28"/>
+        </w:rPr>
+        <w:t>Для упрощения процесса тренировок и учёта приёма спортивного питания было разработано удобное мобильное приложение. Это приложение позволяет спортсменам эффективно контролировать</w:t>
+      </w:r>
+      <w:r>
+        <w:rPr>
+          <w:sz w:val="28"/>
+          <w:szCs w:val="28"/>
+        </w:rPr>
+        <w:t xml:space="preserve"> результаты</w:t>
+      </w:r>
+      <w:r>
+        <w:rPr>
+          <w:sz w:val="28"/>
+          <w:szCs w:val="28"/>
+        </w:rPr>
+        <w:t xml:space="preserve"> свои</w:t>
+      </w:r>
+      <w:r>
+        <w:rPr>
+          <w:sz w:val="28"/>
+          <w:szCs w:val="28"/>
+        </w:rPr>
+        <w:t>х</w:t>
+      </w:r>
+      <w:r>
+        <w:rPr>
+          <w:sz w:val="28"/>
+          <w:szCs w:val="28"/>
+        </w:rPr>
+        <w:t xml:space="preserve"> трениров</w:t>
+      </w:r>
+      <w:r>
+        <w:rPr>
+          <w:sz w:val="28"/>
+          <w:szCs w:val="28"/>
+        </w:rPr>
+        <w:t>ок</w:t>
+      </w:r>
+      <w:r>
+        <w:rPr>
+          <w:sz w:val="28"/>
+          <w:szCs w:val="28"/>
+        </w:rPr>
+        <w:t xml:space="preserve">, а также получать </w:t>
+      </w:r>
+      <w:r>
+        <w:rPr>
+          <w:sz w:val="28"/>
+          <w:szCs w:val="28"/>
+        </w:rPr>
+        <w:t>сообщения</w:t>
+      </w:r>
+      <w:r>
+        <w:rPr>
+          <w:sz w:val="28"/>
+          <w:szCs w:val="28"/>
+        </w:rPr>
+        <w:t xml:space="preserve"> о приёме спортивных добавок в </w:t>
+      </w:r>
+      <w:r>
+        <w:rPr>
+          <w:sz w:val="28"/>
+          <w:szCs w:val="28"/>
+        </w:rPr>
+        <w:t>определенное</w:t>
+      </w:r>
+      <w:r>
+        <w:rPr>
+          <w:sz w:val="28"/>
+          <w:szCs w:val="28"/>
+        </w:rPr>
+        <w:t xml:space="preserve"> время.</w:t>
+      </w:r>
+    </w:p>
+    <w:p>
+      <w:pPr>
+        <w:spacing w:line="360" w:lineRule="auto"/>
+        <w:ind w:firstLine="709"/>
+        <w:jc w:val="both"/>
+        <w:rPr>
+          <w:sz w:val="28"/>
+          <w:szCs w:val="28"/>
+        </w:rPr>
+      </w:pPr>
+      <w:r>
+        <w:rPr>
+          <w:sz w:val="28"/>
+          <w:szCs w:val="28"/>
+        </w:rPr>
+        <w:t>Цель разработки — предоставить спортсменам возможность упростить процесс тренировок и приёма спортивного питания с помощью мобильного приложения.</w:t>
+      </w:r>
+    </w:p>
+    <w:p>
+      <w:pPr>
+        <w:spacing w:line="360" w:lineRule="auto"/>
+        <w:ind w:firstLine="709"/>
+        <w:jc w:val="both"/>
+        <w:rPr>
+          <w:sz w:val="28"/>
+          <w:szCs w:val="28"/>
+        </w:rPr>
+      </w:pPr>
+    </w:p>
+    <w:p>
+      <w:pPr>
+        <w:spacing w:line="360" w:lineRule="auto"/>
+        <w:ind w:firstLine="709"/>
+        <w:jc w:val="both"/>
+        <w:rPr>
+          <w:sz w:val="28"/>
+          <w:szCs w:val="28"/>
+        </w:rPr>
+      </w:pPr>
+      <w:r>
+        <w:rPr>
+          <w:sz w:val="28"/>
+          <w:szCs w:val="28"/>
+        </w:rPr>
+        <w:t>Основная цель создания данного мобильного приложения заключается в предоставлении спортсменам возможности упростить процесс тренировок и контроля за приёмом спортивного питания с помощью интуитивного и удобного в использовании приложения.</w:t>
+      </w:r>
+    </w:p>
+    <w:p>
+      <w:pPr>
+        <w:spacing w:line="360" w:lineRule="auto"/>
+        <w:ind w:firstLine="709"/>
+        <w:jc w:val="both"/>
+        <w:rPr>
+          <w:sz w:val="28"/>
+          <w:szCs w:val="28"/>
+        </w:rPr>
+      </w:pPr>
+    </w:p>
+    <w:p>
+      <w:pPr>
+        <w:spacing w:line="360" w:lineRule="auto"/>
+        <w:ind w:firstLine="709"/>
+        <w:jc w:val="both"/>
+        <w:rPr>
+          <w:sz w:val="28"/>
+          <w:szCs w:val="28"/>
+        </w:rPr>
+      </w:pPr>
+      <w:r>
+        <w:rPr>
+          <w:sz w:val="28"/>
+          <w:szCs w:val="28"/>
+        </w:rPr>
+        <w:t xml:space="preserve">Для удобства учёта необходимо организовать его в одном месте, где все записи будут всегда под рукой. Однако носить с собой </w:t>
+      </w:r>
+      <w:r>
+        <w:rPr>
+          <w:sz w:val="28"/>
+          <w:szCs w:val="28"/>
+        </w:rPr>
+        <w:t>тетрадь</w:t>
+      </w:r>
+      <w:r>
+        <w:rPr>
+          <w:sz w:val="28"/>
+          <w:szCs w:val="28"/>
+        </w:rPr>
+        <w:t xml:space="preserve"> неудобно, и есть риск забыть </w:t>
+      </w:r>
+      <w:r>
+        <w:rPr>
+          <w:sz w:val="28"/>
+          <w:szCs w:val="28"/>
+        </w:rPr>
+        <w:t>его дома</w:t>
+      </w:r>
+      <w:r>
+        <w:rPr>
+          <w:sz w:val="28"/>
+          <w:szCs w:val="28"/>
+        </w:rPr>
+        <w:t xml:space="preserve">, если постоянно </w:t>
+      </w:r>
+      <w:r>
+        <w:rPr>
+          <w:sz w:val="28"/>
+          <w:szCs w:val="28"/>
+        </w:rPr>
+        <w:t xml:space="preserve">не </w:t>
+      </w:r>
+      <w:r>
+        <w:rPr>
+          <w:sz w:val="28"/>
+          <w:szCs w:val="28"/>
+        </w:rPr>
+        <w:t xml:space="preserve">помнить о необходимости делать записи. В этом случае на помощь приходит смартфон — компактное и доступное устройство, на котором можно установить </w:t>
+      </w:r>
+      <w:r>
+        <w:rPr>
+          <w:sz w:val="28"/>
+          <w:szCs w:val="28"/>
+        </w:rPr>
+        <w:t>мобильное</w:t>
+      </w:r>
+      <w:r>
+        <w:rPr>
+          <w:sz w:val="28"/>
+          <w:szCs w:val="28"/>
+        </w:rPr>
+        <w:t xml:space="preserve"> приложение. </w:t>
+      </w:r>
+      <w:r>
+        <w:rPr>
+          <w:sz w:val="28"/>
+          <w:szCs w:val="28"/>
+        </w:rPr>
+        <w:t>На сегодня</w:t>
+      </w:r>
+      <w:r>
+        <w:rPr>
+          <w:sz w:val="28"/>
+          <w:szCs w:val="28"/>
+        </w:rPr>
+        <w:t xml:space="preserve"> существует множество фитнес-приложений, и некоторые из них предлагают готовые комплексы упражнений, а другие позволяют настраивать тренировки. Однако</w:t>
+      </w:r>
+      <w:r>
+        <w:rPr>
+          <w:sz w:val="28"/>
+          <w:szCs w:val="28"/>
+        </w:rPr>
+        <w:t xml:space="preserve"> у этих приложений</w:t>
+      </w:r>
+      <w:r>
+        <w:rPr>
+          <w:sz w:val="28"/>
+          <w:szCs w:val="28"/>
+        </w:rPr>
+        <w:t xml:space="preserve"> есть и недостатки: наличие ограничений (таймеров, секундомеров, истории тренировок), рекламы и отсутствие бесплатных приложений с персональными планами тренировок и напоминаниями о приёме пищевых добавок. Важно отметить, что учёт нагрузок и отслеживание прогресса необходимы для достижения </w:t>
+      </w:r>
+      <w:r>
+        <w:rPr>
+          <w:sz w:val="28"/>
+          <w:szCs w:val="28"/>
+        </w:rPr>
+        <w:t>хороших</w:t>
+      </w:r>
+      <w:r>
+        <w:rPr>
+          <w:sz w:val="28"/>
+          <w:szCs w:val="28"/>
+        </w:rPr>
+        <w:t xml:space="preserve"> результатов. Расчёт </w:t>
+      </w:r>
+      <w:r>
+        <w:rPr>
+          <w:sz w:val="28"/>
+          <w:szCs w:val="28"/>
+        </w:rPr>
+        <w:t>исключительно</w:t>
+      </w:r>
+      <w:r>
+        <w:rPr>
+          <w:sz w:val="28"/>
+          <w:szCs w:val="28"/>
+        </w:rPr>
+        <w:t xml:space="preserve"> на память может </w:t>
+      </w:r>
+      <w:r>
+        <w:rPr>
+          <w:sz w:val="28"/>
+          <w:szCs w:val="28"/>
+        </w:rPr>
+        <w:t xml:space="preserve">не </w:t>
+      </w:r>
+      <w:r>
+        <w:rPr>
+          <w:sz w:val="28"/>
+          <w:szCs w:val="28"/>
+        </w:rPr>
+        <w:t>б</w:t>
+      </w:r>
+      <w:r>
+        <w:rPr>
+          <w:sz w:val="28"/>
+          <w:szCs w:val="28"/>
+        </w:rPr>
+        <w:t>удет</w:t>
+      </w:r>
+      <w:r>
+        <w:rPr>
+          <w:sz w:val="28"/>
+          <w:szCs w:val="28"/>
+        </w:rPr>
+        <w:t xml:space="preserve"> эффективным, поэтому ведение записей о результатах тренировок является </w:t>
+      </w:r>
+      <w:r>
+        <w:rPr>
+          <w:sz w:val="28"/>
+          <w:szCs w:val="28"/>
+        </w:rPr>
+        <w:t>необходимым</w:t>
+      </w:r>
+      <w:r>
+        <w:rPr>
+          <w:sz w:val="28"/>
+          <w:szCs w:val="28"/>
+        </w:rPr>
+        <w:t xml:space="preserve"> </w:t>
+      </w:r>
+      <w:r>
+        <w:rPr>
+          <w:sz w:val="28"/>
+          <w:szCs w:val="28"/>
+        </w:rPr>
+        <w:lastRenderedPageBreak/>
+        <w:t>инструментом для мониторинга прогресса</w:t>
+      </w:r>
+      <w:r>
+        <w:rPr>
+          <w:sz w:val="28"/>
+          <w:szCs w:val="28"/>
+        </w:rPr>
+        <w:t xml:space="preserve"> тренировок на дистанции</w:t>
+      </w:r>
+      <w:r>
+        <w:rPr>
+          <w:sz w:val="28"/>
+          <w:szCs w:val="28"/>
+        </w:rPr>
+        <w:t xml:space="preserve">. Профессиональные спортсмены часто используют спортивные добавки для обеспечения организма всеми необходимыми питательными веществами. Для оптимального усвоения этих веществ рекомендуется принимать биологически активные добавки в одно и то же время каждый день, чтобы поддерживать стабильный режим поступления необходимых компонентов. С учётом всех этих факторов становится ясно, что использование смартфона и фитнес-приложений может значительно </w:t>
+      </w:r>
+      <w:r>
+        <w:rPr>
+          <w:sz w:val="28"/>
+          <w:szCs w:val="28"/>
+        </w:rPr>
+        <w:t>упростить</w:t>
+      </w:r>
+      <w:r>
+        <w:rPr>
+          <w:sz w:val="28"/>
+          <w:szCs w:val="28"/>
+        </w:rPr>
+        <w:t xml:space="preserve"> процесс тренировок и приёма спортивного питания.</w:t>
       </w:r>
     </w:p>
     <w:p>
@@ -8405,25 +9216,7 @@
           <w:sz w:val="28"/>
           <w:szCs w:val="28"/>
         </w:rPr>
-        <w:t>- определить требования к разрабатываемому мобильному приложению; - спроектировать базу данных на основе требований; - разработать базу данных для разрабатываемого мобильного приложения</w:t>
-      </w:r>
-    </w:p>
-    <w:p>
-      <w:pPr>
-        <w:spacing w:line="360" w:lineRule="auto"/>
-        <w:ind w:firstLine="709"/>
-        <w:jc w:val="both"/>
-        <w:rPr>
-          <w:sz w:val="28"/>
-          <w:szCs w:val="28"/>
-        </w:rPr>
-      </w:pPr>
-      <w:r>
-        <w:rPr>
-          <w:sz w:val="28"/>
-          <w:szCs w:val="28"/>
-        </w:rPr>
-        <w:t>- Спроектировать базу данных на основе требований;</w:t>
+        <w:t>- определить требования к разрабатываемому мобильному приложению; - спроектировать базу данных на основе требований;</w:t>
       </w:r>
     </w:p>
     <w:p>
@@ -8550,7 +9343,14 @@
           <w:szCs w:val="28"/>
         </w:rPr>
         <w:lastRenderedPageBreak/>
-        <w:t>- Системный анализ;;</w:t>
+        <w:t xml:space="preserve">- Системный </w:t>
+      </w:r>
+      <w:r>
+        <w:rPr>
+          <w:sz w:val="28"/>
+          <w:szCs w:val="28"/>
+        </w:rPr>
+        <w:t>анализ;</w:t>
       </w:r>
     </w:p>
     <w:p>
@@ -8700,6 +9500,7 @@
         <w:rPr>
           <w:sz w:val="28"/>
           <w:szCs w:val="28"/>
+          <w:lang w:val="en-US"/>
         </w:rPr>
       </w:pPr>
     </w:p>
@@ -8711,25 +9512,216 @@
         <w:rPr>
           <w:sz w:val="28"/>
           <w:szCs w:val="28"/>
-        </w:rPr>
-      </w:pPr>
-    </w:p>
-    <w:p>
-      <w:pPr>
-        <w:spacing w:line="360" w:lineRule="auto"/>
-        <w:ind w:firstLine="709"/>
-        <w:jc w:val="both"/>
-        <w:rPr>
-          <w:sz w:val="28"/>
-          <w:szCs w:val="28"/>
-        </w:rPr>
-      </w:pPr>
-      <w:r>
-        <w:rPr>
-          <w:sz w:val="28"/>
-          <w:szCs w:val="28"/>
-        </w:rPr>
-        <w:t xml:space="preserve">Обычно, дневник тренировок - это записи спортсменов, которые позволяют отслеживать количество повторений, какие упражнения выполнялись на прошлых тренировках, а также каких достижений достиг человек(коррекция фигуры, набор мышц, </w:t>
+          <w:lang w:val="en-US"/>
+        </w:rPr>
+      </w:pPr>
+    </w:p>
+    <w:p>
+      <w:pPr>
+        <w:spacing w:line="360" w:lineRule="auto"/>
+        <w:ind w:firstLine="708"/>
+        <w:jc w:val="both"/>
+        <w:rPr>
+          <w:sz w:val="28"/>
+          <w:szCs w:val="28"/>
+        </w:rPr>
+      </w:pPr>
+      <w:r>
+        <w:rPr>
+          <w:sz w:val="28"/>
+          <w:szCs w:val="28"/>
+        </w:rPr>
+        <w:t>Дневник тренировок играет важную роль в жизни спортсменов, позволяя им систематизировать информацию о своих тренировках, прогрессе</w:t>
+      </w:r>
+      <w:r>
+        <w:rPr>
+          <w:sz w:val="28"/>
+          <w:szCs w:val="28"/>
+        </w:rPr>
+        <w:t xml:space="preserve">, а также каких достижений достиг </w:t>
+      </w:r>
+      <w:r>
+        <w:rPr>
+          <w:sz w:val="28"/>
+          <w:szCs w:val="28"/>
+        </w:rPr>
+        <w:t>спортсмен</w:t>
+      </w:r>
+      <w:r>
+        <w:rPr>
+          <w:sz w:val="28"/>
+          <w:szCs w:val="28"/>
+        </w:rPr>
+        <w:t>. Этот дневник</w:t>
+      </w:r>
+      <w:r>
+        <w:rPr>
+          <w:sz w:val="28"/>
+          <w:szCs w:val="28"/>
+        </w:rPr>
+        <w:t xml:space="preserve"> помогает не только отслеживать количество повторений и</w:t>
+      </w:r>
+      <w:r>
+        <w:rPr>
+          <w:sz w:val="28"/>
+          <w:szCs w:val="28"/>
+        </w:rPr>
+        <w:t xml:space="preserve"> весов в</w:t>
+      </w:r>
+      <w:r>
+        <w:rPr>
+          <w:sz w:val="28"/>
+          <w:szCs w:val="28"/>
+        </w:rPr>
+        <w:t xml:space="preserve"> упражнени</w:t>
+      </w:r>
+      <w:r>
+        <w:rPr>
+          <w:sz w:val="28"/>
+          <w:szCs w:val="28"/>
+        </w:rPr>
+        <w:t>ях</w:t>
+      </w:r>
+      <w:r>
+        <w:rPr>
+          <w:sz w:val="28"/>
+          <w:szCs w:val="28"/>
+        </w:rPr>
+        <w:t xml:space="preserve">, но и фиксировать изменения в физической форме, наборе мышц, адаптации к нагрузкам. Мотивационная функция дневника </w:t>
+      </w:r>
+      <w:r>
+        <w:rPr>
+          <w:sz w:val="28"/>
+          <w:szCs w:val="28"/>
+        </w:rPr>
+        <w:t>крайне важна</w:t>
+      </w:r>
+      <w:r>
+        <w:rPr>
+          <w:sz w:val="28"/>
+          <w:szCs w:val="28"/>
+        </w:rPr>
+        <w:t xml:space="preserve">, поскольку даже малейший прогресс стимулирует спортсмена двигаться дальше и </w:t>
+      </w:r>
+      <w:r>
+        <w:rPr>
+          <w:sz w:val="28"/>
+          <w:szCs w:val="28"/>
+        </w:rPr>
+        <w:t>добиваться новых успехов</w:t>
+      </w:r>
+      <w:r>
+        <w:rPr>
+          <w:sz w:val="28"/>
+          <w:szCs w:val="28"/>
+        </w:rPr>
+        <w:t>.</w:t>
+      </w:r>
+      <w:r>
+        <w:rPr>
+          <w:sz w:val="28"/>
+          <w:szCs w:val="28"/>
+        </w:rPr>
+        <w:t>[</w:t>
+      </w:r>
+      <w:r>
+        <w:rPr>
+          <w:sz w:val="28"/>
+          <w:szCs w:val="28"/>
+        </w:rPr>
+        <w:t>6</w:t>
+      </w:r>
+      <w:r>
+        <w:rPr>
+          <w:sz w:val="28"/>
+          <w:szCs w:val="28"/>
+        </w:rPr>
+        <w:t>]</w:t>
+      </w:r>
+      <w:r>
+        <w:rPr>
+          <w:sz w:val="28"/>
+          <w:szCs w:val="28"/>
+        </w:rPr>
+        <w:t xml:space="preserve"> </w:t>
+      </w:r>
+      <w:r>
+        <w:rPr>
+          <w:sz w:val="28"/>
+          <w:szCs w:val="28"/>
+        </w:rPr>
+        <w:t>Организм</w:t>
+      </w:r>
+      <w:r>
+        <w:rPr>
+          <w:sz w:val="28"/>
+          <w:szCs w:val="28"/>
+        </w:rPr>
+        <w:t xml:space="preserve"> человека продолжает развиваться и </w:t>
+      </w:r>
+      <w:r>
+        <w:rPr>
+          <w:sz w:val="28"/>
+          <w:szCs w:val="28"/>
+        </w:rPr>
+        <w:t>совершенствоваться</w:t>
+      </w:r>
+      <w:r>
+        <w:rPr>
+          <w:sz w:val="28"/>
+          <w:szCs w:val="28"/>
+        </w:rPr>
+        <w:t xml:space="preserve">, если условия тренировок становятся более </w:t>
+      </w:r>
+      <w:r>
+        <w:rPr>
+          <w:sz w:val="28"/>
+          <w:szCs w:val="28"/>
+        </w:rPr>
+        <w:t>трудными</w:t>
+      </w:r>
+      <w:r>
+        <w:rPr>
+          <w:sz w:val="28"/>
+          <w:szCs w:val="28"/>
+        </w:rPr>
+        <w:t>. Для роста мышц и увеличения силы необходимо постоянно увеличивать нагрузку, а тренировочный дневник помогает систематизировать этот процесс. Планирование будущих тренировок на основе результатов предыдущих является ключом к успешному прогрессу</w:t>
+      </w:r>
+      <w:r>
+        <w:rPr>
+          <w:sz w:val="28"/>
+          <w:szCs w:val="28"/>
+        </w:rPr>
+        <w:t xml:space="preserve"> и развитию физической силы </w:t>
+      </w:r>
+      <w:r>
+        <w:rPr>
+          <w:sz w:val="28"/>
+          <w:szCs w:val="28"/>
+        </w:rPr>
+        <w:lastRenderedPageBreak/>
+        <w:t>спортсмена</w:t>
+      </w:r>
+      <w:r>
+        <w:rPr>
+          <w:sz w:val="28"/>
+          <w:szCs w:val="28"/>
+        </w:rPr>
+        <w:t>.</w:t>
+      </w:r>
+      <w:r>
+        <w:rPr>
+          <w:sz w:val="28"/>
+          <w:szCs w:val="28"/>
+        </w:rPr>
+        <w:t xml:space="preserve"> </w:t>
+      </w:r>
+      <w:r>
+        <w:rPr>
+          <w:sz w:val="28"/>
+          <w:szCs w:val="28"/>
+        </w:rPr>
+        <w:t xml:space="preserve">Исследования подтверждают важность ведения тренировочного дневника. Например, проведенное исследование с участием 65 мужчин и женщин, занимающихся силовыми и </w:t>
       </w:r>
       <w:proofErr w:type="spellStart"/>
       <w:r>
@@ -8737,7 +9729,7 @@
           <w:sz w:val="28"/>
           <w:szCs w:val="28"/>
         </w:rPr>
-        <w:t>адапция</w:t>
+        <w:t>кардиотренировками</w:t>
       </w:r>
       <w:proofErr w:type="spellEnd"/>
       <w:r>
@@ -8745,66 +9737,112 @@
           <w:sz w:val="28"/>
           <w:szCs w:val="28"/>
         </w:rPr>
-        <w:t xml:space="preserve"> тела к нагрузкам). Тренировочный дневник играет большую мотивирующую функцию, которая выражается в наблюдаемом прогрессе(уменьшения веса, возможность совершения большего количества подходов), ведь даже самый незначительный прогресс, мотивирует человека.</w:t>
-      </w:r>
-      <w:r>
-        <w:rPr>
-          <w:sz w:val="28"/>
-          <w:szCs w:val="28"/>
-        </w:rPr>
-        <w:t>[</w:t>
-      </w:r>
-      <w:r>
-        <w:rPr>
-          <w:sz w:val="28"/>
-          <w:szCs w:val="28"/>
-        </w:rPr>
-        <w:t>6</w:t>
-      </w:r>
-      <w:r>
-        <w:rPr>
-          <w:sz w:val="28"/>
-          <w:szCs w:val="28"/>
-        </w:rPr>
-        <w:t>]</w:t>
-      </w:r>
-      <w:r>
-        <w:rPr>
-          <w:sz w:val="28"/>
-          <w:szCs w:val="28"/>
-        </w:rPr>
-        <w:t xml:space="preserve"> Кроме того, организм человека, продолжает развиваться(развивать силу, выносливость, скорость) лишь до тех пор, пока условия ужесточаются. Для роста мышц и их силы важно постоянно увеличивать нагрузку и в этом помогает тренировочный дневник. Он помогает разрабатывать план будущих тренировок, на основе результатов прошлых тренировок. Так учёные провели исследование, в </w:t>
-      </w:r>
-      <w:r>
-        <w:rPr>
-          <w:sz w:val="28"/>
-          <w:szCs w:val="28"/>
-        </w:rPr>
-        <w:lastRenderedPageBreak/>
-        <w:t xml:space="preserve">котором 65 мужчин и женщин проходили тренировки с силовой и </w:t>
-      </w:r>
-      <w:proofErr w:type="spellStart"/>
-      <w:r>
-        <w:rPr>
-          <w:sz w:val="28"/>
-          <w:szCs w:val="28"/>
-        </w:rPr>
-        <w:t>кардионагрузкой</w:t>
-      </w:r>
-      <w:proofErr w:type="spellEnd"/>
-      <w:r>
-        <w:rPr>
-          <w:sz w:val="28"/>
-          <w:szCs w:val="28"/>
-        </w:rPr>
-        <w:t>, при этом половина участников вела дневник. По окончанию исследования выяснилось, что группа которая вела тренировочный дневник добилась больших результатов, чем вторая половина, которая не придерживалась конкретных программ.</w:t>
-      </w:r>
-      <w:r>
-        <w:rPr>
-          <w:sz w:val="28"/>
-          <w:szCs w:val="28"/>
-        </w:rPr>
-        <w:t>[7,9]</w:t>
+        <w:t xml:space="preserve">, показало, что группа спортсменов, ведущих дневник тренировок, достигла </w:t>
+      </w:r>
+      <w:r>
+        <w:rPr>
+          <w:sz w:val="28"/>
+          <w:szCs w:val="28"/>
+        </w:rPr>
+        <w:t>заметно</w:t>
+      </w:r>
+      <w:r>
+        <w:rPr>
+          <w:sz w:val="28"/>
+          <w:szCs w:val="28"/>
+        </w:rPr>
+        <w:t xml:space="preserve"> больших результатов по сравнению с теми, кто не вел систематическую запись </w:t>
+      </w:r>
+      <w:r>
+        <w:rPr>
+          <w:sz w:val="28"/>
+          <w:szCs w:val="28"/>
+        </w:rPr>
+        <w:t xml:space="preserve">результатов выполнения </w:t>
+      </w:r>
+      <w:r>
+        <w:rPr>
+          <w:sz w:val="28"/>
+          <w:szCs w:val="28"/>
+        </w:rPr>
+        <w:t xml:space="preserve">своих тренировок. Таким образом, тренировочный дневник является </w:t>
+      </w:r>
+      <w:r>
+        <w:rPr>
+          <w:sz w:val="28"/>
+          <w:szCs w:val="28"/>
+        </w:rPr>
+        <w:t>незаменимым</w:t>
+      </w:r>
+      <w:r>
+        <w:rPr>
+          <w:sz w:val="28"/>
+          <w:szCs w:val="28"/>
+        </w:rPr>
+        <w:t xml:space="preserve"> инструментом для достижения </w:t>
+      </w:r>
+      <w:r>
+        <w:rPr>
+          <w:sz w:val="28"/>
+          <w:szCs w:val="28"/>
+        </w:rPr>
+        <w:t xml:space="preserve">индивидуальных </w:t>
+      </w:r>
+      <w:r>
+        <w:rPr>
+          <w:sz w:val="28"/>
+          <w:szCs w:val="28"/>
+        </w:rPr>
+        <w:t xml:space="preserve">спортивных целей и </w:t>
+      </w:r>
+      <w:r>
+        <w:rPr>
+          <w:sz w:val="28"/>
+          <w:szCs w:val="28"/>
+        </w:rPr>
+        <w:t>увеличения</w:t>
+      </w:r>
+      <w:r>
+        <w:rPr>
+          <w:sz w:val="28"/>
+          <w:szCs w:val="28"/>
+        </w:rPr>
+        <w:t xml:space="preserve"> эффективности </w:t>
+      </w:r>
+      <w:r>
+        <w:rPr>
+          <w:sz w:val="28"/>
+          <w:szCs w:val="28"/>
+        </w:rPr>
+        <w:t xml:space="preserve">собственных </w:t>
+      </w:r>
+      <w:r>
+        <w:rPr>
+          <w:sz w:val="28"/>
+          <w:szCs w:val="28"/>
+        </w:rPr>
+        <w:t>тренировок</w:t>
+      </w:r>
+      <w:r>
+        <w:rPr>
+          <w:sz w:val="28"/>
+          <w:szCs w:val="28"/>
+        </w:rPr>
+        <w:t>.</w:t>
+      </w:r>
+      <w:r>
+        <w:rPr>
+          <w:sz w:val="28"/>
+          <w:szCs w:val="28"/>
+        </w:rPr>
+        <w:t xml:space="preserve"> [</w:t>
+      </w:r>
+      <w:r>
+        <w:rPr>
+          <w:sz w:val="28"/>
+          <w:szCs w:val="28"/>
+        </w:rPr>
+        <w:t>7,9]</w:t>
       </w:r>
     </w:p>
     <w:p>
@@ -8889,19 +9927,180 @@
     <w:p>
       <w:pPr>
         <w:spacing w:line="360" w:lineRule="auto"/>
-        <w:ind w:left="709"/>
-        <w:jc w:val="both"/>
-        <w:rPr>
-          <w:sz w:val="28"/>
-          <w:szCs w:val="28"/>
-        </w:rPr>
-      </w:pPr>
-      <w:r>
-        <w:rPr>
-          <w:sz w:val="28"/>
-          <w:szCs w:val="28"/>
-        </w:rPr>
-        <w:t>В прошлом этот тип дневника был популярен, потому что был единственным. Обычно он ведётся в блокноте или ежедневнике, но есть и специальные дневники с таблицами и выделенными пунктами и категориями. Обычно, если дневник не покупной, таблицы вытягиваются и названия колонок заполняются до того, как в них вносятся данные о тренировках, а затем данные о тренировках вносятся в тренажерном зале. Записи в дневнике делаются вручную, обычно после выполнения упражнений, и спортсмену приходится заполнять его от руки. Однако этот тип дневника теряет популярность из-за существующих аналогичных продуктов и их преимуществ. Пример такого дневника показан на рисунке 1.</w:t>
+        <w:ind w:firstLine="708"/>
+        <w:jc w:val="both"/>
+        <w:rPr>
+          <w:sz w:val="28"/>
+          <w:szCs w:val="28"/>
+        </w:rPr>
+      </w:pPr>
+      <w:r>
+        <w:rPr>
+          <w:sz w:val="28"/>
+          <w:szCs w:val="28"/>
+        </w:rPr>
+        <w:t xml:space="preserve">Раньше </w:t>
+      </w:r>
+      <w:r>
+        <w:rPr>
+          <w:sz w:val="28"/>
+          <w:szCs w:val="28"/>
+        </w:rPr>
+        <w:t>данный</w:t>
+      </w:r>
+      <w:r>
+        <w:rPr>
+          <w:sz w:val="28"/>
+          <w:szCs w:val="28"/>
+        </w:rPr>
+        <w:t xml:space="preserve"> </w:t>
+      </w:r>
+      <w:r>
+        <w:rPr>
+          <w:sz w:val="28"/>
+          <w:szCs w:val="28"/>
+        </w:rPr>
+        <w:t>тип</w:t>
+      </w:r>
+      <w:r>
+        <w:rPr>
+          <w:sz w:val="28"/>
+          <w:szCs w:val="28"/>
+        </w:rPr>
+        <w:t xml:space="preserve"> дневника был</w:t>
+      </w:r>
+      <w:r>
+        <w:rPr>
+          <w:sz w:val="28"/>
+          <w:szCs w:val="28"/>
+        </w:rPr>
+        <w:t xml:space="preserve"> крайне</w:t>
+      </w:r>
+      <w:r>
+        <w:rPr>
+          <w:sz w:val="28"/>
+          <w:szCs w:val="28"/>
+        </w:rPr>
+        <w:t xml:space="preserve"> востребован, так как</w:t>
+      </w:r>
+      <w:r>
+        <w:rPr>
+          <w:sz w:val="28"/>
+          <w:szCs w:val="28"/>
+        </w:rPr>
+        <w:t xml:space="preserve"> иных</w:t>
+      </w:r>
+      <w:r>
+        <w:rPr>
+          <w:sz w:val="28"/>
+          <w:szCs w:val="28"/>
+        </w:rPr>
+        <w:t xml:space="preserve"> вариантов </w:t>
+      </w:r>
+      <w:r>
+        <w:rPr>
+          <w:sz w:val="28"/>
+          <w:szCs w:val="28"/>
+        </w:rPr>
+        <w:t xml:space="preserve">просто </w:t>
+      </w:r>
+      <w:r>
+        <w:rPr>
+          <w:sz w:val="28"/>
+          <w:szCs w:val="28"/>
+        </w:rPr>
+        <w:t xml:space="preserve">не существовало. Обычно его ведут в блокноте или </w:t>
+      </w:r>
+      <w:r>
+        <w:rPr>
+          <w:sz w:val="28"/>
+          <w:szCs w:val="28"/>
+        </w:rPr>
+        <w:t>тетради</w:t>
+      </w:r>
+      <w:r>
+        <w:rPr>
+          <w:sz w:val="28"/>
+          <w:szCs w:val="28"/>
+        </w:rPr>
+        <w:t>, но существуют и специализированные дневники с таблицами и разделёнными рубриками</w:t>
+      </w:r>
+      <w:r>
+        <w:rPr>
+          <w:sz w:val="28"/>
+          <w:szCs w:val="28"/>
+        </w:rPr>
+        <w:t xml:space="preserve"> упражнений и тренировок</w:t>
+      </w:r>
+      <w:r>
+        <w:rPr>
+          <w:sz w:val="28"/>
+          <w:szCs w:val="28"/>
+        </w:rPr>
+        <w:t>. Если дневник не покупной, то таблицы рас</w:t>
+      </w:r>
+      <w:r>
+        <w:rPr>
+          <w:sz w:val="28"/>
+          <w:szCs w:val="28"/>
+        </w:rPr>
+        <w:t>черчивают</w:t>
+      </w:r>
+      <w:r>
+        <w:rPr>
+          <w:sz w:val="28"/>
+          <w:szCs w:val="28"/>
+        </w:rPr>
+        <w:t xml:space="preserve"> и заполняют заголовки столбцов перед внесением информации о тренировках, а затем данные о тренировках вносят в тренажёрном зале. Ведение записей в дневнике осуществляется вручную, обычно после выполнения упражнений, и спортсмену приходится заполнять его от руки. Однако этот вид дневника </w:t>
+      </w:r>
+      <w:r>
+        <w:rPr>
+          <w:sz w:val="28"/>
+          <w:szCs w:val="28"/>
+        </w:rPr>
+        <w:t>теряет</w:t>
+      </w:r>
+      <w:r>
+        <w:rPr>
+          <w:sz w:val="28"/>
+          <w:szCs w:val="28"/>
+        </w:rPr>
+        <w:t xml:space="preserve"> свою популярность из-за появления альтернативных </w:t>
+      </w:r>
+      <w:r>
+        <w:rPr>
+          <w:sz w:val="28"/>
+          <w:szCs w:val="28"/>
+        </w:rPr>
+        <w:t>видов дневников тренировок</w:t>
+      </w:r>
+      <w:r>
+        <w:rPr>
+          <w:sz w:val="28"/>
+          <w:szCs w:val="28"/>
+        </w:rPr>
+        <w:t xml:space="preserve"> и их </w:t>
+      </w:r>
+      <w:r>
+        <w:rPr>
+          <w:sz w:val="28"/>
+          <w:szCs w:val="28"/>
+        </w:rPr>
+        <w:t xml:space="preserve">неоспоримых </w:t>
+      </w:r>
+      <w:r>
+        <w:rPr>
+          <w:sz w:val="28"/>
+          <w:szCs w:val="28"/>
+        </w:rPr>
+        <w:t>преимуществ</w:t>
+      </w:r>
+      <w:r>
+        <w:rPr>
+          <w:sz w:val="28"/>
+          <w:szCs w:val="28"/>
+        </w:rPr>
+        <w:t>. Пример такого дневника показан на рисунке 1.</w:t>
       </w:r>
     </w:p>
     <w:p>
@@ -9026,7 +10225,28 @@
           <w:sz w:val="28"/>
           <w:szCs w:val="28"/>
         </w:rPr>
-        <w:t>Далее поподробнее о плюсах и минусах данного дневника.</w:t>
+        <w:t xml:space="preserve">Далее поподробнее о </w:t>
+      </w:r>
+      <w:r>
+        <w:rPr>
+          <w:sz w:val="28"/>
+          <w:szCs w:val="28"/>
+        </w:rPr>
+        <w:t>преимуществах</w:t>
+      </w:r>
+      <w:r>
+        <w:rPr>
+          <w:sz w:val="28"/>
+          <w:szCs w:val="28"/>
+        </w:rPr>
+        <w:t xml:space="preserve"> и недостатках</w:t>
+      </w:r>
+      <w:r>
+        <w:rPr>
+          <w:sz w:val="28"/>
+          <w:szCs w:val="28"/>
+        </w:rPr>
+        <w:t xml:space="preserve"> данного дневника.</w:t>
       </w:r>
       <w:r>
         <w:rPr>
@@ -9069,7 +10289,91 @@
           <w:sz w:val="28"/>
           <w:szCs w:val="28"/>
         </w:rPr>
-        <w:t>- быстрый старт(при покупном дневнике)(после покупки можно сразу заносить данные о тренировки)</w:t>
+        <w:t>- быстрый старт</w:t>
+      </w:r>
+      <w:r>
+        <w:rPr>
+          <w:sz w:val="28"/>
+          <w:szCs w:val="28"/>
+        </w:rPr>
+        <w:t xml:space="preserve"> </w:t>
+      </w:r>
+      <w:r>
+        <w:rPr>
+          <w:sz w:val="28"/>
+          <w:szCs w:val="28"/>
+        </w:rPr>
+        <w:t>(при покупном дневнике)</w:t>
+      </w:r>
+      <w:r>
+        <w:rPr>
+          <w:sz w:val="28"/>
+          <w:szCs w:val="28"/>
+        </w:rPr>
+        <w:t xml:space="preserve"> </w:t>
+      </w:r>
+      <w:r>
+        <w:rPr>
+          <w:sz w:val="28"/>
+          <w:szCs w:val="28"/>
+        </w:rPr>
+        <w:t xml:space="preserve">(после </w:t>
+      </w:r>
+      <w:r>
+        <w:rPr>
+          <w:sz w:val="28"/>
+          <w:szCs w:val="28"/>
+        </w:rPr>
+        <w:t>приобретения</w:t>
+      </w:r>
+      <w:r>
+        <w:rPr>
+          <w:sz w:val="28"/>
+          <w:szCs w:val="28"/>
+        </w:rPr>
+        <w:t xml:space="preserve"> можно сразу </w:t>
+      </w:r>
+      <w:r>
+        <w:rPr>
+          <w:sz w:val="28"/>
+          <w:szCs w:val="28"/>
+        </w:rPr>
+        <w:t>заполнять</w:t>
+      </w:r>
+      <w:r>
+        <w:rPr>
+          <w:sz w:val="28"/>
+          <w:szCs w:val="28"/>
+        </w:rPr>
+        <w:t xml:space="preserve"> </w:t>
+      </w:r>
+      <w:r>
+        <w:rPr>
+          <w:sz w:val="28"/>
+          <w:szCs w:val="28"/>
+        </w:rPr>
+        <w:t>информацию</w:t>
+      </w:r>
+      <w:r>
+        <w:rPr>
+          <w:sz w:val="28"/>
+          <w:szCs w:val="28"/>
+        </w:rPr>
+        <w:t xml:space="preserve"> о тренировк</w:t>
+      </w:r>
+      <w:r>
+        <w:rPr>
+          <w:sz w:val="28"/>
+          <w:szCs w:val="28"/>
+        </w:rPr>
+        <w:t>ах</w:t>
+      </w:r>
+      <w:r>
+        <w:rPr>
+          <w:sz w:val="28"/>
+          <w:szCs w:val="28"/>
+        </w:rPr>
+        <w:t>)</w:t>
       </w:r>
       <w:r>
         <w:rPr>
@@ -9101,7 +10405,56 @@
           <w:sz w:val="28"/>
           <w:szCs w:val="28"/>
         </w:rPr>
-        <w:t>простое заполнение, от спортсмена не требуются знания в области современных технологий</w:t>
+        <w:t>примитивное</w:t>
+      </w:r>
+      <w:r>
+        <w:rPr>
+          <w:sz w:val="28"/>
+          <w:szCs w:val="28"/>
+        </w:rPr>
+        <w:t xml:space="preserve"> заполнение,</w:t>
+      </w:r>
+      <w:r>
+        <w:rPr>
+          <w:sz w:val="28"/>
+          <w:szCs w:val="28"/>
+        </w:rPr>
+        <w:t xml:space="preserve"> </w:t>
+      </w:r>
+      <w:r>
+        <w:rPr>
+          <w:sz w:val="28"/>
+          <w:szCs w:val="28"/>
+        </w:rPr>
+        <w:t>спортсмен</w:t>
+      </w:r>
+      <w:r>
+        <w:rPr>
+          <w:sz w:val="28"/>
+          <w:szCs w:val="28"/>
+        </w:rPr>
+        <w:t>у</w:t>
+      </w:r>
+      <w:r>
+        <w:rPr>
+          <w:sz w:val="28"/>
+          <w:szCs w:val="28"/>
+        </w:rPr>
+        <w:t xml:space="preserve"> не </w:t>
+      </w:r>
+      <w:r>
+        <w:rPr>
+          <w:sz w:val="28"/>
+          <w:szCs w:val="28"/>
+        </w:rPr>
+        <w:t>нужны</w:t>
+      </w:r>
+      <w:r>
+        <w:rPr>
+          <w:sz w:val="28"/>
+          <w:szCs w:val="28"/>
+        </w:rPr>
+        <w:t xml:space="preserve"> знания в области современных технологий</w:t>
       </w:r>
       <w:r>
         <w:rPr>
@@ -9154,23 +10507,49 @@
           <w:sz w:val="28"/>
           <w:szCs w:val="28"/>
         </w:rPr>
-        <w:t xml:space="preserve">, каждый спортсмен может вести дневник в удобном для него формате(только при </w:t>
-      </w:r>
-      <w:proofErr w:type="spellStart"/>
-      <w:r>
-        <w:rPr>
-          <w:sz w:val="28"/>
-          <w:szCs w:val="28"/>
-        </w:rPr>
-        <w:t>некупленном</w:t>
-      </w:r>
-      <w:proofErr w:type="spellEnd"/>
-      <w:r>
-        <w:rPr>
-          <w:sz w:val="28"/>
-          <w:szCs w:val="28"/>
-        </w:rPr>
-        <w:t xml:space="preserve"> дневнике)( может менять формат записи тренировок, например, записывать данные о выполненном подходе в удобном для него варианте а не в классическом)</w:t>
+        <w:t xml:space="preserve">, каждый спортсмен может вести дневник в удобном для него </w:t>
+      </w:r>
+      <w:r>
+        <w:rPr>
+          <w:sz w:val="28"/>
+          <w:szCs w:val="28"/>
+        </w:rPr>
+        <w:t>формате (</w:t>
+      </w:r>
+      <w:r>
+        <w:rPr>
+          <w:sz w:val="28"/>
+          <w:szCs w:val="28"/>
+        </w:rPr>
+        <w:t xml:space="preserve">только при </w:t>
+      </w:r>
+      <w:r>
+        <w:rPr>
+          <w:sz w:val="28"/>
+          <w:szCs w:val="28"/>
+        </w:rPr>
+        <w:t>не купленном</w:t>
+      </w:r>
+      <w:r>
+        <w:rPr>
+          <w:sz w:val="28"/>
+          <w:szCs w:val="28"/>
+        </w:rPr>
+        <w:t xml:space="preserve"> </w:t>
+      </w:r>
+      <w:r>
+        <w:rPr>
+          <w:sz w:val="28"/>
+          <w:szCs w:val="28"/>
+        </w:rPr>
+        <w:t>дневнике) (</w:t>
+      </w:r>
+      <w:r>
+        <w:rPr>
+          <w:sz w:val="28"/>
+          <w:szCs w:val="28"/>
+        </w:rPr>
+        <w:t xml:space="preserve"> может менять формат записи тренировок, например, записывать данные о выполненном подходе в удобном для него варианте а не в классическом)</w:t>
       </w:r>
       <w:r>
         <w:rPr>
@@ -9195,7 +10574,22 @@
           <w:sz w:val="28"/>
           <w:szCs w:val="28"/>
         </w:rPr>
-        <w:t>- по сравнению с остальными аналогами, ему не нужно ни электричество, ни интернет</w:t>
+        <w:lastRenderedPageBreak/>
+        <w:t xml:space="preserve">- по сравнению с </w:t>
+      </w:r>
+      <w:r>
+        <w:rPr>
+          <w:sz w:val="28"/>
+          <w:szCs w:val="28"/>
+        </w:rPr>
+        <w:t>прочими</w:t>
+      </w:r>
+      <w:r>
+        <w:rPr>
+          <w:sz w:val="28"/>
+          <w:szCs w:val="28"/>
+        </w:rPr>
+        <w:t xml:space="preserve"> аналогами, ему не нужно ни электричество, ни интернет</w:t>
       </w:r>
       <w:r>
         <w:rPr>
@@ -9220,416 +10614,574 @@
           <w:sz w:val="28"/>
           <w:szCs w:val="28"/>
         </w:rPr>
+        <w:t>- если забыть свой дневник, можно попросить или найти, листок и ручку и вносить данные о тренировки в него.</w:t>
+      </w:r>
+    </w:p>
+    <w:p>
+      <w:pPr>
+        <w:spacing w:line="360" w:lineRule="auto"/>
+        <w:ind w:firstLine="709"/>
+        <w:jc w:val="both"/>
+        <w:rPr>
+          <w:sz w:val="28"/>
+          <w:szCs w:val="28"/>
+        </w:rPr>
+      </w:pPr>
+      <w:r>
+        <w:rPr>
+          <w:sz w:val="28"/>
+          <w:szCs w:val="28"/>
+        </w:rPr>
+        <w:t>Минусы:</w:t>
+      </w:r>
+    </w:p>
+    <w:p>
+      <w:pPr>
+        <w:spacing w:line="360" w:lineRule="auto"/>
+        <w:ind w:firstLine="709"/>
+        <w:jc w:val="both"/>
+        <w:rPr>
+          <w:sz w:val="28"/>
+          <w:szCs w:val="28"/>
+        </w:rPr>
+      </w:pPr>
+      <w:r>
+        <w:rPr>
+          <w:sz w:val="28"/>
+          <w:szCs w:val="28"/>
+        </w:rPr>
+        <w:t>- медленный старт</w:t>
+      </w:r>
+      <w:r>
+        <w:rPr>
+          <w:sz w:val="28"/>
+          <w:szCs w:val="28"/>
+        </w:rPr>
+        <w:t xml:space="preserve">, </w:t>
+      </w:r>
+      <w:r>
+        <w:rPr>
+          <w:sz w:val="28"/>
+          <w:szCs w:val="28"/>
+        </w:rPr>
+        <w:t xml:space="preserve">но большая персонализация (не купленный </w:t>
+      </w:r>
+      <w:r>
+        <w:rPr>
+          <w:sz w:val="28"/>
+          <w:szCs w:val="28"/>
+        </w:rPr>
+        <w:t>дневник) (</w:t>
+      </w:r>
+      <w:r>
+        <w:rPr>
+          <w:sz w:val="28"/>
+          <w:szCs w:val="28"/>
+        </w:rPr>
+        <w:t>Для начала работы требуется вычерчивать таблицы и писать названия колонок)</w:t>
+      </w:r>
+      <w:r>
+        <w:rPr>
+          <w:sz w:val="28"/>
+          <w:szCs w:val="28"/>
+        </w:rPr>
+        <w:t>;</w:t>
+      </w:r>
+    </w:p>
+    <w:p>
+      <w:pPr>
+        <w:spacing w:line="360" w:lineRule="auto"/>
+        <w:ind w:firstLine="709"/>
+        <w:jc w:val="both"/>
+        <w:rPr>
+          <w:sz w:val="28"/>
+          <w:szCs w:val="28"/>
+        </w:rPr>
+      </w:pPr>
+      <w:r>
+        <w:rPr>
+          <w:sz w:val="28"/>
+          <w:szCs w:val="28"/>
+        </w:rPr>
+        <w:t>- некомпактный (необходимо носить с собой тетрадь и ручку, а иногда калькулятор и секундомер</w:t>
+      </w:r>
+      <w:r>
+        <w:rPr>
+          <w:sz w:val="28"/>
+          <w:szCs w:val="28"/>
+        </w:rPr>
+        <w:t>, для отдельных видов упражнений</w:t>
+      </w:r>
+      <w:r>
+        <w:rPr>
+          <w:sz w:val="28"/>
+          <w:szCs w:val="28"/>
+        </w:rPr>
+        <w:t>)</w:t>
+      </w:r>
+      <w:r>
+        <w:rPr>
+          <w:sz w:val="28"/>
+          <w:szCs w:val="28"/>
+        </w:rPr>
+        <w:t>;</w:t>
+      </w:r>
+    </w:p>
+    <w:p>
+      <w:pPr>
+        <w:spacing w:line="360" w:lineRule="auto"/>
+        <w:ind w:firstLine="709"/>
+        <w:jc w:val="both"/>
+        <w:rPr>
+          <w:sz w:val="28"/>
+          <w:szCs w:val="28"/>
+        </w:rPr>
+      </w:pPr>
+      <w:r>
+        <w:rPr>
+          <w:sz w:val="28"/>
+          <w:szCs w:val="28"/>
+        </w:rPr>
+        <w:t xml:space="preserve">- возможность утраты всех данных </w:t>
+      </w:r>
+      <w:r>
+        <w:rPr>
+          <w:sz w:val="28"/>
+          <w:szCs w:val="28"/>
+        </w:rPr>
+        <w:t>при потере</w:t>
+      </w:r>
+      <w:r>
+        <w:rPr>
+          <w:sz w:val="28"/>
+          <w:szCs w:val="28"/>
+        </w:rPr>
+        <w:t xml:space="preserve"> или порче самого дневника</w:t>
+      </w:r>
+      <w:r>
+        <w:rPr>
+          <w:sz w:val="28"/>
+          <w:szCs w:val="28"/>
+        </w:rPr>
+        <w:t>;</w:t>
+      </w:r>
+      <w:r>
+        <w:rPr>
+          <w:sz w:val="28"/>
+          <w:szCs w:val="28"/>
+        </w:rPr>
+        <w:t xml:space="preserve"> </w:t>
+      </w:r>
+    </w:p>
+    <w:p>
+      <w:pPr>
+        <w:spacing w:line="360" w:lineRule="auto"/>
+        <w:ind w:firstLine="709"/>
+        <w:jc w:val="both"/>
+        <w:rPr>
+          <w:sz w:val="28"/>
+          <w:szCs w:val="28"/>
+        </w:rPr>
+      </w:pPr>
+      <w:r>
+        <w:rPr>
+          <w:sz w:val="28"/>
+          <w:szCs w:val="28"/>
+        </w:rPr>
+        <w:t xml:space="preserve">- подвергается естественному износу, особенно если хранить дневник в </w:t>
+      </w:r>
+      <w:r>
+        <w:rPr>
+          <w:sz w:val="28"/>
+          <w:szCs w:val="28"/>
+        </w:rPr>
+        <w:t>плохих</w:t>
+      </w:r>
+      <w:r>
+        <w:rPr>
+          <w:sz w:val="28"/>
+          <w:szCs w:val="28"/>
+        </w:rPr>
+        <w:t xml:space="preserve"> условиях</w:t>
+      </w:r>
+      <w:r>
+        <w:rPr>
+          <w:sz w:val="28"/>
+          <w:szCs w:val="28"/>
+        </w:rPr>
+        <w:t>;</w:t>
+      </w:r>
+    </w:p>
+    <w:p>
+      <w:pPr>
+        <w:spacing w:line="360" w:lineRule="auto"/>
+        <w:ind w:firstLine="709"/>
+        <w:jc w:val="both"/>
+        <w:rPr>
+          <w:sz w:val="28"/>
+          <w:szCs w:val="28"/>
+        </w:rPr>
+      </w:pPr>
+      <w:r>
+        <w:rPr>
+          <w:sz w:val="28"/>
+          <w:szCs w:val="28"/>
+        </w:rPr>
+        <w:t xml:space="preserve">- просмотр результатов выполнения упражнений </w:t>
+      </w:r>
+      <w:r>
+        <w:rPr>
+          <w:sz w:val="28"/>
+          <w:szCs w:val="28"/>
+        </w:rPr>
+        <w:t>неудобен (</w:t>
+      </w:r>
+      <w:r>
+        <w:rPr>
+          <w:sz w:val="28"/>
+          <w:szCs w:val="28"/>
+        </w:rPr>
+        <w:t>нет графиков, диаграмм, которые наглядно демонстрируют о прогресс</w:t>
+      </w:r>
+      <w:r>
+        <w:rPr>
+          <w:sz w:val="28"/>
+          <w:szCs w:val="28"/>
+        </w:rPr>
+        <w:t xml:space="preserve">, </w:t>
+      </w:r>
+      <w:r>
+        <w:rPr>
+          <w:sz w:val="28"/>
+          <w:szCs w:val="28"/>
+        </w:rPr>
+        <w:t xml:space="preserve">конечно, могут </w:t>
+      </w:r>
+      <w:r>
+        <w:rPr>
+          <w:sz w:val="28"/>
+          <w:szCs w:val="28"/>
+        </w:rPr>
+        <w:t>появиться</w:t>
+      </w:r>
+      <w:r>
+        <w:rPr>
+          <w:sz w:val="28"/>
+          <w:szCs w:val="28"/>
+        </w:rPr>
+        <w:t xml:space="preserve">, но </w:t>
+      </w:r>
+      <w:r>
+        <w:rPr>
+          <w:sz w:val="28"/>
+          <w:szCs w:val="28"/>
+        </w:rPr>
+        <w:t>вручную</w:t>
+      </w:r>
+      <w:r>
+        <w:rPr>
+          <w:sz w:val="28"/>
+          <w:szCs w:val="28"/>
+        </w:rPr>
+        <w:t xml:space="preserve">, спортсмен потратит больше времени, </w:t>
+      </w:r>
+      <w:r>
+        <w:rPr>
+          <w:sz w:val="28"/>
+          <w:szCs w:val="28"/>
+        </w:rPr>
+        <w:t>на создание графиков</w:t>
+      </w:r>
+      <w:r>
+        <w:rPr>
+          <w:sz w:val="28"/>
+          <w:szCs w:val="28"/>
+        </w:rPr>
+        <w:t>)</w:t>
+      </w:r>
+      <w:r>
+        <w:rPr>
+          <w:sz w:val="28"/>
+          <w:szCs w:val="28"/>
+        </w:rPr>
+        <w:t>;</w:t>
+      </w:r>
+      <w:r>
+        <w:rPr>
+          <w:sz w:val="28"/>
+          <w:szCs w:val="28"/>
+        </w:rPr>
+        <w:t xml:space="preserve"> </w:t>
+      </w:r>
+    </w:p>
+    <w:p>
+      <w:pPr>
+        <w:spacing w:line="360" w:lineRule="auto"/>
+        <w:ind w:firstLine="709"/>
+        <w:jc w:val="both"/>
+        <w:rPr>
+          <w:sz w:val="28"/>
+          <w:szCs w:val="28"/>
+        </w:rPr>
+      </w:pPr>
+      <w:r>
+        <w:rPr>
+          <w:sz w:val="28"/>
+          <w:szCs w:val="28"/>
+        </w:rPr>
+        <w:t>- при необходимости поиска нужной тренировки занимает больше времени, чем у аналогов. А при просмотре записей годичной давности вообще может потребоваться поиск нужной тетради</w:t>
+      </w:r>
+      <w:r>
+        <w:rPr>
+          <w:sz w:val="28"/>
+          <w:szCs w:val="28"/>
+        </w:rPr>
+        <w:t>;</w:t>
+      </w:r>
+    </w:p>
+    <w:p>
+      <w:pPr>
+        <w:spacing w:line="360" w:lineRule="auto"/>
+        <w:ind w:firstLine="709"/>
+        <w:jc w:val="both"/>
+        <w:rPr>
+          <w:sz w:val="28"/>
+          <w:szCs w:val="28"/>
+        </w:rPr>
+      </w:pPr>
+      <w:r>
+        <w:rPr>
+          <w:sz w:val="28"/>
+          <w:szCs w:val="28"/>
+        </w:rPr>
+        <w:t>- необходимость хранения заполненных дневников</w:t>
+      </w:r>
+      <w:r>
+        <w:rPr>
+          <w:sz w:val="28"/>
+          <w:szCs w:val="28"/>
+        </w:rPr>
+        <w:t>;</w:t>
+      </w:r>
+    </w:p>
+    <w:p>
+      <w:pPr>
+        <w:spacing w:line="360" w:lineRule="auto"/>
+        <w:ind w:firstLine="709"/>
+        <w:jc w:val="both"/>
+        <w:rPr>
+          <w:sz w:val="28"/>
+          <w:szCs w:val="28"/>
+        </w:rPr>
+      </w:pPr>
+      <w:r>
+        <w:rPr>
+          <w:sz w:val="28"/>
+          <w:szCs w:val="28"/>
+        </w:rPr>
+        <w:t xml:space="preserve">- ограничен количеством страниц и влечёт за собой дополнительные </w:t>
+      </w:r>
+      <w:r>
+        <w:rPr>
+          <w:sz w:val="28"/>
+          <w:szCs w:val="28"/>
+        </w:rPr>
+        <w:t>затраты (</w:t>
+      </w:r>
+      <w:r>
+        <w:rPr>
+          <w:sz w:val="28"/>
+          <w:szCs w:val="28"/>
+        </w:rPr>
+        <w:t>покупка новой тетради)</w:t>
+      </w:r>
+      <w:r>
+        <w:rPr>
+          <w:sz w:val="28"/>
+          <w:szCs w:val="28"/>
+        </w:rPr>
+        <w:t>;</w:t>
+      </w:r>
+    </w:p>
+    <w:p>
+      <w:pPr>
+        <w:spacing w:line="360" w:lineRule="auto"/>
+        <w:ind w:firstLine="709"/>
+        <w:jc w:val="both"/>
+        <w:rPr>
+          <w:sz w:val="28"/>
+          <w:szCs w:val="28"/>
+        </w:rPr>
+      </w:pPr>
+      <w:r>
+        <w:rPr>
+          <w:sz w:val="28"/>
+          <w:szCs w:val="28"/>
+        </w:rPr>
+        <w:t>- сложно изменить прошлые записи или ошибочно записанные данные</w:t>
+      </w:r>
+      <w:r>
+        <w:rPr>
+          <w:sz w:val="28"/>
+          <w:szCs w:val="28"/>
+        </w:rPr>
+        <w:t>;</w:t>
+      </w:r>
+    </w:p>
+    <w:p>
+      <w:pPr>
+        <w:spacing w:line="360" w:lineRule="auto"/>
+        <w:ind w:firstLine="709"/>
+        <w:jc w:val="both"/>
+        <w:rPr>
+          <w:sz w:val="28"/>
+          <w:szCs w:val="28"/>
+        </w:rPr>
+      </w:pPr>
+      <w:r>
+        <w:rPr>
+          <w:sz w:val="28"/>
+          <w:szCs w:val="28"/>
+        </w:rPr>
+        <w:t xml:space="preserve">- </w:t>
+      </w:r>
+      <w:r>
+        <w:rPr>
+          <w:sz w:val="28"/>
+          <w:szCs w:val="28"/>
+        </w:rPr>
+        <w:t xml:space="preserve">нужно </w:t>
+      </w:r>
+      <w:r>
+        <w:rPr>
+          <w:sz w:val="28"/>
+          <w:szCs w:val="28"/>
+        </w:rPr>
+        <w:t>помнить</w:t>
+      </w:r>
+      <w:r>
+        <w:rPr>
+          <w:sz w:val="28"/>
+          <w:szCs w:val="28"/>
+        </w:rPr>
+        <w:t xml:space="preserve"> о читаемости сво</w:t>
+      </w:r>
+      <w:r>
+        <w:rPr>
+          <w:sz w:val="28"/>
+          <w:szCs w:val="28"/>
+        </w:rPr>
+        <w:t>их записей</w:t>
+      </w:r>
+      <w:r>
+        <w:rPr>
+          <w:sz w:val="28"/>
+          <w:szCs w:val="28"/>
+        </w:rPr>
+        <w:t>;</w:t>
+      </w:r>
+    </w:p>
+    <w:p>
+      <w:pPr>
+        <w:spacing w:line="360" w:lineRule="auto"/>
+        <w:ind w:firstLine="709"/>
+        <w:jc w:val="both"/>
+        <w:rPr>
+          <w:sz w:val="28"/>
+          <w:szCs w:val="28"/>
+        </w:rPr>
+      </w:pPr>
+      <w:r>
+        <w:rPr>
+          <w:sz w:val="28"/>
+          <w:szCs w:val="28"/>
+        </w:rPr>
+        <w:t xml:space="preserve">- к данному виду дневника намного легче, получить </w:t>
+      </w:r>
+      <w:r>
+        <w:rPr>
+          <w:sz w:val="28"/>
+          <w:szCs w:val="28"/>
+        </w:rPr>
+        <w:t>доступ (</w:t>
+      </w:r>
+      <w:r>
+        <w:rPr>
+          <w:sz w:val="28"/>
+          <w:szCs w:val="28"/>
+        </w:rPr>
+        <w:t xml:space="preserve">допустим забыл дневник в </w:t>
+      </w:r>
+      <w:r>
+        <w:rPr>
+          <w:sz w:val="28"/>
+          <w:szCs w:val="28"/>
+        </w:rPr>
+        <w:t>людном месте</w:t>
+      </w:r>
+      <w:r>
+        <w:rPr>
+          <w:sz w:val="28"/>
+          <w:szCs w:val="28"/>
+        </w:rPr>
+        <w:t xml:space="preserve"> и любой желающий сможет его прочитать).</w:t>
+      </w:r>
+    </w:p>
+    <w:p>
+      <w:pPr>
+        <w:spacing w:line="360" w:lineRule="auto"/>
+        <w:ind w:firstLine="709"/>
+        <w:jc w:val="both"/>
+        <w:rPr>
+          <w:sz w:val="28"/>
+          <w:szCs w:val="28"/>
+        </w:rPr>
+      </w:pPr>
+    </w:p>
+    <w:p>
+      <w:pPr>
+        <w:spacing w:line="360" w:lineRule="auto"/>
+        <w:ind w:firstLine="709"/>
+        <w:jc w:val="both"/>
+        <w:rPr>
+          <w:sz w:val="28"/>
+          <w:szCs w:val="28"/>
+        </w:rPr>
+      </w:pPr>
+    </w:p>
+    <w:p>
+      <w:pPr>
+        <w:spacing w:line="360" w:lineRule="auto"/>
+        <w:ind w:firstLine="709"/>
+        <w:jc w:val="both"/>
+        <w:outlineLvl w:val="0"/>
+        <w:rPr>
+          <w:sz w:val="28"/>
+          <w:szCs w:val="28"/>
+        </w:rPr>
+      </w:pPr>
+      <w:bookmarkStart w:id="31" w:name="_Toc2905"/>
+      <w:r>
+        <w:rPr>
+          <w:sz w:val="28"/>
+          <w:szCs w:val="28"/>
+        </w:rPr>
         <w:lastRenderedPageBreak/>
-        <w:t>- если забыть свой дневник, можно попросить или найти, листок и ручку и вносить данные о тренировки в него.</w:t>
-      </w:r>
-    </w:p>
-    <w:p>
-      <w:pPr>
-        <w:spacing w:line="360" w:lineRule="auto"/>
-        <w:ind w:firstLine="709"/>
-        <w:jc w:val="both"/>
-        <w:rPr>
-          <w:sz w:val="28"/>
-          <w:szCs w:val="28"/>
-        </w:rPr>
-      </w:pPr>
-      <w:r>
-        <w:rPr>
-          <w:sz w:val="28"/>
-          <w:szCs w:val="28"/>
-        </w:rPr>
-        <w:t>Минусы:</w:t>
-      </w:r>
-    </w:p>
-    <w:p>
-      <w:pPr>
-        <w:spacing w:line="360" w:lineRule="auto"/>
-        <w:ind w:firstLine="709"/>
-        <w:jc w:val="both"/>
-        <w:rPr>
-          <w:sz w:val="28"/>
-          <w:szCs w:val="28"/>
-        </w:rPr>
-      </w:pPr>
-      <w:r>
-        <w:rPr>
-          <w:sz w:val="28"/>
-          <w:szCs w:val="28"/>
-        </w:rPr>
-        <w:t>- медленный старт</w:t>
-      </w:r>
-      <w:r>
-        <w:rPr>
-          <w:sz w:val="28"/>
-          <w:szCs w:val="28"/>
-        </w:rPr>
-        <w:t xml:space="preserve">, </w:t>
-      </w:r>
-      <w:r>
-        <w:rPr>
-          <w:sz w:val="28"/>
-          <w:szCs w:val="28"/>
-        </w:rPr>
-        <w:t>но большая персонализация (не купленный дневник)(Для начала работы требуется вычерчивать таблицы и писать названия колонок)</w:t>
-      </w:r>
-      <w:r>
-        <w:rPr>
-          <w:sz w:val="28"/>
-          <w:szCs w:val="28"/>
-        </w:rPr>
-        <w:t>;</w:t>
-      </w:r>
-    </w:p>
-    <w:p>
-      <w:pPr>
-        <w:spacing w:line="360" w:lineRule="auto"/>
-        <w:ind w:firstLine="709"/>
-        <w:jc w:val="both"/>
-        <w:rPr>
-          <w:sz w:val="28"/>
-          <w:szCs w:val="28"/>
-        </w:rPr>
-      </w:pPr>
-      <w:r>
-        <w:rPr>
-          <w:sz w:val="28"/>
-          <w:szCs w:val="28"/>
-        </w:rPr>
-        <w:t>- некомпактный (необходимо носить с собой тетрадь и ручку, а иногда калькулятор и секундомер)</w:t>
-      </w:r>
-      <w:r>
-        <w:rPr>
-          <w:sz w:val="28"/>
-          <w:szCs w:val="28"/>
-        </w:rPr>
-        <w:t>;</w:t>
-      </w:r>
-    </w:p>
-    <w:p>
-      <w:pPr>
-        <w:spacing w:line="360" w:lineRule="auto"/>
-        <w:ind w:firstLine="709"/>
-        <w:jc w:val="both"/>
-        <w:rPr>
-          <w:sz w:val="28"/>
-          <w:szCs w:val="28"/>
-        </w:rPr>
-      </w:pPr>
-      <w:r>
-        <w:rPr>
-          <w:sz w:val="28"/>
-          <w:szCs w:val="28"/>
-        </w:rPr>
-        <w:t>- возможность утраты всех данных при потери или порче самого дневника</w:t>
-      </w:r>
-      <w:r>
-        <w:rPr>
-          <w:sz w:val="28"/>
-          <w:szCs w:val="28"/>
-        </w:rPr>
-        <w:t>;</w:t>
-      </w:r>
-      <w:r>
-        <w:rPr>
-          <w:sz w:val="28"/>
-          <w:szCs w:val="28"/>
-        </w:rPr>
-        <w:t xml:space="preserve"> </w:t>
-      </w:r>
-    </w:p>
-    <w:p>
-      <w:pPr>
-        <w:spacing w:line="360" w:lineRule="auto"/>
-        <w:ind w:firstLine="709"/>
-        <w:jc w:val="both"/>
-        <w:rPr>
-          <w:sz w:val="28"/>
-          <w:szCs w:val="28"/>
-        </w:rPr>
-      </w:pPr>
-      <w:r>
-        <w:rPr>
-          <w:sz w:val="28"/>
-          <w:szCs w:val="28"/>
-        </w:rPr>
-        <w:t>- подвергается естественному износу, особенно если хранить дневник в ненадлежащих условиях</w:t>
-      </w:r>
-      <w:r>
-        <w:rPr>
-          <w:sz w:val="28"/>
-          <w:szCs w:val="28"/>
-        </w:rPr>
-        <w:t>;</w:t>
-      </w:r>
-    </w:p>
-    <w:p>
-      <w:pPr>
-        <w:spacing w:line="360" w:lineRule="auto"/>
-        <w:ind w:firstLine="709"/>
-        <w:jc w:val="both"/>
-        <w:rPr>
-          <w:sz w:val="28"/>
-          <w:szCs w:val="28"/>
-        </w:rPr>
-      </w:pPr>
-      <w:r>
-        <w:rPr>
-          <w:sz w:val="28"/>
-          <w:szCs w:val="28"/>
-        </w:rPr>
-        <w:t>- просмотр результатов выполнения упражнений неудобен(нет графиков, диаграмм, которые наглядно демонстрируют о прогресс</w:t>
-      </w:r>
-      <w:r>
-        <w:rPr>
-          <w:sz w:val="28"/>
-          <w:szCs w:val="28"/>
-        </w:rPr>
-        <w:t xml:space="preserve">, </w:t>
-      </w:r>
-      <w:r>
-        <w:rPr>
-          <w:sz w:val="28"/>
-          <w:szCs w:val="28"/>
-        </w:rPr>
-        <w:t xml:space="preserve">конечно, могут появится, но в ручную, спортсмен потратит больше времени, чем заполнить данные в таблицу и </w:t>
-      </w:r>
-      <w:proofErr w:type="spellStart"/>
+        <w:t xml:space="preserve">1.1.2 Электронные </w:t>
+      </w:r>
+      <w:r>
+        <w:rPr>
+          <w:sz w:val="28"/>
+          <w:szCs w:val="28"/>
+        </w:rPr>
+        <w:t>документы (</w:t>
+      </w:r>
       <w:r>
         <w:rPr>
           <w:sz w:val="28"/>
           <w:szCs w:val="28"/>
           <w:lang w:val="en-US"/>
         </w:rPr>
-        <w:t>exel</w:t>
-      </w:r>
-      <w:proofErr w:type="spellEnd"/>
-      <w:r>
-        <w:rPr>
-          <w:sz w:val="28"/>
-          <w:szCs w:val="28"/>
-        </w:rPr>
-        <w:t xml:space="preserve"> </w:t>
-      </w:r>
-      <w:r>
-        <w:rPr>
-          <w:sz w:val="28"/>
-          <w:szCs w:val="28"/>
-        </w:rPr>
-        <w:t>выведет тебе график)</w:t>
-      </w:r>
-      <w:r>
-        <w:rPr>
-          <w:sz w:val="28"/>
-          <w:szCs w:val="28"/>
-        </w:rPr>
-        <w:t>;</w:t>
-      </w:r>
-      <w:r>
-        <w:rPr>
-          <w:sz w:val="28"/>
-          <w:szCs w:val="28"/>
-        </w:rPr>
-        <w:t xml:space="preserve"> </w:t>
-      </w:r>
-    </w:p>
-    <w:p>
-      <w:pPr>
-        <w:spacing w:line="360" w:lineRule="auto"/>
-        <w:ind w:firstLine="709"/>
-        <w:jc w:val="both"/>
-        <w:rPr>
-          <w:sz w:val="28"/>
-          <w:szCs w:val="28"/>
-        </w:rPr>
-      </w:pPr>
-      <w:r>
-        <w:rPr>
-          <w:sz w:val="28"/>
-          <w:szCs w:val="28"/>
-        </w:rPr>
-        <w:t>- при необходимости поиска нужной тренировки занимает больше времени, чем у аналогов. А при просмотре записей годичной давности вообще может потребоваться поиск нужной тетради</w:t>
-      </w:r>
-      <w:r>
-        <w:rPr>
-          <w:sz w:val="28"/>
-          <w:szCs w:val="28"/>
-        </w:rPr>
-        <w:t>;</w:t>
-      </w:r>
-    </w:p>
-    <w:p>
-      <w:pPr>
-        <w:spacing w:line="360" w:lineRule="auto"/>
-        <w:ind w:firstLine="709"/>
-        <w:jc w:val="both"/>
-        <w:rPr>
-          <w:sz w:val="28"/>
-          <w:szCs w:val="28"/>
-        </w:rPr>
-      </w:pPr>
-      <w:r>
-        <w:rPr>
-          <w:sz w:val="28"/>
-          <w:szCs w:val="28"/>
-        </w:rPr>
-        <w:t>- необходимость хранения заполненных дневников</w:t>
-      </w:r>
-      <w:r>
-        <w:rPr>
-          <w:sz w:val="28"/>
-          <w:szCs w:val="28"/>
-        </w:rPr>
-        <w:t>;</w:t>
-      </w:r>
-    </w:p>
-    <w:p>
-      <w:pPr>
-        <w:spacing w:line="360" w:lineRule="auto"/>
-        <w:ind w:firstLine="709"/>
-        <w:jc w:val="both"/>
-        <w:rPr>
-          <w:sz w:val="28"/>
-          <w:szCs w:val="28"/>
-        </w:rPr>
-      </w:pPr>
-      <w:r>
-        <w:rPr>
-          <w:sz w:val="28"/>
-          <w:szCs w:val="28"/>
-        </w:rPr>
-        <w:t>- ограничен количеством страниц и влечёт за собой дополнительные затраты(покупка новой тетради)</w:t>
-      </w:r>
-      <w:r>
-        <w:rPr>
-          <w:sz w:val="28"/>
-          <w:szCs w:val="28"/>
-        </w:rPr>
-        <w:t>;</w:t>
-      </w:r>
-    </w:p>
-    <w:p>
-      <w:pPr>
-        <w:spacing w:line="360" w:lineRule="auto"/>
-        <w:ind w:firstLine="709"/>
-        <w:jc w:val="both"/>
-        <w:rPr>
-          <w:sz w:val="28"/>
-          <w:szCs w:val="28"/>
-        </w:rPr>
-      </w:pPr>
-      <w:r>
-        <w:rPr>
-          <w:sz w:val="28"/>
-          <w:szCs w:val="28"/>
-        </w:rPr>
-        <w:t>- сложно изменить прошлые записи или ошибочно записанные данные</w:t>
-      </w:r>
-      <w:r>
-        <w:rPr>
-          <w:sz w:val="28"/>
-          <w:szCs w:val="28"/>
-        </w:rPr>
-        <w:t>;</w:t>
-      </w:r>
-    </w:p>
-    <w:p>
-      <w:pPr>
-        <w:spacing w:line="360" w:lineRule="auto"/>
-        <w:ind w:firstLine="709"/>
-        <w:jc w:val="both"/>
-        <w:rPr>
-          <w:sz w:val="28"/>
-          <w:szCs w:val="28"/>
-        </w:rPr>
-      </w:pPr>
-      <w:r>
-        <w:rPr>
-          <w:sz w:val="28"/>
-          <w:szCs w:val="28"/>
-        </w:rPr>
-        <w:t xml:space="preserve">- </w:t>
-      </w:r>
-      <w:r>
-        <w:rPr>
-          <w:sz w:val="28"/>
-          <w:szCs w:val="28"/>
-        </w:rPr>
-        <w:t>нужно беспокоится о читаемости своего подчерка</w:t>
-      </w:r>
-      <w:r>
-        <w:rPr>
-          <w:sz w:val="28"/>
-          <w:szCs w:val="28"/>
-        </w:rPr>
-        <w:t>;</w:t>
-      </w:r>
-    </w:p>
-    <w:p>
-      <w:pPr>
-        <w:spacing w:line="360" w:lineRule="auto"/>
-        <w:ind w:firstLine="709"/>
-        <w:jc w:val="both"/>
-        <w:rPr>
-          <w:sz w:val="28"/>
-          <w:szCs w:val="28"/>
-        </w:rPr>
-      </w:pPr>
-      <w:r>
-        <w:rPr>
-          <w:sz w:val="28"/>
-          <w:szCs w:val="28"/>
-        </w:rPr>
-        <w:t>- к данному виду дневника намного легче, получить доступ(допустим забыл дневник в спортзале и любой желающий сможет его прочитать).</w:t>
-      </w:r>
-    </w:p>
-    <w:p>
-      <w:pPr>
-        <w:spacing w:line="360" w:lineRule="auto"/>
-        <w:ind w:firstLine="709"/>
-        <w:jc w:val="both"/>
-        <w:rPr>
-          <w:sz w:val="28"/>
-          <w:szCs w:val="28"/>
-        </w:rPr>
-      </w:pPr>
-    </w:p>
-    <w:p>
-      <w:pPr>
-        <w:spacing w:line="360" w:lineRule="auto"/>
-        <w:ind w:firstLine="709"/>
-        <w:jc w:val="both"/>
-        <w:rPr>
-          <w:sz w:val="28"/>
-          <w:szCs w:val="28"/>
-        </w:rPr>
-      </w:pPr>
-    </w:p>
-    <w:p>
-      <w:pPr>
-        <w:spacing w:line="360" w:lineRule="auto"/>
-        <w:ind w:firstLine="709"/>
-        <w:jc w:val="both"/>
-        <w:outlineLvl w:val="0"/>
-        <w:rPr>
-          <w:sz w:val="28"/>
-          <w:szCs w:val="28"/>
-        </w:rPr>
-      </w:pPr>
-      <w:bookmarkStart w:id="31" w:name="_Toc2905"/>
-      <w:r>
-        <w:rPr>
-          <w:sz w:val="28"/>
-          <w:szCs w:val="28"/>
-        </w:rPr>
-        <w:t>1.1.2 Электронные документы(</w:t>
-      </w:r>
-      <w:r>
-        <w:rPr>
-          <w:sz w:val="28"/>
-          <w:szCs w:val="28"/>
-          <w:lang w:val="en-US"/>
-        </w:rPr>
         <w:t>XLS</w:t>
       </w:r>
       <w:r>
@@ -9678,42 +11230,101 @@
           <w:sz w:val="28"/>
           <w:szCs w:val="28"/>
         </w:rPr>
-        <w:t xml:space="preserve">Данный вид дневника обычно ведётся на компьютере или в планшете, иногда ведётся на телефоне. Сам дневника обычно располагается на облачной платформе или локально на устройстве. Обычно перед тем как идти в спортзал, спортсмен может скачать уже готовый </w:t>
-      </w:r>
-      <w:proofErr w:type="spellStart"/>
-      <w:r>
-        <w:rPr>
-          <w:sz w:val="28"/>
-          <w:szCs w:val="28"/>
-          <w:lang w:val="en-US"/>
-        </w:rPr>
-        <w:t>exel</w:t>
-      </w:r>
-      <w:proofErr w:type="spellEnd"/>
-      <w:r>
-        <w:rPr>
-          <w:sz w:val="28"/>
-          <w:szCs w:val="28"/>
-        </w:rPr>
-        <w:t xml:space="preserve"> </w:t>
-      </w:r>
-      <w:r>
-        <w:rPr>
-          <w:sz w:val="28"/>
-          <w:szCs w:val="28"/>
-        </w:rPr>
-        <w:t>документ с уже созданными таблицами и названиями колонок, а может создать таблицы вручную.  Заполнение дневника происходит вручную, спортсмен обычно после выполнения упражнений берет устройство и заполняет таблицы, также тут уже не надо волноваться о своём подчерке, как в бумажном дневнике, так как заполняется данные с помощью клавиатуры. Пример данного дневника можно увидеть на рисунке 2.</w:t>
-      </w:r>
-    </w:p>
-    <w:p>
-      <w:pPr>
-        <w:spacing w:line="360" w:lineRule="auto"/>
-        <w:ind w:firstLine="709"/>
-        <w:jc w:val="both"/>
-        <w:rPr>
-          <w:sz w:val="28"/>
-          <w:szCs w:val="28"/>
-          <w:lang w:val="en-US"/>
+        <w:t xml:space="preserve">Данный вид дневника </w:t>
+      </w:r>
+      <w:r>
+        <w:rPr>
+          <w:sz w:val="28"/>
+          <w:szCs w:val="28"/>
+        </w:rPr>
+        <w:t>может вестись</w:t>
+      </w:r>
+      <w:r>
+        <w:rPr>
+          <w:sz w:val="28"/>
+          <w:szCs w:val="28"/>
+        </w:rPr>
+        <w:t xml:space="preserve"> на компьютере или в планшете, иногда ведётся на телефоне. Сам дневник</w:t>
+      </w:r>
+      <w:r>
+        <w:rPr>
+          <w:sz w:val="28"/>
+          <w:szCs w:val="28"/>
+        </w:rPr>
+        <w:t xml:space="preserve"> как правило </w:t>
+      </w:r>
+      <w:r>
+        <w:rPr>
+          <w:sz w:val="28"/>
+          <w:szCs w:val="28"/>
+        </w:rPr>
+        <w:t xml:space="preserve">располагается на облачной платформе или локально на устройстве. </w:t>
+      </w:r>
+      <w:r>
+        <w:rPr>
+          <w:sz w:val="28"/>
+          <w:szCs w:val="28"/>
+        </w:rPr>
+        <w:t>В основном перед походом в спортзал</w:t>
+      </w:r>
+      <w:r>
+        <w:rPr>
+          <w:sz w:val="28"/>
+          <w:szCs w:val="28"/>
+        </w:rPr>
+        <w:t xml:space="preserve"> спортсмен может скачать уже готовый документ с уже созданными таблицами и названиями колонок</w:t>
+      </w:r>
+      <w:r>
+        <w:rPr>
+          <w:sz w:val="28"/>
+          <w:szCs w:val="28"/>
+        </w:rPr>
+        <w:t xml:space="preserve"> и строк</w:t>
+      </w:r>
+      <w:r>
+        <w:rPr>
+          <w:sz w:val="28"/>
+          <w:szCs w:val="28"/>
+        </w:rPr>
+        <w:t xml:space="preserve">, а </w:t>
+      </w:r>
+      <w:r>
+        <w:rPr>
+          <w:sz w:val="28"/>
+          <w:szCs w:val="28"/>
+        </w:rPr>
+        <w:t xml:space="preserve">ещё </w:t>
+      </w:r>
+      <w:r>
+        <w:rPr>
+          <w:sz w:val="28"/>
+          <w:szCs w:val="28"/>
+        </w:rPr>
+        <w:t>может создать таблицы вручную.  Заполнение дневника происходит вручную, спортсмен обычно после выполнения упражнений берет устройство и заполняет таблицы, также тут уже не</w:t>
+      </w:r>
+      <w:r>
+        <w:rPr>
+          <w:sz w:val="28"/>
+          <w:szCs w:val="28"/>
+        </w:rPr>
+        <w:t xml:space="preserve">т необходимости </w:t>
+      </w:r>
+      <w:r>
+        <w:rPr>
+          <w:sz w:val="28"/>
+          <w:szCs w:val="28"/>
+        </w:rPr>
+        <w:t>волноваться о своём подчерке, как в бумажном дневнике, так как заполняется данные с помощью клавиатуры. Пример данного дневника можно увидеть на рисунке 2.</w:t>
+      </w:r>
+    </w:p>
+    <w:p>
+      <w:pPr>
+        <w:spacing w:line="360" w:lineRule="auto"/>
+        <w:ind w:firstLine="709"/>
+        <w:jc w:val="both"/>
+        <w:rPr>
+          <w:sz w:val="28"/>
+          <w:szCs w:val="28"/>
         </w:rPr>
       </w:pPr>
     </w:p>
@@ -9829,7 +11440,21 @@
           <w:sz w:val="28"/>
           <w:szCs w:val="28"/>
         </w:rPr>
-        <w:t>Далее поподробнее о плюсах и минусах данного дневника.</w:t>
+        <w:t xml:space="preserve">Далее поподробнее о </w:t>
+      </w:r>
+      <w:r>
+        <w:rPr>
+          <w:sz w:val="28"/>
+          <w:szCs w:val="28"/>
+        </w:rPr>
+        <w:t>преимуществах и недостатках</w:t>
+      </w:r>
+      <w:r>
+        <w:rPr>
+          <w:sz w:val="28"/>
+          <w:szCs w:val="28"/>
+        </w:rPr>
+        <w:t xml:space="preserve"> данного дневника.</w:t>
       </w:r>
     </w:p>
     <w:p>
@@ -9865,7 +11490,21 @@
           <w:sz w:val="28"/>
           <w:szCs w:val="28"/>
         </w:rPr>
-        <w:t>- возможность редактирования неправильно введённых данных</w:t>
+        <w:t xml:space="preserve">- возможность </w:t>
+      </w:r>
+      <w:r>
+        <w:rPr>
+          <w:sz w:val="28"/>
+          <w:szCs w:val="28"/>
+        </w:rPr>
+        <w:t>правки</w:t>
+      </w:r>
+      <w:r>
+        <w:rPr>
+          <w:sz w:val="28"/>
+          <w:szCs w:val="28"/>
+        </w:rPr>
+        <w:t xml:space="preserve"> введённых данных</w:t>
       </w:r>
       <w:r>
         <w:rPr>
@@ -9879,7 +11518,21 @@
           <w:sz w:val="28"/>
           <w:szCs w:val="28"/>
         </w:rPr>
-        <w:t>или прошлых записей</w:t>
+        <w:t xml:space="preserve">или </w:t>
+      </w:r>
+      <w:r>
+        <w:rPr>
+          <w:sz w:val="28"/>
+          <w:szCs w:val="28"/>
+        </w:rPr>
+        <w:t>старых</w:t>
+      </w:r>
+      <w:r>
+        <w:rPr>
+          <w:sz w:val="28"/>
+          <w:szCs w:val="28"/>
+        </w:rPr>
+        <w:t xml:space="preserve"> записей</w:t>
       </w:r>
       <w:r>
         <w:rPr>
@@ -9905,7 +11558,21 @@
           <w:szCs w:val="28"/>
         </w:rPr>
         <w:lastRenderedPageBreak/>
-        <w:t xml:space="preserve">- удобный просмотр истории(можно завести папку с </w:t>
+        <w:t xml:space="preserve">- удобный просмотр </w:t>
+      </w:r>
+      <w:r>
+        <w:rPr>
+          <w:sz w:val="28"/>
+          <w:szCs w:val="28"/>
+        </w:rPr>
+        <w:t>прогресса тренировок (</w:t>
+      </w:r>
+      <w:r>
+        <w:rPr>
+          <w:sz w:val="28"/>
+          <w:szCs w:val="28"/>
+        </w:rPr>
+        <w:t xml:space="preserve">можно завести папку с </w:t>
       </w:r>
       <w:proofErr w:type="spellStart"/>
       <w:r>
@@ -9978,7 +11645,21 @@
           <w:sz w:val="28"/>
           <w:szCs w:val="28"/>
         </w:rPr>
-        <w:t>высокая степень персонализации дневника(спортсмен сам решает, какие данные ему хранить в дневнике)(не скаченный дневник)</w:t>
+        <w:t xml:space="preserve">высокая степень персонализации </w:t>
+      </w:r>
+      <w:r>
+        <w:rPr>
+          <w:sz w:val="28"/>
+          <w:szCs w:val="28"/>
+        </w:rPr>
+        <w:t>дневника (</w:t>
+      </w:r>
+      <w:r>
+        <w:rPr>
+          <w:sz w:val="28"/>
+          <w:szCs w:val="28"/>
+        </w:rPr>
+        <w:t>спортсмен сам решает, какие данные ему хранить в дневнике)(не скаченный дневник)</w:t>
       </w:r>
       <w:r>
         <w:rPr>
@@ -10045,7 +11726,63 @@
           <w:sz w:val="28"/>
           <w:szCs w:val="28"/>
         </w:rPr>
-        <w:t xml:space="preserve">- если спортсмен имеет широкие знания в использовании таблиц </w:t>
+        <w:t xml:space="preserve">- если спортсмен </w:t>
+      </w:r>
+      <w:r>
+        <w:rPr>
+          <w:sz w:val="28"/>
+          <w:szCs w:val="28"/>
+        </w:rPr>
+        <w:t>обладает навыком</w:t>
+      </w:r>
+      <w:r>
+        <w:rPr>
+          <w:sz w:val="28"/>
+          <w:szCs w:val="28"/>
+        </w:rPr>
+        <w:t xml:space="preserve"> использовани</w:t>
+      </w:r>
+      <w:r>
+        <w:rPr>
+          <w:sz w:val="28"/>
+          <w:szCs w:val="28"/>
+        </w:rPr>
+        <w:t>я</w:t>
+      </w:r>
+      <w:r>
+        <w:rPr>
+          <w:sz w:val="28"/>
+          <w:szCs w:val="28"/>
+        </w:rPr>
+        <w:t xml:space="preserve"> таблиц</w:t>
+      </w:r>
+      <w:r>
+        <w:rPr>
+          <w:sz w:val="28"/>
+          <w:szCs w:val="28"/>
+        </w:rPr>
+        <w:t xml:space="preserve"> и </w:t>
+      </w:r>
+      <w:r>
+        <w:rPr>
+          <w:sz w:val="28"/>
+          <w:szCs w:val="28"/>
+        </w:rPr>
+        <w:t>ф</w:t>
+      </w:r>
+      <w:r>
+        <w:rPr>
+          <w:sz w:val="28"/>
+          <w:szCs w:val="28"/>
+        </w:rPr>
+        <w:t>ормул</w:t>
+      </w:r>
+      <w:r>
+        <w:rPr>
+          <w:sz w:val="28"/>
+          <w:szCs w:val="28"/>
+        </w:rPr>
+        <w:t xml:space="preserve"> </w:t>
       </w:r>
       <w:proofErr w:type="spellStart"/>
       <w:r>
@@ -10094,7 +11831,35 @@
           <w:sz w:val="28"/>
           <w:szCs w:val="28"/>
         </w:rPr>
-        <w:t>- данное вводятся с помощью клавиатуры(не нужно волноваться о своём подчерке)</w:t>
+        <w:t xml:space="preserve">- </w:t>
+      </w:r>
+      <w:r>
+        <w:rPr>
+          <w:sz w:val="28"/>
+          <w:szCs w:val="28"/>
+        </w:rPr>
+        <w:t>информация</w:t>
+      </w:r>
+      <w:r>
+        <w:rPr>
+          <w:sz w:val="28"/>
+          <w:szCs w:val="28"/>
+        </w:rPr>
+        <w:t xml:space="preserve"> вводятся с помощью </w:t>
+      </w:r>
+      <w:r>
+        <w:rPr>
+          <w:sz w:val="28"/>
+          <w:szCs w:val="28"/>
+        </w:rPr>
+        <w:t>клавиатуры (</w:t>
+      </w:r>
+      <w:r>
+        <w:rPr>
+          <w:sz w:val="28"/>
+          <w:szCs w:val="28"/>
+        </w:rPr>
+        <w:t>не нужно волноваться о своём подчерке)</w:t>
       </w:r>
       <w:r>
         <w:rPr>
@@ -10119,7 +11884,21 @@
           <w:sz w:val="28"/>
           <w:szCs w:val="28"/>
         </w:rPr>
-        <w:t>- если данные хранятся на облаке, то при потери или поломки устройства, данные будут в сохранности</w:t>
+        <w:t xml:space="preserve">- если данные хранятся на облаке, то </w:t>
+      </w:r>
+      <w:r>
+        <w:rPr>
+          <w:sz w:val="28"/>
+          <w:szCs w:val="28"/>
+        </w:rPr>
+        <w:t>при потере</w:t>
+      </w:r>
+      <w:r>
+        <w:rPr>
+          <w:sz w:val="28"/>
+          <w:szCs w:val="28"/>
+        </w:rPr>
+        <w:t xml:space="preserve"> или поломки устройства, данные будут в сохранности</w:t>
       </w:r>
       <w:r>
         <w:rPr>
@@ -10144,7 +11923,21 @@
           <w:sz w:val="28"/>
           <w:szCs w:val="28"/>
         </w:rPr>
-        <w:t>- к данному виду дневника, сложно получить доступ(другой человек не сможет прочитать твой дневник, без знания пароля на устройстве или пароля от облака)</w:t>
+        <w:t xml:space="preserve">- к данному виду дневника, сложно получить </w:t>
+      </w:r>
+      <w:r>
+        <w:rPr>
+          <w:sz w:val="28"/>
+          <w:szCs w:val="28"/>
+        </w:rPr>
+        <w:t>доступ (</w:t>
+      </w:r>
+      <w:r>
+        <w:rPr>
+          <w:sz w:val="28"/>
+          <w:szCs w:val="28"/>
+        </w:rPr>
+        <w:t>другой человек не сможет прочитать дневник, без знания пароля на устройстве или пароля от облака)</w:t>
       </w:r>
       <w:r>
         <w:rPr>
@@ -10318,7 +12111,35 @@
           <w:sz w:val="28"/>
           <w:szCs w:val="28"/>
         </w:rPr>
-        <w:t>- при хранении дневника на облаке, для синхронизации потребуется подключение к интернету, но также можно хранить дневник локально и выгружать на облако дневник через какие то промежутки времени(например неделя), однако для выгрузки все равно нужен интернет</w:t>
+        <w:t xml:space="preserve">- при хранении дневника на облаке, для синхронизации потребуется подключение к интернету, но также можно хранить дневник локально и выгружать на облако дневник </w:t>
+      </w:r>
+      <w:r>
+        <w:rPr>
+          <w:sz w:val="28"/>
+          <w:szCs w:val="28"/>
+        </w:rPr>
+        <w:t xml:space="preserve">в </w:t>
+      </w:r>
+      <w:r>
+        <w:rPr>
+          <w:sz w:val="28"/>
+          <w:szCs w:val="28"/>
+        </w:rPr>
+        <w:t>определённый</w:t>
+      </w:r>
+      <w:r>
+        <w:rPr>
+          <w:sz w:val="28"/>
+          <w:szCs w:val="28"/>
+        </w:rPr>
+        <w:t xml:space="preserve"> временной интервал (</w:t>
+      </w:r>
+      <w:r>
+        <w:rPr>
+          <w:sz w:val="28"/>
+          <w:szCs w:val="28"/>
+        </w:rPr>
+        <w:t>например неделя), однако для выгрузки все равно нужен интернет</w:t>
       </w:r>
       <w:r>
         <w:rPr>
@@ -10376,7 +12197,160 @@
           <w:sz w:val="28"/>
           <w:szCs w:val="28"/>
         </w:rPr>
-        <w:t xml:space="preserve">- для использования </w:t>
+        <w:t xml:space="preserve">- для </w:t>
+      </w:r>
+      <w:r>
+        <w:rPr>
+          <w:sz w:val="28"/>
+          <w:szCs w:val="28"/>
+        </w:rPr>
+        <w:t xml:space="preserve">использования </w:t>
+      </w:r>
+      <w:r>
+        <w:rPr>
+          <w:sz w:val="28"/>
+          <w:szCs w:val="28"/>
+        </w:rPr>
+        <w:t>полного</w:t>
+      </w:r>
+      <w:r>
+        <w:rPr>
+          <w:sz w:val="28"/>
+          <w:szCs w:val="28"/>
+        </w:rPr>
+        <w:t xml:space="preserve"> спектра возможностей, таких как построение таблиц, графиков или анализа данных, необходимо иметь соответствующие знания</w:t>
+      </w:r>
+      <w:r>
+        <w:rPr>
+          <w:sz w:val="28"/>
+          <w:szCs w:val="28"/>
+        </w:rPr>
+        <w:t>[5]</w:t>
+      </w:r>
+      <w:r>
+        <w:rPr>
+          <w:sz w:val="28"/>
+          <w:szCs w:val="28"/>
+        </w:rPr>
+        <w:t>.</w:t>
+      </w:r>
+    </w:p>
+    <w:p>
+      <w:pPr>
+        <w:spacing w:line="360" w:lineRule="auto"/>
+        <w:ind w:firstLine="709"/>
+        <w:jc w:val="both"/>
+        <w:rPr>
+          <w:sz w:val="28"/>
+          <w:szCs w:val="28"/>
+        </w:rPr>
+      </w:pPr>
+    </w:p>
+    <w:p>
+      <w:pPr>
+        <w:spacing w:line="360" w:lineRule="auto"/>
+        <w:ind w:firstLine="709"/>
+        <w:jc w:val="both"/>
+        <w:rPr>
+          <w:sz w:val="28"/>
+          <w:szCs w:val="28"/>
+        </w:rPr>
+      </w:pPr>
+    </w:p>
+    <w:p>
+      <w:pPr>
+        <w:spacing w:line="360" w:lineRule="auto"/>
+        <w:ind w:firstLine="709"/>
+        <w:jc w:val="both"/>
+        <w:outlineLvl w:val="0"/>
+        <w:rPr>
+          <w:sz w:val="28"/>
+          <w:szCs w:val="28"/>
+        </w:rPr>
+      </w:pPr>
+      <w:bookmarkStart w:id="32" w:name="_Toc16316"/>
+      <w:r>
+        <w:rPr>
+          <w:sz w:val="28"/>
+          <w:szCs w:val="28"/>
+        </w:rPr>
+        <w:t>1.1.3 Онлайн площадки</w:t>
+      </w:r>
+      <w:bookmarkEnd w:id="32"/>
+    </w:p>
+    <w:p>
+      <w:pPr>
+        <w:spacing w:line="360" w:lineRule="auto"/>
+        <w:ind w:firstLine="709"/>
+        <w:jc w:val="both"/>
+        <w:rPr>
+          <w:sz w:val="28"/>
+          <w:szCs w:val="28"/>
+        </w:rPr>
+      </w:pPr>
+    </w:p>
+    <w:p>
+      <w:pPr>
+        <w:spacing w:line="360" w:lineRule="auto"/>
+        <w:ind w:firstLine="709"/>
+        <w:jc w:val="both"/>
+        <w:rPr>
+          <w:sz w:val="28"/>
+          <w:szCs w:val="28"/>
+        </w:rPr>
+      </w:pPr>
+    </w:p>
+    <w:p>
+      <w:pPr>
+        <w:spacing w:line="360" w:lineRule="auto"/>
+        <w:ind w:firstLine="709"/>
+        <w:jc w:val="both"/>
+        <w:rPr>
+          <w:sz w:val="28"/>
+          <w:szCs w:val="28"/>
+        </w:rPr>
+      </w:pPr>
+      <w:r>
+        <w:rPr>
+          <w:sz w:val="28"/>
+          <w:szCs w:val="28"/>
+        </w:rPr>
+        <w:t xml:space="preserve">Данный вид дневника обычно ведётся на устройстве с подключённым интернетом, </w:t>
+      </w:r>
+      <w:r>
+        <w:rPr>
+          <w:sz w:val="28"/>
+          <w:szCs w:val="28"/>
+        </w:rPr>
+        <w:t>как правило это компьютер или телефон</w:t>
+      </w:r>
+      <w:r>
+        <w:rPr>
+          <w:sz w:val="28"/>
+          <w:szCs w:val="28"/>
+        </w:rPr>
+        <w:t xml:space="preserve">. </w:t>
+      </w:r>
+      <w:r>
+        <w:rPr>
+          <w:sz w:val="28"/>
+          <w:szCs w:val="28"/>
+        </w:rPr>
+        <w:t>Для ведения дневника тренировок спортсмену необходимо предварительно ознакомиться с различными онлайн-платформами, предоставляющими функции дневника тренировок, чтобы убедиться в наличии всех необходимых функций и возможностей для хранения данных</w:t>
+      </w:r>
+      <w:r>
+        <w:rPr>
+          <w:sz w:val="28"/>
+          <w:szCs w:val="28"/>
+        </w:rPr>
+        <w:t xml:space="preserve"> о нужных упражнениях и комплексах тренировок</w:t>
+      </w:r>
+      <w:r>
+        <w:rPr>
+          <w:sz w:val="28"/>
+          <w:szCs w:val="28"/>
+        </w:rPr>
+        <w:t>. После выбора подходящего сайта спортсмен регистрируется на нём и во время тренировки вручную заполняет соответствующие формы.</w:t>
       </w:r>
       <w:r>
         <w:rPr>
@@ -10390,111 +12364,28 @@
           <w:sz w:val="28"/>
           <w:szCs w:val="28"/>
         </w:rPr>
-        <w:t>полного спектра возможностей, таких как построение таблиц, графиков или анализа данных, необходимо иметь соответствующие знания</w:t>
-      </w:r>
-      <w:r>
-        <w:rPr>
-          <w:sz w:val="28"/>
-          <w:szCs w:val="28"/>
-        </w:rPr>
-        <w:t>[5]</w:t>
-      </w:r>
-      <w:r>
-        <w:rPr>
-          <w:sz w:val="28"/>
-          <w:szCs w:val="28"/>
-        </w:rPr>
-        <w:t>.</w:t>
-      </w:r>
-    </w:p>
-    <w:p>
-      <w:pPr>
-        <w:spacing w:line="360" w:lineRule="auto"/>
-        <w:ind w:firstLine="709"/>
-        <w:jc w:val="both"/>
-        <w:rPr>
-          <w:sz w:val="28"/>
-          <w:szCs w:val="28"/>
-        </w:rPr>
-      </w:pPr>
-    </w:p>
-    <w:p>
-      <w:pPr>
-        <w:spacing w:line="360" w:lineRule="auto"/>
-        <w:ind w:firstLine="709"/>
-        <w:jc w:val="both"/>
-        <w:rPr>
-          <w:sz w:val="28"/>
-          <w:szCs w:val="28"/>
-        </w:rPr>
-      </w:pPr>
-    </w:p>
-    <w:p>
-      <w:pPr>
-        <w:spacing w:line="360" w:lineRule="auto"/>
-        <w:ind w:firstLine="709"/>
-        <w:jc w:val="both"/>
-        <w:outlineLvl w:val="0"/>
-        <w:rPr>
-          <w:sz w:val="28"/>
-          <w:szCs w:val="28"/>
-        </w:rPr>
-      </w:pPr>
-      <w:bookmarkStart w:id="32" w:name="_Toc16316"/>
-      <w:r>
-        <w:rPr>
-          <w:sz w:val="28"/>
-          <w:szCs w:val="28"/>
-        </w:rPr>
-        <w:t>1.1.3 Онлайн площадки</w:t>
-      </w:r>
-      <w:bookmarkEnd w:id="32"/>
-    </w:p>
-    <w:p>
-      <w:pPr>
-        <w:spacing w:line="360" w:lineRule="auto"/>
-        <w:ind w:firstLine="709"/>
-        <w:jc w:val="both"/>
-        <w:rPr>
-          <w:sz w:val="28"/>
-          <w:szCs w:val="28"/>
-        </w:rPr>
-      </w:pPr>
-    </w:p>
-    <w:p>
-      <w:pPr>
-        <w:spacing w:line="360" w:lineRule="auto"/>
-        <w:ind w:firstLine="709"/>
-        <w:jc w:val="both"/>
-        <w:rPr>
-          <w:sz w:val="28"/>
-          <w:szCs w:val="28"/>
-        </w:rPr>
-      </w:pPr>
-    </w:p>
-    <w:p>
-      <w:pPr>
-        <w:spacing w:line="360" w:lineRule="auto"/>
-        <w:ind w:firstLine="709"/>
-        <w:jc w:val="both"/>
-        <w:rPr>
-          <w:sz w:val="28"/>
-          <w:szCs w:val="28"/>
-        </w:rPr>
-      </w:pPr>
-      <w:r>
-        <w:rPr>
-          <w:sz w:val="28"/>
-          <w:szCs w:val="28"/>
-        </w:rPr>
-        <w:t>Данный вид дневника обычно ведётся на устройстве с подключённым интернетом, обычно это планшет. Обычно, для данного вида дневника, перед тем как идти в спортзал, спортсмен должен ознакомится с различными онлайн площадками, которые выполняют функции дневника тренировок, для того, чтобы понять предоставляет ли сайт весь функционал и возможность хранить нужные данные для спортсмена. После этого пользователь регистрируется на выбранном сайте, и во время тренировки вручную заполняет формы. Например, на рисунке 3 можно календарь, в котором находятся тренировки, а на рисунке 4 можно увидеть процесс заполнения данных по тренировке</w:t>
-      </w:r>
-      <w:r>
-        <w:rPr>
-          <w:sz w:val="28"/>
-          <w:szCs w:val="28"/>
-        </w:rPr>
-        <w:t>[10]</w:t>
+        <w:t xml:space="preserve">Например, на рисунке 3 можно календарь, в котором находятся тренировки, а на рисунке 4 можно увидеть процесс заполнения данных по </w:t>
+      </w:r>
+      <w:r>
+        <w:rPr>
+          <w:sz w:val="28"/>
+          <w:szCs w:val="28"/>
+        </w:rPr>
+        <w:t>тренировке</w:t>
+      </w:r>
+      <w:r>
+        <w:rPr>
+          <w:sz w:val="28"/>
+          <w:szCs w:val="28"/>
+        </w:rPr>
+        <w:t xml:space="preserve"> [</w:t>
+      </w:r>
+      <w:r>
+        <w:rPr>
+          <w:sz w:val="28"/>
+          <w:szCs w:val="28"/>
+        </w:rPr>
+        <w:t>10]</w:t>
       </w:r>
       <w:r>
         <w:rPr>
@@ -10621,7 +12512,6 @@
         <w:rPr>
           <w:noProof/>
         </w:rPr>
-        <w:lastRenderedPageBreak/>
         <w:drawing>
           <wp:inline distT="0" distB="0" distL="114300" distR="114300" wp14:anchorId="2DABF036" wp14:editId="382B1000">
             <wp:extent cx="5546725" cy="4332605"/>
@@ -10795,7 +12685,21 @@
           <w:sz w:val="28"/>
           <w:szCs w:val="28"/>
         </w:rPr>
-        <w:t xml:space="preserve">- удобный просмотр истории(намного удобнее чем в </w:t>
+        <w:t xml:space="preserve">- удобный просмотр </w:t>
+      </w:r>
+      <w:r>
+        <w:rPr>
+          <w:sz w:val="28"/>
+          <w:szCs w:val="28"/>
+        </w:rPr>
+        <w:t>истории (</w:t>
+      </w:r>
+      <w:r>
+        <w:rPr>
+          <w:sz w:val="28"/>
+          <w:szCs w:val="28"/>
+        </w:rPr>
+        <w:t xml:space="preserve">намного удобнее чем в </w:t>
       </w:r>
       <w:proofErr w:type="spellStart"/>
       <w:r>
@@ -10869,7 +12773,21 @@
           <w:sz w:val="28"/>
           <w:szCs w:val="28"/>
         </w:rPr>
-        <w:t>- данное вводятся с помощью клавиатуры(не нужно волноваться о своём подчерке)</w:t>
+        <w:t xml:space="preserve">- данное вводятся с помощью </w:t>
+      </w:r>
+      <w:r>
+        <w:rPr>
+          <w:sz w:val="28"/>
+          <w:szCs w:val="28"/>
+        </w:rPr>
+        <w:t>клавиатуры (</w:t>
+      </w:r>
+      <w:r>
+        <w:rPr>
+          <w:sz w:val="28"/>
+          <w:szCs w:val="28"/>
+        </w:rPr>
+        <w:t>не нужно волноваться о своём подчерке)</w:t>
       </w:r>
       <w:r>
         <w:rPr>
@@ -10926,7 +12844,14 @@
           <w:sz w:val="28"/>
           <w:szCs w:val="28"/>
         </w:rPr>
-        <w:t xml:space="preserve">- быстрый старт (не нужно создавать или вырисовывать таблицы для заполнения, все уже готово, при нахождении хорошей онлайн площадки, </w:t>
+        <w:t>- быстрый старт (</w:t>
+      </w:r>
+      <w:r>
+        <w:rPr>
+          <w:sz w:val="28"/>
+          <w:szCs w:val="28"/>
+        </w:rPr>
+        <w:t>Не нужно создавать или рисовать таблицы для заполнения, так как всё уже подготовлено. При выборе подходящей онлайн-</w:t>
       </w:r>
       <w:r>
         <w:rPr>
@@ -10934,7 +12859,14 @@
           <w:szCs w:val="28"/>
         </w:rPr>
         <w:lastRenderedPageBreak/>
-        <w:t>достаточно лишь зарегистрироваться и можно сразу начинать заполнять данные о тренировке)</w:t>
+        <w:t>платформы достаточно просто зарегистрироваться и сразу начать вводить информацию о тренировке</w:t>
+      </w:r>
+      <w:r>
+        <w:rPr>
+          <w:sz w:val="28"/>
+          <w:szCs w:val="28"/>
+        </w:rPr>
+        <w:t>)</w:t>
       </w:r>
       <w:r>
         <w:rPr>
@@ -11001,6 +12933,13 @@
           <w:sz w:val="28"/>
           <w:szCs w:val="28"/>
         </w:rPr>
+        <w:t xml:space="preserve"> </w:t>
+      </w:r>
+      <w:r>
+        <w:rPr>
+          <w:sz w:val="28"/>
+          <w:szCs w:val="28"/>
+        </w:rPr>
         <w:t>(</w:t>
       </w:r>
       <w:r>
@@ -11050,7 +12989,7 @@
           <w:sz w:val="28"/>
           <w:szCs w:val="28"/>
         </w:rPr>
-        <w:t>- к данному виду дневника, сложно получить доступ(другой человек не сможет прочитать твой дневник, без знания пароля</w:t>
+        <w:t>- к данному виду дневника, сложно получить доступ</w:t>
       </w:r>
       <w:r>
         <w:rPr>
@@ -11064,6 +13003,20 @@
           <w:sz w:val="28"/>
           <w:szCs w:val="28"/>
         </w:rPr>
+        <w:t>(другой человек не сможет прочитать дневник, без знания пароля</w:t>
+      </w:r>
+      <w:r>
+        <w:rPr>
+          <w:sz w:val="28"/>
+          <w:szCs w:val="28"/>
+        </w:rPr>
+        <w:t xml:space="preserve"> </w:t>
+      </w:r>
+      <w:r>
+        <w:rPr>
+          <w:sz w:val="28"/>
+          <w:szCs w:val="28"/>
+        </w:rPr>
         <w:t>от аккаунта дневника)</w:t>
       </w:r>
       <w:r>
@@ -11198,7 +13151,21 @@
           <w:sz w:val="28"/>
           <w:szCs w:val="28"/>
         </w:rPr>
-        <w:t>- функционал дневника ограничивается функционалом сервиса(возможность просмотра графиков, диаграмм, анализ данных по тренировкам)</w:t>
+        <w:t>- функционал дневника ограничивается функционалом сервиса</w:t>
+      </w:r>
+      <w:r>
+        <w:rPr>
+          <w:sz w:val="28"/>
+          <w:szCs w:val="28"/>
+        </w:rPr>
+        <w:t xml:space="preserve"> </w:t>
+      </w:r>
+      <w:r>
+        <w:rPr>
+          <w:sz w:val="28"/>
+          <w:szCs w:val="28"/>
+        </w:rPr>
+        <w:t>(возможность просмотра графиков, диаграмм, анализ данных по тренировкам)</w:t>
       </w:r>
       <w:r>
         <w:rPr>
@@ -11254,7 +13221,35 @@
           <w:sz w:val="28"/>
           <w:szCs w:val="28"/>
         </w:rPr>
-        <w:t>таблицами, можно было работать с локальной копией дневника во время тренировки, а потом скидывать копию на облако, но с данным типом дневника это невозможно, необходимо именно бесперебойное соединение с интернетом</w:t>
+        <w:t xml:space="preserve">таблицами, </w:t>
+      </w:r>
+      <w:r>
+        <w:rPr>
+          <w:sz w:val="28"/>
+          <w:szCs w:val="28"/>
+        </w:rPr>
+        <w:t xml:space="preserve">где </w:t>
+      </w:r>
+      <w:r>
+        <w:rPr>
+          <w:sz w:val="28"/>
+          <w:szCs w:val="28"/>
+        </w:rPr>
+        <w:t xml:space="preserve">можно было работать с локальной копией дневника во время тренировки, а потом </w:t>
+      </w:r>
+      <w:r>
+        <w:rPr>
+          <w:sz w:val="28"/>
+          <w:szCs w:val="28"/>
+        </w:rPr>
+        <w:t>отправлять</w:t>
+      </w:r>
+      <w:r>
+        <w:rPr>
+          <w:sz w:val="28"/>
+          <w:szCs w:val="28"/>
+        </w:rPr>
+        <w:t xml:space="preserve"> копию на облако, с данным типом дневника это невозможно, необходимо именно бесперебойное соединение с интернетом</w:t>
       </w:r>
       <w:r>
         <w:rPr>
@@ -11329,7 +13324,56 @@
           <w:sz w:val="28"/>
           <w:szCs w:val="28"/>
         </w:rPr>
-        <w:t>- низкая степень персонализации дневника(пользователь не решает, какие данные ему хранить в дневнике, например, некоторые площадки, не предоставляют возможность для создания собственных упражнений, а ограничиваются только списком из готовых упражнений, что в свою очередь ограничивает список упражнений, которые может выполнять спортсмен)</w:t>
+        <w:t>- низкая степень персонализации дневника</w:t>
+      </w:r>
+      <w:r>
+        <w:rPr>
+          <w:sz w:val="28"/>
+          <w:szCs w:val="28"/>
+        </w:rPr>
+        <w:t xml:space="preserve"> </w:t>
+      </w:r>
+      <w:r>
+        <w:rPr>
+          <w:sz w:val="28"/>
+          <w:szCs w:val="28"/>
+        </w:rPr>
+        <w:t>(</w:t>
+      </w:r>
+      <w:r>
+        <w:rPr>
+          <w:sz w:val="28"/>
+          <w:szCs w:val="28"/>
+        </w:rPr>
+        <w:t xml:space="preserve">Пользователь не выбирает, какие данные ему записывать в дневник, так как некоторые платформы предоставляют ограниченный набор упражнений, вместо возможности создавать свои собственные. Это может </w:t>
+      </w:r>
+      <w:r>
+        <w:rPr>
+          <w:sz w:val="28"/>
+          <w:szCs w:val="28"/>
+        </w:rPr>
+        <w:t>мешать добавлять</w:t>
+      </w:r>
+      <w:r>
+        <w:rPr>
+          <w:sz w:val="28"/>
+          <w:szCs w:val="28"/>
+        </w:rPr>
+        <w:t xml:space="preserve"> виды упражнений, которые спортсмен может выполн</w:t>
+      </w:r>
+      <w:r>
+        <w:rPr>
+          <w:sz w:val="28"/>
+          <w:szCs w:val="28"/>
+        </w:rPr>
+        <w:t>ить</w:t>
+      </w:r>
+      <w:r>
+        <w:rPr>
+          <w:sz w:val="28"/>
+          <w:szCs w:val="28"/>
+        </w:rPr>
+        <w:t>)</w:t>
       </w:r>
       <w:r>
         <w:rPr>
@@ -11355,7 +13399,21 @@
           <w:szCs w:val="28"/>
         </w:rPr>
         <w:lastRenderedPageBreak/>
-        <w:t>- необходимо чтобы устройство, на котором ведётся запись в дневник не было разряжено</w:t>
+        <w:t xml:space="preserve">- необходимо чтобы устройство, на котором ведётся запись </w:t>
+      </w:r>
+      <w:r>
+        <w:rPr>
+          <w:sz w:val="28"/>
+          <w:szCs w:val="28"/>
+        </w:rPr>
+        <w:t>в дневник,</w:t>
+      </w:r>
+      <w:r>
+        <w:rPr>
+          <w:sz w:val="28"/>
+          <w:szCs w:val="28"/>
+        </w:rPr>
+        <w:t xml:space="preserve"> не было разряжено</w:t>
       </w:r>
       <w:r>
         <w:rPr>
@@ -11404,7 +13462,7 @@
     <w:p>
       <w:pPr>
         <w:spacing w:line="360" w:lineRule="auto"/>
-        <w:ind w:left="709"/>
+        <w:ind w:firstLine="709"/>
         <w:jc w:val="both"/>
         <w:rPr>
           <w:sz w:val="28"/>
@@ -11431,133 +13489,6 @@
           <w:sz w:val="28"/>
           <w:szCs w:val="28"/>
         </w:rPr>
-        <w:t xml:space="preserve">Методы отслеживания приёма спортивного питания </w:t>
-      </w:r>
-    </w:p>
-    <w:p>
-      <w:pPr>
-        <w:spacing w:line="360" w:lineRule="auto"/>
-        <w:ind w:firstLine="709"/>
-        <w:jc w:val="both"/>
-        <w:rPr>
-          <w:sz w:val="28"/>
-          <w:szCs w:val="28"/>
-        </w:rPr>
-      </w:pPr>
-    </w:p>
-    <w:p>
-      <w:pPr>
-        <w:spacing w:line="360" w:lineRule="auto"/>
-        <w:ind w:firstLine="709"/>
-        <w:jc w:val="both"/>
-        <w:rPr>
-          <w:sz w:val="28"/>
-          <w:szCs w:val="28"/>
-        </w:rPr>
-      </w:pPr>
-      <w:r>
-        <w:rPr>
-          <w:sz w:val="28"/>
-          <w:szCs w:val="28"/>
-        </w:rPr>
-        <w:t xml:space="preserve">1.2.1 Спортивные добавки </w:t>
-      </w:r>
-    </w:p>
-    <w:p>
-      <w:pPr>
-        <w:spacing w:line="360" w:lineRule="auto"/>
-        <w:ind w:firstLine="709"/>
-        <w:jc w:val="both"/>
-        <w:rPr>
-          <w:sz w:val="28"/>
-          <w:szCs w:val="28"/>
-        </w:rPr>
-      </w:pPr>
-    </w:p>
-    <w:p>
-      <w:pPr>
-        <w:spacing w:line="360" w:lineRule="auto"/>
-        <w:ind w:firstLine="709"/>
-        <w:jc w:val="both"/>
-        <w:rPr>
-          <w:sz w:val="28"/>
-          <w:szCs w:val="28"/>
-        </w:rPr>
-      </w:pPr>
-    </w:p>
-    <w:p>
-      <w:pPr>
-        <w:spacing w:line="360" w:lineRule="auto"/>
-        <w:ind w:firstLine="709"/>
-        <w:jc w:val="both"/>
-        <w:rPr>
-          <w:sz w:val="28"/>
-          <w:szCs w:val="28"/>
-        </w:rPr>
-      </w:pPr>
-      <w:r>
-        <w:rPr>
-          <w:sz w:val="28"/>
-          <w:szCs w:val="28"/>
-        </w:rPr>
-        <w:t>Прежде чем, чем говорить методах отслеживания спортивного питания, следует сказать, что такое спортивные добавки, в первую очередь это особая группа пищевых добавок, выпускающаяся преимущественно для людей, профессионально занимающимися спортом и фитнесом. Приёма спортивного питания преимущественно на дополнение рациона питания человека всеми необходимыми микро и макро элементами, которые спортсмен недополучает из повседневных продуктов питания, для улучшения спортивных результатов, повышения силы, выносливости, а также для увеличения мышц. Пищевые добавки относят к категории добавок, а не пищи</w:t>
-      </w:r>
-      <w:r>
-        <w:rPr>
-          <w:sz w:val="28"/>
-          <w:szCs w:val="28"/>
-        </w:rPr>
-        <w:t xml:space="preserve">[12]. </w:t>
-      </w:r>
-      <w:r>
-        <w:rPr>
-          <w:sz w:val="28"/>
-          <w:szCs w:val="28"/>
-        </w:rPr>
-        <w:t>Поэтому пищевые добавки можно приравнять к принятию витаминов в таблетках. Специальных способов для отслеживания пищевых добавок нет, однако их как и лекарства принимают в одно и то же время. Поэтому далее будут рассмотрены мобильные приложения для контроля за приёмом лекарств, так как их функционал полностью подходит для контроля за принятием биологически активных добавок.</w:t>
-      </w:r>
-    </w:p>
-    <w:p>
-      <w:pPr>
-        <w:spacing w:line="360" w:lineRule="auto"/>
-        <w:ind w:firstLine="709"/>
-        <w:jc w:val="both"/>
-        <w:rPr>
-          <w:sz w:val="28"/>
-          <w:szCs w:val="28"/>
-        </w:rPr>
-      </w:pPr>
-    </w:p>
-    <w:p>
-      <w:pPr>
-        <w:spacing w:line="360" w:lineRule="auto"/>
-        <w:ind w:firstLine="709"/>
-        <w:jc w:val="both"/>
-        <w:rPr>
-          <w:sz w:val="28"/>
-          <w:szCs w:val="28"/>
-        </w:rPr>
-      </w:pPr>
-    </w:p>
-    <w:p>
-      <w:pPr>
-        <w:numPr>
-          <w:ilvl w:val="1"/>
-          <w:numId w:val="1"/>
-        </w:numPr>
-        <w:spacing w:line="360" w:lineRule="auto"/>
-        <w:ind w:firstLine="709"/>
-        <w:jc w:val="both"/>
-        <w:rPr>
-          <w:sz w:val="28"/>
-          <w:szCs w:val="28"/>
-        </w:rPr>
-      </w:pPr>
-      <w:r>
-        <w:rPr>
-          <w:sz w:val="28"/>
-          <w:szCs w:val="28"/>
-        </w:rPr>
         <w:t>Анализ мобильных приложений для контроля состояния тренировок</w:t>
       </w:r>
     </w:p>
@@ -11589,7 +13520,21 @@
           <w:sz w:val="28"/>
           <w:szCs w:val="28"/>
         </w:rPr>
-        <w:t xml:space="preserve">1.3.1 </w:t>
+        <w:t>1.</w:t>
+      </w:r>
+      <w:r>
+        <w:rPr>
+          <w:sz w:val="28"/>
+          <w:szCs w:val="28"/>
+        </w:rPr>
+        <w:t>1</w:t>
+      </w:r>
+      <w:r>
+        <w:rPr>
+          <w:sz w:val="28"/>
+          <w:szCs w:val="28"/>
+        </w:rPr>
+        <w:t xml:space="preserve">.1 </w:t>
       </w:r>
       <w:proofErr w:type="spellStart"/>
       <w:r>
@@ -11775,15 +13720,8 @@
           <w:sz w:val="28"/>
           <w:szCs w:val="28"/>
         </w:rPr>
-        <w:t xml:space="preserve"> Переходя во вкладку упражнения можно увидеть, что все приложения разбиты по разделам в зависимости от группы мышц, на которые они воздействуют, однако, сразу сложно заметить, как можно в данном приложении добавить свои упражнения, для этого пришлось нажать на кнопку  в правом углу и только тогда можно увидеть кнопку, добавления приложения. Кроме того на экране выполнения тренировки, не сразу понятно как внести данные о подходе, сразу выскакивает описание упражнения, которое можно увидеть на рисунке 6, пришлось найти вкладку результаты и только тогда </w:t>
-      </w:r>
-      <w:r>
-        <w:rPr>
-          <w:sz w:val="28"/>
-          <w:szCs w:val="28"/>
-        </w:rPr>
         <w:lastRenderedPageBreak/>
-        <w:t>появилось поле для заполнения данных о выполнении упражнения. Для перехода между упражнениями во время тренировки внизу есть 2 стрелки которые меняют текущее упражнение, из за этого, например, при большой тренировке приходится очень много листать. Нету кнопки завершения тренировки, также нет таймера общего времени тренировки. Таймер сверху, только в полной версии и за деньги. Кроме того непонятно почему раздел назвали тренировка, при просмотре истории тренировок в календаре тренировок, весь список делится на упражнения с подходами, а про тренировку ни слова, то есть например при совершении 2 тренировок в 1 день, пользователь не поймёт, какое упражнение к какой тренировке относится.</w:t>
+        <w:t xml:space="preserve"> Переходя во вкладку упражнения можно увидеть, что все приложения разбиты по разделам в зависимости от группы мышц, на которые они воздействуют, однако, сразу сложно заметить, как можно в данном приложении добавить свои упражнения, для этого пришлось нажать на кнопку  в правом углу и только тогда можно увидеть кнопку, добавления приложения. Кроме того на экране выполнения тренировки, не сразу понятно как внести данные о подходе, сразу выскакивает описание упражнения, которое можно увидеть на рисунке 6, пришлось найти вкладку результаты и только тогда появилось поле для заполнения данных о выполнении упражнения. Для перехода между упражнениями во время тренировки внизу есть 2 стрелки которые меняют текущее упражнение, из за этого, например, при большой тренировке приходится очень много листать. Нету кнопки завершения тренировки, также нет таймера общего времени тренировки. Таймер сверху, только в полной версии и за деньги. Кроме того непонятно почему раздел назвали тренировка, при просмотре истории тренировок в календаре тренировок, весь список делится на упражнения с подходами, а про тренировку ни слова, то есть например при совершении 2 тренировок в 1 день, пользователь не поймёт, какое упражнение к какой тренировке относится.</w:t>
       </w:r>
     </w:p>
     <w:p>
@@ -11811,6 +13749,7 @@
         <w:rPr>
           <w:noProof/>
         </w:rPr>
+        <w:lastRenderedPageBreak/>
         <w:drawing>
           <wp:inline distT="0" distB="0" distL="114300" distR="114300" wp14:anchorId="30224BA4" wp14:editId="2EBCAD3E">
             <wp:extent cx="2247900" cy="4871720"/>
@@ -11901,253 +13840,253 @@
           <w:sz w:val="28"/>
           <w:szCs w:val="28"/>
         </w:rPr>
+        <w:t xml:space="preserve">В ходе изучения составляющих приложения </w:t>
+      </w:r>
+      <w:proofErr w:type="spellStart"/>
+      <w:r>
+        <w:rPr>
+          <w:sz w:val="28"/>
+          <w:szCs w:val="28"/>
+          <w:lang w:val="en-US"/>
+        </w:rPr>
+        <w:t>FitProSport</w:t>
+      </w:r>
+      <w:proofErr w:type="spellEnd"/>
+      <w:r>
+        <w:rPr>
+          <w:sz w:val="28"/>
+          <w:szCs w:val="28"/>
+        </w:rPr>
+        <w:t xml:space="preserve"> были выявлены следующие достоинства и недостатки.</w:t>
+      </w:r>
+    </w:p>
+    <w:p>
+      <w:pPr>
+        <w:spacing w:line="360" w:lineRule="auto"/>
+        <w:ind w:firstLine="709"/>
+        <w:jc w:val="both"/>
+        <w:rPr>
+          <w:sz w:val="28"/>
+          <w:szCs w:val="28"/>
+        </w:rPr>
+      </w:pPr>
+      <w:r>
+        <w:rPr>
+          <w:sz w:val="28"/>
+          <w:szCs w:val="28"/>
+        </w:rPr>
+        <w:t>Достоинства:</w:t>
+      </w:r>
+    </w:p>
+    <w:p>
+      <w:pPr>
+        <w:spacing w:line="360" w:lineRule="auto"/>
+        <w:ind w:firstLine="709"/>
+        <w:jc w:val="both"/>
+        <w:rPr>
+          <w:sz w:val="28"/>
+          <w:szCs w:val="28"/>
+        </w:rPr>
+      </w:pPr>
+      <w:r>
+        <w:rPr>
+          <w:sz w:val="28"/>
+          <w:szCs w:val="28"/>
+        </w:rPr>
+        <w:t>- разделение упражнений по группам мышц, на которые они влияют</w:t>
+      </w:r>
+      <w:r>
+        <w:rPr>
+          <w:sz w:val="28"/>
+          <w:szCs w:val="28"/>
+        </w:rPr>
+        <w:t>;</w:t>
+      </w:r>
+    </w:p>
+    <w:p>
+      <w:pPr>
+        <w:spacing w:line="360" w:lineRule="auto"/>
+        <w:ind w:firstLine="709"/>
+        <w:jc w:val="both"/>
+        <w:rPr>
+          <w:sz w:val="28"/>
+          <w:szCs w:val="28"/>
+        </w:rPr>
+      </w:pPr>
+      <w:r>
+        <w:rPr>
+          <w:sz w:val="28"/>
+          <w:szCs w:val="28"/>
+        </w:rPr>
+        <w:t>- отображение лучших результатов, по упражнению</w:t>
+      </w:r>
+      <w:r>
+        <w:rPr>
+          <w:sz w:val="28"/>
+          <w:szCs w:val="28"/>
+        </w:rPr>
+        <w:t>;</w:t>
+      </w:r>
+    </w:p>
+    <w:p>
+      <w:pPr>
+        <w:spacing w:line="360" w:lineRule="auto"/>
+        <w:ind w:firstLine="709"/>
+        <w:jc w:val="both"/>
+        <w:rPr>
+          <w:sz w:val="28"/>
+          <w:szCs w:val="28"/>
+        </w:rPr>
+      </w:pPr>
+      <w:r>
+        <w:rPr>
+          <w:sz w:val="28"/>
+          <w:szCs w:val="28"/>
+        </w:rPr>
+        <w:t>- историю тренировок возможно просматривать с помощью календаря</w:t>
+      </w:r>
+      <w:r>
+        <w:rPr>
+          <w:sz w:val="28"/>
+          <w:szCs w:val="28"/>
+        </w:rPr>
+        <w:t>.</w:t>
+      </w:r>
+    </w:p>
+    <w:p>
+      <w:pPr>
+        <w:spacing w:line="360" w:lineRule="auto"/>
+        <w:ind w:firstLine="709"/>
+        <w:jc w:val="both"/>
+        <w:rPr>
+          <w:sz w:val="28"/>
+          <w:szCs w:val="28"/>
+        </w:rPr>
+      </w:pPr>
+      <w:r>
+        <w:rPr>
+          <w:sz w:val="28"/>
+          <w:szCs w:val="28"/>
+        </w:rPr>
+        <w:t xml:space="preserve">Недостатки: </w:t>
+      </w:r>
+    </w:p>
+    <w:p>
+      <w:pPr>
+        <w:spacing w:line="360" w:lineRule="auto"/>
+        <w:ind w:firstLine="709"/>
+        <w:jc w:val="both"/>
+        <w:rPr>
+          <w:sz w:val="28"/>
+          <w:szCs w:val="28"/>
+        </w:rPr>
+      </w:pPr>
+      <w:r>
+        <w:rPr>
+          <w:sz w:val="28"/>
+          <w:szCs w:val="28"/>
+        </w:rPr>
+        <w:t>- сложный и непонятный интерфейс</w:t>
+      </w:r>
+      <w:r>
+        <w:rPr>
+          <w:sz w:val="28"/>
+          <w:szCs w:val="28"/>
+        </w:rPr>
+        <w:t>;</w:t>
+      </w:r>
+    </w:p>
+    <w:p>
+      <w:pPr>
+        <w:spacing w:line="360" w:lineRule="auto"/>
+        <w:ind w:firstLine="709"/>
+        <w:jc w:val="both"/>
+        <w:rPr>
+          <w:sz w:val="28"/>
+          <w:szCs w:val="28"/>
+        </w:rPr>
+      </w:pPr>
+      <w:r>
+        <w:rPr>
+          <w:sz w:val="28"/>
+          <w:szCs w:val="28"/>
+        </w:rPr>
+        <w:t>- отсутствие выбора конкретного упражнения из тренировки, для выполнения</w:t>
+      </w:r>
+      <w:r>
+        <w:rPr>
+          <w:sz w:val="28"/>
+          <w:szCs w:val="28"/>
+        </w:rPr>
+        <w:t>;</w:t>
+      </w:r>
+    </w:p>
+    <w:p>
+      <w:pPr>
+        <w:spacing w:line="360" w:lineRule="auto"/>
+        <w:ind w:firstLine="709"/>
+        <w:jc w:val="both"/>
+        <w:rPr>
+          <w:sz w:val="28"/>
+          <w:szCs w:val="28"/>
+        </w:rPr>
+      </w:pPr>
+      <w:r>
+        <w:rPr>
+          <w:sz w:val="28"/>
+          <w:szCs w:val="28"/>
+        </w:rPr>
+        <w:t>- полное отсутствие таймера тренировки и таймера отдыха</w:t>
+      </w:r>
+      <w:r>
+        <w:rPr>
+          <w:sz w:val="28"/>
+          <w:szCs w:val="28"/>
+        </w:rPr>
+        <w:t>;</w:t>
+      </w:r>
+    </w:p>
+    <w:p>
+      <w:pPr>
+        <w:spacing w:line="360" w:lineRule="auto"/>
+        <w:ind w:firstLine="709"/>
+        <w:jc w:val="both"/>
+        <w:rPr>
+          <w:sz w:val="28"/>
+          <w:szCs w:val="28"/>
+        </w:rPr>
+      </w:pPr>
+      <w:r>
+        <w:rPr>
+          <w:sz w:val="28"/>
+          <w:szCs w:val="28"/>
+        </w:rPr>
+        <w:t>- недоступность таймера для выполнения упражнений</w:t>
+      </w:r>
+      <w:r>
+        <w:rPr>
+          <w:sz w:val="28"/>
+          <w:szCs w:val="28"/>
+        </w:rPr>
+        <w:t>;</w:t>
+      </w:r>
+    </w:p>
+    <w:p>
+      <w:pPr>
+        <w:spacing w:line="360" w:lineRule="auto"/>
+        <w:ind w:firstLine="709"/>
+        <w:jc w:val="both"/>
+        <w:rPr>
+          <w:sz w:val="28"/>
+          <w:szCs w:val="28"/>
+        </w:rPr>
+      </w:pPr>
+      <w:r>
+        <w:rPr>
+          <w:sz w:val="28"/>
+          <w:szCs w:val="28"/>
+        </w:rPr>
         <w:lastRenderedPageBreak/>
-        <w:t xml:space="preserve">В ходе изучения составляющих приложения </w:t>
-      </w:r>
-      <w:proofErr w:type="spellStart"/>
-      <w:r>
-        <w:rPr>
-          <w:sz w:val="28"/>
-          <w:szCs w:val="28"/>
-          <w:lang w:val="en-US"/>
-        </w:rPr>
-        <w:t>FitProSport</w:t>
-      </w:r>
-      <w:proofErr w:type="spellEnd"/>
-      <w:r>
-        <w:rPr>
-          <w:sz w:val="28"/>
-          <w:szCs w:val="28"/>
-        </w:rPr>
-        <w:t xml:space="preserve"> были выявлены следующие достоинства и недостатки.</w:t>
-      </w:r>
-    </w:p>
-    <w:p>
-      <w:pPr>
-        <w:spacing w:line="360" w:lineRule="auto"/>
-        <w:ind w:firstLine="709"/>
-        <w:jc w:val="both"/>
-        <w:rPr>
-          <w:sz w:val="28"/>
-          <w:szCs w:val="28"/>
-        </w:rPr>
-      </w:pPr>
-      <w:r>
-        <w:rPr>
-          <w:sz w:val="28"/>
-          <w:szCs w:val="28"/>
-        </w:rPr>
-        <w:t>Достоинства:</w:t>
-      </w:r>
-    </w:p>
-    <w:p>
-      <w:pPr>
-        <w:spacing w:line="360" w:lineRule="auto"/>
-        <w:ind w:firstLine="709"/>
-        <w:jc w:val="both"/>
-        <w:rPr>
-          <w:sz w:val="28"/>
-          <w:szCs w:val="28"/>
-        </w:rPr>
-      </w:pPr>
-      <w:r>
-        <w:rPr>
-          <w:sz w:val="28"/>
-          <w:szCs w:val="28"/>
-        </w:rPr>
-        <w:t>- разделение упражнений по группам мышц, на которые они влияют</w:t>
-      </w:r>
-      <w:r>
-        <w:rPr>
-          <w:sz w:val="28"/>
-          <w:szCs w:val="28"/>
-        </w:rPr>
-        <w:t>;</w:t>
-      </w:r>
-    </w:p>
-    <w:p>
-      <w:pPr>
-        <w:spacing w:line="360" w:lineRule="auto"/>
-        <w:ind w:firstLine="709"/>
-        <w:jc w:val="both"/>
-        <w:rPr>
-          <w:sz w:val="28"/>
-          <w:szCs w:val="28"/>
-        </w:rPr>
-      </w:pPr>
-      <w:r>
-        <w:rPr>
-          <w:sz w:val="28"/>
-          <w:szCs w:val="28"/>
-        </w:rPr>
-        <w:t>- отображение лучших результатов, по упражнению</w:t>
-      </w:r>
-      <w:r>
-        <w:rPr>
-          <w:sz w:val="28"/>
-          <w:szCs w:val="28"/>
-        </w:rPr>
-        <w:t>;</w:t>
-      </w:r>
-    </w:p>
-    <w:p>
-      <w:pPr>
-        <w:spacing w:line="360" w:lineRule="auto"/>
-        <w:ind w:firstLine="709"/>
-        <w:jc w:val="both"/>
-        <w:rPr>
-          <w:sz w:val="28"/>
-          <w:szCs w:val="28"/>
-        </w:rPr>
-      </w:pPr>
-      <w:r>
-        <w:rPr>
-          <w:sz w:val="28"/>
-          <w:szCs w:val="28"/>
-        </w:rPr>
-        <w:t>- историю тренировок возможно просматривать с помощью календаря</w:t>
-      </w:r>
-      <w:r>
-        <w:rPr>
-          <w:sz w:val="28"/>
-          <w:szCs w:val="28"/>
-        </w:rPr>
-        <w:t>.</w:t>
-      </w:r>
-    </w:p>
-    <w:p>
-      <w:pPr>
-        <w:spacing w:line="360" w:lineRule="auto"/>
-        <w:ind w:firstLine="709"/>
-        <w:jc w:val="both"/>
-        <w:rPr>
-          <w:sz w:val="28"/>
-          <w:szCs w:val="28"/>
-        </w:rPr>
-      </w:pPr>
-      <w:r>
-        <w:rPr>
-          <w:sz w:val="28"/>
-          <w:szCs w:val="28"/>
-        </w:rPr>
-        <w:t xml:space="preserve">Недостатки: </w:t>
-      </w:r>
-    </w:p>
-    <w:p>
-      <w:pPr>
-        <w:spacing w:line="360" w:lineRule="auto"/>
-        <w:ind w:firstLine="709"/>
-        <w:jc w:val="both"/>
-        <w:rPr>
-          <w:sz w:val="28"/>
-          <w:szCs w:val="28"/>
-        </w:rPr>
-      </w:pPr>
-      <w:r>
-        <w:rPr>
-          <w:sz w:val="28"/>
-          <w:szCs w:val="28"/>
-        </w:rPr>
-        <w:t>- сложный и непонятный интерфейс</w:t>
-      </w:r>
-      <w:r>
-        <w:rPr>
-          <w:sz w:val="28"/>
-          <w:szCs w:val="28"/>
-        </w:rPr>
-        <w:t>;</w:t>
-      </w:r>
-    </w:p>
-    <w:p>
-      <w:pPr>
-        <w:spacing w:line="360" w:lineRule="auto"/>
-        <w:ind w:firstLine="709"/>
-        <w:jc w:val="both"/>
-        <w:rPr>
-          <w:sz w:val="28"/>
-          <w:szCs w:val="28"/>
-        </w:rPr>
-      </w:pPr>
-      <w:r>
-        <w:rPr>
-          <w:sz w:val="28"/>
-          <w:szCs w:val="28"/>
-        </w:rPr>
-        <w:t>- отсутствие выбора конкретного упражнения из тренировки, для выполнения</w:t>
-      </w:r>
-      <w:r>
-        <w:rPr>
-          <w:sz w:val="28"/>
-          <w:szCs w:val="28"/>
-        </w:rPr>
-        <w:t>;</w:t>
-      </w:r>
-    </w:p>
-    <w:p>
-      <w:pPr>
-        <w:spacing w:line="360" w:lineRule="auto"/>
-        <w:ind w:firstLine="709"/>
-        <w:jc w:val="both"/>
-        <w:rPr>
-          <w:sz w:val="28"/>
-          <w:szCs w:val="28"/>
-        </w:rPr>
-      </w:pPr>
-      <w:r>
-        <w:rPr>
-          <w:sz w:val="28"/>
-          <w:szCs w:val="28"/>
-        </w:rPr>
-        <w:t>- полное отсутствие таймера тренировки и таймера отдыха</w:t>
-      </w:r>
-      <w:r>
-        <w:rPr>
-          <w:sz w:val="28"/>
-          <w:szCs w:val="28"/>
-        </w:rPr>
-        <w:t>;</w:t>
-      </w:r>
-    </w:p>
-    <w:p>
-      <w:pPr>
-        <w:spacing w:line="360" w:lineRule="auto"/>
-        <w:ind w:firstLine="709"/>
-        <w:jc w:val="both"/>
-        <w:rPr>
-          <w:sz w:val="28"/>
-          <w:szCs w:val="28"/>
-        </w:rPr>
-      </w:pPr>
-      <w:r>
-        <w:rPr>
-          <w:sz w:val="28"/>
-          <w:szCs w:val="28"/>
-        </w:rPr>
-        <w:t>- недоступность таймера для выполнения упражнений</w:t>
-      </w:r>
-      <w:r>
-        <w:rPr>
-          <w:sz w:val="28"/>
-          <w:szCs w:val="28"/>
-        </w:rPr>
-        <w:t>;</w:t>
-      </w:r>
-    </w:p>
-    <w:p>
-      <w:pPr>
-        <w:spacing w:line="360" w:lineRule="auto"/>
-        <w:ind w:firstLine="709"/>
-        <w:jc w:val="both"/>
-        <w:rPr>
-          <w:sz w:val="28"/>
-          <w:szCs w:val="28"/>
-        </w:rPr>
-      </w:pPr>
-      <w:r>
-        <w:rPr>
-          <w:sz w:val="28"/>
-          <w:szCs w:val="28"/>
-        </w:rPr>
         <w:t>- отсутствие уведомлений о принятии пищевых добавок</w:t>
       </w:r>
       <w:r>
@@ -12298,7 +14237,6 @@
         <w:rPr>
           <w:noProof/>
         </w:rPr>
-        <w:lastRenderedPageBreak/>
         <w:drawing>
           <wp:inline distT="0" distB="0" distL="114300" distR="114300" wp14:anchorId="174EF520" wp14:editId="4B1E78AF">
             <wp:extent cx="2117090" cy="4438650"/>
@@ -12382,7 +14320,15 @@
           <w:sz w:val="28"/>
           <w:szCs w:val="28"/>
         </w:rPr>
-        <w:t>При открытии приложения можно увидеть календарь, в котором отображается история тренировок, что в свою очередь очень удобно, хотя кнопка добавления вызывает вопрос, что может добавляться в главном окне. В данном приложении можно добавлять свои собственные упражнения, что не может не радовать, кроме того, при выборе целевых мышц они будут наглядно отображаться на изображении человека, в окне добавления упражнения, данное окно можно наблюдать на рисунок 8.</w:t>
+        <w:t xml:space="preserve">При открытии приложения можно увидеть календарь, в котором отображается история тренировок, что в свою очередь очень удобно, хотя кнопка добавления вызывает вопрос, что может добавляться в главном окне. В данном приложении можно добавлять свои собственные упражнения, что не может не радовать, кроме того, при выборе целевых мышц они будут наглядно </w:t>
+      </w:r>
+      <w:r>
+        <w:rPr>
+          <w:sz w:val="28"/>
+          <w:szCs w:val="28"/>
+        </w:rPr>
+        <w:lastRenderedPageBreak/>
+        <w:t>отображаться на изображении человека, в окне добавления упражнения, данное окно можно наблюдать на рисунок 8.</w:t>
       </w:r>
     </w:p>
     <w:p>
@@ -12409,7 +14355,6 @@
         <w:rPr>
           <w:noProof/>
         </w:rPr>
-        <w:lastRenderedPageBreak/>
         <w:drawing>
           <wp:inline distT="0" distB="0" distL="114300" distR="114300" wp14:anchorId="6B08A3EB" wp14:editId="4585601D">
             <wp:extent cx="2109470" cy="4291330"/>
@@ -12500,7 +14445,16 @@
           <w:sz w:val="28"/>
           <w:szCs w:val="28"/>
         </w:rPr>
-        <w:t>Также в приложении можно добавлять свои программы, программы состоят из дней, хотя что они подразумевают под днём вообще не понятно, ибо при создании дня пользователь указывает лишь названия дня. Но это мелочи, потому что при редактировании дней, пользователю приходится указывать каждое упражнения, которые относятся к данному дню, а вот то, что по моему мнению является ошибкой, так это то, что пользователь может в одну и тот же день, добавить сколько угодно одинаковых упражнений, причём, при добавлении, выбирать им одинаковые, так и разные меры, хотя упражнения называются одинаково, описание у них одинаковое, значит и выполняются одинаково, но судя по логике данного приложения это разные упражнения, окно приложения с одинаковыми упражнения в одном дне можно наблюдать на рисунке 9. Кроме того, упражнения добавляются  в день по одному, так, что при создании дней состоящий из большого количества упражнений, это приведёт к трате большого количества времени.</w:t>
+        <w:t xml:space="preserve">Также в приложении можно добавлять свои программы, программы состоят из дней, хотя что они подразумевают под днём вообще не понятно, ибо при создании дня пользователь указывает лишь названия дня. Но это мелочи, потому что при редактировании дней, пользователю приходится указывать каждое упражнения, которые относятся к данному дню, а вот то, что по моему мнению является ошибкой, так это то, что пользователь может в одну и тот же день, добавить сколько угодно одинаковых упражнений, причём, при добавлении, выбирать им одинаковые, так и разные меры, хотя упражнения называются одинаково, описание у них одинаковое, значит и выполняются одинаково, но судя по логике данного приложения это разные упражнения, окно приложения с одинаковыми упражнения в одном дне можно наблюдать </w:t>
+      </w:r>
+      <w:r>
+        <w:rPr>
+          <w:rFonts w:eastAsia="SimSun"/>
+          <w:sz w:val="28"/>
+          <w:szCs w:val="28"/>
+        </w:rPr>
+        <w:lastRenderedPageBreak/>
+        <w:t>на рисунке 9. Кроме того, упражнения добавляются  в день по одному, так, что при создании дней состоящий из большого количества упражнений, это приведёт к трате большого количества времени.</w:t>
       </w:r>
     </w:p>
     <w:p>
@@ -12860,6 +14814,7 @@
           <w:sz w:val="28"/>
           <w:szCs w:val="28"/>
         </w:rPr>
+        <w:lastRenderedPageBreak/>
         <w:t>- решение на счёт выбора меры упражнение при добавлении в день или в тренировку, нужно пересмотреть</w:t>
       </w:r>
       <w:r>
@@ -12892,7 +14847,6 @@
           <w:sz w:val="28"/>
           <w:szCs w:val="28"/>
         </w:rPr>
-        <w:lastRenderedPageBreak/>
         <w:t>- добавление одинаковых упражнений в один день, а после их выполнение в одной тренировке, вообще такого быть не должно</w:t>
       </w:r>
       <w:r>
@@ -29693,6 +31647,10 @@
 </file>
 
 <file path=customXml/item1.xml><?xml version="1.0" encoding="utf-8"?>
+<b:Sources xmlns:b="http://schemas.openxmlformats.org/officeDocument/2006/bibliography" xmlns="http://schemas.openxmlformats.org/officeDocument/2006/bibliography" SelectedStyle="\APASixthEditionOfficeOnline.xsl" StyleName="APA" Version="6"/>
+</file>
+
+<file path=customXml/item2.xml><?xml version="1.0" encoding="utf-8"?>
 <s:customData xmlns="http://www.wps.cn/officeDocument/2013/wpsCustomData" xmlns:s="http://www.wps.cn/officeDocument/2013/wpsCustomData">
   <customSectProps>
     <customSectPr/>
@@ -29710,22 +31668,18 @@
 </s:customData>
 </file>
 
-<file path=customXml/item2.xml><?xml version="1.0" encoding="utf-8"?>
-<b:Sources xmlns:b="http://schemas.openxmlformats.org/officeDocument/2006/bibliography" xmlns="http://schemas.openxmlformats.org/officeDocument/2006/bibliography" SelectedStyle="\APASixthEditionOfficeOnline.xsl" StyleName="APA" Version="6"/>
+<file path=customXml/itemProps1.xml><?xml version="1.0" encoding="utf-8"?>
+<ds:datastoreItem xmlns:ds="http://schemas.openxmlformats.org/officeDocument/2006/customXml" ds:itemID="{573FC50A-07B5-45C5-A50E-92091276D658}">
+  <ds:schemaRefs>
+    <ds:schemaRef ds:uri="http://schemas.openxmlformats.org/officeDocument/2006/bibliography"/>
+  </ds:schemaRefs>
+</ds:datastoreItem>
 </file>
 
-<file path=customXml/itemProps1.xml><?xml version="1.0" encoding="utf-8"?>
+<file path=customXml/itemProps2.xml><?xml version="1.0" encoding="utf-8"?>
 <ds:datastoreItem xmlns:ds="http://schemas.openxmlformats.org/officeDocument/2006/customXml" ds:itemID="{B1977F7D-205B-4081-913C-38D41E755F92}">
   <ds:schemaRefs>
     <ds:schemaRef ds:uri="http://www.wps.cn/officeDocument/2013/wpsCustomData"/>
   </ds:schemaRefs>
 </ds:datastoreItem>
-</file>
-
-<file path=customXml/itemProps2.xml><?xml version="1.0" encoding="utf-8"?>
-<ds:datastoreItem xmlns:ds="http://schemas.openxmlformats.org/officeDocument/2006/customXml" ds:itemID="{573FC50A-07B5-45C5-A50E-92091276D658}">
-  <ds:schemaRefs>
-    <ds:schemaRef ds:uri="http://schemas.openxmlformats.org/officeDocument/2006/bibliography"/>
-  </ds:schemaRefs>
-</ds:datastoreItem>
 </file>
</xml_diff>